<commit_message>
Work through Decision Boundary lecture
</commit_message>
<xml_diff>
--- a/MachineLearning/Coursera/StanfordMachineLearning/Week3/week3_BinaryClassification.docx
+++ b/MachineLearning/Coursera/StanfordMachineLearning/Week3/week3_BinaryClassification.docx
@@ -1,6 +1,6 @@
 
 <file path=word/document.xml><?xml version="1.0" encoding="utf-8"?>
-<w:document xmlns:wpc="http://schemas.microsoft.com/office/word/2010/wordprocessingCanvas" xmlns:cx="http://schemas.microsoft.com/office/drawing/2014/chartex" xmlns:cx1="http://schemas.microsoft.com/office/drawing/2015/9/8/chartex" xmlns:cx2="http://schemas.microsoft.com/office/drawing/2015/10/21/chartex" xmlns:cx3="http://schemas.microsoft.com/office/drawing/2016/5/9/chartex" xmlns:cx4="http://schemas.microsoft.com/office/drawing/2016/5/10/chartex" xmlns:cx5="http://schemas.microsoft.com/office/drawing/2016/5/11/chartex" xmlns:cx6="http://schemas.microsoft.com/office/drawing/2016/5/12/chartex" xmlns:cx7="http://schemas.microsoft.com/office/drawing/2016/5/13/chartex" xmlns:cx8="http://schemas.microsoft.com/office/drawing/2016/5/14/chartex" xmlns:mc="http://schemas.openxmlformats.org/markup-compatibility/2006" xmlns:o="urn:schemas-microsoft-com:office:office" xmlns:r="http://schemas.openxmlformats.org/officeDocument/2006/relationships" xmlns:m="http://schemas.openxmlformats.org/officeDocument/2006/math" xmlns:v="urn:schemas-microsoft-com:vml" xmlns:wp14="http://schemas.microsoft.com/office/word/2010/wordprocessingDrawing" xmlns:wp="http://schemas.openxmlformats.org/drawingml/2006/wordprocessingDrawing" xmlns:w10="urn:schemas-microsoft-com:office:word" xmlns:w="http://schemas.openxmlformats.org/wordprocessingml/2006/main" xmlns:w14="http://schemas.microsoft.com/office/word/2010/wordml" xmlns:w15="http://schemas.microsoft.com/office/word/2012/wordml" xmlns:w16se="http://schemas.microsoft.com/office/word/2015/wordml/symex" xmlns:wpg="http://schemas.microsoft.com/office/word/2010/wordprocessingGroup" xmlns:wpi="http://schemas.microsoft.com/office/word/2010/wordprocessingInk" xmlns:wne="http://schemas.microsoft.com/office/word/2006/wordml" xmlns:wps="http://schemas.microsoft.com/office/word/2010/wordprocessingShape" mc:Ignorable="w14 w15 w16se wp14">
+<w:document xmlns:wpc="http://schemas.microsoft.com/office/word/2010/wordprocessingCanvas" xmlns:cx="http://schemas.microsoft.com/office/drawing/2014/chartex" xmlns:cx1="http://schemas.microsoft.com/office/drawing/2015/9/8/chartex" xmlns:cx2="http://schemas.microsoft.com/office/drawing/2015/10/21/chartex" xmlns:cx3="http://schemas.microsoft.com/office/drawing/2016/5/9/chartex" xmlns:cx4="http://schemas.microsoft.com/office/drawing/2016/5/10/chartex" xmlns:cx5="http://schemas.microsoft.com/office/drawing/2016/5/11/chartex" xmlns:cx6="http://schemas.microsoft.com/office/drawing/2016/5/12/chartex" xmlns:cx7="http://schemas.microsoft.com/office/drawing/2016/5/13/chartex" xmlns:cx8="http://schemas.microsoft.com/office/drawing/2016/5/14/chartex" xmlns:mc="http://schemas.openxmlformats.org/markup-compatibility/2006" xmlns:aink="http://schemas.microsoft.com/office/drawing/2016/ink" xmlns:o="urn:schemas-microsoft-com:office:office" xmlns:r="http://schemas.openxmlformats.org/officeDocument/2006/relationships" xmlns:m="http://schemas.openxmlformats.org/officeDocument/2006/math" xmlns:v="urn:schemas-microsoft-com:vml" xmlns:wp14="http://schemas.microsoft.com/office/word/2010/wordprocessingDrawing" xmlns:wp="http://schemas.openxmlformats.org/drawingml/2006/wordprocessingDrawing" xmlns:w10="urn:schemas-microsoft-com:office:word" xmlns:w="http://schemas.openxmlformats.org/wordprocessingml/2006/main" xmlns:w14="http://schemas.microsoft.com/office/word/2010/wordml" xmlns:w15="http://schemas.microsoft.com/office/word/2012/wordml" xmlns:w16se="http://schemas.microsoft.com/office/word/2015/wordml/symex" xmlns:wpg="http://schemas.microsoft.com/office/word/2010/wordprocessingGroup" xmlns:wpi="http://schemas.microsoft.com/office/word/2010/wordprocessingInk" xmlns:wne="http://schemas.microsoft.com/office/word/2006/wordml" xmlns:wps="http://schemas.microsoft.com/office/word/2010/wordprocessingShape" mc:Ignorable="w14 w15 w16se wp14">
   <w:body>
     <w:p>
       <w:pPr>
@@ -16,104 +16,44 @@
         <w:rPr>
           <w:b/>
         </w:rPr>
-        <w:t>C</w:t>
+        <w:t xml:space="preserve">Classification </w:t>
+      </w:r>
+      <w:r>
+        <w:t xml:space="preserve"> </w:t>
+      </w:r>
+      <w:r>
+        <w:sym w:font="Wingdings" w:char="F0E0"/>
+      </w:r>
+      <w:r>
+        <w:t xml:space="preserve"> the variable that you want to predict, y, is valued via </w:t>
       </w:r>
       <w:r>
         <w:rPr>
           <w:b/>
         </w:rPr>
-        <w:t xml:space="preserve">lassification </w:t>
-      </w:r>
-      <w:r>
-        <w:t xml:space="preserve"> </w:t>
+        <w:t>logistic regression</w:t>
+      </w:r>
+    </w:p>
+    <w:p>
+      <w:pPr>
+        <w:pStyle w:val="ListBullet"/>
+      </w:pPr>
+      <w:r>
+        <w:t xml:space="preserve">Ex: email spam classification, classifying online transactions as fraudulent/not (someone is using a stolen credit card or stolen user password), classifying tumors as malignant or benign. </w:t>
+      </w:r>
+    </w:p>
+    <w:p>
+      <w:pPr>
+        <w:pStyle w:val="ListBullet"/>
+      </w:pPr>
+      <w:r>
+        <w:t xml:space="preserve">In all of these problems the variable we're trying to predict takes on TWO values </w:t>
       </w:r>
       <w:r>
         <w:sym w:font="Wingdings" w:char="F0E0"/>
       </w:r>
       <w:r>
-        <w:t xml:space="preserve"> </w:t>
-      </w:r>
-      <w:r>
-        <w:t xml:space="preserve">the variable </w:t>
-      </w:r>
-      <w:r>
-        <w:t xml:space="preserve">that you want to predict, y, </w:t>
-      </w:r>
-      <w:r>
-        <w:t>is valued</w:t>
-      </w:r>
-      <w:r>
-        <w:t xml:space="preserve"> via </w:t>
-      </w:r>
-      <w:r>
-        <w:rPr>
-          <w:b/>
-        </w:rPr>
-        <w:t>logistic regression</w:t>
-      </w:r>
-    </w:p>
-    <w:p>
-      <w:pPr>
-        <w:pStyle w:val="ListBullet"/>
-      </w:pPr>
-      <w:r>
-        <w:t xml:space="preserve">Ex: email spam classification, </w:t>
-      </w:r>
-      <w:r>
-        <w:t>classifying online transactions</w:t>
-      </w:r>
-      <w:r>
-        <w:t xml:space="preserve"> as fraudulent/not (</w:t>
-      </w:r>
-      <w:r>
-        <w:t xml:space="preserve">someone is using a stolen credit card or stolen </w:t>
-      </w:r>
-      <w:r>
-        <w:t xml:space="preserve">user password), </w:t>
-      </w:r>
-      <w:r>
-        <w:t xml:space="preserve">classifying tumors as malignant or benign. </w:t>
-      </w:r>
-    </w:p>
-    <w:p>
-      <w:pPr>
-        <w:pStyle w:val="ListBullet"/>
-      </w:pPr>
-      <w:r>
-        <w:t xml:space="preserve">In all of these problems the variable we're trying to predict </w:t>
-      </w:r>
-      <w:r>
-        <w:t xml:space="preserve">takes </w:t>
-      </w:r>
-      <w:r>
-        <w:t xml:space="preserve">on </w:t>
-      </w:r>
-      <w:r>
-        <w:t xml:space="preserve">TWO </w:t>
-      </w:r>
-      <w:r>
-        <w:t xml:space="preserve">values </w:t>
-      </w:r>
-      <w:r>
-        <w:sym w:font="Wingdings" w:char="F0E0"/>
-      </w:r>
-      <w:r>
-        <w:t xml:space="preserve"> 0/1</w:t>
-      </w:r>
-      <w:r>
-        <w:t xml:space="preserve">, </w:t>
-      </w:r>
-      <w:r>
-        <w:t>spam/not spam, fraudulent/</w:t>
-      </w:r>
-      <w:r>
-        <w:t xml:space="preserve">not fraudulent, </w:t>
-      </w:r>
-      <w:r>
-        <w:t>malignant/</w:t>
-      </w:r>
-      <w:r>
-        <w:t xml:space="preserve">benign. </w:t>
+        <w:t xml:space="preserve"> 0/1, spam/not spam, fraudulent/not fraudulent, malignant/benign. </w:t>
       </w:r>
     </w:p>
     <w:p>
@@ -173,16 +113,13 @@
         <w:t xml:space="preserve">  </w:t>
       </w:r>
       <w:r>
-        <w:t>0 =</w:t>
-      </w:r>
-      <w:r>
-        <w:t xml:space="preserve"> the </w:t>
+        <w:t xml:space="preserve">0 = the </w:t>
       </w:r>
       <w:r>
         <w:rPr>
           <w:b/>
         </w:rPr>
-        <w:t>negative class</w:t>
+        <w:t xml:space="preserve">negative class </w:t>
       </w:r>
       <w:r>
         <w:rPr>
@@ -191,24 +128,12 @@
         <w:t xml:space="preserve"> </w:t>
       </w:r>
       <w:r>
+        <w:t xml:space="preserve">(benign), 1 = </w:t>
+      </w:r>
+      <w:r>
         <w:rPr>
           <w:b/>
         </w:rPr>
-        <w:t xml:space="preserve"> </w:t>
-      </w:r>
-      <w:r>
-        <w:t>(benign)</w:t>
-      </w:r>
-      <w:r>
-        <w:t xml:space="preserve">, </w:t>
-      </w:r>
-      <w:r>
-        <w:t xml:space="preserve">1 = </w:t>
-      </w:r>
-      <w:r>
-        <w:rPr>
-          <w:b/>
-        </w:rPr>
         <w:t>positive class</w:t>
       </w:r>
       <w:r>
@@ -220,45 +145,15 @@
         <w:pStyle w:val="ListBullet"/>
       </w:pPr>
       <w:r>
-        <w:t>A</w:t>
-      </w:r>
-      <w:r>
-        <w:t xml:space="preserve">ssignment of the </w:t>
-      </w:r>
-      <w:r>
-        <w:t xml:space="preserve">2 </w:t>
-      </w:r>
-      <w:r>
-        <w:t xml:space="preserve">classes is somewhat arbitrary </w:t>
-      </w:r>
-    </w:p>
-    <w:p>
-      <w:pPr>
-        <w:pStyle w:val="ListBullet"/>
-      </w:pPr>
-      <w:r>
-        <w:t>I</w:t>
-      </w:r>
-      <w:r>
-        <w:t xml:space="preserve">ntuition </w:t>
-      </w:r>
-      <w:r>
-        <w:t xml:space="preserve">= </w:t>
-      </w:r>
-      <w:r>
-        <w:t xml:space="preserve">negative class </w:t>
-      </w:r>
-      <w:r>
-        <w:t xml:space="preserve">conveys absence of something, </w:t>
-      </w:r>
-      <w:r>
-        <w:t xml:space="preserve">positive class </w:t>
-      </w:r>
-      <w:r>
-        <w:t xml:space="preserve">conveys </w:t>
-      </w:r>
-      <w:r>
-        <w:t xml:space="preserve">presence of </w:t>
+        <w:t xml:space="preserve">Assignment of the 2 classes is somewhat arbitrary </w:t>
+      </w:r>
+    </w:p>
+    <w:p>
+      <w:pPr>
+        <w:pStyle w:val="ListBullet"/>
+      </w:pPr>
+      <w:r>
+        <w:t xml:space="preserve">Intuition = negative class conveys absence of something, positive class conveys presence of </w:t>
       </w:r>
     </w:p>
     <w:p>
@@ -757,22 +652,7 @@
         <w:pStyle w:val="ListBullet"/>
       </w:pPr>
       <w:r>
-        <w:t xml:space="preserve">Want </w:t>
-      </w:r>
-      <w:r>
-        <w:t xml:space="preserve">our classifier to output values </w:t>
-      </w:r>
-      <w:r>
-        <w:t xml:space="preserve">between 0 and 1, so we want </w:t>
-      </w:r>
-      <w:r>
-        <w:t>a hypothesis that satisfies this property</w:t>
-      </w:r>
-      <w:r>
-        <w:t xml:space="preserve"> w/ </w:t>
-      </w:r>
-      <w:r>
-        <w:t xml:space="preserve">predictions between 0 and 1. </w:t>
+        <w:t xml:space="preserve">Want our classifier to output values between 0 and 1, so we want a hypothesis that satisfies this property w/ predictions between 0 and 1. </w:t>
       </w:r>
     </w:p>
     <w:p>
@@ -786,45 +666,15 @@
       </w:pPr>
       <w:r>
         <w:lastRenderedPageBreak/>
-        <w:t xml:space="preserve">When using linear regression, h(x) </w:t>
-      </w:r>
-      <w:r>
-        <w:t>= theta(transpose)*</w:t>
-      </w:r>
-      <w:r>
-        <w:t xml:space="preserve">x. </w:t>
-      </w:r>
-    </w:p>
-    <w:p>
-      <w:pPr>
-        <w:pStyle w:val="ListBullet"/>
-      </w:pPr>
-      <w:r>
-        <w:t xml:space="preserve">For logistic regression, </w:t>
-      </w:r>
-      <w:r>
-        <w:t xml:space="preserve">we </w:t>
-      </w:r>
-      <w:r>
-        <w:t xml:space="preserve">modify this a little bit </w:t>
-      </w:r>
-      <w:r>
-        <w:t xml:space="preserve">+ </w:t>
-      </w:r>
-      <w:r>
-        <w:t xml:space="preserve">make </w:t>
-      </w:r>
-      <w:r>
-        <w:t>h(x) = g(theta(t)*</w:t>
-      </w:r>
-      <w:r>
-        <w:t>x</w:t>
-      </w:r>
-      <w:r>
-        <w:t>), +</w:t>
-      </w:r>
-      <w:r>
-        <w:t xml:space="preserve"> define </w:t>
+        <w:t xml:space="preserve">When using linear regression, h(x) = theta(transpose)*x. </w:t>
+      </w:r>
+    </w:p>
+    <w:p>
+      <w:pPr>
+        <w:pStyle w:val="ListBullet"/>
+      </w:pPr>
+      <w:r>
+        <w:t xml:space="preserve">For logistic regression, we modify this a little bit + make h(x) = g(theta(t)*x), + define </w:t>
       </w:r>
       <w:proofErr w:type="spellStart"/>
       <w:r>
@@ -845,43 +695,13 @@
         <w:ind w:left="720"/>
       </w:pPr>
       <w:r>
-        <w:t>G(z)</w:t>
-      </w:r>
-      <w:r>
-        <w:t xml:space="preserve"> = </w:t>
-      </w:r>
-      <w:r>
-        <w:t xml:space="preserve"> </w:t>
-      </w:r>
-      <w:r>
-        <w:t>1 / (1 + E^-z)</w:t>
-      </w:r>
-      <w:r>
-        <w:t xml:space="preserve"> </w:t>
-      </w:r>
-      <w:r>
-        <w:t xml:space="preserve"> = </w:t>
-      </w:r>
-      <w:r>
-        <w:t xml:space="preserve">the </w:t>
+        <w:t xml:space="preserve">G(z) =  1 / (1 + E^-z)  = the </w:t>
       </w:r>
       <w:r>
         <w:rPr>
           <w:b/>
         </w:rPr>
-        <w:t>sigmoid function</w:t>
-      </w:r>
-      <w:r>
-        <w:rPr>
-          <w:b/>
-        </w:rPr>
-        <w:t>/</w:t>
-      </w:r>
-      <w:r>
-        <w:rPr>
-          <w:b/>
-        </w:rPr>
-        <w:t>the logistic function</w:t>
+        <w:t>sigmoid function/the logistic function</w:t>
       </w:r>
     </w:p>
     <w:p>
@@ -1020,10 +840,7 @@
         <w:t>Finally, given this hypothesis representation</w:t>
       </w:r>
       <w:r>
-        <w:t xml:space="preserve"> + </w:t>
-      </w:r>
-      <w:r>
-        <w:t>given a training set</w:t>
+        <w:t xml:space="preserve"> + given a training set</w:t>
       </w:r>
       <w:r>
         <w:t xml:space="preserve">, we need to fit the parameters theta to our data. </w:t>
@@ -1350,6 +1167,1669 @@
       </w:r>
     </w:p>
     <w:p>
+      <w:pPr>
+        <w:pStyle w:val="ListBullet"/>
+        <w:numPr>
+          <w:ilvl w:val="0"/>
+          <w:numId w:val="0"/>
+        </w:numPr>
+        <w:ind w:left="360" w:firstLine="360"/>
+      </w:pPr>
+    </w:p>
+    <w:p>
+      <w:pPr>
+        <w:pStyle w:val="ListBullet"/>
+      </w:pPr>
+      <w:r>
+        <w:t>So h(x) = g(theta(t)*</w:t>
+      </w:r>
+      <w:r>
+        <w:t>x</w:t>
+      </w:r>
+      <w:r>
+        <w:t xml:space="preserve">) = </w:t>
+      </w:r>
+      <w:r>
+        <w:t>1 / (1 – E^-(theta(t)*x)</w:t>
+      </w:r>
+      <w:proofErr w:type="gramStart"/>
+      <w:r>
+        <w:t>)</w:t>
+      </w:r>
+      <w:r>
+        <w:t xml:space="preserve"> ,</w:t>
+      </w:r>
+      <w:proofErr w:type="gramEnd"/>
+      <w:r>
+        <w:t xml:space="preserve"> which s</w:t>
+      </w:r>
+      <w:r>
+        <w:t xml:space="preserve">lowly increases from </w:t>
+      </w:r>
+      <w:r>
+        <w:t xml:space="preserve">0 </w:t>
+      </w:r>
+      <w:r>
+        <w:t>to</w:t>
+      </w:r>
+      <w:r>
+        <w:t xml:space="preserve"> 1</w:t>
+      </w:r>
+      <w:r>
+        <w:t xml:space="preserve">. </w:t>
+      </w:r>
+    </w:p>
+    <w:p>
+      <w:pPr>
+        <w:pStyle w:val="ListBullet"/>
+      </w:pPr>
+      <w:r>
+        <w:t>H(x)</w:t>
+      </w:r>
+      <w:r>
+        <w:t xml:space="preserve"> is outputting estimates of the probability that y </w:t>
+      </w:r>
+      <w:r>
+        <w:t xml:space="preserve">= </w:t>
+      </w:r>
+      <w:r>
+        <w:t xml:space="preserve">one, given x and parameterized by theta. </w:t>
+      </w:r>
+    </w:p>
+    <w:p>
+      <w:pPr>
+        <w:pStyle w:val="ListBullet"/>
+      </w:pPr>
+      <w:r>
+        <w:t>We can assume that</w:t>
+      </w:r>
+      <w:r>
+        <w:t xml:space="preserve"> </w:t>
+      </w:r>
+      <w:r>
+        <w:t xml:space="preserve">if h(x) &gt;= </w:t>
+      </w:r>
+      <w:r>
+        <w:t xml:space="preserve">0.5, </w:t>
+      </w:r>
+      <w:r>
+        <w:t xml:space="preserve">its </w:t>
+      </w:r>
+      <w:r>
+        <w:t xml:space="preserve">more likely to be y </w:t>
+      </w:r>
+      <w:r>
+        <w:t xml:space="preserve">= </w:t>
+      </w:r>
+      <w:r>
+        <w:t xml:space="preserve">1 than y equals 0, </w:t>
+      </w:r>
+      <w:r>
+        <w:t xml:space="preserve">so we </w:t>
+      </w:r>
+      <w:r>
+        <w:t xml:space="preserve">predict y </w:t>
+      </w:r>
+      <w:r>
+        <w:t>= 1, and vice versa for h(x) &lt; 0.5</w:t>
+      </w:r>
+      <w:r>
+        <w:t xml:space="preserve"> </w:t>
+      </w:r>
+    </w:p>
+    <w:p>
+      <w:pPr>
+        <w:pStyle w:val="ListBullet"/>
+      </w:pPr>
+      <w:r>
+        <w:t>Looking at the sigmoid function, g(</w:t>
+      </w:r>
+      <w:r>
+        <w:t>z</w:t>
+      </w:r>
+      <w:r>
+        <w:t>)</w:t>
+      </w:r>
+      <w:r>
+        <w:t xml:space="preserve"> </w:t>
+      </w:r>
+      <w:r>
+        <w:t xml:space="preserve">&gt;= </w:t>
+      </w:r>
+      <w:r>
+        <w:t xml:space="preserve">0.5 whenever z </w:t>
+      </w:r>
+      <w:r>
+        <w:t>&gt;= 0</w:t>
+      </w:r>
+      <w:r>
+        <w:t xml:space="preserve">. </w:t>
+      </w:r>
+    </w:p>
+    <w:p>
+      <w:pPr>
+        <w:pStyle w:val="ListBullet"/>
+      </w:pPr>
+      <w:r>
+        <w:t xml:space="preserve">Since the hypothesis </w:t>
+      </w:r>
+      <w:r>
+        <w:t xml:space="preserve">for logistic regression </w:t>
+      </w:r>
+      <w:r>
+        <w:t xml:space="preserve">1 / (1 – E^-(theta(t)*x)), this </w:t>
+      </w:r>
+      <w:r>
+        <w:t xml:space="preserve">h(x) is </w:t>
+      </w:r>
+      <w:r>
+        <w:t xml:space="preserve">therefore going to be </w:t>
+      </w:r>
+      <w:r>
+        <w:t>&gt;= 0.5</w:t>
+      </w:r>
+      <w:r>
+        <w:t xml:space="preserve"> whenever thet</w:t>
+      </w:r>
+      <w:r>
+        <w:t>a(t)*</w:t>
+      </w:r>
+      <w:r>
+        <w:t xml:space="preserve">x </w:t>
+      </w:r>
+      <w:r>
+        <w:t xml:space="preserve">(b/c this is z) &gt;= </w:t>
+      </w:r>
+      <w:r>
+        <w:t xml:space="preserve">0. </w:t>
+      </w:r>
+    </w:p>
+    <w:p>
+      <w:pPr>
+        <w:pStyle w:val="ListBullet"/>
+      </w:pPr>
+      <w:proofErr w:type="gramStart"/>
+      <w:r>
+        <w:t>So</w:t>
+      </w:r>
+      <w:proofErr w:type="gramEnd"/>
+      <w:r>
+        <w:t xml:space="preserve"> a hypothesis </w:t>
+      </w:r>
+      <w:r>
+        <w:t xml:space="preserve">predicts </w:t>
+      </w:r>
+      <w:r>
+        <w:t xml:space="preserve">y </w:t>
+      </w:r>
+      <w:r>
+        <w:t>= 1 whenever theta(t)*</w:t>
+      </w:r>
+      <w:r>
+        <w:t xml:space="preserve">x </w:t>
+      </w:r>
+      <w:r>
+        <w:t xml:space="preserve">&gt;= </w:t>
+      </w:r>
+      <w:r>
+        <w:t xml:space="preserve">0. </w:t>
+      </w:r>
+    </w:p>
+    <w:p>
+      <w:pPr>
+        <w:pStyle w:val="ListBullet"/>
+      </w:pPr>
+      <w:r>
+        <w:t>B</w:t>
+      </w:r>
+      <w:r>
+        <w:t xml:space="preserve">y similar argument, h(x) </w:t>
+      </w:r>
+      <w:r>
+        <w:t xml:space="preserve">&lt; </w:t>
+      </w:r>
+      <w:r>
+        <w:t xml:space="preserve">0.5 whenever g(z) </w:t>
+      </w:r>
+      <w:r>
+        <w:t xml:space="preserve">&lt; </w:t>
+      </w:r>
+      <w:r>
+        <w:t xml:space="preserve">0.5 because the range of values of z that cause g(z) to take on values </w:t>
+      </w:r>
+      <w:r>
+        <w:t xml:space="preserve">&lt; </w:t>
+      </w:r>
+      <w:r>
+        <w:t>0.5</w:t>
+      </w:r>
+      <w:r>
+        <w:t xml:space="preserve"> (</w:t>
+      </w:r>
+      <w:r>
+        <w:t xml:space="preserve">z </w:t>
+      </w:r>
+      <w:r>
+        <w:t>= negative)</w:t>
+      </w:r>
+    </w:p>
+    <w:p>
+      <w:pPr>
+        <w:pStyle w:val="ListBullet"/>
+      </w:pPr>
+      <w:proofErr w:type="gramStart"/>
+      <w:r>
+        <w:t>So</w:t>
+      </w:r>
+      <w:proofErr w:type="gramEnd"/>
+      <w:r>
+        <w:t xml:space="preserve"> when g(z) </w:t>
+      </w:r>
+      <w:r>
+        <w:t xml:space="preserve">&lt; </w:t>
+      </w:r>
+      <w:r>
+        <w:t xml:space="preserve">0.5, a hypothesis will predict y </w:t>
+      </w:r>
+      <w:r>
+        <w:t xml:space="preserve">= 0 + </w:t>
+      </w:r>
+      <w:r>
+        <w:t xml:space="preserve">h(x) </w:t>
+      </w:r>
+      <w:r>
+        <w:t>wi</w:t>
+      </w:r>
+      <w:r>
+        <w:t xml:space="preserve">ll predict y </w:t>
+      </w:r>
+      <w:r>
+        <w:t xml:space="preserve">= </w:t>
+      </w:r>
+      <w:r>
+        <w:t xml:space="preserve">0 whenever </w:t>
+      </w:r>
+      <w:r>
+        <w:t>theta(t)*</w:t>
+      </w:r>
+      <w:r>
+        <w:t xml:space="preserve">x </w:t>
+      </w:r>
+      <w:r>
+        <w:t xml:space="preserve">&lt; </w:t>
+      </w:r>
+      <w:r>
+        <w:t xml:space="preserve">0. </w:t>
+      </w:r>
+    </w:p>
+    <w:p>
+      <w:pPr>
+        <w:pStyle w:val="ListBullet"/>
+      </w:pPr>
+      <w:r>
+        <w:lastRenderedPageBreak/>
+        <w:t xml:space="preserve">To summarize if we decide to predict y=1 or y=0 depending on whether </w:t>
+      </w:r>
+      <w:r>
+        <w:t xml:space="preserve">an </w:t>
+      </w:r>
+      <w:r>
+        <w:t xml:space="preserve">estimated probability </w:t>
+      </w:r>
+      <w:r>
+        <w:t xml:space="preserve">h(x) &gt;=0.5 </w:t>
+      </w:r>
+      <w:r>
+        <w:t xml:space="preserve">or </w:t>
+      </w:r>
+      <w:r>
+        <w:t xml:space="preserve">&lt; </w:t>
+      </w:r>
+      <w:r>
+        <w:t xml:space="preserve">0.5, </w:t>
+      </w:r>
+      <w:proofErr w:type="spellStart"/>
+      <w:r>
+        <w:t>its</w:t>
+      </w:r>
+      <w:proofErr w:type="spellEnd"/>
+      <w:r>
+        <w:t xml:space="preserve"> </w:t>
+      </w:r>
+      <w:r>
+        <w:t xml:space="preserve">the same as saying </w:t>
+      </w:r>
+      <w:r>
+        <w:t>we predict y=1 whenever theta(t)*</w:t>
+      </w:r>
+      <w:r>
+        <w:t xml:space="preserve">x </w:t>
+      </w:r>
+      <w:r>
+        <w:t xml:space="preserve">&gt;= </w:t>
+      </w:r>
+      <w:r>
+        <w:t>0</w:t>
+      </w:r>
+      <w:r>
+        <w:t xml:space="preserve"> a</w:t>
+      </w:r>
+      <w:r>
+        <w:t xml:space="preserve">nd </w:t>
+      </w:r>
+      <w:r>
+        <w:t xml:space="preserve">predict </w:t>
+      </w:r>
+      <w:r>
+        <w:t xml:space="preserve">y is </w:t>
+      </w:r>
+      <w:r>
+        <w:t>= 0 whenever theta(t)*</w:t>
+      </w:r>
+      <w:r>
+        <w:t xml:space="preserve">x </w:t>
+      </w:r>
+      <w:r>
+        <w:t xml:space="preserve">&lt; </w:t>
+      </w:r>
+      <w:r>
+        <w:t xml:space="preserve">0 </w:t>
+      </w:r>
+    </w:p>
+    <w:p>
+      <w:pPr>
+        <w:pStyle w:val="ListBullet"/>
+        <w:numPr>
+          <w:ilvl w:val="0"/>
+          <w:numId w:val="0"/>
+        </w:numPr>
+        <w:ind w:left="1080" w:firstLine="360"/>
+      </w:pPr>
+      <w:r>
+        <w:rPr>
+          <w:noProof/>
+        </w:rPr>
+        <w:drawing>
+          <wp:inline distT="0" distB="0" distL="0" distR="0" wp14:anchorId="7983BBAF" wp14:editId="57189032">
+            <wp:extent cx="4129410" cy="1067647"/>
+            <wp:effectExtent l="0" t="0" r="4445" b="0"/>
+            <wp:docPr id="8" name="Picture 8"/>
+            <wp:cNvGraphicFramePr>
+              <a:graphicFrameLocks xmlns:a="http://schemas.openxmlformats.org/drawingml/2006/main" noChangeAspect="1"/>
+            </wp:cNvGraphicFramePr>
+            <a:graphic xmlns:a="http://schemas.openxmlformats.org/drawingml/2006/main">
+              <a:graphicData uri="http://schemas.openxmlformats.org/drawingml/2006/picture">
+                <pic:pic xmlns:pic="http://schemas.openxmlformats.org/drawingml/2006/picture">
+                  <pic:nvPicPr>
+                    <pic:cNvPr id="1" name=""/>
+                    <pic:cNvPicPr/>
+                  </pic:nvPicPr>
+                  <pic:blipFill>
+                    <a:blip r:embed="rId12"/>
+                    <a:stretch>
+                      <a:fillRect/>
+                    </a:stretch>
+                  </pic:blipFill>
+                  <pic:spPr>
+                    <a:xfrm>
+                      <a:off x="0" y="0"/>
+                      <a:ext cx="4157507" cy="1074911"/>
+                    </a:xfrm>
+                    <a:prstGeom prst="rect">
+                      <a:avLst/>
+                    </a:prstGeom>
+                  </pic:spPr>
+                </pic:pic>
+              </a:graphicData>
+            </a:graphic>
+          </wp:inline>
+        </w:drawing>
+      </w:r>
+    </w:p>
+    <w:p>
+      <w:pPr>
+        <w:pStyle w:val="ListBullet"/>
+      </w:pPr>
+      <w:r>
+        <w:t>S</w:t>
+      </w:r>
+      <w:r>
+        <w:t xml:space="preserve">uppose we have a training set </w:t>
+      </w:r>
+      <w:r>
+        <w:t xml:space="preserve">+ </w:t>
+      </w:r>
+      <w:r>
+        <w:t xml:space="preserve">a </w:t>
+      </w:r>
+      <w:r>
+        <w:t>h(</w:t>
+      </w:r>
+      <w:r>
+        <w:t>x</w:t>
+      </w:r>
+      <w:r>
+        <w:t>)</w:t>
+      </w:r>
+      <w:r>
+        <w:t xml:space="preserve"> </w:t>
+      </w:r>
+      <w:r>
+        <w:t>above</w:t>
+      </w:r>
+      <w:r>
+        <w:t xml:space="preserve"> + </w:t>
+      </w:r>
+      <w:r>
+        <w:t xml:space="preserve">suppose that </w:t>
+      </w:r>
+      <w:r>
+        <w:t>via a procedure-to-be-specified, w</w:t>
+      </w:r>
+      <w:r>
+        <w:t xml:space="preserve">e end up </w:t>
+      </w:r>
+      <w:r>
+        <w:t xml:space="preserve">choose parameter value </w:t>
+      </w:r>
+      <w:r>
+        <w:t xml:space="preserve">theta 0 </w:t>
+      </w:r>
+      <w:r>
+        <w:t xml:space="preserve">= </w:t>
+      </w:r>
+      <w:r>
+        <w:t>-</w:t>
+      </w:r>
+      <w:r>
+        <w:t xml:space="preserve">3, theta 1 </w:t>
+      </w:r>
+      <w:r>
+        <w:t xml:space="preserve">= </w:t>
+      </w:r>
+      <w:r>
+        <w:t xml:space="preserve">1, theta 2 </w:t>
+      </w:r>
+      <w:r>
+        <w:t xml:space="preserve">= </w:t>
+      </w:r>
+      <w:r>
+        <w:t xml:space="preserve">1. </w:t>
+      </w:r>
+    </w:p>
+    <w:p>
+      <w:pPr>
+        <w:pStyle w:val="ListBullet"/>
+        <w:tabs>
+          <w:tab w:val="clear" w:pos="360"/>
+          <w:tab w:val="num" w:pos="720"/>
+        </w:tabs>
+        <w:ind w:left="720"/>
+      </w:pPr>
+      <w:r>
+        <w:t xml:space="preserve">parameter vector </w:t>
+      </w:r>
+      <w:r>
+        <w:t>= 3*1 = [-3, 1, 1]</w:t>
+      </w:r>
+    </w:p>
+    <w:p>
+      <w:pPr>
+        <w:pStyle w:val="ListBullet"/>
+      </w:pPr>
+      <w:r>
+        <w:t>G</w:t>
+      </w:r>
+      <w:r>
+        <w:t xml:space="preserve">iven this choice of hypothesis parameters, try to figure out where a hypothesis would end up predicting y </w:t>
+      </w:r>
+      <w:r>
+        <w:t xml:space="preserve">= 1 or </w:t>
+      </w:r>
+      <w:r>
+        <w:t xml:space="preserve">y </w:t>
+      </w:r>
+      <w:r>
+        <w:t xml:space="preserve">= </w:t>
+      </w:r>
+      <w:r>
+        <w:t>0</w:t>
+      </w:r>
+      <w:r>
+        <w:t xml:space="preserve">. </w:t>
+      </w:r>
+    </w:p>
+    <w:p>
+      <w:pPr>
+        <w:pStyle w:val="ListBullet"/>
+      </w:pPr>
+      <w:r>
+        <w:t>W</w:t>
+      </w:r>
+      <w:r>
+        <w:t xml:space="preserve">e know </w:t>
+      </w:r>
+      <w:r>
+        <w:t xml:space="preserve">the probability </w:t>
+      </w:r>
+      <w:r>
+        <w:t xml:space="preserve">y </w:t>
+      </w:r>
+      <w:r>
+        <w:t xml:space="preserve">= 1 </w:t>
+      </w:r>
+      <w:r>
+        <w:t>is more likely</w:t>
+      </w:r>
+      <w:r>
+        <w:t xml:space="preserve"> (&gt;=</w:t>
+      </w:r>
+      <w:r>
+        <w:t xml:space="preserve"> 0.5</w:t>
+      </w:r>
+      <w:r>
+        <w:t>) when theta(t)*</w:t>
+      </w:r>
+      <w:r>
+        <w:t xml:space="preserve">x </w:t>
+      </w:r>
+      <w:r>
+        <w:t>&gt; 0</w:t>
+      </w:r>
+      <w:r>
+        <w:t xml:space="preserve">, + w/ out theta values, this is: </w:t>
+      </w:r>
+      <w:r>
+        <w:rPr>
+          <w:i/>
+        </w:rPr>
+        <w:t>y = 1 if -3 + x1 + x2 &gt;= 0</w:t>
+      </w:r>
+      <w:r>
+        <w:rPr>
+          <w:i/>
+        </w:rPr>
+        <w:t xml:space="preserve"> </w:t>
+      </w:r>
+      <w:r>
+        <w:rPr>
+          <w:i/>
+        </w:rPr>
+        <w:sym w:font="Wingdings" w:char="F0E8"/>
+      </w:r>
+      <w:r>
+        <w:rPr>
+          <w:i/>
+        </w:rPr>
+        <w:t xml:space="preserve"> x1 + x2 &gt;= 3</w:t>
+      </w:r>
+    </w:p>
+    <w:p>
+      <w:pPr>
+        <w:pStyle w:val="ListBullet"/>
+      </w:pPr>
+      <w:r>
+        <w:t>X1 + X2 = 3</w:t>
+      </w:r>
+      <w:r>
+        <w:t xml:space="preserve"> </w:t>
+      </w:r>
+      <w:r>
+        <w:t xml:space="preserve">defines the equation of a straight line </w:t>
+      </w:r>
+      <w:r>
+        <w:t xml:space="preserve">which passes through 3 on the x1 </w:t>
+      </w:r>
+      <w:r>
+        <w:t xml:space="preserve">+ </w:t>
+      </w:r>
+      <w:r>
+        <w:t xml:space="preserve">the x2 axis. </w:t>
+      </w:r>
+    </w:p>
+    <w:p>
+      <w:pPr>
+        <w:pStyle w:val="ListBullet"/>
+      </w:pPr>
+    </w:p>
+    <w:p>
+      <w:pPr>
+        <w:pStyle w:val="ListBullet"/>
+        <w:numPr>
+          <w:ilvl w:val="0"/>
+          <w:numId w:val="0"/>
+        </w:numPr>
+        <w:ind w:left="2520" w:firstLine="360"/>
+      </w:pPr>
+      <w:r>
+        <w:rPr>
+          <w:noProof/>
+        </w:rPr>
+        <w:drawing>
+          <wp:inline distT="0" distB="0" distL="0" distR="0" wp14:anchorId="3EF90B33" wp14:editId="251ACCE4">
+            <wp:extent cx="1402129" cy="1255395"/>
+            <wp:effectExtent l="0" t="0" r="7620" b="1905"/>
+            <wp:docPr id="9" name="Picture 9"/>
+            <wp:cNvGraphicFramePr>
+              <a:graphicFrameLocks xmlns:a="http://schemas.openxmlformats.org/drawingml/2006/main" noChangeAspect="1"/>
+            </wp:cNvGraphicFramePr>
+            <a:graphic xmlns:a="http://schemas.openxmlformats.org/drawingml/2006/main">
+              <a:graphicData uri="http://schemas.openxmlformats.org/drawingml/2006/picture">
+                <pic:pic xmlns:pic="http://schemas.openxmlformats.org/drawingml/2006/picture">
+                  <pic:nvPicPr>
+                    <pic:cNvPr id="1" name=""/>
+                    <pic:cNvPicPr/>
+                  </pic:nvPicPr>
+                  <pic:blipFill>
+                    <a:blip r:embed="rId13"/>
+                    <a:stretch>
+                      <a:fillRect/>
+                    </a:stretch>
+                  </pic:blipFill>
+                  <pic:spPr>
+                    <a:xfrm>
+                      <a:off x="0" y="0"/>
+                      <a:ext cx="1406350" cy="1259174"/>
+                    </a:xfrm>
+                    <a:prstGeom prst="rect">
+                      <a:avLst/>
+                    </a:prstGeom>
+                  </pic:spPr>
+                </pic:pic>
+              </a:graphicData>
+            </a:graphic>
+          </wp:inline>
+        </w:drawing>
+      </w:r>
+    </w:p>
+    <w:p>
+      <w:pPr>
+        <w:pStyle w:val="ListBullet"/>
+      </w:pPr>
+      <w:proofErr w:type="gramStart"/>
+      <w:r>
+        <w:t>So</w:t>
+      </w:r>
+      <w:proofErr w:type="gramEnd"/>
+      <w:r>
+        <w:t xml:space="preserve"> the part of the </w:t>
+      </w:r>
+      <w:r>
+        <w:t>X1-</w:t>
+      </w:r>
+      <w:r>
+        <w:t xml:space="preserve">X2 plane that corresponds to when X1 </w:t>
+      </w:r>
+      <w:r>
+        <w:t xml:space="preserve">+ </w:t>
+      </w:r>
+      <w:r>
+        <w:t xml:space="preserve">X2 </w:t>
+      </w:r>
+      <w:r>
+        <w:t xml:space="preserve">&gt;= </w:t>
+      </w:r>
+      <w:r>
+        <w:t xml:space="preserve">3 is everything to the upper right portion of </w:t>
+      </w:r>
+      <w:r>
+        <w:t xml:space="preserve">the </w:t>
+      </w:r>
+      <w:r>
+        <w:t xml:space="preserve">magenta line </w:t>
+      </w:r>
+      <w:r>
+        <w:sym w:font="Wingdings" w:char="F0E0"/>
+      </w:r>
+      <w:r>
+        <w:t xml:space="preserve"> the region where our hypothesis </w:t>
+      </w:r>
+      <w:r>
+        <w:t xml:space="preserve">predicts </w:t>
+      </w:r>
+      <w:r>
+        <w:t>y = 1</w:t>
+      </w:r>
+    </w:p>
+    <w:p>
+      <w:pPr>
+        <w:pStyle w:val="ListBullet"/>
+      </w:pPr>
+      <w:r>
+        <w:t>T</w:t>
+      </w:r>
+      <w:r>
+        <w:t xml:space="preserve">he region where x1 + x2 </w:t>
+      </w:r>
+      <w:r>
+        <w:t xml:space="preserve">&lt; 3 </w:t>
+      </w:r>
+      <w:r>
+        <w:t xml:space="preserve">corresponds to </w:t>
+      </w:r>
+      <w:r>
+        <w:t xml:space="preserve">the region below the line = </w:t>
+      </w:r>
+      <w:r>
+        <w:t xml:space="preserve">where our hypothesis </w:t>
+      </w:r>
+      <w:r>
+        <w:t xml:space="preserve">predicts </w:t>
+      </w:r>
+      <w:r>
+        <w:t xml:space="preserve">y = 0. </w:t>
+      </w:r>
+    </w:p>
+    <w:p>
+      <w:pPr>
+        <w:pStyle w:val="ListBullet"/>
+        <w:rPr>
+          <w:b/>
+        </w:rPr>
+      </w:pPr>
+      <w:r>
+        <w:t>T</w:t>
+      </w:r>
+      <w:r>
+        <w:t xml:space="preserve">his magenta line </w:t>
+      </w:r>
+      <w:r>
+        <w:t>=</w:t>
+      </w:r>
+      <w:r>
+        <w:t xml:space="preserve"> </w:t>
+      </w:r>
+      <w:r>
+        <w:rPr>
+          <w:b/>
+        </w:rPr>
+        <w:t xml:space="preserve">the decision boundary. </w:t>
+      </w:r>
+    </w:p>
+    <w:p>
+      <w:pPr>
+        <w:pStyle w:val="ListBullet"/>
+      </w:pPr>
+      <w:r>
+        <w:t xml:space="preserve">X1 </w:t>
+      </w:r>
+      <w:r>
+        <w:t xml:space="preserve">+ X2 = 3 </w:t>
+      </w:r>
+      <w:r>
+        <w:t>corresponds to the set of points</w:t>
+      </w:r>
+      <w:r>
+        <w:t>/region where h(</w:t>
+      </w:r>
+      <w:r>
+        <w:t>X</w:t>
+      </w:r>
+      <w:r>
+        <w:t>)</w:t>
+      </w:r>
+      <w:r>
+        <w:t xml:space="preserve"> </w:t>
+      </w:r>
+      <w:r>
+        <w:t xml:space="preserve">= </w:t>
+      </w:r>
+      <w:r>
+        <w:t xml:space="preserve">0.5 exactly </w:t>
+      </w:r>
+      <w:r>
+        <w:t xml:space="preserve">= </w:t>
+      </w:r>
+      <w:r>
+        <w:t xml:space="preserve">the decision boundary </w:t>
+      </w:r>
+      <w:r>
+        <w:t xml:space="preserve">straight line = </w:t>
+      </w:r>
+      <w:r>
+        <w:t xml:space="preserve">separates the region where </w:t>
+      </w:r>
+      <w:r>
+        <w:t xml:space="preserve">h(x) </w:t>
+      </w:r>
+      <w:r>
+        <w:t xml:space="preserve">predicts Y </w:t>
+      </w:r>
+      <w:r>
+        <w:t xml:space="preserve">= </w:t>
+      </w:r>
+      <w:r>
+        <w:t xml:space="preserve">1 from the region where </w:t>
+      </w:r>
+      <w:r>
+        <w:t xml:space="preserve">it predicts </w:t>
+      </w:r>
+      <w:r>
+        <w:t xml:space="preserve">y </w:t>
+      </w:r>
+      <w:r>
+        <w:t>= 0</w:t>
+      </w:r>
+      <w:r>
+        <w:t xml:space="preserve">. </w:t>
+      </w:r>
+    </w:p>
+    <w:p>
+      <w:pPr>
+        <w:pStyle w:val="ListBullet"/>
+      </w:pPr>
+      <w:r>
+        <w:t>T</w:t>
+      </w:r>
+      <w:r>
+        <w:t>he decision boundary i</w:t>
+      </w:r>
+      <w:r>
+        <w:t xml:space="preserve">s a </w:t>
+      </w:r>
+      <w:r>
+        <w:rPr>
+          <w:i/>
+        </w:rPr>
+        <w:t>property of the hypothesis</w:t>
+      </w:r>
+      <w:r>
+        <w:t xml:space="preserve">, </w:t>
+      </w:r>
+      <w:r>
+        <w:t>including the parameters theta</w:t>
+      </w:r>
+      <w:r>
+        <w:t>0</w:t>
+      </w:r>
+      <w:r>
+        <w:t>, theta</w:t>
+      </w:r>
+      <w:r>
+        <w:t>1</w:t>
+      </w:r>
+      <w:r>
+        <w:t>, theta</w:t>
+      </w:r>
+      <w:r>
+        <w:t>2</w:t>
+      </w:r>
+      <w:r>
+        <w:t xml:space="preserve">, not </w:t>
+      </w:r>
+      <w:r>
+        <w:t xml:space="preserve">of the data set. </w:t>
+      </w:r>
+    </w:p>
+    <w:p>
+      <w:pPr>
+        <w:pStyle w:val="ListBullet"/>
+      </w:pPr>
+      <w:r>
+        <w:t>9:22</w:t>
+      </w:r>
+    </w:p>
+    <w:p>
+      <w:pPr>
+        <w:pStyle w:val="ListBullet"/>
+      </w:pPr>
+      <w:r>
+        <w:t>Later we will</w:t>
+      </w:r>
+      <w:r>
+        <w:t xml:space="preserve"> fit the parameters </w:t>
+      </w:r>
+      <w:r>
+        <w:t xml:space="preserve">+ use </w:t>
+      </w:r>
+      <w:r>
+        <w:t>the training set</w:t>
+      </w:r>
+      <w:r>
+        <w:t xml:space="preserve"> data t</w:t>
+      </w:r>
+      <w:r>
+        <w:t>o determi</w:t>
+      </w:r>
+      <w:r>
+        <w:t>ne the value of the parameters</w:t>
+      </w:r>
+    </w:p>
+    <w:p>
+      <w:pPr>
+        <w:pStyle w:val="ListBullet"/>
+      </w:pPr>
+      <w:r>
+        <w:t>M</w:t>
+      </w:r>
+      <w:r>
+        <w:t xml:space="preserve">ore complex example </w:t>
+      </w:r>
+      <w:r>
+        <w:sym w:font="Wingdings" w:char="F0E0"/>
+      </w:r>
+      <w:r>
+        <w:t xml:space="preserve"> non-linear</w:t>
+      </w:r>
+    </w:p>
+    <w:p>
+      <w:pPr>
+        <w:pStyle w:val="ListBullet"/>
+        <w:numPr>
+          <w:ilvl w:val="0"/>
+          <w:numId w:val="0"/>
+        </w:numPr>
+        <w:ind w:left="2520" w:firstLine="360"/>
+      </w:pPr>
+      <w:r>
+        <w:rPr>
+          <w:noProof/>
+        </w:rPr>
+        <w:drawing>
+          <wp:inline distT="0" distB="0" distL="0" distR="0" wp14:anchorId="1D592846" wp14:editId="1B9A530E">
+            <wp:extent cx="1470833" cy="1303020"/>
+            <wp:effectExtent l="0" t="0" r="0" b="0"/>
+            <wp:docPr id="10" name="Picture 10"/>
+            <wp:cNvGraphicFramePr>
+              <a:graphicFrameLocks xmlns:a="http://schemas.openxmlformats.org/drawingml/2006/main" noChangeAspect="1"/>
+            </wp:cNvGraphicFramePr>
+            <a:graphic xmlns:a="http://schemas.openxmlformats.org/drawingml/2006/main">
+              <a:graphicData uri="http://schemas.openxmlformats.org/drawingml/2006/picture">
+                <pic:pic xmlns:pic="http://schemas.openxmlformats.org/drawingml/2006/picture">
+                  <pic:nvPicPr>
+                    <pic:cNvPr id="1" name=""/>
+                    <pic:cNvPicPr/>
+                  </pic:nvPicPr>
+                  <pic:blipFill>
+                    <a:blip r:embed="rId14"/>
+                    <a:stretch>
+                      <a:fillRect/>
+                    </a:stretch>
+                  </pic:blipFill>
+                  <pic:spPr>
+                    <a:xfrm>
+                      <a:off x="0" y="0"/>
+                      <a:ext cx="1474240" cy="1306039"/>
+                    </a:xfrm>
+                    <a:prstGeom prst="rect">
+                      <a:avLst/>
+                    </a:prstGeom>
+                  </pic:spPr>
+                </pic:pic>
+              </a:graphicData>
+            </a:graphic>
+          </wp:inline>
+        </w:drawing>
+      </w:r>
+    </w:p>
+    <w:p>
+      <w:pPr>
+        <w:pStyle w:val="ListBullet"/>
+      </w:pPr>
+      <w:r>
+        <w:lastRenderedPageBreak/>
+        <w:t>Could add extra higher-</w:t>
+      </w:r>
+      <w:r>
+        <w:t xml:space="preserve">order polynomial terms to </w:t>
+      </w:r>
+      <w:r>
+        <w:t>our features, like in polynomial regression in linear regression</w:t>
+      </w:r>
+    </w:p>
+    <w:p>
+      <w:pPr>
+        <w:pStyle w:val="ListBullet"/>
+      </w:pPr>
+      <w:r>
+        <w:t>Add</w:t>
+      </w:r>
+      <w:r>
+        <w:t xml:space="preserve"> </w:t>
+      </w:r>
+      <w:r>
+        <w:t xml:space="preserve">2 extra features, x1^2 </w:t>
+      </w:r>
+      <w:r>
+        <w:t>and x2</w:t>
+      </w:r>
+      <w:r>
+        <w:t xml:space="preserve">^2 </w:t>
+      </w:r>
+      <w:r>
+        <w:t xml:space="preserve">to </w:t>
+      </w:r>
+      <w:r>
+        <w:t xml:space="preserve">the </w:t>
+      </w:r>
+      <w:r>
+        <w:t>features</w:t>
+      </w:r>
+      <w:r>
+        <w:t xml:space="preserve"> = 5 parameters, theta0 </w:t>
+      </w:r>
+      <w:r>
+        <w:t>through theta</w:t>
+      </w:r>
+      <w:r>
+        <w:t>4</w:t>
+      </w:r>
+      <w:r>
+        <w:t>.</w:t>
+      </w:r>
+    </w:p>
+    <w:p>
+      <w:pPr>
+        <w:pStyle w:val="ListBullet"/>
+        <w:numPr>
+          <w:ilvl w:val="0"/>
+          <w:numId w:val="0"/>
+        </w:numPr>
+        <w:ind w:left="1080" w:firstLine="360"/>
+      </w:pPr>
+      <w:r>
+        <w:rPr>
+          <w:noProof/>
+        </w:rPr>
+        <w:drawing>
+          <wp:inline distT="0" distB="0" distL="0" distR="0" wp14:anchorId="73CDBFDF" wp14:editId="08C0C4C4">
+            <wp:extent cx="3575685" cy="848220"/>
+            <wp:effectExtent l="0" t="0" r="5715" b="9525"/>
+            <wp:docPr id="11" name="Picture 11"/>
+            <wp:cNvGraphicFramePr>
+              <a:graphicFrameLocks xmlns:a="http://schemas.openxmlformats.org/drawingml/2006/main" noChangeAspect="1"/>
+            </wp:cNvGraphicFramePr>
+            <a:graphic xmlns:a="http://schemas.openxmlformats.org/drawingml/2006/main">
+              <a:graphicData uri="http://schemas.openxmlformats.org/drawingml/2006/picture">
+                <pic:pic xmlns:pic="http://schemas.openxmlformats.org/drawingml/2006/picture">
+                  <pic:nvPicPr>
+                    <pic:cNvPr id="1" name=""/>
+                    <pic:cNvPicPr/>
+                  </pic:nvPicPr>
+                  <pic:blipFill>
+                    <a:blip r:embed="rId15"/>
+                    <a:stretch>
+                      <a:fillRect/>
+                    </a:stretch>
+                  </pic:blipFill>
+                  <pic:spPr>
+                    <a:xfrm>
+                      <a:off x="0" y="0"/>
+                      <a:ext cx="3597985" cy="853510"/>
+                    </a:xfrm>
+                    <a:prstGeom prst="rect">
+                      <a:avLst/>
+                    </a:prstGeom>
+                  </pic:spPr>
+                </pic:pic>
+              </a:graphicData>
+            </a:graphic>
+          </wp:inline>
+        </w:drawing>
+      </w:r>
+      <w:r>
+        <w:t xml:space="preserve"> </w:t>
+      </w:r>
+    </w:p>
+    <w:p>
+      <w:pPr>
+        <w:pStyle w:val="ListBullet"/>
+      </w:pPr>
+      <w:r>
+        <w:t>Assume via a future</w:t>
+      </w:r>
+      <w:r>
+        <w:t xml:space="preserve"> procedure to be specified, </w:t>
+      </w:r>
+      <w:r>
+        <w:t xml:space="preserve">we choose theta0 = -1, theta1 = 0, theta2 = 0, theta3 = 1 + theta4 = </w:t>
+      </w:r>
+      <w:r>
+        <w:t>one, so our</w:t>
+      </w:r>
+      <w:r>
+        <w:t xml:space="preserve"> parameter </w:t>
+      </w:r>
+      <w:r>
+        <w:t xml:space="preserve">vector = 5*1 </w:t>
+      </w:r>
+      <w:r>
+        <w:sym w:font="Wingdings" w:char="F0E0"/>
+      </w:r>
+      <w:r>
+        <w:t xml:space="preserve"> [-1, 0, 0, 1, 1]</w:t>
+      </w:r>
+    </w:p>
+    <w:p>
+      <w:pPr>
+        <w:pStyle w:val="ListBullet"/>
+      </w:pPr>
+      <w:proofErr w:type="gramStart"/>
+      <w:r>
+        <w:t>So</w:t>
+      </w:r>
+      <w:proofErr w:type="gramEnd"/>
+      <w:r>
+        <w:t xml:space="preserve"> h(x) predicts </w:t>
+      </w:r>
+      <w:r>
+        <w:t>y</w:t>
+      </w:r>
+      <w:r>
+        <w:t xml:space="preserve"> </w:t>
+      </w:r>
+      <w:r>
+        <w:t>=</w:t>
+      </w:r>
+      <w:r>
+        <w:t xml:space="preserve"> </w:t>
+      </w:r>
+      <w:r>
+        <w:t xml:space="preserve">1 </w:t>
+      </w:r>
+      <w:r>
+        <w:t xml:space="preserve">when -1 + x1^2 + x2^2 &gt;= </w:t>
+      </w:r>
+      <w:r>
+        <w:t>0</w:t>
+      </w:r>
+      <w:r>
+        <w:t xml:space="preserve"> = whenever theta(t)*</w:t>
+      </w:r>
+      <w:r>
+        <w:t xml:space="preserve">my features </w:t>
+      </w:r>
+      <w:r>
+        <w:t xml:space="preserve">&gt;= 0 = </w:t>
+      </w:r>
+      <w:r>
+        <w:t xml:space="preserve">So h(x) predicts y = 1 </w:t>
+      </w:r>
+      <w:r>
+        <w:t xml:space="preserve">when </w:t>
+      </w:r>
+      <w:r>
+        <w:t xml:space="preserve">x1^2 + x2^2 &gt;= </w:t>
+      </w:r>
+      <w:r>
+        <w:t>1</w:t>
+      </w:r>
+    </w:p>
+    <w:p>
+      <w:pPr>
+        <w:pStyle w:val="ListBullet"/>
+      </w:pPr>
+      <w:r>
+        <w:t>Now h(x) i</w:t>
+      </w:r>
+      <w:r>
+        <w:t>s the equation for circle of radius</w:t>
+      </w:r>
+      <w:r>
+        <w:t xml:space="preserve"> 1</w:t>
+      </w:r>
+      <w:r>
+        <w:t xml:space="preserve"> centered around the origin</w:t>
+      </w:r>
+      <w:r>
+        <w:t xml:space="preserve"> = the </w:t>
+      </w:r>
+      <w:r>
+        <w:t xml:space="preserve">decision boundary. </w:t>
+      </w:r>
+    </w:p>
+    <w:p>
+      <w:pPr>
+        <w:pStyle w:val="ListBullet"/>
+        <w:numPr>
+          <w:ilvl w:val="0"/>
+          <w:numId w:val="0"/>
+        </w:numPr>
+        <w:ind w:left="3240" w:firstLine="360"/>
+      </w:pPr>
+      <w:r>
+        <w:rPr>
+          <w:noProof/>
+        </w:rPr>
+        <w:drawing>
+          <wp:inline distT="0" distB="0" distL="0" distR="0" wp14:anchorId="081332E7" wp14:editId="4346414E">
+            <wp:extent cx="1439028" cy="1304925"/>
+            <wp:effectExtent l="0" t="0" r="8890" b="0"/>
+            <wp:docPr id="12" name="Picture 12"/>
+            <wp:cNvGraphicFramePr>
+              <a:graphicFrameLocks xmlns:a="http://schemas.openxmlformats.org/drawingml/2006/main" noChangeAspect="1"/>
+            </wp:cNvGraphicFramePr>
+            <a:graphic xmlns:a="http://schemas.openxmlformats.org/drawingml/2006/main">
+              <a:graphicData uri="http://schemas.openxmlformats.org/drawingml/2006/picture">
+                <pic:pic xmlns:pic="http://schemas.openxmlformats.org/drawingml/2006/picture">
+                  <pic:nvPicPr>
+                    <pic:cNvPr id="1" name=""/>
+                    <pic:cNvPicPr/>
+                  </pic:nvPicPr>
+                  <pic:blipFill>
+                    <a:blip r:embed="rId16"/>
+                    <a:stretch>
+                      <a:fillRect/>
+                    </a:stretch>
+                  </pic:blipFill>
+                  <pic:spPr>
+                    <a:xfrm>
+                      <a:off x="0" y="0"/>
+                      <a:ext cx="1441225" cy="1306917"/>
+                    </a:xfrm>
+                    <a:prstGeom prst="rect">
+                      <a:avLst/>
+                    </a:prstGeom>
+                  </pic:spPr>
+                </pic:pic>
+              </a:graphicData>
+            </a:graphic>
+          </wp:inline>
+        </w:drawing>
+      </w:r>
+    </w:p>
+    <w:p>
+      <w:pPr>
+        <w:pStyle w:val="ListBullet"/>
+      </w:pPr>
+      <w:r>
+        <w:t>E</w:t>
+      </w:r>
+      <w:r>
+        <w:t>verything outside the circle</w:t>
+      </w:r>
+      <w:r>
+        <w:t xml:space="preserve"> </w:t>
+      </w:r>
+      <w:r>
+        <w:sym w:font="Wingdings" w:char="F0E0"/>
+      </w:r>
+      <w:r>
+        <w:t xml:space="preserve"> </w:t>
+      </w:r>
+      <w:r>
+        <w:t>predict y</w:t>
+      </w:r>
+      <w:r>
+        <w:t xml:space="preserve"> </w:t>
+      </w:r>
+      <w:r>
+        <w:t>=</w:t>
+      </w:r>
+      <w:r>
+        <w:t xml:space="preserve"> 1, </w:t>
+      </w:r>
+      <w:r>
+        <w:t xml:space="preserve">inside the circle </w:t>
+      </w:r>
+      <w:r>
+        <w:sym w:font="Wingdings" w:char="F0E0"/>
+      </w:r>
+      <w:r>
+        <w:t xml:space="preserve"> </w:t>
+      </w:r>
+      <w:r>
+        <w:t xml:space="preserve">y </w:t>
+      </w:r>
+      <w:r>
+        <w:t xml:space="preserve">= </w:t>
+      </w:r>
+      <w:r>
+        <w:t xml:space="preserve">0. </w:t>
+      </w:r>
+    </w:p>
+    <w:p>
+      <w:pPr>
+        <w:pStyle w:val="ListBullet"/>
+      </w:pPr>
+      <w:proofErr w:type="gramStart"/>
+      <w:r>
+        <w:t>So</w:t>
+      </w:r>
+      <w:proofErr w:type="gramEnd"/>
+      <w:r>
+        <w:t xml:space="preserve"> by adding more complex</w:t>
+      </w:r>
+      <w:r>
+        <w:t xml:space="preserve"> </w:t>
+      </w:r>
+      <w:r>
+        <w:t xml:space="preserve">polynomial terms to my features, I can get more complex decision boundaries that don't just try to separate the positive and negative examples in a straight line </w:t>
+      </w:r>
+    </w:p>
+    <w:p>
+      <w:pPr>
+        <w:pStyle w:val="ListBullet"/>
+      </w:pPr>
+      <w:r>
+        <w:t xml:space="preserve">Once again, the decision boundary is a </w:t>
+      </w:r>
+      <w:r>
+        <w:rPr>
+          <w:i/>
+        </w:rPr>
+        <w:t>property</w:t>
+      </w:r>
+      <w:r>
+        <w:t xml:space="preserve">, </w:t>
+      </w:r>
+      <w:r>
+        <w:t xml:space="preserve">NOT </w:t>
+      </w:r>
+      <w:r>
+        <w:t xml:space="preserve">of the </w:t>
+      </w:r>
+      <w:r>
+        <w:rPr>
+          <w:i/>
+        </w:rPr>
+        <w:t xml:space="preserve">training </w:t>
+      </w:r>
+      <w:r>
+        <w:rPr>
+          <w:i/>
+        </w:rPr>
+        <w:t>set</w:t>
+      </w:r>
+      <w:r>
+        <w:t xml:space="preserve">, but of the </w:t>
+      </w:r>
+      <w:r>
+        <w:rPr>
+          <w:i/>
+        </w:rPr>
+        <w:t>hypothesis</w:t>
+      </w:r>
+      <w:r>
+        <w:t xml:space="preserve"> under the parameters. </w:t>
+      </w:r>
+    </w:p>
+    <w:p>
+      <w:pPr>
+        <w:pStyle w:val="ListBullet"/>
+        <w:tabs>
+          <w:tab w:val="clear" w:pos="360"/>
+          <w:tab w:val="num" w:pos="720"/>
+        </w:tabs>
+        <w:ind w:left="720"/>
+      </w:pPr>
+      <w:r>
+        <w:t xml:space="preserve">the training set is </w:t>
+      </w:r>
+      <w:r>
+        <w:t xml:space="preserve">NOT </w:t>
+      </w:r>
+      <w:r>
+        <w:t xml:space="preserve">what we use to define the decision boundary. </w:t>
+      </w:r>
+    </w:p>
+    <w:p>
+      <w:pPr>
+        <w:pStyle w:val="ListBullet"/>
+        <w:tabs>
+          <w:tab w:val="clear" w:pos="360"/>
+          <w:tab w:val="num" w:pos="720"/>
+        </w:tabs>
+        <w:ind w:left="720"/>
+        <w:rPr>
+          <w:i/>
+        </w:rPr>
+      </w:pPr>
+      <w:r>
+        <w:t xml:space="preserve">The training set </w:t>
+      </w:r>
+      <w:r>
+        <w:rPr>
+          <w:i/>
+        </w:rPr>
+        <w:t>may</w:t>
+      </w:r>
+      <w:r>
+        <w:t xml:space="preserve"> be used to </w:t>
+      </w:r>
+      <w:r>
+        <w:rPr>
+          <w:i/>
+        </w:rPr>
+        <w:t xml:space="preserve">fit the parameters theta. </w:t>
+      </w:r>
+    </w:p>
+    <w:p>
+      <w:pPr>
+        <w:pStyle w:val="ListBullet"/>
+        <w:tabs>
+          <w:tab w:val="clear" w:pos="360"/>
+          <w:tab w:val="num" w:pos="720"/>
+        </w:tabs>
+        <w:ind w:left="720"/>
+      </w:pPr>
+      <w:r>
+        <w:t xml:space="preserve">But, once you have the parameters theta, </w:t>
+      </w:r>
+      <w:r>
+        <w:rPr>
+          <w:i/>
+        </w:rPr>
+        <w:t>that</w:t>
+      </w:r>
+      <w:r>
+        <w:t xml:space="preserve"> is what defines the decisions boundary. </w:t>
+      </w:r>
+    </w:p>
+    <w:p>
+      <w:pPr>
+        <w:pStyle w:val="ListBullet"/>
+      </w:pPr>
+      <w:r>
+        <w:t>M</w:t>
+      </w:r>
+      <w:r>
+        <w:t xml:space="preserve">ore complex example. </w:t>
+      </w:r>
+    </w:p>
+    <w:p>
+      <w:pPr>
+        <w:pStyle w:val="ListBullet"/>
+        <w:tabs>
+          <w:tab w:val="clear" w:pos="360"/>
+          <w:tab w:val="num" w:pos="720"/>
+        </w:tabs>
+        <w:ind w:left="720"/>
+      </w:pPr>
+      <w:r>
+        <w:t>C</w:t>
+      </w:r>
+      <w:r>
+        <w:t xml:space="preserve">an we come up </w:t>
+      </w:r>
+      <w:r>
+        <w:t xml:space="preserve">w/ </w:t>
+      </w:r>
+      <w:r>
+        <w:t>even more complex</w:t>
+      </w:r>
+      <w:r>
+        <w:t xml:space="preserve"> decision boundaries then this i</w:t>
+      </w:r>
+      <w:r>
+        <w:t>f I ha</w:t>
+      </w:r>
+      <w:r>
+        <w:t>ve even higher polynomial terms?</w:t>
+      </w:r>
+    </w:p>
+    <w:p>
+      <w:pPr>
+        <w:pStyle w:val="ListBullet"/>
+        <w:numPr>
+          <w:ilvl w:val="0"/>
+          <w:numId w:val="0"/>
+        </w:numPr>
+        <w:ind w:left="720" w:firstLine="720"/>
+      </w:pPr>
+      <w:r>
+        <w:rPr>
+          <w:noProof/>
+        </w:rPr>
+        <w:drawing>
+          <wp:inline distT="0" distB="0" distL="0" distR="0" wp14:anchorId="00549F8A" wp14:editId="109FB4EB">
+            <wp:extent cx="4533900" cy="719321"/>
+            <wp:effectExtent l="0" t="0" r="0" b="5080"/>
+            <wp:docPr id="13" name="Picture 13"/>
+            <wp:cNvGraphicFramePr>
+              <a:graphicFrameLocks xmlns:a="http://schemas.openxmlformats.org/drawingml/2006/main" noChangeAspect="1"/>
+            </wp:cNvGraphicFramePr>
+            <a:graphic xmlns:a="http://schemas.openxmlformats.org/drawingml/2006/main">
+              <a:graphicData uri="http://schemas.openxmlformats.org/drawingml/2006/picture">
+                <pic:pic xmlns:pic="http://schemas.openxmlformats.org/drawingml/2006/picture">
+                  <pic:nvPicPr>
+                    <pic:cNvPr id="1" name=""/>
+                    <pic:cNvPicPr/>
+                  </pic:nvPicPr>
+                  <pic:blipFill>
+                    <a:blip r:embed="rId17"/>
+                    <a:stretch>
+                      <a:fillRect/>
+                    </a:stretch>
+                  </pic:blipFill>
+                  <pic:spPr>
+                    <a:xfrm>
+                      <a:off x="0" y="0"/>
+                      <a:ext cx="4624885" cy="733756"/>
+                    </a:xfrm>
+                    <a:prstGeom prst="rect">
+                      <a:avLst/>
+                    </a:prstGeom>
+                  </pic:spPr>
+                </pic:pic>
+              </a:graphicData>
+            </a:graphic>
+          </wp:inline>
+        </w:drawing>
+      </w:r>
+    </w:p>
+    <w:p>
+      <w:pPr>
+        <w:pStyle w:val="ListBullet"/>
+      </w:pPr>
+      <w:r>
+        <w:t>Now we can</w:t>
+      </w:r>
+      <w:r>
+        <w:t xml:space="preserve"> find decision boundaries that may</w:t>
+      </w:r>
+      <w:r>
+        <w:t xml:space="preserve"> </w:t>
+      </w:r>
+      <w:r>
+        <w:t xml:space="preserve">be an ellipse </w:t>
+      </w:r>
+      <w:r>
+        <w:t xml:space="preserve">or </w:t>
+      </w:r>
+      <w:r>
+        <w:t>some funny shape</w:t>
+      </w:r>
+    </w:p>
+    <w:p>
+      <w:pPr>
+        <w:pStyle w:val="ListBullet"/>
+        <w:numPr>
+          <w:ilvl w:val="0"/>
+          <w:numId w:val="0"/>
+        </w:numPr>
+        <w:ind w:left="1800" w:firstLine="360"/>
+      </w:pPr>
+      <w:r>
+        <w:rPr>
+          <w:noProof/>
+        </w:rPr>
+        <w:drawing>
+          <wp:inline distT="0" distB="0" distL="0" distR="0" wp14:anchorId="023F1AE7" wp14:editId="2F2FA870">
+            <wp:extent cx="1133679" cy="744855"/>
+            <wp:effectExtent l="0" t="0" r="9525" b="0"/>
+            <wp:docPr id="15" name="Picture 15"/>
+            <wp:cNvGraphicFramePr>
+              <a:graphicFrameLocks xmlns:a="http://schemas.openxmlformats.org/drawingml/2006/main" noChangeAspect="1"/>
+            </wp:cNvGraphicFramePr>
+            <a:graphic xmlns:a="http://schemas.openxmlformats.org/drawingml/2006/main">
+              <a:graphicData uri="http://schemas.openxmlformats.org/drawingml/2006/picture">
+                <pic:pic xmlns:pic="http://schemas.openxmlformats.org/drawingml/2006/picture">
+                  <pic:nvPicPr>
+                    <pic:cNvPr id="1" name=""/>
+                    <pic:cNvPicPr/>
+                  </pic:nvPicPr>
+                  <pic:blipFill>
+                    <a:blip r:embed="rId18"/>
+                    <a:stretch>
+                      <a:fillRect/>
+                    </a:stretch>
+                  </pic:blipFill>
+                  <pic:spPr>
+                    <a:xfrm>
+                      <a:off x="0" y="0"/>
+                      <a:ext cx="1136100" cy="746446"/>
+                    </a:xfrm>
+                    <a:prstGeom prst="rect">
+                      <a:avLst/>
+                    </a:prstGeom>
+                  </pic:spPr>
+                </pic:pic>
+              </a:graphicData>
+            </a:graphic>
+          </wp:inline>
+        </w:drawing>
+      </w:r>
+      <w:r>
+        <w:rPr>
+          <w:noProof/>
+        </w:rPr>
+        <w:drawing>
+          <wp:inline distT="0" distB="0" distL="0" distR="0" wp14:anchorId="1C1A3694" wp14:editId="586C4143">
+            <wp:extent cx="1200249" cy="727710"/>
+            <wp:effectExtent l="0" t="0" r="0" b="0"/>
+            <wp:docPr id="14" name="Picture 14"/>
+            <wp:cNvGraphicFramePr>
+              <a:graphicFrameLocks xmlns:a="http://schemas.openxmlformats.org/drawingml/2006/main" noChangeAspect="1"/>
+            </wp:cNvGraphicFramePr>
+            <a:graphic xmlns:a="http://schemas.openxmlformats.org/drawingml/2006/main">
+              <a:graphicData uri="http://schemas.openxmlformats.org/drawingml/2006/picture">
+                <pic:pic xmlns:pic="http://schemas.openxmlformats.org/drawingml/2006/picture">
+                  <pic:nvPicPr>
+                    <pic:cNvPr id="1" name=""/>
+                    <pic:cNvPicPr/>
+                  </pic:nvPicPr>
+                  <pic:blipFill>
+                    <a:blip r:embed="rId19"/>
+                    <a:stretch>
+                      <a:fillRect/>
+                    </a:stretch>
+                  </pic:blipFill>
+                  <pic:spPr>
+                    <a:xfrm>
+                      <a:off x="0" y="0"/>
+                      <a:ext cx="1207656" cy="732201"/>
+                    </a:xfrm>
+                    <a:prstGeom prst="rect">
+                      <a:avLst/>
+                    </a:prstGeom>
+                  </pic:spPr>
+                </pic:pic>
+              </a:graphicData>
+            </a:graphic>
+          </wp:inline>
+        </w:drawing>
+      </w:r>
+    </w:p>
+    <w:p>
+      <w:pPr>
+        <w:pStyle w:val="ListBullet"/>
+        <w:numPr>
+          <w:ilvl w:val="0"/>
+          <w:numId w:val="0"/>
+        </w:numPr>
+        <w:ind w:left="360"/>
+      </w:pPr>
       <w:bookmarkStart w:id="0" w:name="_GoBack"/>
       <w:bookmarkEnd w:id="0"/>
     </w:p>
@@ -1364,7 +2844,7 @@
 </file>
 
 <file path=word/numbering.xml><?xml version="1.0" encoding="utf-8"?>
-<w:numbering xmlns:wpc="http://schemas.microsoft.com/office/word/2010/wordprocessingCanvas" xmlns:cx="http://schemas.microsoft.com/office/drawing/2014/chartex" xmlns:cx1="http://schemas.microsoft.com/office/drawing/2015/9/8/chartex" xmlns:cx2="http://schemas.microsoft.com/office/drawing/2015/10/21/chartex" xmlns:cx3="http://schemas.microsoft.com/office/drawing/2016/5/9/chartex" xmlns:cx4="http://schemas.microsoft.com/office/drawing/2016/5/10/chartex" xmlns:cx5="http://schemas.microsoft.com/office/drawing/2016/5/11/chartex" xmlns:cx6="http://schemas.microsoft.com/office/drawing/2016/5/12/chartex" xmlns:cx7="http://schemas.microsoft.com/office/drawing/2016/5/13/chartex" xmlns:cx8="http://schemas.microsoft.com/office/drawing/2016/5/14/chartex" xmlns:mc="http://schemas.openxmlformats.org/markup-compatibility/2006" xmlns:o="urn:schemas-microsoft-com:office:office" xmlns:r="http://schemas.openxmlformats.org/officeDocument/2006/relationships" xmlns:m="http://schemas.openxmlformats.org/officeDocument/2006/math" xmlns:v="urn:schemas-microsoft-com:vml" xmlns:wp14="http://schemas.microsoft.com/office/word/2010/wordprocessingDrawing" xmlns:wp="http://schemas.openxmlformats.org/drawingml/2006/wordprocessingDrawing" xmlns:w10="urn:schemas-microsoft-com:office:word" xmlns:w="http://schemas.openxmlformats.org/wordprocessingml/2006/main" xmlns:w14="http://schemas.microsoft.com/office/word/2010/wordml" xmlns:w15="http://schemas.microsoft.com/office/word/2012/wordml" xmlns:w16se="http://schemas.microsoft.com/office/word/2015/wordml/symex" xmlns:wpg="http://schemas.microsoft.com/office/word/2010/wordprocessingGroup" xmlns:wpi="http://schemas.microsoft.com/office/word/2010/wordprocessingInk" xmlns:wne="http://schemas.microsoft.com/office/word/2006/wordml" xmlns:wps="http://schemas.microsoft.com/office/word/2010/wordprocessingShape" mc:Ignorable="w14 w15 w16se wp14">
+<w:numbering xmlns:wpc="http://schemas.microsoft.com/office/word/2010/wordprocessingCanvas" xmlns:cx="http://schemas.microsoft.com/office/drawing/2014/chartex" xmlns:cx1="http://schemas.microsoft.com/office/drawing/2015/9/8/chartex" xmlns:cx2="http://schemas.microsoft.com/office/drawing/2015/10/21/chartex" xmlns:cx3="http://schemas.microsoft.com/office/drawing/2016/5/9/chartex" xmlns:cx4="http://schemas.microsoft.com/office/drawing/2016/5/10/chartex" xmlns:cx5="http://schemas.microsoft.com/office/drawing/2016/5/11/chartex" xmlns:cx6="http://schemas.microsoft.com/office/drawing/2016/5/12/chartex" xmlns:cx7="http://schemas.microsoft.com/office/drawing/2016/5/13/chartex" xmlns:cx8="http://schemas.microsoft.com/office/drawing/2016/5/14/chartex" xmlns:mc="http://schemas.openxmlformats.org/markup-compatibility/2006" xmlns:aink="http://schemas.microsoft.com/office/drawing/2016/ink" xmlns:o="urn:schemas-microsoft-com:office:office" xmlns:r="http://schemas.openxmlformats.org/officeDocument/2006/relationships" xmlns:m="http://schemas.openxmlformats.org/officeDocument/2006/math" xmlns:v="urn:schemas-microsoft-com:vml" xmlns:wp14="http://schemas.microsoft.com/office/word/2010/wordprocessingDrawing" xmlns:wp="http://schemas.openxmlformats.org/drawingml/2006/wordprocessingDrawing" xmlns:w10="urn:schemas-microsoft-com:office:word" xmlns:w="http://schemas.openxmlformats.org/wordprocessingml/2006/main" xmlns:w14="http://schemas.microsoft.com/office/word/2010/wordml" xmlns:w15="http://schemas.microsoft.com/office/word/2012/wordml" xmlns:w16se="http://schemas.microsoft.com/office/word/2015/wordml/symex" xmlns:wpg="http://schemas.microsoft.com/office/word/2010/wordprocessingGroup" xmlns:wpi="http://schemas.microsoft.com/office/word/2010/wordprocessingInk" xmlns:wne="http://schemas.microsoft.com/office/word/2006/wordml" xmlns:wps="http://schemas.microsoft.com/office/word/2010/wordprocessingShape" mc:Ignorable="w14 w15 w16se wp14">
   <w:abstractNum w:abstractNumId="0" w15:restartNumberingAfterBreak="0">
     <w:nsid w:val="FFFFFF89"/>
     <w:multiLevelType w:val="singleLevel"/>

</xml_diff>

<commit_message>
Work up through Simplified Cost Function and Gradient Descent
 in Stanford ML
</commit_message>
<xml_diff>
--- a/MachineLearning/Coursera/StanfordMachineLearning/Week3/week3_BinaryClassification.docx
+++ b/MachineLearning/Coursera/StanfordMachineLearning/Week3/week3_BinaryClassification.docx
@@ -104,9 +104,6 @@
         <w:tab/>
       </w:r>
       <w:r>
-        <w:tab/>
-      </w:r>
-      <w:r>
         <w:sym w:font="Wingdings" w:char="F0E0"/>
       </w:r>
       <w:r>
@@ -119,16 +116,27 @@
         <w:rPr>
           <w:b/>
         </w:rPr>
-        <w:t xml:space="preserve">negative class </w:t>
-      </w:r>
+        <w:t xml:space="preserve">negative </w:t>
+      </w:r>
+      <w:proofErr w:type="gramStart"/>
       <w:r>
         <w:rPr>
           <w:b/>
         </w:rPr>
+        <w:t xml:space="preserve">class </w:t>
+      </w:r>
+      <w:r>
+        <w:rPr>
+          <w:b/>
+        </w:rPr>
         <w:t xml:space="preserve"> </w:t>
       </w:r>
       <w:r>
-        <w:t xml:space="preserve">(benign), 1 = </w:t>
+        <w:t>(</w:t>
+      </w:r>
+      <w:proofErr w:type="gramEnd"/>
+      <w:r>
+        <w:t xml:space="preserve">benign), 1 = </w:t>
       </w:r>
       <w:r>
         <w:rPr>
@@ -666,15 +674,27 @@
       </w:pPr>
       <w:r>
         <w:lastRenderedPageBreak/>
-        <w:t xml:space="preserve">When using linear regression, h(x) = theta(transpose)*x. </w:t>
-      </w:r>
-    </w:p>
-    <w:p>
-      <w:pPr>
-        <w:pStyle w:val="ListBullet"/>
-      </w:pPr>
-      <w:r>
-        <w:t xml:space="preserve">For logistic regression, we modify this a little bit + make h(x) = g(theta(t)*x), + define </w:t>
+        <w:t xml:space="preserve">When using linear regression, h(x) = </w:t>
+      </w:r>
+      <w:r>
+        <w:t>θ</w:t>
+      </w:r>
+      <w:r>
+        <w:t xml:space="preserve">(transpose)*x. </w:t>
+      </w:r>
+    </w:p>
+    <w:p>
+      <w:pPr>
+        <w:pStyle w:val="ListBullet"/>
+      </w:pPr>
+      <w:r>
+        <w:t>For logistic regression, we modify this a little bit + make h(x) = g(</w:t>
+      </w:r>
+      <w:r>
+        <w:t>θ</w:t>
+      </w:r>
+      <w:r>
+        <w:t xml:space="preserve">(t)*x), + define </w:t>
       </w:r>
       <w:proofErr w:type="spellStart"/>
       <w:r>
@@ -715,7 +735,13 @@
         <w:sym w:font="Wingdings" w:char="F0E0"/>
       </w:r>
       <w:r>
-        <w:t xml:space="preserve"> h(x) = 1 / (1 – E^-(theta(t)*x))</w:t>
+        <w:t xml:space="preserve"> h(x) = 1 / (1 – E^-(</w:t>
+      </w:r>
+      <w:r>
+        <w:t>θ</w:t>
+      </w:r>
+      <w:r>
+        <w:t>(t)*x))</w:t>
       </w:r>
     </w:p>
     <w:p>
@@ -843,7 +869,13 @@
         <w:t xml:space="preserve"> + given a training set</w:t>
       </w:r>
       <w:r>
-        <w:t xml:space="preserve">, we need to fit the parameters theta to our data. </w:t>
+        <w:t xml:space="preserve">, we need to fit the parameters </w:t>
+      </w:r>
+      <w:r>
+        <w:t>θ</w:t>
+      </w:r>
+      <w:r>
+        <w:t xml:space="preserve"> to our data. </w:t>
       </w:r>
     </w:p>
     <w:p>
@@ -1022,7 +1054,19 @@
         <w:rPr>
           <w:i/>
         </w:rPr>
-        <w:t xml:space="preserve"> parameterized by theta. </w:t>
+        <w:t xml:space="preserve"> parameterized by </w:t>
+      </w:r>
+      <w:r>
+        <w:rPr>
+          <w:i/>
+        </w:rPr>
+        <w:t>θ</w:t>
+      </w:r>
+      <w:r>
+        <w:rPr>
+          <w:i/>
+        </w:rPr>
+        <w:t xml:space="preserve">. </w:t>
       </w:r>
     </w:p>
     <w:p>
@@ -1181,39 +1225,38 @@
         <w:pStyle w:val="ListBullet"/>
       </w:pPr>
       <w:r>
-        <w:t>So h(x) = g(theta(t)*</w:t>
-      </w:r>
-      <w:r>
-        <w:t>x</w:t>
-      </w:r>
-      <w:r>
-        <w:t xml:space="preserve">) = </w:t>
-      </w:r>
-      <w:r>
-        <w:t>1 / (1 – E^-(theta(t)*x)</w:t>
+        <w:t>So h(x) = g(</w:t>
+      </w:r>
+      <w:r>
+        <w:t>θ</w:t>
+      </w:r>
+      <w:r>
+        <w:t>(t)*x) = 1 / (1 – E^-(</w:t>
+      </w:r>
+      <w:r>
+        <w:t>θ</w:t>
+      </w:r>
+      <w:r>
+        <w:t>(t)*x)</w:t>
       </w:r>
       <w:proofErr w:type="gramStart"/>
       <w:r>
-        <w:t>)</w:t>
-      </w:r>
-      <w:r>
-        <w:t xml:space="preserve"> ,</w:t>
+        <w:t>) ,</w:t>
       </w:r>
       <w:proofErr w:type="gramEnd"/>
       <w:r>
-        <w:t xml:space="preserve"> which s</w:t>
-      </w:r>
-      <w:r>
-        <w:t xml:space="preserve">lowly increases from </w:t>
-      </w:r>
-      <w:r>
-        <w:t xml:space="preserve">0 </w:t>
-      </w:r>
-      <w:r>
-        <w:t>to</w:t>
-      </w:r>
-      <w:r>
-        <w:t xml:space="preserve"> 1</w:t>
+        <w:t xml:space="preserve"> which slowly increases from 0 to 1. </w:t>
+      </w:r>
+    </w:p>
+    <w:p>
+      <w:pPr>
+        <w:pStyle w:val="ListBullet"/>
+      </w:pPr>
+      <w:r>
+        <w:t xml:space="preserve">H(x) is outputting estimates of the probability that y = one, given x and parameterized by </w:t>
+      </w:r>
+      <w:r>
+        <w:t>θ</w:t>
       </w:r>
       <w:r>
         <w:t xml:space="preserve">. </w:t>
@@ -1224,124 +1267,35 @@
         <w:pStyle w:val="ListBullet"/>
       </w:pPr>
       <w:r>
-        <w:t>H(x)</w:t>
-      </w:r>
-      <w:r>
-        <w:t xml:space="preserve"> is outputting estimates of the probability that y </w:t>
-      </w:r>
-      <w:r>
-        <w:t xml:space="preserve">= </w:t>
-      </w:r>
-      <w:r>
-        <w:t xml:space="preserve">one, given x and parameterized by theta. </w:t>
-      </w:r>
-    </w:p>
-    <w:p>
-      <w:pPr>
-        <w:pStyle w:val="ListBullet"/>
-      </w:pPr>
-      <w:r>
-        <w:t>We can assume that</w:t>
-      </w:r>
-      <w:r>
-        <w:t xml:space="preserve"> </w:t>
-      </w:r>
-      <w:r>
-        <w:t xml:space="preserve">if h(x) &gt;= </w:t>
-      </w:r>
-      <w:r>
-        <w:t xml:space="preserve">0.5, </w:t>
-      </w:r>
-      <w:r>
-        <w:t xml:space="preserve">its </w:t>
-      </w:r>
-      <w:r>
-        <w:t xml:space="preserve">more likely to be y </w:t>
-      </w:r>
-      <w:r>
-        <w:t xml:space="preserve">= </w:t>
-      </w:r>
-      <w:r>
-        <w:t xml:space="preserve">1 than y equals 0, </w:t>
-      </w:r>
-      <w:r>
-        <w:t xml:space="preserve">so we </w:t>
-      </w:r>
-      <w:r>
-        <w:t xml:space="preserve">predict y </w:t>
-      </w:r>
-      <w:r>
-        <w:t>= 1, and vice versa for h(x) &lt; 0.5</w:t>
-      </w:r>
-      <w:r>
-        <w:t xml:space="preserve"> </w:t>
-      </w:r>
-    </w:p>
-    <w:p>
-      <w:pPr>
-        <w:pStyle w:val="ListBullet"/>
-      </w:pPr>
-      <w:r>
-        <w:t>Looking at the sigmoid function, g(</w:t>
-      </w:r>
-      <w:r>
-        <w:t>z</w:t>
-      </w:r>
-      <w:r>
-        <w:t>)</w:t>
-      </w:r>
-      <w:r>
-        <w:t xml:space="preserve"> </w:t>
-      </w:r>
-      <w:r>
-        <w:t xml:space="preserve">&gt;= </w:t>
-      </w:r>
-      <w:r>
-        <w:t xml:space="preserve">0.5 whenever z </w:t>
-      </w:r>
-      <w:r>
-        <w:t>&gt;= 0</w:t>
-      </w:r>
-      <w:r>
-        <w:t xml:space="preserve">. </w:t>
-      </w:r>
-    </w:p>
-    <w:p>
-      <w:pPr>
-        <w:pStyle w:val="ListBullet"/>
-      </w:pPr>
-      <w:r>
-        <w:t xml:space="preserve">Since the hypothesis </w:t>
-      </w:r>
-      <w:r>
-        <w:t xml:space="preserve">for logistic regression </w:t>
-      </w:r>
-      <w:r>
-        <w:t xml:space="preserve">1 / (1 – E^-(theta(t)*x)), this </w:t>
-      </w:r>
-      <w:r>
-        <w:t xml:space="preserve">h(x) is </w:t>
-      </w:r>
-      <w:r>
-        <w:t xml:space="preserve">therefore going to be </w:t>
-      </w:r>
-      <w:r>
-        <w:t>&gt;= 0.5</w:t>
-      </w:r>
-      <w:r>
-        <w:t xml:space="preserve"> whenever thet</w:t>
-      </w:r>
-      <w:r>
-        <w:t>a(t)*</w:t>
-      </w:r>
-      <w:r>
-        <w:t xml:space="preserve">x </w:t>
-      </w:r>
-      <w:r>
-        <w:t xml:space="preserve">(b/c this is z) &gt;= </w:t>
-      </w:r>
-      <w:r>
-        <w:t xml:space="preserve">0. </w:t>
+        <w:t xml:space="preserve">We can assume that if h(x) &gt;= 0.5, its more likely to be y = 1 than y equals 0, so we predict y = 1, and vice versa for h(x) &lt; 0.5 </w:t>
+      </w:r>
+    </w:p>
+    <w:p>
+      <w:pPr>
+        <w:pStyle w:val="ListBullet"/>
+      </w:pPr>
+      <w:r>
+        <w:t xml:space="preserve">Looking at the sigmoid function, g(z) &gt;= 0.5 whenever z &gt;= 0. </w:t>
+      </w:r>
+    </w:p>
+    <w:p>
+      <w:pPr>
+        <w:pStyle w:val="ListBullet"/>
+      </w:pPr>
+      <w:r>
+        <w:t>Since the hypothesis for logistic regression 1 / (1 – E^-(</w:t>
+      </w:r>
+      <w:r>
+        <w:t>θ</w:t>
+      </w:r>
+      <w:r>
+        <w:t xml:space="preserve">(t)*x)), this h(x) is therefore going to be &gt;= 0.5 whenever </w:t>
+      </w:r>
+      <w:r>
+        <w:t>θ</w:t>
+      </w:r>
+      <w:r>
+        <w:t xml:space="preserve">(t)*x (b/c this is z) &gt;= 0. </w:t>
       </w:r>
     </w:p>
     <w:p>
@@ -1354,63 +1308,21 @@
       </w:r>
       <w:proofErr w:type="gramEnd"/>
       <w:r>
-        <w:t xml:space="preserve"> a hypothesis </w:t>
-      </w:r>
-      <w:r>
-        <w:t xml:space="preserve">predicts </w:t>
-      </w:r>
-      <w:r>
-        <w:t xml:space="preserve">y </w:t>
-      </w:r>
-      <w:r>
-        <w:t>= 1 whenever theta(t)*</w:t>
-      </w:r>
-      <w:r>
-        <w:t xml:space="preserve">x </w:t>
-      </w:r>
-      <w:r>
-        <w:t xml:space="preserve">&gt;= </w:t>
-      </w:r>
-      <w:r>
-        <w:t xml:space="preserve">0. </w:t>
-      </w:r>
-    </w:p>
-    <w:p>
-      <w:pPr>
-        <w:pStyle w:val="ListBullet"/>
-      </w:pPr>
-      <w:r>
-        <w:t>B</w:t>
-      </w:r>
-      <w:r>
-        <w:t xml:space="preserve">y similar argument, h(x) </w:t>
-      </w:r>
-      <w:r>
-        <w:t xml:space="preserve">&lt; </w:t>
-      </w:r>
-      <w:r>
-        <w:t xml:space="preserve">0.5 whenever g(z) </w:t>
-      </w:r>
-      <w:r>
-        <w:t xml:space="preserve">&lt; </w:t>
-      </w:r>
-      <w:r>
-        <w:t xml:space="preserve">0.5 because the range of values of z that cause g(z) to take on values </w:t>
-      </w:r>
-      <w:r>
-        <w:t xml:space="preserve">&lt; </w:t>
-      </w:r>
-      <w:r>
-        <w:t>0.5</w:t>
-      </w:r>
-      <w:r>
-        <w:t xml:space="preserve"> (</w:t>
-      </w:r>
-      <w:r>
-        <w:t xml:space="preserve">z </w:t>
-      </w:r>
-      <w:r>
-        <w:t>= negative)</w:t>
+        <w:t xml:space="preserve"> a hypothesis predicts y = 1 whenever </w:t>
+      </w:r>
+      <w:r>
+        <w:t>θ</w:t>
+      </w:r>
+      <w:r>
+        <w:t xml:space="preserve">(t)*x &gt;= 0. </w:t>
+      </w:r>
+    </w:p>
+    <w:p>
+      <w:pPr>
+        <w:pStyle w:val="ListBullet"/>
+      </w:pPr>
+      <w:r>
+        <w:t>By similar argument, h(x) &lt; 0.5 whenever g(z) &lt; 0.5 because the range of values of z that cause g(z) to take on values &lt; 0.5 (z = negative)</w:t>
       </w:r>
     </w:p>
     <w:p>
@@ -1423,43 +1335,13 @@
       </w:r>
       <w:proofErr w:type="gramEnd"/>
       <w:r>
-        <w:t xml:space="preserve"> when g(z) </w:t>
-      </w:r>
-      <w:r>
-        <w:t xml:space="preserve">&lt; </w:t>
-      </w:r>
-      <w:r>
-        <w:t xml:space="preserve">0.5, a hypothesis will predict y </w:t>
-      </w:r>
-      <w:r>
-        <w:t xml:space="preserve">= 0 + </w:t>
-      </w:r>
-      <w:r>
-        <w:t xml:space="preserve">h(x) </w:t>
-      </w:r>
-      <w:r>
-        <w:t>wi</w:t>
-      </w:r>
-      <w:r>
-        <w:t xml:space="preserve">ll predict y </w:t>
-      </w:r>
-      <w:r>
-        <w:t xml:space="preserve">= </w:t>
-      </w:r>
-      <w:r>
-        <w:t xml:space="preserve">0 whenever </w:t>
-      </w:r>
-      <w:r>
-        <w:t>theta(t)*</w:t>
-      </w:r>
-      <w:r>
-        <w:t xml:space="preserve">x </w:t>
-      </w:r>
-      <w:r>
-        <w:t xml:space="preserve">&lt; </w:t>
-      </w:r>
-      <w:r>
-        <w:t xml:space="preserve">0. </w:t>
+        <w:t xml:space="preserve"> when g(z) &lt; 0.5, a hypothesis will predict y = 0 + h(x) will predict y = 0 whenever </w:t>
+      </w:r>
+      <w:r>
+        <w:t>θ</w:t>
+      </w:r>
+      <w:r>
+        <w:t xml:space="preserve">(t)*x &lt; 0. </w:t>
       </w:r>
     </w:p>
     <w:p>
@@ -1500,7 +1382,13 @@
         <w:t xml:space="preserve">the same as saying </w:t>
       </w:r>
       <w:r>
-        <w:t>we predict y=1 whenever theta(t)*</w:t>
+        <w:t xml:space="preserve">we predict y=1 whenever </w:t>
+      </w:r>
+      <w:r>
+        <w:t>θ</w:t>
+      </w:r>
+      <w:r>
+        <w:t>(t)*</w:t>
       </w:r>
       <w:r>
         <w:t xml:space="preserve">x </w:t>
@@ -1524,7 +1412,13 @@
         <w:t xml:space="preserve">y is </w:t>
       </w:r>
       <w:r>
-        <w:t>= 0 whenever theta(t)*</w:t>
+        <w:t xml:space="preserve">= 0 whenever </w:t>
+      </w:r>
+      <w:r>
+        <w:t>θ</w:t>
+      </w:r>
+      <w:r>
+        <w:t>(t)*</w:t>
       </w:r>
       <w:r>
         <w:t xml:space="preserve">x </w:t>
@@ -1633,7 +1527,10 @@
         <w:t xml:space="preserve">choose parameter value </w:t>
       </w:r>
       <w:r>
-        <w:t xml:space="preserve">theta 0 </w:t>
+        <w:t>θ</w:t>
+      </w:r>
+      <w:r>
+        <w:t xml:space="preserve"> 0 </w:t>
       </w:r>
       <w:r>
         <w:t xml:space="preserve">= </w:t>
@@ -1642,13 +1539,25 @@
         <w:t>-</w:t>
       </w:r>
       <w:r>
-        <w:t xml:space="preserve">3, theta 1 </w:t>
+        <w:t xml:space="preserve">3, </w:t>
+      </w:r>
+      <w:r>
+        <w:t>θ</w:t>
+      </w:r>
+      <w:r>
+        <w:t xml:space="preserve"> 1 </w:t>
       </w:r>
       <w:r>
         <w:t xml:space="preserve">= </w:t>
       </w:r>
       <w:r>
-        <w:t xml:space="preserve">1, theta 2 </w:t>
+        <w:t xml:space="preserve">1, </w:t>
+      </w:r>
+      <w:r>
+        <w:t>θ</w:t>
+      </w:r>
+      <w:r>
+        <w:t xml:space="preserve"> 2 </w:t>
       </w:r>
       <w:r>
         <w:t xml:space="preserve">= </w:t>
@@ -1728,7 +1637,13 @@
         <w:t xml:space="preserve"> 0.5</w:t>
       </w:r>
       <w:r>
-        <w:t>) when theta(t)*</w:t>
+        <w:t xml:space="preserve">) when </w:t>
+      </w:r>
+      <w:r>
+        <w:t>θ</w:t>
+      </w:r>
+      <w:r>
+        <w:t>(t)*</w:t>
       </w:r>
       <w:r>
         <w:t xml:space="preserve">x </w:t>
@@ -1737,7 +1652,13 @@
         <w:t>&gt; 0</w:t>
       </w:r>
       <w:r>
-        <w:t xml:space="preserve">, + w/ out theta values, this is: </w:t>
+        <w:t xml:space="preserve">, + w/ out </w:t>
+      </w:r>
+      <w:r>
+        <w:t>θ</w:t>
+      </w:r>
+      <w:r>
+        <w:t xml:space="preserve"> values, this is: </w:t>
       </w:r>
       <w:r>
         <w:rPr>
@@ -1778,13 +1699,7 @@
         <w:t xml:space="preserve">defines the equation of a straight line </w:t>
       </w:r>
       <w:r>
-        <w:t xml:space="preserve">which passes through 3 on the x1 </w:t>
-      </w:r>
-      <w:r>
-        <w:t xml:space="preserve">+ </w:t>
-      </w:r>
-      <w:r>
-        <w:t xml:space="preserve">the x2 axis. </w:t>
+        <w:t xml:space="preserve">which passes through 3 on the x1 + the x2 axis. </w:t>
       </w:r>
     </w:p>
     <w:p>
@@ -1846,13 +1761,8 @@
       <w:pPr>
         <w:pStyle w:val="ListBullet"/>
       </w:pPr>
-      <w:proofErr w:type="gramStart"/>
-      <w:r>
-        <w:t>So</w:t>
-      </w:r>
-      <w:proofErr w:type="gramEnd"/>
-      <w:r>
-        <w:t xml:space="preserve"> the part of the </w:t>
+      <w:r>
+        <w:t xml:space="preserve">So the part of the </w:t>
       </w:r>
       <w:r>
         <w:t>X1-</w:t>
@@ -2037,19 +1947,28 @@
         <w:t xml:space="preserve">, </w:t>
       </w:r>
       <w:r>
-        <w:t>including the parameters theta</w:t>
+        <w:t xml:space="preserve">including the parameters </w:t>
+      </w:r>
+      <w:r>
+        <w:t>θ</w:t>
       </w:r>
       <w:r>
         <w:t>0</w:t>
       </w:r>
       <w:r>
-        <w:t>, theta</w:t>
+        <w:t xml:space="preserve">, </w:t>
+      </w:r>
+      <w:r>
+        <w:t>θ</w:t>
       </w:r>
       <w:r>
         <w:t>1</w:t>
       </w:r>
       <w:r>
-        <w:t>, theta</w:t>
+        <w:t xml:space="preserve">, </w:t>
+      </w:r>
+      <w:r>
+        <w:t>θ</w:t>
       </w:r>
       <w:r>
         <w:t>2</w:t>
@@ -2206,10 +2125,19 @@
         <w:t>features</w:t>
       </w:r>
       <w:r>
-        <w:t xml:space="preserve"> = 5 parameters, theta0 </w:t>
-      </w:r>
-      <w:r>
-        <w:t>through theta</w:t>
+        <w:t xml:space="preserve"> = 5 parameters, </w:t>
+      </w:r>
+      <w:r>
+        <w:t>θ</w:t>
+      </w:r>
+      <w:r>
+        <w:t xml:space="preserve">0 </w:t>
+      </w:r>
+      <w:r>
+        <w:t xml:space="preserve">through </w:t>
+      </w:r>
+      <w:r>
+        <w:t>θ</w:t>
       </w:r>
       <w:r>
         <w:t>4</w:t>
@@ -2282,7 +2210,37 @@
         <w:t xml:space="preserve"> procedure to be specified, </w:t>
       </w:r>
       <w:r>
-        <w:t xml:space="preserve">we choose theta0 = -1, theta1 = 0, theta2 = 0, theta3 = 1 + theta4 = </w:t>
+        <w:t xml:space="preserve">we choose </w:t>
+      </w:r>
+      <w:r>
+        <w:t>θ</w:t>
+      </w:r>
+      <w:r>
+        <w:t xml:space="preserve">0 = -1, </w:t>
+      </w:r>
+      <w:r>
+        <w:t>θ</w:t>
+      </w:r>
+      <w:r>
+        <w:t xml:space="preserve">1 = 0, </w:t>
+      </w:r>
+      <w:r>
+        <w:t>θ</w:t>
+      </w:r>
+      <w:r>
+        <w:t xml:space="preserve">2 = 0, </w:t>
+      </w:r>
+      <w:r>
+        <w:t>θ</w:t>
+      </w:r>
+      <w:r>
+        <w:t xml:space="preserve">3 = 1 + </w:t>
+      </w:r>
+      <w:r>
+        <w:t>θ</w:t>
+      </w:r>
+      <w:r>
+        <w:t xml:space="preserve">4 = </w:t>
       </w:r>
       <w:r>
         <w:t>one, so our</w:t>
@@ -2334,25 +2292,19 @@
         <w:t>0</w:t>
       </w:r>
       <w:r>
-        <w:t xml:space="preserve"> = whenever theta(t)*</w:t>
+        <w:t xml:space="preserve"> = whenever </w:t>
+      </w:r>
+      <w:r>
+        <w:t>θ</w:t>
+      </w:r>
+      <w:r>
+        <w:t>(t)*</w:t>
       </w:r>
       <w:r>
         <w:t xml:space="preserve">my features </w:t>
       </w:r>
       <w:r>
-        <w:t xml:space="preserve">&gt;= 0 = </w:t>
-      </w:r>
-      <w:r>
-        <w:t xml:space="preserve">So h(x) predicts y = 1 </w:t>
-      </w:r>
-      <w:r>
-        <w:t xml:space="preserve">when </w:t>
-      </w:r>
-      <w:r>
-        <w:t xml:space="preserve">x1^2 + x2^2 &gt;= </w:t>
-      </w:r>
-      <w:r>
-        <w:t>1</w:t>
+        <w:t>&gt;= 0 = So h(x) predicts y = 1 when x1^2 + x2^2 &gt;= 1</w:t>
       </w:r>
     </w:p>
     <w:p>
@@ -2482,13 +2434,8 @@
       <w:pPr>
         <w:pStyle w:val="ListBullet"/>
       </w:pPr>
-      <w:proofErr w:type="gramStart"/>
-      <w:r>
-        <w:t>So</w:t>
-      </w:r>
-      <w:proofErr w:type="gramEnd"/>
-      <w:r>
-        <w:t xml:space="preserve"> by adding more complex</w:t>
+      <w:r>
+        <w:t>So by adding more complex</w:t>
       </w:r>
       <w:r>
         <w:t xml:space="preserve"> </w:t>
@@ -2591,7 +2538,19 @@
         <w:rPr>
           <w:i/>
         </w:rPr>
-        <w:t xml:space="preserve">fit the parameters theta. </w:t>
+        <w:t xml:space="preserve">fit the parameters </w:t>
+      </w:r>
+      <w:r>
+        <w:rPr>
+          <w:i/>
+        </w:rPr>
+        <w:t>θ</w:t>
+      </w:r>
+      <w:r>
+        <w:rPr>
+          <w:i/>
+        </w:rPr>
+        <w:t xml:space="preserve">. </w:t>
       </w:r>
     </w:p>
     <w:p>
@@ -2604,7 +2563,13 @@
         <w:ind w:left="720"/>
       </w:pPr>
       <w:r>
-        <w:t xml:space="preserve">But, once you have the parameters theta, </w:t>
+        <w:t xml:space="preserve">But, once you have the parameters </w:t>
+      </w:r>
+      <w:r>
+        <w:t>θ</w:t>
+      </w:r>
+      <w:r>
+        <w:t xml:space="preserve">, </w:t>
       </w:r>
       <w:r>
         <w:rPr>
@@ -2809,6 +2774,3273 @@
                     <a:xfrm>
                       <a:off x="0" y="0"/>
                       <a:ext cx="1207656" cy="732201"/>
+                    </a:xfrm>
+                    <a:prstGeom prst="rect">
+                      <a:avLst/>
+                    </a:prstGeom>
+                  </pic:spPr>
+                </pic:pic>
+              </a:graphicData>
+            </a:graphic>
+          </wp:inline>
+        </w:drawing>
+      </w:r>
+    </w:p>
+    <w:p>
+      <w:pPr>
+        <w:pStyle w:val="ListBullet"/>
+        <w:numPr>
+          <w:ilvl w:val="0"/>
+          <w:numId w:val="0"/>
+        </w:numPr>
+        <w:ind w:left="360"/>
+      </w:pPr>
+    </w:p>
+    <w:p>
+      <w:pPr>
+        <w:pStyle w:val="ListBullet"/>
+      </w:pPr>
+      <w:r>
+        <w:t xml:space="preserve">Now to fit the parameters of </w:t>
+      </w:r>
+      <w:r>
+        <w:t>θ</w:t>
+      </w:r>
+      <w:r>
+        <w:t xml:space="preserve"> for the logistic regression and define the optimization objective/cost function we'll use to fit the parameters. </w:t>
+      </w:r>
+    </w:p>
+    <w:p>
+      <w:pPr>
+        <w:pStyle w:val="ListBullet"/>
+      </w:pPr>
+      <w:r>
+        <w:t>Here's a supervised learning problem of fitting logistic regression model</w:t>
+      </w:r>
+    </w:p>
+    <w:p>
+      <w:pPr>
+        <w:pStyle w:val="ListBullet"/>
+        <w:numPr>
+          <w:ilvl w:val="0"/>
+          <w:numId w:val="0"/>
+        </w:numPr>
+        <w:ind w:left="360" w:firstLine="360"/>
+      </w:pPr>
+      <w:r>
+        <w:rPr>
+          <w:noProof/>
+        </w:rPr>
+        <w:lastRenderedPageBreak/>
+        <w:drawing>
+          <wp:inline distT="0" distB="0" distL="0" distR="0" wp14:anchorId="7B6F9C06" wp14:editId="03C17A1C">
+            <wp:extent cx="4286250" cy="1870197"/>
+            <wp:effectExtent l="0" t="0" r="0" b="0"/>
+            <wp:docPr id="16" name="Picture 16"/>
+            <wp:cNvGraphicFramePr>
+              <a:graphicFrameLocks xmlns:a="http://schemas.openxmlformats.org/drawingml/2006/main" noChangeAspect="1"/>
+            </wp:cNvGraphicFramePr>
+            <a:graphic xmlns:a="http://schemas.openxmlformats.org/drawingml/2006/main">
+              <a:graphicData uri="http://schemas.openxmlformats.org/drawingml/2006/picture">
+                <pic:pic xmlns:pic="http://schemas.openxmlformats.org/drawingml/2006/picture">
+                  <pic:nvPicPr>
+                    <pic:cNvPr id="1" name=""/>
+                    <pic:cNvPicPr/>
+                  </pic:nvPicPr>
+                  <pic:blipFill>
+                    <a:blip r:embed="rId20"/>
+                    <a:stretch>
+                      <a:fillRect/>
+                    </a:stretch>
+                  </pic:blipFill>
+                  <pic:spPr>
+                    <a:xfrm>
+                      <a:off x="0" y="0"/>
+                      <a:ext cx="4293335" cy="1873288"/>
+                    </a:xfrm>
+                    <a:prstGeom prst="rect">
+                      <a:avLst/>
+                    </a:prstGeom>
+                  </pic:spPr>
+                </pic:pic>
+              </a:graphicData>
+            </a:graphic>
+          </wp:inline>
+        </w:drawing>
+      </w:r>
+    </w:p>
+    <w:p>
+      <w:pPr>
+        <w:pStyle w:val="ListBullet"/>
+      </w:pPr>
+      <w:r>
+        <w:t xml:space="preserve">We have </w:t>
+      </w:r>
+      <w:r>
+        <w:t xml:space="preserve">a training set of m training examples + each example is represented by an n+1 dimensional vector </w:t>
+      </w:r>
+      <w:r>
+        <w:t>w/ x(0) = 1 (1</w:t>
+      </w:r>
+      <w:r>
+        <w:rPr>
+          <w:vertAlign w:val="superscript"/>
+        </w:rPr>
+        <w:t>st</w:t>
+      </w:r>
+      <w:r>
+        <w:t xml:space="preserve"> feature/a zero </w:t>
+      </w:r>
+      <w:r>
+        <w:t>feature is always equal to</w:t>
+      </w:r>
+      <w:r>
+        <w:t xml:space="preserve"> 1)</w:t>
+      </w:r>
+    </w:p>
+    <w:p>
+      <w:pPr>
+        <w:pStyle w:val="ListBullet"/>
+      </w:pPr>
+      <w:r>
+        <w:t xml:space="preserve">B/c </w:t>
+      </w:r>
+      <w:r>
+        <w:t xml:space="preserve">this is a </w:t>
+      </w:r>
+      <w:r>
+        <w:t>classification</w:t>
+      </w:r>
+      <w:r>
+        <w:t xml:space="preserve"> problem, our training set has the property that </w:t>
+      </w:r>
+      <w:r>
+        <w:t>every label y is either 0 or 1</w:t>
+      </w:r>
+    </w:p>
+    <w:p>
+      <w:pPr>
+        <w:pStyle w:val="ListBullet"/>
+      </w:pPr>
+      <w:r>
+        <w:rPr>
+          <w:i/>
+        </w:rPr>
+        <w:t>H</w:t>
+      </w:r>
+      <w:r>
+        <w:rPr>
+          <w:i/>
+        </w:rPr>
+        <w:t xml:space="preserve">ow do we fit the parameter's </w:t>
+      </w:r>
+      <w:r>
+        <w:rPr>
+          <w:i/>
+        </w:rPr>
+        <w:t>θ</w:t>
+      </w:r>
+      <w:r>
+        <w:rPr>
+          <w:i/>
+        </w:rPr>
+        <w:t>?</w:t>
+      </w:r>
+      <w:r>
+        <w:t xml:space="preserve"> </w:t>
+      </w:r>
+    </w:p>
+    <w:p>
+      <w:pPr>
+        <w:pStyle w:val="ListBullet"/>
+      </w:pPr>
+      <w:r>
+        <w:t>Back when developing linear regression model</w:t>
+      </w:r>
+      <w:r>
+        <w:t>s</w:t>
+      </w:r>
+      <w:r>
+        <w:t>, we used the following cost function</w:t>
+      </w:r>
+      <w:r>
+        <w:t>:</w:t>
+      </w:r>
+    </w:p>
+    <w:p>
+      <w:pPr>
+        <w:pStyle w:val="ListBullet"/>
+        <w:numPr>
+          <w:ilvl w:val="0"/>
+          <w:numId w:val="0"/>
+        </w:numPr>
+        <w:ind w:left="1080"/>
+      </w:pPr>
+      <w:r>
+        <w:rPr>
+          <w:noProof/>
+        </w:rPr>
+        <w:drawing>
+          <wp:inline distT="0" distB="0" distL="0" distR="0" wp14:anchorId="603DFB5A" wp14:editId="433B5284">
+            <wp:extent cx="3543300" cy="660615"/>
+            <wp:effectExtent l="0" t="0" r="0" b="6350"/>
+            <wp:docPr id="17" name="Picture 17"/>
+            <wp:cNvGraphicFramePr>
+              <a:graphicFrameLocks xmlns:a="http://schemas.openxmlformats.org/drawingml/2006/main" noChangeAspect="1"/>
+            </wp:cNvGraphicFramePr>
+            <a:graphic xmlns:a="http://schemas.openxmlformats.org/drawingml/2006/main">
+              <a:graphicData uri="http://schemas.openxmlformats.org/drawingml/2006/picture">
+                <pic:pic xmlns:pic="http://schemas.openxmlformats.org/drawingml/2006/picture">
+                  <pic:nvPicPr>
+                    <pic:cNvPr id="1" name=""/>
+                    <pic:cNvPicPr/>
+                  </pic:nvPicPr>
+                  <pic:blipFill>
+                    <a:blip r:embed="rId21"/>
+                    <a:stretch>
+                      <a:fillRect/>
+                    </a:stretch>
+                  </pic:blipFill>
+                  <pic:spPr>
+                    <a:xfrm>
+                      <a:off x="0" y="0"/>
+                      <a:ext cx="3572515" cy="666062"/>
+                    </a:xfrm>
+                    <a:prstGeom prst="rect">
+                      <a:avLst/>
+                    </a:prstGeom>
+                  </pic:spPr>
+                </pic:pic>
+              </a:graphicData>
+            </a:graphic>
+          </wp:inline>
+        </w:drawing>
+      </w:r>
+    </w:p>
+    <w:p>
+      <w:pPr>
+        <w:pStyle w:val="ListBullet"/>
+        <w:numPr>
+          <w:ilvl w:val="0"/>
+          <w:numId w:val="0"/>
+        </w:numPr>
+        <w:ind w:left="360"/>
+      </w:pPr>
+    </w:p>
+    <w:p>
+      <w:pPr>
+        <w:pStyle w:val="ListBullet"/>
+      </w:pPr>
+      <w:r>
+        <w:t xml:space="preserve">Now </w:t>
+      </w:r>
+      <w:r>
+        <w:t xml:space="preserve">we </w:t>
+      </w:r>
+      <w:r>
+        <w:t xml:space="preserve">want to use an alternative way of writing </w:t>
+      </w:r>
+      <w:r>
+        <w:t xml:space="preserve">this </w:t>
+      </w:r>
+      <w:r>
+        <w:t>out</w:t>
+      </w:r>
+      <w:r>
+        <w:t xml:space="preserve"> by</w:t>
+      </w:r>
+      <w:r>
+        <w:t xml:space="preserve"> instead of writing out </w:t>
+      </w:r>
+      <w:r>
+        <w:t xml:space="preserve">the </w:t>
+      </w:r>
+      <w:r>
+        <w:t xml:space="preserve">square of </w:t>
+      </w:r>
+      <w:r>
+        <w:t xml:space="preserve">errors, </w:t>
+      </w:r>
+      <w:r>
+        <w:t>write in here cost</w:t>
+      </w:r>
+      <w:r>
+        <w:t>s(h(</w:t>
+      </w:r>
+      <w:r>
+        <w:t>x</w:t>
+      </w:r>
+      <w:r>
+        <w:t>),</w:t>
+      </w:r>
+      <w:r>
+        <w:t>y</w:t>
+      </w:r>
+      <w:r>
+        <w:t>)</w:t>
+      </w:r>
+    </w:p>
+    <w:p>
+      <w:pPr>
+        <w:pStyle w:val="ListBullet"/>
+        <w:numPr>
+          <w:ilvl w:val="0"/>
+          <w:numId w:val="0"/>
+        </w:numPr>
+        <w:ind w:left="720"/>
+      </w:pPr>
+      <w:r>
+        <w:rPr>
+          <w:noProof/>
+        </w:rPr>
+        <w:drawing>
+          <wp:inline distT="0" distB="0" distL="0" distR="0" wp14:anchorId="4563DFEE" wp14:editId="6575DB8B">
+            <wp:extent cx="5010150" cy="657225"/>
+            <wp:effectExtent l="0" t="0" r="0" b="9525"/>
+            <wp:docPr id="18" name="Picture 18"/>
+            <wp:cNvGraphicFramePr>
+              <a:graphicFrameLocks xmlns:a="http://schemas.openxmlformats.org/drawingml/2006/main" noChangeAspect="1"/>
+            </wp:cNvGraphicFramePr>
+            <a:graphic xmlns:a="http://schemas.openxmlformats.org/drawingml/2006/main">
+              <a:graphicData uri="http://schemas.openxmlformats.org/drawingml/2006/picture">
+                <pic:pic xmlns:pic="http://schemas.openxmlformats.org/drawingml/2006/picture">
+                  <pic:nvPicPr>
+                    <pic:cNvPr id="1" name=""/>
+                    <pic:cNvPicPr/>
+                  </pic:nvPicPr>
+                  <pic:blipFill>
+                    <a:blip r:embed="rId22"/>
+                    <a:stretch>
+                      <a:fillRect/>
+                    </a:stretch>
+                  </pic:blipFill>
+                  <pic:spPr>
+                    <a:xfrm>
+                      <a:off x="0" y="0"/>
+                      <a:ext cx="5010150" cy="657225"/>
+                    </a:xfrm>
+                    <a:prstGeom prst="rect">
+                      <a:avLst/>
+                    </a:prstGeom>
+                  </pic:spPr>
+                </pic:pic>
+              </a:graphicData>
+            </a:graphic>
+          </wp:inline>
+        </w:drawing>
+      </w:r>
+    </w:p>
+    <w:p>
+      <w:pPr>
+        <w:pStyle w:val="ListBullet"/>
+      </w:pPr>
+      <w:r>
+        <w:t>We define this as</w:t>
+      </w:r>
+      <w:r>
+        <w:t xml:space="preserve"> one-half of the squared error. </w:t>
+      </w:r>
+    </w:p>
+    <w:p>
+      <w:pPr>
+        <w:pStyle w:val="ListBullet"/>
+      </w:pPr>
+      <w:r>
+        <w:t xml:space="preserve">So now we see more clearly that the </w:t>
+      </w:r>
+      <w:r>
+        <w:rPr>
+          <w:b/>
+        </w:rPr>
+        <w:t>cost function</w:t>
+      </w:r>
+      <w:r>
+        <w:t xml:space="preserve"> is a </w:t>
+      </w:r>
+      <w:r>
+        <w:rPr>
+          <w:i/>
+        </w:rPr>
+        <w:t>sum</w:t>
+      </w:r>
+      <w:r>
+        <w:t xml:space="preserve"> over my </w:t>
+      </w:r>
+      <w:r>
+        <w:rPr>
+          <w:i/>
+        </w:rPr>
+        <w:t>training</w:t>
+      </w:r>
+      <w:r>
+        <w:t xml:space="preserve"> set</w:t>
+      </w:r>
+      <w:r>
+        <w:t xml:space="preserve"> </w:t>
+      </w:r>
+      <w:r>
+        <w:sym w:font="Wingdings" w:char="F0E8"/>
+      </w:r>
+      <w:r>
+        <w:t xml:space="preserve"> 1/m *</w:t>
+      </w:r>
+      <w:r>
+        <w:t xml:space="preserve"> the sum of my </w:t>
+      </w:r>
+      <w:r>
+        <w:t xml:space="preserve">new </w:t>
+      </w:r>
+      <w:r>
+        <w:t xml:space="preserve">training cost term. </w:t>
+      </w:r>
+    </w:p>
+    <w:p>
+      <w:pPr>
+        <w:pStyle w:val="ListBullet"/>
+        <w:tabs>
+          <w:tab w:val="clear" w:pos="360"/>
+          <w:tab w:val="num" w:pos="1800"/>
+        </w:tabs>
+        <w:ind w:left="1800"/>
+      </w:pPr>
+      <w:r>
+        <w:rPr>
+          <w:noProof/>
+        </w:rPr>
+        <w:drawing>
+          <wp:inline distT="0" distB="0" distL="0" distR="0" wp14:anchorId="703F7255" wp14:editId="6F5C1D42">
+            <wp:extent cx="4248150" cy="1152525"/>
+            <wp:effectExtent l="0" t="0" r="0" b="9525"/>
+            <wp:docPr id="19" name="Picture 19"/>
+            <wp:cNvGraphicFramePr>
+              <a:graphicFrameLocks xmlns:a="http://schemas.openxmlformats.org/drawingml/2006/main" noChangeAspect="1"/>
+            </wp:cNvGraphicFramePr>
+            <a:graphic xmlns:a="http://schemas.openxmlformats.org/drawingml/2006/main">
+              <a:graphicData uri="http://schemas.openxmlformats.org/drawingml/2006/picture">
+                <pic:pic xmlns:pic="http://schemas.openxmlformats.org/drawingml/2006/picture">
+                  <pic:nvPicPr>
+                    <pic:cNvPr id="1" name=""/>
+                    <pic:cNvPicPr/>
+                  </pic:nvPicPr>
+                  <pic:blipFill>
+                    <a:blip r:embed="rId23"/>
+                    <a:stretch>
+                      <a:fillRect/>
+                    </a:stretch>
+                  </pic:blipFill>
+                  <pic:spPr>
+                    <a:xfrm>
+                      <a:off x="0" y="0"/>
+                      <a:ext cx="4248150" cy="1152525"/>
+                    </a:xfrm>
+                    <a:prstGeom prst="rect">
+                      <a:avLst/>
+                    </a:prstGeom>
+                  </pic:spPr>
+                </pic:pic>
+              </a:graphicData>
+            </a:graphic>
+          </wp:inline>
+        </w:drawing>
+      </w:r>
+    </w:p>
+    <w:p>
+      <w:pPr>
+        <w:pStyle w:val="ListBullet"/>
+        <w:numPr>
+          <w:ilvl w:val="0"/>
+          <w:numId w:val="0"/>
+        </w:numPr>
+        <w:ind w:left="360"/>
+      </w:pPr>
+    </w:p>
+    <w:p>
+      <w:pPr>
+        <w:pStyle w:val="ListBullet"/>
+      </w:pPr>
+      <w:r>
+        <w:t>T</w:t>
+      </w:r>
+      <w:r>
+        <w:t xml:space="preserve">his is the cost </w:t>
+      </w:r>
+      <w:r>
+        <w:t xml:space="preserve">we </w:t>
+      </w:r>
+      <w:r>
+        <w:t xml:space="preserve">want </w:t>
+      </w:r>
+      <w:r>
+        <w:t xml:space="preserve">our </w:t>
+      </w:r>
+      <w:r>
+        <w:t>learning algorithm to have t</w:t>
+      </w:r>
+      <w:r>
+        <w:t xml:space="preserve">o pay if its </w:t>
+      </w:r>
+      <w:r>
+        <w:rPr>
+          <w:i/>
+        </w:rPr>
+        <w:t>output/prediction</w:t>
+      </w:r>
+      <w:r>
+        <w:t xml:space="preserve"> = h(</w:t>
+      </w:r>
+      <w:r>
+        <w:t>x</w:t>
+      </w:r>
+      <w:r>
+        <w:t xml:space="preserve">) </w:t>
+      </w:r>
+      <w:r>
+        <w:t xml:space="preserve">and the </w:t>
+      </w:r>
+      <w:r>
+        <w:rPr>
+          <w:i/>
+        </w:rPr>
+        <w:t>actual label</w:t>
+      </w:r>
+      <w:r>
+        <w:t xml:space="preserve"> </w:t>
+      </w:r>
+      <w:r>
+        <w:t xml:space="preserve">= </w:t>
+      </w:r>
+      <w:r>
+        <w:t xml:space="preserve">y. </w:t>
+      </w:r>
+    </w:p>
+    <w:p>
+      <w:pPr>
+        <w:pStyle w:val="ListBullet"/>
+      </w:pPr>
+      <w:r>
+        <w:t>T</w:t>
+      </w:r>
+      <w:r>
+        <w:t>his cost function wor</w:t>
+      </w:r>
+      <w:r>
+        <w:t>ked fine for linear regression, b</w:t>
+      </w:r>
+      <w:r>
+        <w:t xml:space="preserve">ut here, we're interested in logistic regression. </w:t>
+      </w:r>
+    </w:p>
+    <w:p>
+      <w:pPr>
+        <w:pStyle w:val="ListBullet"/>
+      </w:pPr>
+      <w:r>
+        <w:t>I</w:t>
+      </w:r>
+      <w:r>
+        <w:t xml:space="preserve">f we use this </w:t>
+      </w:r>
+      <w:proofErr w:type="gramStart"/>
+      <w:r>
+        <w:t>particular cost</w:t>
+      </w:r>
+      <w:proofErr w:type="gramEnd"/>
+      <w:r>
+        <w:t xml:space="preserve"> function, this would be a </w:t>
+      </w:r>
+      <w:r>
+        <w:rPr>
+          <w:b/>
+        </w:rPr>
+        <w:t>non-convex function</w:t>
+      </w:r>
+      <w:r>
+        <w:t xml:space="preserve"> of the parameter's </w:t>
+      </w:r>
+      <w:r>
+        <w:t>θ</w:t>
+      </w:r>
+      <w:r>
+        <w:t xml:space="preserve">. </w:t>
+      </w:r>
+    </w:p>
+    <w:p>
+      <w:pPr>
+        <w:pStyle w:val="ListBullet"/>
+      </w:pPr>
+      <w:r>
+        <w:t xml:space="preserve">Here's what I mean by non-convex. </w:t>
+      </w:r>
+    </w:p>
+    <w:p>
+      <w:pPr>
+        <w:pStyle w:val="ListBullet"/>
+        <w:numPr>
+          <w:ilvl w:val="0"/>
+          <w:numId w:val="0"/>
+        </w:numPr>
+        <w:ind w:left="360"/>
+      </w:pPr>
+    </w:p>
+    <w:p>
+      <w:pPr>
+        <w:pStyle w:val="ListBullet"/>
+      </w:pPr>
+      <w:r>
+        <w:t>Say we have some</w:t>
+      </w:r>
+      <w:r>
+        <w:t xml:space="preserve"> </w:t>
+      </w:r>
+      <w:r>
+        <w:t>cost function j(</w:t>
+      </w:r>
+      <w:r>
+        <w:t>θ</w:t>
+      </w:r>
+      <w:r>
+        <w:t xml:space="preserve">), </w:t>
+      </w:r>
+      <w:r>
+        <w:t xml:space="preserve">and for logistic regression, </w:t>
+      </w:r>
+      <w:r>
+        <w:t xml:space="preserve">our h(x) function </w:t>
+      </w:r>
+      <w:r>
+        <w:t xml:space="preserve">has a nonlinearity </w:t>
+      </w:r>
+      <w:r>
+        <w:sym w:font="Wingdings" w:char="F0E0"/>
+      </w:r>
+      <w:r>
+        <w:t xml:space="preserve"> </w:t>
+      </w:r>
+      <w:r>
+        <w:rPr>
+          <w:b/>
+        </w:rPr>
+        <w:t>1 / (1 + E^-(</w:t>
+      </w:r>
+      <w:r>
+        <w:rPr>
+          <w:b/>
+        </w:rPr>
+        <w:t>θ</w:t>
+      </w:r>
+      <w:r>
+        <w:rPr>
+          <w:b/>
+        </w:rPr>
+        <w:t>(t)*x)</w:t>
+      </w:r>
+      <w:r>
+        <w:t xml:space="preserve">, </w:t>
+      </w:r>
+      <w:r>
+        <w:t xml:space="preserve">a </w:t>
+      </w:r>
+      <w:proofErr w:type="gramStart"/>
+      <w:r>
+        <w:t>pretty complicated</w:t>
+      </w:r>
+      <w:proofErr w:type="gramEnd"/>
+      <w:r>
+        <w:t xml:space="preserve"> nonlinear</w:t>
+      </w:r>
+      <w:r>
+        <w:t xml:space="preserve"> </w:t>
+      </w:r>
+      <w:r>
+        <w:t>sigmoid</w:t>
+      </w:r>
+      <w:r>
+        <w:t xml:space="preserve"> function. </w:t>
+      </w:r>
+    </w:p>
+    <w:p>
+      <w:pPr>
+        <w:pStyle w:val="ListParagraph"/>
+      </w:pPr>
+    </w:p>
+    <w:p>
+      <w:pPr>
+        <w:pStyle w:val="ListBullet"/>
+      </w:pPr>
+      <w:r>
+        <w:t>I</w:t>
+      </w:r>
+      <w:r>
+        <w:t xml:space="preserve">f you </w:t>
+      </w:r>
+      <w:r>
+        <w:t>take this sigmoid function + plug it into the Cost(h(x</w:t>
+      </w:r>
+      <w:proofErr w:type="gramStart"/>
+      <w:r>
+        <w:t>),y</w:t>
+      </w:r>
+      <w:proofErr w:type="gramEnd"/>
+      <w:r>
+        <w:t>) and plug this cost() into  J(</w:t>
+      </w:r>
+      <w:r>
+        <w:t>θ</w:t>
+      </w:r>
+      <w:r>
+        <w:t>), y</w:t>
+      </w:r>
+      <w:r>
+        <w:t xml:space="preserve">ou find </w:t>
+      </w:r>
+      <w:r>
+        <w:t>J(</w:t>
+      </w:r>
+      <w:r>
+        <w:t>θ</w:t>
+      </w:r>
+      <w:r>
+        <w:t xml:space="preserve">) </w:t>
+      </w:r>
+      <w:r>
+        <w:t xml:space="preserve">can look like this </w:t>
+      </w:r>
+      <w:r>
+        <w:t xml:space="preserve">w/ </w:t>
+      </w:r>
+      <w:r>
+        <w:t xml:space="preserve">many local optima, </w:t>
+      </w:r>
+      <w:r>
+        <w:rPr>
+          <w:b/>
+        </w:rPr>
+        <w:t>a non-convex function</w:t>
+      </w:r>
+    </w:p>
+    <w:p>
+      <w:pPr>
+        <w:pStyle w:val="ListBullet"/>
+        <w:numPr>
+          <w:ilvl w:val="0"/>
+          <w:numId w:val="0"/>
+        </w:numPr>
+        <w:ind w:left="2520"/>
+      </w:pPr>
+      <w:r>
+        <w:rPr>
+          <w:noProof/>
+        </w:rPr>
+        <w:drawing>
+          <wp:inline distT="0" distB="0" distL="0" distR="0" wp14:anchorId="733DBA5B" wp14:editId="3A3DEE6B">
+            <wp:extent cx="1885950" cy="1234440"/>
+            <wp:effectExtent l="0" t="0" r="0" b="3810"/>
+            <wp:docPr id="20" name="Picture 20"/>
+            <wp:cNvGraphicFramePr>
+              <a:graphicFrameLocks xmlns:a="http://schemas.openxmlformats.org/drawingml/2006/main" noChangeAspect="1"/>
+            </wp:cNvGraphicFramePr>
+            <a:graphic xmlns:a="http://schemas.openxmlformats.org/drawingml/2006/main">
+              <a:graphicData uri="http://schemas.openxmlformats.org/drawingml/2006/picture">
+                <pic:pic xmlns:pic="http://schemas.openxmlformats.org/drawingml/2006/picture">
+                  <pic:nvPicPr>
+                    <pic:cNvPr id="1" name=""/>
+                    <pic:cNvPicPr/>
+                  </pic:nvPicPr>
+                  <pic:blipFill>
+                    <a:blip r:embed="rId24"/>
+                    <a:stretch>
+                      <a:fillRect/>
+                    </a:stretch>
+                  </pic:blipFill>
+                  <pic:spPr>
+                    <a:xfrm>
+                      <a:off x="0" y="0"/>
+                      <a:ext cx="1894580" cy="1240089"/>
+                    </a:xfrm>
+                    <a:prstGeom prst="rect">
+                      <a:avLst/>
+                    </a:prstGeom>
+                  </pic:spPr>
+                </pic:pic>
+              </a:graphicData>
+            </a:graphic>
+          </wp:inline>
+        </w:drawing>
+      </w:r>
+    </w:p>
+    <w:p>
+      <w:pPr>
+        <w:pStyle w:val="ListParagraph"/>
+      </w:pPr>
+    </w:p>
+    <w:p>
+      <w:pPr>
+        <w:pStyle w:val="ListBullet"/>
+      </w:pPr>
+      <w:r>
+        <w:t>I</w:t>
+      </w:r>
+      <w:r>
+        <w:t>f you were to run gradient d</w:t>
+      </w:r>
+      <w:r>
+        <w:t>escent on this sort of function, i</w:t>
+      </w:r>
+      <w:r>
+        <w:t xml:space="preserve">t is not guaranteed to converge to the global minimum. </w:t>
+      </w:r>
+    </w:p>
+    <w:p>
+      <w:pPr>
+        <w:pStyle w:val="ListBullet"/>
+      </w:pPr>
+      <w:r>
+        <w:t>W</w:t>
+      </w:r>
+      <w:r>
+        <w:t xml:space="preserve">hat we </w:t>
+      </w:r>
+      <w:r>
+        <w:t xml:space="preserve">want </w:t>
+      </w:r>
+      <w:r>
+        <w:t xml:space="preserve">is a cost function </w:t>
+      </w:r>
+      <w:r>
+        <w:t xml:space="preserve">that is </w:t>
+      </w:r>
+      <w:r>
+        <w:rPr>
+          <w:b/>
+        </w:rPr>
+        <w:t>convex</w:t>
+      </w:r>
+      <w:r>
+        <w:t xml:space="preserve"> = </w:t>
+      </w:r>
+      <w:r>
+        <w:t xml:space="preserve">a single bow-shaped function so we would be guaranteed that </w:t>
+      </w:r>
+      <w:r>
+        <w:t xml:space="preserve">gradient descent </w:t>
+      </w:r>
+      <w:r>
+        <w:t xml:space="preserve">would converge to the global minimum. </w:t>
+      </w:r>
+    </w:p>
+    <w:p>
+      <w:pPr>
+        <w:pStyle w:val="ListBullet"/>
+        <w:numPr>
+          <w:ilvl w:val="0"/>
+          <w:numId w:val="0"/>
+        </w:numPr>
+        <w:ind w:left="2520"/>
+      </w:pPr>
+      <w:r>
+        <w:rPr>
+          <w:noProof/>
+        </w:rPr>
+        <w:drawing>
+          <wp:inline distT="0" distB="0" distL="0" distR="0" wp14:anchorId="5D1D08B2" wp14:editId="136636F5">
+            <wp:extent cx="2103144" cy="1400175"/>
+            <wp:effectExtent l="0" t="0" r="0" b="0"/>
+            <wp:docPr id="21" name="Picture 21"/>
+            <wp:cNvGraphicFramePr>
+              <a:graphicFrameLocks xmlns:a="http://schemas.openxmlformats.org/drawingml/2006/main" noChangeAspect="1"/>
+            </wp:cNvGraphicFramePr>
+            <a:graphic xmlns:a="http://schemas.openxmlformats.org/drawingml/2006/main">
+              <a:graphicData uri="http://schemas.openxmlformats.org/drawingml/2006/picture">
+                <pic:pic xmlns:pic="http://schemas.openxmlformats.org/drawingml/2006/picture">
+                  <pic:nvPicPr>
+                    <pic:cNvPr id="1" name=""/>
+                    <pic:cNvPicPr/>
+                  </pic:nvPicPr>
+                  <pic:blipFill>
+                    <a:blip r:embed="rId25"/>
+                    <a:stretch>
+                      <a:fillRect/>
+                    </a:stretch>
+                  </pic:blipFill>
+                  <pic:spPr>
+                    <a:xfrm>
+                      <a:off x="0" y="0"/>
+                      <a:ext cx="2105676" cy="1401861"/>
+                    </a:xfrm>
+                    <a:prstGeom prst="rect">
+                      <a:avLst/>
+                    </a:prstGeom>
+                  </pic:spPr>
+                </pic:pic>
+              </a:graphicData>
+            </a:graphic>
+          </wp:inline>
+        </w:drawing>
+      </w:r>
+    </w:p>
+    <w:p>
+      <w:pPr>
+        <w:pStyle w:val="ListBullet"/>
+      </w:pPr>
+      <w:r>
+        <w:t>T</w:t>
+      </w:r>
+      <w:r>
+        <w:t xml:space="preserve">he problem </w:t>
+      </w:r>
+      <w:r>
+        <w:t>w/</w:t>
+      </w:r>
+      <w:r>
+        <w:t xml:space="preserve"> using this </w:t>
+      </w:r>
+      <w:r>
+        <w:t xml:space="preserve">squared </w:t>
+      </w:r>
+      <w:r>
+        <w:t xml:space="preserve">cost function is that </w:t>
+      </w:r>
+      <w:r>
+        <w:t xml:space="preserve">b/c </w:t>
+      </w:r>
+      <w:r>
+        <w:t xml:space="preserve">of </w:t>
+      </w:r>
+      <w:r>
+        <w:t xml:space="preserve">the </w:t>
+      </w:r>
+      <w:r>
+        <w:t xml:space="preserve">very nonlinear </w:t>
+      </w:r>
+      <w:r>
+        <w:t xml:space="preserve">sigmoid </w:t>
+      </w:r>
+      <w:r>
+        <w:t xml:space="preserve">function </w:t>
+      </w:r>
+      <w:r>
+        <w:t>in the place of h(x), J(</w:t>
+      </w:r>
+      <w:r>
+        <w:t>θ</w:t>
+      </w:r>
+      <w:r>
+        <w:t xml:space="preserve">) </w:t>
+      </w:r>
+      <w:r>
+        <w:t xml:space="preserve">ends up being a nonconvex function </w:t>
+      </w:r>
+    </w:p>
+    <w:p>
+      <w:pPr>
+        <w:pStyle w:val="ListBullet"/>
+      </w:pPr>
+      <w:r>
+        <w:t xml:space="preserve">Need to </w:t>
+      </w:r>
+      <w:r>
+        <w:t xml:space="preserve">instead of </w:t>
+      </w:r>
+      <w:proofErr w:type="gramStart"/>
+      <w:r>
+        <w:t>come</w:t>
+      </w:r>
+      <w:proofErr w:type="gramEnd"/>
+      <w:r>
+        <w:t xml:space="preserve"> up </w:t>
+      </w:r>
+      <w:r>
+        <w:t xml:space="preserve">w/ a different cost function </w:t>
+      </w:r>
+      <w:r>
+        <w:t>that is convex</w:t>
+      </w:r>
+      <w:r>
+        <w:t xml:space="preserve"> </w:t>
+      </w:r>
+      <w:r>
+        <w:t xml:space="preserve">so we can apply </w:t>
+      </w:r>
+      <w:r>
+        <w:t xml:space="preserve">an </w:t>
+      </w:r>
+      <w:r>
+        <w:t xml:space="preserve">algorithm, like gradient descent </w:t>
+      </w:r>
+      <w:r>
+        <w:t xml:space="preserve">+ </w:t>
+      </w:r>
+      <w:r>
+        <w:t xml:space="preserve">be guaranteed to find the global minimum. </w:t>
+      </w:r>
+    </w:p>
+    <w:p>
+      <w:pPr>
+        <w:pStyle w:val="ListBullet"/>
+        <w:rPr>
+          <w:b/>
+        </w:rPr>
+      </w:pPr>
+      <w:r>
+        <w:rPr>
+          <w:b/>
+        </w:rPr>
+        <w:t xml:space="preserve">Logistic regression </w:t>
+      </w:r>
+      <w:r>
+        <w:rPr>
+          <w:b/>
+        </w:rPr>
+        <w:t>cost function</w:t>
+      </w:r>
+    </w:p>
+    <w:p>
+      <w:pPr>
+        <w:pStyle w:val="ListBullet"/>
+        <w:numPr>
+          <w:ilvl w:val="0"/>
+          <w:numId w:val="0"/>
+        </w:numPr>
+        <w:ind w:left="1080" w:firstLine="360"/>
+      </w:pPr>
+      <w:r>
+        <w:rPr>
+          <w:noProof/>
+        </w:rPr>
+        <w:drawing>
+          <wp:inline distT="0" distB="0" distL="0" distR="0" wp14:anchorId="05EEE705" wp14:editId="3A215300">
+            <wp:extent cx="4145280" cy="519489"/>
+            <wp:effectExtent l="0" t="0" r="7620" b="0"/>
+            <wp:docPr id="23" name="Picture 23"/>
+            <wp:cNvGraphicFramePr>
+              <a:graphicFrameLocks xmlns:a="http://schemas.openxmlformats.org/drawingml/2006/main" noChangeAspect="1"/>
+            </wp:cNvGraphicFramePr>
+            <a:graphic xmlns:a="http://schemas.openxmlformats.org/drawingml/2006/main">
+              <a:graphicData uri="http://schemas.openxmlformats.org/drawingml/2006/picture">
+                <pic:pic xmlns:pic="http://schemas.openxmlformats.org/drawingml/2006/picture">
+                  <pic:nvPicPr>
+                    <pic:cNvPr id="1" name=""/>
+                    <pic:cNvPicPr/>
+                  </pic:nvPicPr>
+                  <pic:blipFill>
+                    <a:blip r:embed="rId26"/>
+                    <a:stretch>
+                      <a:fillRect/>
+                    </a:stretch>
+                  </pic:blipFill>
+                  <pic:spPr>
+                    <a:xfrm>
+                      <a:off x="0" y="0"/>
+                      <a:ext cx="4256743" cy="533458"/>
+                    </a:xfrm>
+                    <a:prstGeom prst="rect">
+                      <a:avLst/>
+                    </a:prstGeom>
+                  </pic:spPr>
+                </pic:pic>
+              </a:graphicData>
+            </a:graphic>
+          </wp:inline>
+        </w:drawing>
+      </w:r>
+    </w:p>
+    <w:p>
+      <w:pPr>
+        <w:pStyle w:val="ListBullet"/>
+      </w:pPr>
+      <w:r>
+        <w:t xml:space="preserve">We </w:t>
+      </w:r>
+      <w:r>
+        <w:t>to say the cost</w:t>
+      </w:r>
+      <w:r>
+        <w:t>/</w:t>
+      </w:r>
+      <w:r>
+        <w:t xml:space="preserve">penalty the algorithm pays, if it </w:t>
+      </w:r>
+      <w:r>
+        <w:t xml:space="preserve">outputs/predicts a value of h(x) (say </w:t>
+      </w:r>
+      <w:r>
+        <w:t>0.7</w:t>
+      </w:r>
+      <w:r>
+        <w:t xml:space="preserve">) + </w:t>
+      </w:r>
+      <w:r>
+        <w:t xml:space="preserve">the actual cost turns out to be </w:t>
+      </w:r>
+      <w:r>
+        <w:t xml:space="preserve">the value of </w:t>
+      </w:r>
+      <w:r>
+        <w:t xml:space="preserve">y. </w:t>
+      </w:r>
+    </w:p>
+    <w:p>
+      <w:pPr>
+        <w:pStyle w:val="ListBullet"/>
+      </w:pPr>
+      <w:r>
+        <w:t>C</w:t>
+      </w:r>
+      <w:r>
+        <w:t xml:space="preserve">ost </w:t>
+      </w:r>
+      <w:r>
+        <w:t xml:space="preserve">= </w:t>
+      </w:r>
+      <w:r>
+        <w:rPr>
+          <w:b/>
+        </w:rPr>
+        <w:t>-log(h(x))</w:t>
+      </w:r>
+      <w:r>
+        <w:t xml:space="preserve"> if y = 1 and </w:t>
+      </w:r>
+      <w:r>
+        <w:rPr>
+          <w:b/>
+        </w:rPr>
+        <w:t>-</w:t>
+      </w:r>
+      <w:proofErr w:type="gramStart"/>
+      <w:r>
+        <w:rPr>
+          <w:b/>
+        </w:rPr>
+        <w:t>log(</w:t>
+      </w:r>
+      <w:proofErr w:type="gramEnd"/>
+      <w:r>
+        <w:rPr>
+          <w:b/>
+        </w:rPr>
+        <w:t>1- h(x))</w:t>
+      </w:r>
+      <w:r>
+        <w:t xml:space="preserve"> if y = 0. </w:t>
+      </w:r>
+    </w:p>
+    <w:p>
+      <w:pPr>
+        <w:pStyle w:val="ListBullet"/>
+        <w:numPr>
+          <w:ilvl w:val="0"/>
+          <w:numId w:val="0"/>
+        </w:numPr>
+        <w:ind w:left="2520"/>
+      </w:pPr>
+      <w:r>
+        <w:rPr>
+          <w:noProof/>
+        </w:rPr>
+        <w:drawing>
+          <wp:inline distT="0" distB="0" distL="0" distR="0" wp14:anchorId="7A86FF9A" wp14:editId="30B48B0E">
+            <wp:extent cx="1728597" cy="1560195"/>
+            <wp:effectExtent l="0" t="0" r="5080" b="1905"/>
+            <wp:docPr id="24" name="Picture 24"/>
+            <wp:cNvGraphicFramePr>
+              <a:graphicFrameLocks xmlns:a="http://schemas.openxmlformats.org/drawingml/2006/main" noChangeAspect="1"/>
+            </wp:cNvGraphicFramePr>
+            <a:graphic xmlns:a="http://schemas.openxmlformats.org/drawingml/2006/main">
+              <a:graphicData uri="http://schemas.openxmlformats.org/drawingml/2006/picture">
+                <pic:pic xmlns:pic="http://schemas.openxmlformats.org/drawingml/2006/picture">
+                  <pic:nvPicPr>
+                    <pic:cNvPr id="1" name=""/>
+                    <pic:cNvPicPr/>
+                  </pic:nvPicPr>
+                  <pic:blipFill>
+                    <a:blip r:embed="rId27"/>
+                    <a:stretch>
+                      <a:fillRect/>
+                    </a:stretch>
+                  </pic:blipFill>
+                  <pic:spPr>
+                    <a:xfrm>
+                      <a:off x="0" y="0"/>
+                      <a:ext cx="1733856" cy="1564942"/>
+                    </a:xfrm>
+                    <a:prstGeom prst="rect">
+                      <a:avLst/>
+                    </a:prstGeom>
+                  </pic:spPr>
+                </pic:pic>
+              </a:graphicData>
+            </a:graphic>
+          </wp:inline>
+        </w:drawing>
+      </w:r>
+    </w:p>
+    <w:p>
+      <w:pPr>
+        <w:pStyle w:val="ListBullet"/>
+      </w:pPr>
+      <w:r>
+        <w:lastRenderedPageBreak/>
+        <w:t>Here,</w:t>
+      </w:r>
+      <w:r>
+        <w:t xml:space="preserve"> h(x), </w:t>
+      </w:r>
+      <w:r>
+        <w:t>varies between 0-1</w:t>
+      </w:r>
+      <w:r>
+        <w:t xml:space="preserve">. </w:t>
+      </w:r>
+    </w:p>
+    <w:p>
+      <w:pPr>
+        <w:pStyle w:val="ListBullet"/>
+      </w:pPr>
+      <w:r>
+        <w:t xml:space="preserve">1 </w:t>
+      </w:r>
+      <w:r>
+        <w:t xml:space="preserve">way to see why the plot looks like this is </w:t>
+      </w:r>
+      <w:r>
+        <w:t xml:space="preserve">b/c </w:t>
+      </w:r>
+      <w:r>
+        <w:t xml:space="preserve">if you </w:t>
+      </w:r>
+      <w:r>
+        <w:t xml:space="preserve">plot log z, + </w:t>
+      </w:r>
+      <w:r>
+        <w:t xml:space="preserve">it approaches </w:t>
+      </w:r>
+      <w:r>
+        <w:t>-infinity as z approaches 0</w:t>
+      </w:r>
+    </w:p>
+    <w:p>
+      <w:pPr>
+        <w:pStyle w:val="ListBullet"/>
+        <w:numPr>
+          <w:ilvl w:val="0"/>
+          <w:numId w:val="0"/>
+        </w:numPr>
+        <w:ind w:left="1800"/>
+      </w:pPr>
+      <w:r>
+        <w:rPr>
+          <w:noProof/>
+        </w:rPr>
+        <w:drawing>
+          <wp:inline distT="0" distB="0" distL="0" distR="0" wp14:anchorId="0DE256DA" wp14:editId="573112DD">
+            <wp:extent cx="2806019" cy="1013460"/>
+            <wp:effectExtent l="0" t="0" r="0" b="0"/>
+            <wp:docPr id="25" name="Picture 25"/>
+            <wp:cNvGraphicFramePr>
+              <a:graphicFrameLocks xmlns:a="http://schemas.openxmlformats.org/drawingml/2006/main" noChangeAspect="1"/>
+            </wp:cNvGraphicFramePr>
+            <a:graphic xmlns:a="http://schemas.openxmlformats.org/drawingml/2006/main">
+              <a:graphicData uri="http://schemas.openxmlformats.org/drawingml/2006/picture">
+                <pic:pic xmlns:pic="http://schemas.openxmlformats.org/drawingml/2006/picture">
+                  <pic:nvPicPr>
+                    <pic:cNvPr id="1" name=""/>
+                    <pic:cNvPicPr/>
+                  </pic:nvPicPr>
+                  <pic:blipFill>
+                    <a:blip r:embed="rId28"/>
+                    <a:stretch>
+                      <a:fillRect/>
+                    </a:stretch>
+                  </pic:blipFill>
+                  <pic:spPr>
+                    <a:xfrm>
+                      <a:off x="0" y="0"/>
+                      <a:ext cx="2847858" cy="1028571"/>
+                    </a:xfrm>
+                    <a:prstGeom prst="rect">
+                      <a:avLst/>
+                    </a:prstGeom>
+                  </pic:spPr>
+                </pic:pic>
+              </a:graphicData>
+            </a:graphic>
+          </wp:inline>
+        </w:drawing>
+      </w:r>
+    </w:p>
+    <w:p>
+      <w:pPr>
+        <w:pStyle w:val="ListBullet"/>
+      </w:pPr>
+      <w:r>
+        <w:t xml:space="preserve">z is </w:t>
+      </w:r>
+      <w:r>
+        <w:t>playing the role of h(</w:t>
+      </w:r>
+      <w:r>
+        <w:t>x</w:t>
+      </w:r>
+      <w:r>
+        <w:t>)</w:t>
+      </w:r>
+    </w:p>
+    <w:p>
+      <w:pPr>
+        <w:pStyle w:val="ListBullet"/>
+      </w:pPr>
+      <w:r>
+        <w:t xml:space="preserve">In flipping the sign </w:t>
+      </w:r>
+      <w:proofErr w:type="gramStart"/>
+      <w:r>
+        <w:t xml:space="preserve">to </w:t>
+      </w:r>
+      <w:r>
+        <w:t xml:space="preserve"> </w:t>
+      </w:r>
+      <w:r>
+        <w:t>-</w:t>
+      </w:r>
+      <w:proofErr w:type="gramEnd"/>
+      <w:r>
+        <w:t xml:space="preserve">log z </w:t>
+      </w:r>
+      <w:r>
+        <w:t xml:space="preserve">between </w:t>
+      </w:r>
+      <w:r>
+        <w:t>0-1,</w:t>
+      </w:r>
+      <w:r>
+        <w:t xml:space="preserve"> we're left</w:t>
+      </w:r>
+      <w:r>
+        <w:t xml:space="preserve"> w/</w:t>
+      </w:r>
+      <w:r>
+        <w:t xml:space="preserve"> the curve</w:t>
+      </w:r>
+      <w:r>
+        <w:t xml:space="preserve"> for the cost function when y = 1</w:t>
+      </w:r>
+    </w:p>
+    <w:p>
+      <w:pPr>
+        <w:pStyle w:val="ListBullet"/>
+        <w:numPr>
+          <w:ilvl w:val="0"/>
+          <w:numId w:val="0"/>
+        </w:numPr>
+        <w:ind w:left="1800" w:firstLine="360"/>
+      </w:pPr>
+      <w:r>
+        <w:rPr>
+          <w:noProof/>
+        </w:rPr>
+        <w:drawing>
+          <wp:inline distT="0" distB="0" distL="0" distR="0" wp14:anchorId="1CFD48FE" wp14:editId="467B2FEC">
+            <wp:extent cx="2059940" cy="966811"/>
+            <wp:effectExtent l="0" t="0" r="0" b="5080"/>
+            <wp:docPr id="26" name="Picture 26"/>
+            <wp:cNvGraphicFramePr>
+              <a:graphicFrameLocks xmlns:a="http://schemas.openxmlformats.org/drawingml/2006/main" noChangeAspect="1"/>
+            </wp:cNvGraphicFramePr>
+            <a:graphic xmlns:a="http://schemas.openxmlformats.org/drawingml/2006/main">
+              <a:graphicData uri="http://schemas.openxmlformats.org/drawingml/2006/picture">
+                <pic:pic xmlns:pic="http://schemas.openxmlformats.org/drawingml/2006/picture">
+                  <pic:nvPicPr>
+                    <pic:cNvPr id="1" name=""/>
+                    <pic:cNvPicPr/>
+                  </pic:nvPicPr>
+                  <pic:blipFill>
+                    <a:blip r:embed="rId29"/>
+                    <a:stretch>
+                      <a:fillRect/>
+                    </a:stretch>
+                  </pic:blipFill>
+                  <pic:spPr>
+                    <a:xfrm>
+                      <a:off x="0" y="0"/>
+                      <a:ext cx="2070132" cy="971595"/>
+                    </a:xfrm>
+                    <a:prstGeom prst="rect">
+                      <a:avLst/>
+                    </a:prstGeom>
+                  </pic:spPr>
+                </pic:pic>
+              </a:graphicData>
+            </a:graphic>
+          </wp:inline>
+        </w:drawing>
+      </w:r>
+    </w:p>
+    <w:p>
+      <w:pPr>
+        <w:pStyle w:val="ListBullet"/>
+        <w:numPr>
+          <w:ilvl w:val="0"/>
+          <w:numId w:val="0"/>
+        </w:numPr>
+        <w:ind w:left="360"/>
+      </w:pPr>
+    </w:p>
+    <w:p>
+      <w:pPr>
+        <w:pStyle w:val="ListBullet"/>
+      </w:pPr>
+      <w:r>
+        <w:t>T</w:t>
+      </w:r>
+      <w:r>
+        <w:t>his cost function has a few interesting and desirable properties.</w:t>
+      </w:r>
+    </w:p>
+    <w:p>
+      <w:pPr>
+        <w:pStyle w:val="ListBullet"/>
+        <w:tabs>
+          <w:tab w:val="clear" w:pos="360"/>
+          <w:tab w:val="num" w:pos="720"/>
+        </w:tabs>
+        <w:ind w:left="720"/>
+      </w:pPr>
+      <w:r>
+        <w:t xml:space="preserve">notice if y </w:t>
+      </w:r>
+      <w:r>
+        <w:t xml:space="preserve">= </w:t>
+      </w:r>
+      <w:r>
+        <w:t xml:space="preserve">1 and h(x) </w:t>
+      </w:r>
+      <w:r>
+        <w:t>= 1 (</w:t>
+      </w:r>
+      <w:r>
+        <w:t xml:space="preserve">in other words, hypothesis exactly predicts </w:t>
+      </w:r>
+      <w:r>
+        <w:t>the actual value)</w:t>
+      </w:r>
+      <w:r>
+        <w:t xml:space="preserve">, then </w:t>
+      </w:r>
+      <w:r>
+        <w:t xml:space="preserve">cost = 0 </w:t>
+      </w:r>
+      <w:r>
+        <w:sym w:font="Wingdings" w:char="F0E0"/>
+      </w:r>
+      <w:r>
+        <w:t xml:space="preserve"> </w:t>
+      </w:r>
+      <w:r>
+        <w:t xml:space="preserve">where we'd like it to be </w:t>
+      </w:r>
+      <w:r>
+        <w:t xml:space="preserve">b/c </w:t>
+      </w:r>
+      <w:r>
+        <w:t xml:space="preserve">we </w:t>
+      </w:r>
+      <w:r>
+        <w:t xml:space="preserve">correctly predict the output y so </w:t>
+      </w:r>
+      <w:r>
+        <w:t xml:space="preserve">cost is 0. </w:t>
+      </w:r>
+    </w:p>
+    <w:p>
+      <w:pPr>
+        <w:pStyle w:val="ListBullet"/>
+        <w:tabs>
+          <w:tab w:val="clear" w:pos="360"/>
+          <w:tab w:val="num" w:pos="720"/>
+        </w:tabs>
+        <w:ind w:left="720"/>
+      </w:pPr>
+      <w:r>
+        <w:t>A</w:t>
+      </w:r>
+      <w:r>
+        <w:t xml:space="preserve">s h(x) approaches 0, the cost blows up </w:t>
+      </w:r>
+      <w:r>
+        <w:t xml:space="preserve">+ goes to infinity + </w:t>
+      </w:r>
+      <w:r>
+        <w:t>captures the</w:t>
+      </w:r>
+      <w:r>
+        <w:t xml:space="preserve"> intuition that if a hypothesis = </w:t>
+      </w:r>
+      <w:r>
+        <w:t>0</w:t>
+      </w:r>
+      <w:r>
+        <w:t xml:space="preserve"> </w:t>
+      </w:r>
+      <w:r>
+        <w:sym w:font="Wingdings" w:char="F0E0"/>
+      </w:r>
+      <w:r>
+        <w:t xml:space="preserve"> </w:t>
+      </w:r>
+      <w:r>
+        <w:t xml:space="preserve">the chance of y </w:t>
+      </w:r>
+      <w:r>
+        <w:t xml:space="preserve">= </w:t>
+      </w:r>
+      <w:r>
+        <w:t>1 is equal to 0</w:t>
+      </w:r>
+    </w:p>
+    <w:p>
+      <w:pPr>
+        <w:pStyle w:val="ListBullet"/>
+        <w:tabs>
+          <w:tab w:val="clear" w:pos="360"/>
+          <w:tab w:val="num" w:pos="720"/>
+        </w:tabs>
+        <w:ind w:left="720"/>
+      </w:pPr>
+      <w:r>
+        <w:t>But if it turns out</w:t>
+      </w:r>
+      <w:r>
+        <w:t xml:space="preserve"> y </w:t>
+      </w:r>
+      <w:proofErr w:type="gramStart"/>
+      <w:r>
+        <w:rPr>
+          <w:i/>
+        </w:rPr>
+        <w:t xml:space="preserve">actually </w:t>
+      </w:r>
+      <w:r>
+        <w:rPr>
+          <w:i/>
+        </w:rPr>
+        <w:t>does</w:t>
+      </w:r>
+      <w:proofErr w:type="gramEnd"/>
+      <w:r>
+        <w:t xml:space="preserve"> = 1</w:t>
+      </w:r>
+      <w:r>
+        <w:t xml:space="preserve"> </w:t>
+      </w:r>
+      <w:r>
+        <w:t xml:space="preserve">even though we said </w:t>
+      </w:r>
+      <w:r>
+        <w:t xml:space="preserve">probability of it happening </w:t>
+      </w:r>
+      <w:r>
+        <w:t>= 0,</w:t>
+      </w:r>
+      <w:r>
+        <w:t xml:space="preserve"> we penalize the learning algorithm by a very, very large cost. </w:t>
+      </w:r>
+    </w:p>
+    <w:p>
+      <w:pPr>
+        <w:pStyle w:val="ListBullet"/>
+      </w:pPr>
+      <w:r>
+        <w:t xml:space="preserve">If y is equal to </w:t>
+      </w:r>
+      <w:r>
+        <w:t>0, then the cost looks like</w:t>
+      </w:r>
+      <w:r>
+        <w:t xml:space="preserve"> -log(1-z</w:t>
+      </w:r>
+      <w:r>
+        <w:t>)</w:t>
+      </w:r>
+    </w:p>
+    <w:p>
+      <w:pPr>
+        <w:pStyle w:val="ListBullet"/>
+        <w:numPr>
+          <w:ilvl w:val="0"/>
+          <w:numId w:val="0"/>
+        </w:numPr>
+        <w:ind w:left="1080" w:firstLine="360"/>
+      </w:pPr>
+      <w:r>
+        <w:rPr>
+          <w:noProof/>
+        </w:rPr>
+        <w:drawing>
+          <wp:inline distT="0" distB="0" distL="0" distR="0" wp14:anchorId="0A4F3842" wp14:editId="138CF971">
+            <wp:extent cx="3044519" cy="1196340"/>
+            <wp:effectExtent l="0" t="0" r="3810" b="3810"/>
+            <wp:docPr id="27" name="Picture 27"/>
+            <wp:cNvGraphicFramePr>
+              <a:graphicFrameLocks xmlns:a="http://schemas.openxmlformats.org/drawingml/2006/main" noChangeAspect="1"/>
+            </wp:cNvGraphicFramePr>
+            <a:graphic xmlns:a="http://schemas.openxmlformats.org/drawingml/2006/main">
+              <a:graphicData uri="http://schemas.openxmlformats.org/drawingml/2006/picture">
+                <pic:pic xmlns:pic="http://schemas.openxmlformats.org/drawingml/2006/picture">
+                  <pic:nvPicPr>
+                    <pic:cNvPr id="1" name=""/>
+                    <pic:cNvPicPr/>
+                  </pic:nvPicPr>
+                  <pic:blipFill>
+                    <a:blip r:embed="rId30"/>
+                    <a:stretch>
+                      <a:fillRect/>
+                    </a:stretch>
+                  </pic:blipFill>
+                  <pic:spPr>
+                    <a:xfrm>
+                      <a:off x="0" y="0"/>
+                      <a:ext cx="3074238" cy="1208018"/>
+                    </a:xfrm>
+                    <a:prstGeom prst="rect">
+                      <a:avLst/>
+                    </a:prstGeom>
+                  </pic:spPr>
+                </pic:pic>
+              </a:graphicData>
+            </a:graphic>
+          </wp:inline>
+        </w:drawing>
+      </w:r>
+    </w:p>
+    <w:p>
+      <w:pPr>
+        <w:pStyle w:val="ListBullet"/>
+      </w:pPr>
+      <w:r>
+        <w:t>Cost</w:t>
+      </w:r>
+      <w:r>
+        <w:t xml:space="preserve"> goes to infinity as h goes to 1 </w:t>
+      </w:r>
+      <w:r>
+        <w:t xml:space="preserve">b/c </w:t>
+      </w:r>
+      <w:r>
+        <w:t xml:space="preserve">if y turns out to be </w:t>
+      </w:r>
+      <w:r>
+        <w:t>0 b</w:t>
+      </w:r>
+      <w:r>
+        <w:t xml:space="preserve">ut we predicted y </w:t>
+      </w:r>
+      <w:r>
+        <w:t xml:space="preserve">= 1, </w:t>
+      </w:r>
+      <w:r>
+        <w:t xml:space="preserve">we end up paying a very large cost. </w:t>
+      </w:r>
+    </w:p>
+    <w:p>
+      <w:pPr>
+        <w:pStyle w:val="ListBullet"/>
+      </w:pPr>
+      <w:r>
+        <w:t>C</w:t>
+      </w:r>
+      <w:r>
+        <w:t xml:space="preserve">onversely, if h </w:t>
+      </w:r>
+      <w:r>
+        <w:t xml:space="preserve">= </w:t>
+      </w:r>
+      <w:r>
+        <w:t xml:space="preserve">0 and y </w:t>
+      </w:r>
+      <w:r>
+        <w:t xml:space="preserve">= </w:t>
+      </w:r>
+      <w:r>
+        <w:t>0, the hypothesis</w:t>
+      </w:r>
+      <w:r>
+        <w:t xml:space="preserve"> accurately predicted y + </w:t>
+      </w:r>
+      <w:r>
+        <w:t xml:space="preserve">the cost function </w:t>
+      </w:r>
+      <w:r>
+        <w:t xml:space="preserve">= </w:t>
+      </w:r>
+      <w:r>
+        <w:t xml:space="preserve">0. </w:t>
+      </w:r>
+    </w:p>
+    <w:p>
+      <w:pPr>
+        <w:pStyle w:val="ListBullet"/>
+      </w:pPr>
+      <w:proofErr w:type="gramStart"/>
+      <w:r>
+        <w:t>So</w:t>
+      </w:r>
+      <w:proofErr w:type="gramEnd"/>
+      <w:r>
+        <w:t xml:space="preserve"> if h(x) = y, cost = 0 whether y = 0 or y = 1 since we correctly predicted y</w:t>
+      </w:r>
+    </w:p>
+    <w:p>
+      <w:pPr>
+        <w:pStyle w:val="ListBullet"/>
+      </w:pPr>
+      <w:r>
+        <w:t>Also, regardless of whether y = 0 or 1, if h(x) = 0.5, then cost &gt; 0</w:t>
+      </w:r>
+    </w:p>
+    <w:p>
+      <w:pPr>
+        <w:pStyle w:val="ListBullet"/>
+        <w:numPr>
+          <w:ilvl w:val="0"/>
+          <w:numId w:val="0"/>
+        </w:numPr>
+      </w:pPr>
+    </w:p>
+    <w:p>
+      <w:pPr>
+        <w:pStyle w:val="ListBullet"/>
+      </w:pPr>
+      <w:r>
+        <w:t>Now for a</w:t>
+      </w:r>
+      <w:r>
+        <w:t xml:space="preserve"> slightly simpler way to write the cost function than we have been using so far</w:t>
+      </w:r>
+    </w:p>
+    <w:p>
+      <w:pPr>
+        <w:pStyle w:val="ListBullet"/>
+        <w:numPr>
+          <w:ilvl w:val="0"/>
+          <w:numId w:val="0"/>
+        </w:numPr>
+        <w:ind w:left="1080" w:firstLine="360"/>
+      </w:pPr>
+      <w:r>
+        <w:rPr>
+          <w:noProof/>
+        </w:rPr>
+        <w:drawing>
+          <wp:inline distT="0" distB="0" distL="0" distR="0" wp14:anchorId="025D8088" wp14:editId="6157D18B">
+            <wp:extent cx="3420475" cy="1028700"/>
+            <wp:effectExtent l="0" t="0" r="8890" b="0"/>
+            <wp:docPr id="28" name="Picture 28"/>
+            <wp:cNvGraphicFramePr>
+              <a:graphicFrameLocks xmlns:a="http://schemas.openxmlformats.org/drawingml/2006/main" noChangeAspect="1"/>
+            </wp:cNvGraphicFramePr>
+            <a:graphic xmlns:a="http://schemas.openxmlformats.org/drawingml/2006/main">
+              <a:graphicData uri="http://schemas.openxmlformats.org/drawingml/2006/picture">
+                <pic:pic xmlns:pic="http://schemas.openxmlformats.org/drawingml/2006/picture">
+                  <pic:nvPicPr>
+                    <pic:cNvPr id="1" name=""/>
+                    <pic:cNvPicPr/>
+                  </pic:nvPicPr>
+                  <pic:blipFill>
+                    <a:blip r:embed="rId31"/>
+                    <a:stretch>
+                      <a:fillRect/>
+                    </a:stretch>
+                  </pic:blipFill>
+                  <pic:spPr>
+                    <a:xfrm>
+                      <a:off x="0" y="0"/>
+                      <a:ext cx="3484164" cy="1047854"/>
+                    </a:xfrm>
+                    <a:prstGeom prst="rect">
+                      <a:avLst/>
+                    </a:prstGeom>
+                  </pic:spPr>
+                </pic:pic>
+              </a:graphicData>
+            </a:graphic>
+          </wp:inline>
+        </w:drawing>
+      </w:r>
+    </w:p>
+    <w:p>
+      <w:pPr>
+        <w:pStyle w:val="ListBullet"/>
+      </w:pPr>
+      <w:r>
+        <w:lastRenderedPageBreak/>
+        <w:t>Rather</w:t>
+      </w:r>
+      <w:r>
+        <w:t xml:space="preserve"> than writing out </w:t>
+      </w:r>
+      <w:r>
+        <w:t xml:space="preserve">a </w:t>
+      </w:r>
+      <w:r>
+        <w:t xml:space="preserve">cost function on </w:t>
+      </w:r>
+      <w:r>
+        <w:t>2</w:t>
+      </w:r>
+      <w:r>
+        <w:t xml:space="preserve"> separate lines </w:t>
+      </w:r>
+      <w:r>
+        <w:t>w/</w:t>
+      </w:r>
+      <w:r>
+        <w:t xml:space="preserve"> </w:t>
+      </w:r>
+      <w:r>
+        <w:t>2 separate cases (</w:t>
+      </w:r>
+      <w:r>
+        <w:t xml:space="preserve">y </w:t>
+      </w:r>
+      <w:r>
+        <w:t xml:space="preserve">= 1 or 0), </w:t>
+      </w:r>
+      <w:r>
+        <w:t xml:space="preserve">compress them into </w:t>
+      </w:r>
+      <w:r>
+        <w:t xml:space="preserve">1 </w:t>
+      </w:r>
+      <w:r>
+        <w:t>equation</w:t>
+      </w:r>
+      <w:r>
+        <w:t xml:space="preserve"> so </w:t>
+      </w:r>
+      <w:proofErr w:type="spellStart"/>
+      <w:r>
+        <w:t>it</w:t>
+      </w:r>
+      <w:r>
+        <w:t>s</w:t>
+      </w:r>
+      <w:proofErr w:type="spellEnd"/>
+      <w:r>
+        <w:t xml:space="preserve"> more convenient to write a cost function </w:t>
+      </w:r>
+      <w:r>
+        <w:t xml:space="preserve">+ </w:t>
+      </w:r>
+      <w:r>
+        <w:t>derive gradient descen</w:t>
+      </w:r>
+      <w:r>
+        <w:t>t</w:t>
+      </w:r>
+    </w:p>
+    <w:p>
+      <w:pPr>
+        <w:pStyle w:val="ListBullet"/>
+        <w:numPr>
+          <w:ilvl w:val="0"/>
+          <w:numId w:val="0"/>
+        </w:numPr>
+        <w:ind w:left="360"/>
+      </w:pPr>
+      <w:r>
+        <w:rPr>
+          <w:noProof/>
+        </w:rPr>
+        <w:drawing>
+          <wp:inline distT="0" distB="0" distL="0" distR="0" wp14:anchorId="41D52558" wp14:editId="510B2AB1">
+            <wp:extent cx="5943600" cy="500380"/>
+            <wp:effectExtent l="0" t="0" r="0" b="0"/>
+            <wp:docPr id="29" name="Picture 29"/>
+            <wp:cNvGraphicFramePr>
+              <a:graphicFrameLocks xmlns:a="http://schemas.openxmlformats.org/drawingml/2006/main" noChangeAspect="1"/>
+            </wp:cNvGraphicFramePr>
+            <a:graphic xmlns:a="http://schemas.openxmlformats.org/drawingml/2006/main">
+              <a:graphicData uri="http://schemas.openxmlformats.org/drawingml/2006/picture">
+                <pic:pic xmlns:pic="http://schemas.openxmlformats.org/drawingml/2006/picture">
+                  <pic:nvPicPr>
+                    <pic:cNvPr id="1" name=""/>
+                    <pic:cNvPicPr/>
+                  </pic:nvPicPr>
+                  <pic:blipFill>
+                    <a:blip r:embed="rId32"/>
+                    <a:stretch>
+                      <a:fillRect/>
+                    </a:stretch>
+                  </pic:blipFill>
+                  <pic:spPr>
+                    <a:xfrm>
+                      <a:off x="0" y="0"/>
+                      <a:ext cx="5943600" cy="500380"/>
+                    </a:xfrm>
+                    <a:prstGeom prst="rect">
+                      <a:avLst/>
+                    </a:prstGeom>
+                  </pic:spPr>
+                </pic:pic>
+              </a:graphicData>
+            </a:graphic>
+          </wp:inline>
+        </w:drawing>
+      </w:r>
+    </w:p>
+    <w:p>
+      <w:pPr>
+        <w:pStyle w:val="ListBullet"/>
+      </w:pPr>
+      <w:r>
+        <w:t xml:space="preserve">We know there are only </w:t>
+      </w:r>
+      <w:r>
+        <w:t xml:space="preserve">2 possible cases, </w:t>
+      </w:r>
+      <w:r>
+        <w:t xml:space="preserve">Y </w:t>
+      </w:r>
+      <w:r>
+        <w:t>= 0 or 1, s</w:t>
+      </w:r>
+      <w:r>
+        <w:t xml:space="preserve">o suppose Y </w:t>
+      </w:r>
+      <w:r>
+        <w:t>= 1, then</w:t>
+      </w:r>
+      <w:r>
+        <w:t xml:space="preserve"> the </w:t>
+      </w:r>
+      <w:r>
+        <w:t>2</w:t>
+      </w:r>
+      <w:r>
+        <w:rPr>
+          <w:vertAlign w:val="superscript"/>
+        </w:rPr>
+        <w:t>nd</w:t>
+      </w:r>
+      <w:r>
+        <w:t xml:space="preserve"> </w:t>
+      </w:r>
+      <w:r>
+        <w:t xml:space="preserve">term </w:t>
+      </w:r>
+      <w:r>
+        <w:t xml:space="preserve">is multiplied by 0 and goes away + </w:t>
+      </w:r>
+      <w:r>
+        <w:t xml:space="preserve">we're left </w:t>
+      </w:r>
+      <w:r>
+        <w:t xml:space="preserve">w/ </w:t>
+      </w:r>
+      <w:r>
+        <w:t xml:space="preserve">only </w:t>
+      </w:r>
+      <w:r>
+        <w:t>the 1</w:t>
+      </w:r>
+      <w:r>
+        <w:rPr>
+          <w:vertAlign w:val="superscript"/>
+        </w:rPr>
+        <w:t>st</w:t>
+      </w:r>
+      <w:r>
+        <w:t xml:space="preserve"> </w:t>
+      </w:r>
+      <w:r>
+        <w:t xml:space="preserve">term, </w:t>
+      </w:r>
+      <w:r>
+        <w:rPr>
+          <w:b/>
+        </w:rPr>
+        <w:t>-y*log</w:t>
+      </w:r>
+      <w:r>
+        <w:rPr>
+          <w:b/>
+        </w:rPr>
+        <w:t>(h(x))</w:t>
+      </w:r>
+      <w:r>
+        <w:t xml:space="preserve">, the </w:t>
+      </w:r>
+      <w:r>
+        <w:t xml:space="preserve">equation we have up </w:t>
+      </w:r>
+      <w:r>
+        <w:t xml:space="preserve">above </w:t>
+      </w:r>
+      <w:r>
+        <w:t xml:space="preserve">for if y = 1. </w:t>
+      </w:r>
+    </w:p>
+    <w:p>
+      <w:pPr>
+        <w:pStyle w:val="ListBullet"/>
+      </w:pPr>
+      <w:r>
+        <w:t xml:space="preserve">The other case is </w:t>
+      </w:r>
+      <w:r>
+        <w:t>y = 0, the 1</w:t>
+      </w:r>
+      <w:r>
+        <w:rPr>
+          <w:vertAlign w:val="superscript"/>
+        </w:rPr>
+        <w:t>st</w:t>
+      </w:r>
+      <w:r>
+        <w:t xml:space="preserve"> term = 0 and </w:t>
+      </w:r>
+      <w:r>
+        <w:t xml:space="preserve">the cost function simplifies to </w:t>
+      </w:r>
+      <w:r>
+        <w:t>the 2</w:t>
+      </w:r>
+      <w:r>
+        <w:rPr>
+          <w:vertAlign w:val="superscript"/>
+        </w:rPr>
+        <w:t>nd</w:t>
+      </w:r>
+      <w:r>
+        <w:t xml:space="preserve"> term, </w:t>
+      </w:r>
+      <w:r>
+        <w:rPr>
+          <w:b/>
+        </w:rPr>
+        <w:t>-</w:t>
+      </w:r>
+      <w:r>
+        <w:rPr>
+          <w:b/>
+        </w:rPr>
+        <w:t>(1-</w:t>
+      </w:r>
+      <w:proofErr w:type="gramStart"/>
+      <w:r>
+        <w:rPr>
+          <w:b/>
+        </w:rPr>
+        <w:t>y)</w:t>
+      </w:r>
+      <w:r>
+        <w:rPr>
+          <w:b/>
+        </w:rPr>
+        <w:t>log</w:t>
+      </w:r>
+      <w:proofErr w:type="gramEnd"/>
+      <w:r>
+        <w:rPr>
+          <w:b/>
+        </w:rPr>
+        <w:t xml:space="preserve"> (1- h(x))</w:t>
+      </w:r>
+      <w:r>
+        <w:t xml:space="preserve">, which </w:t>
+      </w:r>
+      <w:r>
+        <w:t xml:space="preserve">is exactly what we had for when y </w:t>
+      </w:r>
+      <w:r>
+        <w:t xml:space="preserve">= </w:t>
+      </w:r>
+      <w:r>
+        <w:t xml:space="preserve">0. </w:t>
+      </w:r>
+    </w:p>
+    <w:p>
+      <w:pPr>
+        <w:pStyle w:val="ListBullet"/>
+      </w:pPr>
+      <w:r>
+        <w:t xml:space="preserve">We can therefore write all our cost functions for </w:t>
+      </w:r>
+      <w:r>
+        <w:t>logistic regression as follows:</w:t>
+      </w:r>
+    </w:p>
+    <w:p>
+      <w:pPr>
+        <w:pStyle w:val="ListBullet"/>
+        <w:numPr>
+          <w:ilvl w:val="0"/>
+          <w:numId w:val="0"/>
+        </w:numPr>
+        <w:ind w:firstLine="720"/>
+      </w:pPr>
+      <w:r>
+        <w:rPr>
+          <w:noProof/>
+        </w:rPr>
+        <w:drawing>
+          <wp:inline distT="0" distB="0" distL="0" distR="0" wp14:anchorId="3051824E" wp14:editId="37BA24F1">
+            <wp:extent cx="4297680" cy="792959"/>
+            <wp:effectExtent l="0" t="0" r="0" b="7620"/>
+            <wp:docPr id="31" name="Picture 31"/>
+            <wp:cNvGraphicFramePr>
+              <a:graphicFrameLocks xmlns:a="http://schemas.openxmlformats.org/drawingml/2006/main" noChangeAspect="1"/>
+            </wp:cNvGraphicFramePr>
+            <a:graphic xmlns:a="http://schemas.openxmlformats.org/drawingml/2006/main">
+              <a:graphicData uri="http://schemas.openxmlformats.org/drawingml/2006/picture">
+                <pic:pic xmlns:pic="http://schemas.openxmlformats.org/drawingml/2006/picture">
+                  <pic:nvPicPr>
+                    <pic:cNvPr id="1" name=""/>
+                    <pic:cNvPicPr/>
+                  </pic:nvPicPr>
+                  <pic:blipFill>
+                    <a:blip r:embed="rId33"/>
+                    <a:stretch>
+                      <a:fillRect/>
+                    </a:stretch>
+                  </pic:blipFill>
+                  <pic:spPr>
+                    <a:xfrm>
+                      <a:off x="0" y="0"/>
+                      <a:ext cx="4316455" cy="796423"/>
+                    </a:xfrm>
+                    <a:prstGeom prst="rect">
+                      <a:avLst/>
+                    </a:prstGeom>
+                  </pic:spPr>
+                </pic:pic>
+              </a:graphicData>
+            </a:graphic>
+          </wp:inline>
+        </w:drawing>
+      </w:r>
+    </w:p>
+    <w:p>
+      <w:pPr>
+        <w:pStyle w:val="ListBullet"/>
+      </w:pPr>
+      <w:r>
+        <w:t>T</w:t>
+      </w:r>
+      <w:r>
+        <w:t xml:space="preserve">his cost function can be derived from statistics using the </w:t>
+      </w:r>
+      <w:r>
+        <w:rPr>
+          <w:b/>
+        </w:rPr>
+        <w:t>principle of maximum likelihood estimation</w:t>
+      </w:r>
+      <w:r>
+        <w:t xml:space="preserve">, </w:t>
+      </w:r>
+      <w:r>
+        <w:t xml:space="preserve">an idea for how </w:t>
+      </w:r>
+      <w:r>
+        <w:t xml:space="preserve">to efficiently find parameters </w:t>
+      </w:r>
+      <w:r>
+        <w:t>θ</w:t>
+      </w:r>
+      <w:r>
+        <w:t xml:space="preserve"> for different models + </w:t>
+      </w:r>
+      <w:r>
+        <w:t xml:space="preserve">it is convex. </w:t>
+      </w:r>
+    </w:p>
+    <w:p>
+      <w:pPr>
+        <w:pStyle w:val="ListBullet"/>
+      </w:pPr>
+      <w:r>
+        <w:t xml:space="preserve">Given this cost function, </w:t>
+      </w:r>
+      <w:proofErr w:type="gramStart"/>
+      <w:r>
+        <w:t>in order to</w:t>
+      </w:r>
+      <w:proofErr w:type="gramEnd"/>
+      <w:r>
+        <w:t xml:space="preserve"> fit the parameters</w:t>
+      </w:r>
+      <w:r>
+        <w:t xml:space="preserve"> </w:t>
+      </w:r>
+      <w:r>
+        <w:t>θ</w:t>
+      </w:r>
+      <w:r>
+        <w:t xml:space="preserve">, try to find the </w:t>
+      </w:r>
+      <w:r>
+        <w:t>ones</w:t>
+      </w:r>
+      <w:r>
+        <w:t xml:space="preserve"> that minimize </w:t>
+      </w:r>
+      <w:r>
+        <w:t>J(</w:t>
+      </w:r>
+      <w:r>
+        <w:t>θ</w:t>
+      </w:r>
+      <w:r>
+        <w:t>)</w:t>
+      </w:r>
+      <w:r>
+        <w:t xml:space="preserve">. </w:t>
+      </w:r>
+    </w:p>
+    <w:p>
+      <w:pPr>
+        <w:pStyle w:val="ListBullet"/>
+      </w:pPr>
+      <w:r>
+        <w:t xml:space="preserve">If </w:t>
+      </w:r>
+      <w:r>
+        <w:t xml:space="preserve">given a new example </w:t>
+      </w:r>
+      <w:r>
+        <w:t xml:space="preserve">w/ </w:t>
+      </w:r>
+      <w:r>
+        <w:t>some set of f</w:t>
+      </w:r>
+      <w:r>
+        <w:t xml:space="preserve">eatures x, we can then take these </w:t>
+      </w:r>
+      <w:proofErr w:type="spellStart"/>
+      <w:r>
+        <w:t>θ</w:t>
+      </w:r>
+      <w:r>
+        <w:t>’</w:t>
+      </w:r>
+      <w:r>
+        <w:t>s</w:t>
+      </w:r>
+      <w:proofErr w:type="spellEnd"/>
+      <w:r>
+        <w:t xml:space="preserve"> that we fit to our training set </w:t>
+      </w:r>
+      <w:r>
+        <w:t xml:space="preserve">+ </w:t>
+      </w:r>
+      <w:r>
+        <w:t xml:space="preserve">output our prediction </w:t>
+      </w:r>
+    </w:p>
+    <w:p>
+      <w:pPr>
+        <w:pStyle w:val="ListBullet"/>
+        <w:numPr>
+          <w:ilvl w:val="0"/>
+          <w:numId w:val="0"/>
+        </w:numPr>
+        <w:ind w:left="1800" w:firstLine="360"/>
+      </w:pPr>
+      <w:r>
+        <w:rPr>
+          <w:noProof/>
+        </w:rPr>
+        <w:drawing>
+          <wp:inline distT="0" distB="0" distL="0" distR="0" wp14:anchorId="70C94330" wp14:editId="37759B22">
+            <wp:extent cx="2684145" cy="1294242"/>
+            <wp:effectExtent l="0" t="0" r="1905" b="1270"/>
+            <wp:docPr id="32" name="Picture 32"/>
+            <wp:cNvGraphicFramePr>
+              <a:graphicFrameLocks xmlns:a="http://schemas.openxmlformats.org/drawingml/2006/main" noChangeAspect="1"/>
+            </wp:cNvGraphicFramePr>
+            <a:graphic xmlns:a="http://schemas.openxmlformats.org/drawingml/2006/main">
+              <a:graphicData uri="http://schemas.openxmlformats.org/drawingml/2006/picture">
+                <pic:pic xmlns:pic="http://schemas.openxmlformats.org/drawingml/2006/picture">
+                  <pic:nvPicPr>
+                    <pic:cNvPr id="1" name=""/>
+                    <pic:cNvPicPr/>
+                  </pic:nvPicPr>
+                  <pic:blipFill>
+                    <a:blip r:embed="rId34"/>
+                    <a:stretch>
+                      <a:fillRect/>
+                    </a:stretch>
+                  </pic:blipFill>
+                  <pic:spPr>
+                    <a:xfrm>
+                      <a:off x="0" y="0"/>
+                      <a:ext cx="2705825" cy="1304696"/>
+                    </a:xfrm>
+                    <a:prstGeom prst="rect">
+                      <a:avLst/>
+                    </a:prstGeom>
+                  </pic:spPr>
+                </pic:pic>
+              </a:graphicData>
+            </a:graphic>
+          </wp:inline>
+        </w:drawing>
+      </w:r>
+    </w:p>
+    <w:p>
+      <w:pPr>
+        <w:pStyle w:val="ListBullet"/>
+        <w:rPr>
+          <w:b/>
+        </w:rPr>
+      </w:pPr>
+      <w:r>
+        <w:rPr>
+          <w:b/>
+        </w:rPr>
+        <w:t>O</w:t>
+      </w:r>
+      <w:r>
+        <w:rPr>
+          <w:b/>
+        </w:rPr>
+        <w:t xml:space="preserve">utput of </w:t>
+      </w:r>
+      <w:r>
+        <w:rPr>
+          <w:b/>
+        </w:rPr>
+        <w:t xml:space="preserve">h = </w:t>
+      </w:r>
+      <w:r>
+        <w:rPr>
+          <w:b/>
+        </w:rPr>
+        <w:t xml:space="preserve">probability y </w:t>
+      </w:r>
+      <w:r>
+        <w:rPr>
+          <w:b/>
+        </w:rPr>
+        <w:t xml:space="preserve">= 1 </w:t>
+      </w:r>
+      <w:r>
+        <w:rPr>
+          <w:b/>
+        </w:rPr>
+        <w:t xml:space="preserve">given the input x parameterized by </w:t>
+      </w:r>
+      <w:r>
+        <w:rPr>
+          <w:b/>
+        </w:rPr>
+        <w:t>θ</w:t>
+      </w:r>
+      <w:r>
+        <w:rPr>
+          <w:b/>
+        </w:rPr>
+        <w:t xml:space="preserve">. </w:t>
+      </w:r>
+    </w:p>
+    <w:p>
+      <w:pPr>
+        <w:pStyle w:val="ListBullet"/>
+      </w:pPr>
+      <w:r>
+        <w:t>A</w:t>
+      </w:r>
+      <w:r>
+        <w:t xml:space="preserve">ll that remains to be done is </w:t>
+      </w:r>
+      <w:r>
+        <w:t xml:space="preserve">to </w:t>
+      </w:r>
+      <w:r>
+        <w:t>figure</w:t>
+      </w:r>
+      <w:r>
+        <w:t xml:space="preserve"> out how to </w:t>
+      </w:r>
+      <w:proofErr w:type="gramStart"/>
+      <w:r>
+        <w:t>actually minimize</w:t>
+      </w:r>
+      <w:proofErr w:type="gramEnd"/>
+      <w:r>
+        <w:t xml:space="preserve"> J(</w:t>
+      </w:r>
+      <w:r>
+        <w:t>θ</w:t>
+      </w:r>
+      <w:r>
+        <w:t xml:space="preserve">) </w:t>
+      </w:r>
+      <w:r>
+        <w:t xml:space="preserve">as a function of </w:t>
+      </w:r>
+      <w:r>
+        <w:t>θ</w:t>
+      </w:r>
+      <w:r>
+        <w:t xml:space="preserve"> so that we can actually fit the parameters to our training set. </w:t>
+      </w:r>
+    </w:p>
+    <w:p>
+      <w:pPr>
+        <w:pStyle w:val="ListBullet"/>
+      </w:pPr>
+      <w:r>
+        <w:t>Again, we</w:t>
+      </w:r>
+      <w:r>
+        <w:t xml:space="preserve"> minimize the cost function using gradient descent.</w:t>
+      </w:r>
+    </w:p>
+    <w:p>
+      <w:pPr>
+        <w:pStyle w:val="ListBullet"/>
+        <w:tabs>
+          <w:tab w:val="clear" w:pos="360"/>
+          <w:tab w:val="num" w:pos="720"/>
+        </w:tabs>
+        <w:ind w:left="720"/>
+      </w:pPr>
+      <w:r>
+        <w:rPr>
+          <w:noProof/>
+        </w:rPr>
+        <w:drawing>
+          <wp:inline distT="0" distB="0" distL="0" distR="0" wp14:anchorId="44850457" wp14:editId="74AC12A1">
+            <wp:extent cx="4114800" cy="1445016"/>
+            <wp:effectExtent l="0" t="0" r="0" b="3175"/>
+            <wp:docPr id="33" name="Picture 33"/>
+            <wp:cNvGraphicFramePr>
+              <a:graphicFrameLocks xmlns:a="http://schemas.openxmlformats.org/drawingml/2006/main" noChangeAspect="1"/>
+            </wp:cNvGraphicFramePr>
+            <a:graphic xmlns:a="http://schemas.openxmlformats.org/drawingml/2006/main">
+              <a:graphicData uri="http://schemas.openxmlformats.org/drawingml/2006/picture">
+                <pic:pic xmlns:pic="http://schemas.openxmlformats.org/drawingml/2006/picture">
+                  <pic:nvPicPr>
+                    <pic:cNvPr id="1" name=""/>
+                    <pic:cNvPicPr/>
+                  </pic:nvPicPr>
+                  <pic:blipFill>
+                    <a:blip r:embed="rId35"/>
+                    <a:stretch>
+                      <a:fillRect/>
+                    </a:stretch>
+                  </pic:blipFill>
+                  <pic:spPr>
+                    <a:xfrm>
+                      <a:off x="0" y="0"/>
+                      <a:ext cx="4131178" cy="1450768"/>
+                    </a:xfrm>
+                    <a:prstGeom prst="rect">
+                      <a:avLst/>
+                    </a:prstGeom>
+                  </pic:spPr>
+                </pic:pic>
+              </a:graphicData>
+            </a:graphic>
+          </wp:inline>
+        </w:drawing>
+      </w:r>
+    </w:p>
+    <w:p>
+      <w:pPr>
+        <w:pStyle w:val="ListBullet"/>
+      </w:pPr>
+      <w:r>
+        <w:t>T</w:t>
+      </w:r>
+      <w:r>
+        <w:t xml:space="preserve">o minimize </w:t>
+      </w:r>
+      <w:r>
+        <w:t xml:space="preserve">J </w:t>
+      </w:r>
+      <w:r>
+        <w:t xml:space="preserve">as a function of </w:t>
+      </w:r>
+      <w:r>
+        <w:t>θ</w:t>
+      </w:r>
+      <w:r>
+        <w:t xml:space="preserve">, </w:t>
+      </w:r>
+      <w:r>
+        <w:t xml:space="preserve">again, </w:t>
+      </w:r>
+      <w:r>
+        <w:t xml:space="preserve">repeatedly update each parameter by updating it as itself minus </w:t>
+      </w:r>
+      <w:r>
+        <w:rPr>
+          <w:b/>
+        </w:rPr>
+        <w:t xml:space="preserve">learning </w:t>
+      </w:r>
+      <w:r>
+        <w:rPr>
+          <w:b/>
+        </w:rPr>
+        <w:t xml:space="preserve">rate </w:t>
+      </w:r>
+      <w:r>
+        <w:rPr>
+          <w:b/>
+        </w:rPr>
+        <w:t>alpha</w:t>
+      </w:r>
+      <w:r>
+        <w:t xml:space="preserve"> times </w:t>
+      </w:r>
+      <w:r>
+        <w:t xml:space="preserve">the </w:t>
+      </w:r>
+      <w:r>
+        <w:rPr>
+          <w:b/>
+        </w:rPr>
+        <w:t>derivative term</w:t>
+      </w:r>
+      <w:r>
+        <w:t xml:space="preserve">. </w:t>
+      </w:r>
+    </w:p>
+    <w:p>
+      <w:pPr>
+        <w:pStyle w:val="ListBullet"/>
+        <w:numPr>
+          <w:ilvl w:val="0"/>
+          <w:numId w:val="0"/>
+        </w:numPr>
+        <w:ind w:left="360"/>
+      </w:pPr>
+    </w:p>
+    <w:p>
+      <w:pPr>
+        <w:pStyle w:val="ListBullet"/>
+        <w:numPr>
+          <w:ilvl w:val="0"/>
+          <w:numId w:val="0"/>
+        </w:numPr>
+        <w:ind w:left="360"/>
+      </w:pPr>
+    </w:p>
+    <w:p>
+      <w:pPr>
+        <w:pStyle w:val="ListBullet"/>
+        <w:numPr>
+          <w:ilvl w:val="0"/>
+          <w:numId w:val="0"/>
+        </w:numPr>
+        <w:ind w:left="360"/>
+      </w:pPr>
+    </w:p>
+    <w:p>
+      <w:pPr>
+        <w:pStyle w:val="ListBullet"/>
+      </w:pPr>
+      <w:r>
+        <w:lastRenderedPageBreak/>
+        <w:t xml:space="preserve">If you </w:t>
+      </w:r>
+      <w:proofErr w:type="gramStart"/>
+      <w:r>
+        <w:t>actually compute</w:t>
+      </w:r>
+      <w:proofErr w:type="gramEnd"/>
+      <w:r>
+        <w:t xml:space="preserve"> the derivative term</w:t>
+      </w:r>
+      <w:r>
+        <w:t xml:space="preserve">, you get </w:t>
+      </w:r>
+      <w:r>
+        <w:t>this equation:</w:t>
+      </w:r>
+    </w:p>
+    <w:p>
+      <w:pPr>
+        <w:pStyle w:val="ListBullet"/>
+        <w:numPr>
+          <w:ilvl w:val="0"/>
+          <w:numId w:val="0"/>
+        </w:numPr>
+        <w:ind w:left="1080" w:firstLine="360"/>
+      </w:pPr>
+      <w:r>
+        <w:rPr>
+          <w:noProof/>
+        </w:rPr>
+        <w:drawing>
+          <wp:inline distT="0" distB="0" distL="0" distR="0" wp14:anchorId="677DC019" wp14:editId="1D25635D">
+            <wp:extent cx="3400425" cy="619900"/>
+            <wp:effectExtent l="0" t="0" r="0" b="8890"/>
+            <wp:docPr id="35" name="Picture 35"/>
+            <wp:cNvGraphicFramePr>
+              <a:graphicFrameLocks xmlns:a="http://schemas.openxmlformats.org/drawingml/2006/main" noChangeAspect="1"/>
+            </wp:cNvGraphicFramePr>
+            <a:graphic xmlns:a="http://schemas.openxmlformats.org/drawingml/2006/main">
+              <a:graphicData uri="http://schemas.openxmlformats.org/drawingml/2006/picture">
+                <pic:pic xmlns:pic="http://schemas.openxmlformats.org/drawingml/2006/picture">
+                  <pic:nvPicPr>
+                    <pic:cNvPr id="1" name=""/>
+                    <pic:cNvPicPr/>
+                  </pic:nvPicPr>
+                  <pic:blipFill>
+                    <a:blip r:embed="rId36"/>
+                    <a:stretch>
+                      <a:fillRect/>
+                    </a:stretch>
+                  </pic:blipFill>
+                  <pic:spPr>
+                    <a:xfrm>
+                      <a:off x="0" y="0"/>
+                      <a:ext cx="3431052" cy="625483"/>
+                    </a:xfrm>
+                    <a:prstGeom prst="rect">
+                      <a:avLst/>
+                    </a:prstGeom>
+                  </pic:spPr>
+                </pic:pic>
+              </a:graphicData>
+            </a:graphic>
+          </wp:inline>
+        </w:drawing>
+      </w:r>
+    </w:p>
+    <w:p>
+      <w:pPr>
+        <w:pStyle w:val="ListBullet"/>
+      </w:pPr>
+      <w:r>
+        <w:t xml:space="preserve">We can </w:t>
+      </w:r>
+      <w:r>
+        <w:t>take this partial derivative term and plug it back in</w:t>
+      </w:r>
+      <w:r>
+        <w:t xml:space="preserve">to the repeating steps + </w:t>
+      </w:r>
+      <w:r>
+        <w:t xml:space="preserve">write out our gradient descent algorithm </w:t>
+      </w:r>
+      <w:r>
+        <w:t>as follows:</w:t>
+      </w:r>
+    </w:p>
+    <w:p>
+      <w:pPr>
+        <w:pStyle w:val="ListBullet"/>
+        <w:numPr>
+          <w:ilvl w:val="0"/>
+          <w:numId w:val="0"/>
+        </w:numPr>
+        <w:ind w:left="1080" w:firstLine="360"/>
+      </w:pPr>
+      <w:r>
+        <w:rPr>
+          <w:noProof/>
+        </w:rPr>
+        <w:drawing>
+          <wp:inline distT="0" distB="0" distL="0" distR="0" wp14:anchorId="775C6572" wp14:editId="52675D4A">
+            <wp:extent cx="3059430" cy="1048231"/>
+            <wp:effectExtent l="0" t="0" r="7620" b="0"/>
+            <wp:docPr id="36" name="Picture 36"/>
+            <wp:cNvGraphicFramePr>
+              <a:graphicFrameLocks xmlns:a="http://schemas.openxmlformats.org/drawingml/2006/main" noChangeAspect="1"/>
+            </wp:cNvGraphicFramePr>
+            <a:graphic xmlns:a="http://schemas.openxmlformats.org/drawingml/2006/main">
+              <a:graphicData uri="http://schemas.openxmlformats.org/drawingml/2006/picture">
+                <pic:pic xmlns:pic="http://schemas.openxmlformats.org/drawingml/2006/picture">
+                  <pic:nvPicPr>
+                    <pic:cNvPr id="1" name=""/>
+                    <pic:cNvPicPr/>
+                  </pic:nvPicPr>
+                  <pic:blipFill>
+                    <a:blip r:embed="rId37"/>
+                    <a:stretch>
+                      <a:fillRect/>
+                    </a:stretch>
+                  </pic:blipFill>
+                  <pic:spPr>
+                    <a:xfrm>
+                      <a:off x="0" y="0"/>
+                      <a:ext cx="3093836" cy="1060019"/>
+                    </a:xfrm>
+                    <a:prstGeom prst="rect">
+                      <a:avLst/>
+                    </a:prstGeom>
+                  </pic:spPr>
+                </pic:pic>
+              </a:graphicData>
+            </a:graphic>
+          </wp:inline>
+        </w:drawing>
+      </w:r>
+    </w:p>
+    <w:p>
+      <w:pPr>
+        <w:pStyle w:val="ListBullet"/>
+      </w:pPr>
+      <w:r>
+        <w:t>Now</w:t>
+      </w:r>
+      <w:r>
+        <w:t xml:space="preserve"> if you have n features, you would have a parameter vector </w:t>
+      </w:r>
+      <w:r>
+        <w:t>θ</w:t>
+      </w:r>
+      <w:r>
+        <w:t xml:space="preserve"> w/ </w:t>
+      </w:r>
+      <w:r>
+        <w:t xml:space="preserve">parameters </w:t>
+      </w:r>
+      <w:r>
+        <w:t>θ</w:t>
+      </w:r>
+      <w:r>
+        <w:t xml:space="preserve">0 to </w:t>
+      </w:r>
+      <w:proofErr w:type="spellStart"/>
+      <w:r>
+        <w:t>θ</w:t>
+      </w:r>
+      <w:r>
+        <w:t>n</w:t>
+      </w:r>
+      <w:proofErr w:type="spellEnd"/>
+      <w:r>
+        <w:t xml:space="preserve"> + </w:t>
+      </w:r>
+      <w:r>
+        <w:t xml:space="preserve">use this update to simultaneously update all values of </w:t>
+      </w:r>
+      <w:r>
+        <w:t>θ</w:t>
+      </w:r>
+      <w:r>
+        <w:t xml:space="preserve">. </w:t>
+      </w:r>
+    </w:p>
+    <w:p>
+      <w:pPr>
+        <w:pStyle w:val="ListBullet"/>
+        <w:numPr>
+          <w:ilvl w:val="0"/>
+          <w:numId w:val="0"/>
+        </w:numPr>
+        <w:ind w:left="2520" w:firstLine="360"/>
+      </w:pPr>
+      <w:r>
+        <w:rPr>
+          <w:noProof/>
+        </w:rPr>
+        <w:drawing>
+          <wp:inline distT="0" distB="0" distL="0" distR="0" wp14:anchorId="2BC265DA" wp14:editId="3EE833E1">
+            <wp:extent cx="1600200" cy="1133475"/>
+            <wp:effectExtent l="0" t="0" r="0" b="9525"/>
+            <wp:docPr id="37" name="Picture 37"/>
+            <wp:cNvGraphicFramePr>
+              <a:graphicFrameLocks xmlns:a="http://schemas.openxmlformats.org/drawingml/2006/main" noChangeAspect="1"/>
+            </wp:cNvGraphicFramePr>
+            <a:graphic xmlns:a="http://schemas.openxmlformats.org/drawingml/2006/main">
+              <a:graphicData uri="http://schemas.openxmlformats.org/drawingml/2006/picture">
+                <pic:pic xmlns:pic="http://schemas.openxmlformats.org/drawingml/2006/picture">
+                  <pic:nvPicPr>
+                    <pic:cNvPr id="1" name=""/>
+                    <pic:cNvPicPr/>
+                  </pic:nvPicPr>
+                  <pic:blipFill>
+                    <a:blip r:embed="rId38"/>
+                    <a:stretch>
+                      <a:fillRect/>
+                    </a:stretch>
+                  </pic:blipFill>
+                  <pic:spPr>
+                    <a:xfrm>
+                      <a:off x="0" y="0"/>
+                      <a:ext cx="1600200" cy="1133475"/>
+                    </a:xfrm>
+                    <a:prstGeom prst="rect">
+                      <a:avLst/>
+                    </a:prstGeom>
+                  </pic:spPr>
+                </pic:pic>
+              </a:graphicData>
+            </a:graphic>
+          </wp:inline>
+        </w:drawing>
+      </w:r>
+    </w:p>
+    <w:p>
+      <w:pPr>
+        <w:pStyle w:val="ListBullet"/>
+      </w:pPr>
+      <w:r>
+        <w:t>I</w:t>
+      </w:r>
+      <w:r>
+        <w:t xml:space="preserve">f </w:t>
+      </w:r>
+      <w:r>
+        <w:t xml:space="preserve">comparing </w:t>
+      </w:r>
+      <w:r>
+        <w:t>this update rule to what we we</w:t>
+      </w:r>
+      <w:r>
+        <w:t xml:space="preserve">re doing for linear regression, </w:t>
+      </w:r>
+      <w:r>
+        <w:t xml:space="preserve">this equation </w:t>
+      </w:r>
+      <w:r>
+        <w:t>is the same</w:t>
+      </w:r>
+    </w:p>
+    <w:p>
+      <w:pPr>
+        <w:pStyle w:val="ListBullet"/>
+        <w:rPr>
+          <w:i/>
+        </w:rPr>
+      </w:pPr>
+      <w:r>
+        <w:rPr>
+          <w:i/>
+        </w:rPr>
+        <w:t>A</w:t>
+      </w:r>
+      <w:r>
+        <w:rPr>
+          <w:i/>
+        </w:rPr>
+        <w:t>re linear regression and logistic regression diff</w:t>
+      </w:r>
+      <w:r>
+        <w:rPr>
+          <w:i/>
+        </w:rPr>
+        <w:t xml:space="preserve">erent algorithms or not? </w:t>
+      </w:r>
+    </w:p>
+    <w:p>
+      <w:pPr>
+        <w:pStyle w:val="ListBullet"/>
+        <w:tabs>
+          <w:tab w:val="clear" w:pos="360"/>
+          <w:tab w:val="num" w:pos="720"/>
+        </w:tabs>
+        <w:ind w:left="720"/>
+      </w:pPr>
+      <w:r>
+        <w:t>F</w:t>
+      </w:r>
+      <w:r>
+        <w:t xml:space="preserve">or logistic regression, what has changed is the definition for </w:t>
+      </w:r>
+      <w:r>
+        <w:t xml:space="preserve">the </w:t>
+      </w:r>
+      <w:r>
+        <w:t xml:space="preserve">hypothesis </w:t>
+      </w:r>
+    </w:p>
+    <w:p>
+      <w:pPr>
+        <w:pStyle w:val="ListBullet"/>
+        <w:tabs>
+          <w:tab w:val="clear" w:pos="360"/>
+          <w:tab w:val="num" w:pos="720"/>
+        </w:tabs>
+        <w:ind w:left="720"/>
+      </w:pPr>
+      <w:r>
+        <w:t>F</w:t>
+      </w:r>
+      <w:r>
+        <w:t xml:space="preserve">or linear regression, we had h(x) </w:t>
+      </w:r>
+      <w:r>
+        <w:t xml:space="preserve">= </w:t>
+      </w:r>
+      <w:r>
+        <w:t>θ</w:t>
+      </w:r>
+      <w:r>
+        <w:t>(t)*</w:t>
+      </w:r>
+      <w:r>
+        <w:t xml:space="preserve">X, </w:t>
+      </w:r>
+      <w:r>
+        <w:t>for logistic regression, we have 1 / (1 + E^</w:t>
+      </w:r>
+      <w:proofErr w:type="gramStart"/>
+      <w:r>
+        <w:t>-(</w:t>
+      </w:r>
+      <w:r>
+        <w:t xml:space="preserve"> </w:t>
+      </w:r>
+      <w:r>
+        <w:t>θ</w:t>
+      </w:r>
+      <w:proofErr w:type="gramEnd"/>
+      <w:r>
+        <w:t>(t)*X</w:t>
+      </w:r>
+      <w:r>
+        <w:t>)</w:t>
+      </w:r>
+      <w:r>
+        <w:t xml:space="preserve">. </w:t>
+      </w:r>
+    </w:p>
+    <w:p>
+      <w:pPr>
+        <w:pStyle w:val="ListBullet"/>
+        <w:tabs>
+          <w:tab w:val="clear" w:pos="360"/>
+          <w:tab w:val="num" w:pos="720"/>
+        </w:tabs>
+        <w:ind w:left="720"/>
+      </w:pPr>
+      <w:r>
+        <w:t xml:space="preserve">So even though the update rule looks identical, </w:t>
+      </w:r>
+      <w:r>
+        <w:t xml:space="preserve">b/c </w:t>
+      </w:r>
+      <w:r>
+        <w:t xml:space="preserve">the definition of </w:t>
+      </w:r>
+      <w:r>
+        <w:t xml:space="preserve">h(x) </w:t>
+      </w:r>
+      <w:r>
+        <w:t xml:space="preserve">changed, this is </w:t>
+      </w:r>
+      <w:r>
+        <w:t xml:space="preserve">NOT </w:t>
+      </w:r>
+      <w:r>
+        <w:t xml:space="preserve">the same thing as gradient descent for linear regression. </w:t>
+      </w:r>
+    </w:p>
+    <w:p>
+      <w:pPr>
+        <w:pStyle w:val="ListBullet"/>
+      </w:pPr>
+      <w:r>
+        <w:t>We u</w:t>
+      </w:r>
+      <w:r>
+        <w:t xml:space="preserve">sually apply </w:t>
+      </w:r>
+      <w:r>
+        <w:t xml:space="preserve">the </w:t>
+      </w:r>
+      <w:r>
+        <w:t xml:space="preserve">same method </w:t>
+      </w:r>
+      <w:r>
+        <w:t xml:space="preserve">from linear regression </w:t>
+      </w:r>
+      <w:r>
+        <w:t>to logistic regression</w:t>
+      </w:r>
+      <w:r>
+        <w:t xml:space="preserve"> to monitor </w:t>
+      </w:r>
+      <w:r>
+        <w:t>gradient descent to make sure it is converging</w:t>
+      </w:r>
+      <w:r>
+        <w:t xml:space="preserve"> correctly. </w:t>
+      </w:r>
+    </w:p>
+    <w:p>
+      <w:pPr>
+        <w:pStyle w:val="ListBullet"/>
+        <w:numPr>
+          <w:ilvl w:val="0"/>
+          <w:numId w:val="0"/>
+        </w:numPr>
+        <w:ind w:left="360"/>
+      </w:pPr>
+      <w:r>
+        <w:rPr>
+          <w:noProof/>
+        </w:rPr>
+        <w:drawing>
+          <wp:inline distT="0" distB="0" distL="0" distR="0" wp14:anchorId="44BC4DA0" wp14:editId="02472F6B">
+            <wp:extent cx="5120640" cy="582637"/>
+            <wp:effectExtent l="0" t="0" r="3810" b="8255"/>
+            <wp:docPr id="38" name="Picture 38"/>
+            <wp:cNvGraphicFramePr>
+              <a:graphicFrameLocks xmlns:a="http://schemas.openxmlformats.org/drawingml/2006/main" noChangeAspect="1"/>
+            </wp:cNvGraphicFramePr>
+            <a:graphic xmlns:a="http://schemas.openxmlformats.org/drawingml/2006/main">
+              <a:graphicData uri="http://schemas.openxmlformats.org/drawingml/2006/picture">
+                <pic:pic xmlns:pic="http://schemas.openxmlformats.org/drawingml/2006/picture">
+                  <pic:nvPicPr>
+                    <pic:cNvPr id="1" name=""/>
+                    <pic:cNvPicPr/>
+                  </pic:nvPicPr>
+                  <pic:blipFill>
+                    <a:blip r:embed="rId39"/>
+                    <a:stretch>
+                      <a:fillRect/>
+                    </a:stretch>
+                  </pic:blipFill>
+                  <pic:spPr>
+                    <a:xfrm>
+                      <a:off x="0" y="0"/>
+                      <a:ext cx="5162297" cy="587377"/>
+                    </a:xfrm>
+                    <a:prstGeom prst="rect">
+                      <a:avLst/>
+                    </a:prstGeom>
+                  </pic:spPr>
+                </pic:pic>
+              </a:graphicData>
+            </a:graphic>
+          </wp:inline>
+        </w:drawing>
+      </w:r>
+    </w:p>
+    <w:p>
+      <w:pPr>
+        <w:pStyle w:val="ListBullet"/>
+        <w:numPr>
+          <w:ilvl w:val="0"/>
+          <w:numId w:val="0"/>
+        </w:numPr>
+        <w:ind w:left="360"/>
+      </w:pPr>
+      <w:r>
+        <w:rPr>
+          <w:noProof/>
+        </w:rPr>
+        <w:drawing>
+          <wp:inline distT="0" distB="0" distL="0" distR="0" wp14:anchorId="16F54F71" wp14:editId="6151D33E">
+            <wp:extent cx="5943600" cy="523240"/>
+            <wp:effectExtent l="0" t="0" r="0" b="0"/>
+            <wp:docPr id="39" name="Picture 39"/>
+            <wp:cNvGraphicFramePr>
+              <a:graphicFrameLocks xmlns:a="http://schemas.openxmlformats.org/drawingml/2006/main" noChangeAspect="1"/>
+            </wp:cNvGraphicFramePr>
+            <a:graphic xmlns:a="http://schemas.openxmlformats.org/drawingml/2006/main">
+              <a:graphicData uri="http://schemas.openxmlformats.org/drawingml/2006/picture">
+                <pic:pic xmlns:pic="http://schemas.openxmlformats.org/drawingml/2006/picture">
+                  <pic:nvPicPr>
+                    <pic:cNvPr id="1" name=""/>
+                    <pic:cNvPicPr/>
+                  </pic:nvPicPr>
+                  <pic:blipFill>
+                    <a:blip r:embed="rId40"/>
+                    <a:stretch>
+                      <a:fillRect/>
+                    </a:stretch>
+                  </pic:blipFill>
+                  <pic:spPr>
+                    <a:xfrm>
+                      <a:off x="0" y="0"/>
+                      <a:ext cx="5943600" cy="523240"/>
+                    </a:xfrm>
+                    <a:prstGeom prst="rect">
+                      <a:avLst/>
+                    </a:prstGeom>
+                  </pic:spPr>
+                </pic:pic>
+              </a:graphicData>
+            </a:graphic>
+          </wp:inline>
+        </w:drawing>
+      </w:r>
+    </w:p>
+    <w:p>
+      <w:pPr>
+        <w:pStyle w:val="ListBullet"/>
+      </w:pPr>
+      <w:r>
+        <w:t xml:space="preserve">When implementing logistic regression </w:t>
+      </w:r>
+      <w:r>
+        <w:t xml:space="preserve">w/ </w:t>
+      </w:r>
+      <w:r>
+        <w:t>gradient descent, we have all th</w:t>
+      </w:r>
+      <w:r>
+        <w:t>ese different parameter values (</w:t>
+      </w:r>
+      <w:r>
+        <w:t>θ</w:t>
+      </w:r>
+      <w:r>
+        <w:t xml:space="preserve">0 </w:t>
+      </w:r>
+      <w:r>
+        <w:t xml:space="preserve">to </w:t>
+      </w:r>
+      <w:proofErr w:type="spellStart"/>
+      <w:r>
+        <w:t>θ</w:t>
+      </w:r>
+      <w:r>
+        <w:t>n</w:t>
+      </w:r>
+      <w:proofErr w:type="spellEnd"/>
+      <w:r>
+        <w:t>)</w:t>
+      </w:r>
+      <w:r>
+        <w:t xml:space="preserve"> we need to update </w:t>
+      </w:r>
+    </w:p>
+    <w:p>
+      <w:pPr>
+        <w:pStyle w:val="ListBullet"/>
+      </w:pPr>
+      <w:r>
+        <w:t xml:space="preserve">1 </w:t>
+      </w:r>
+      <w:r>
+        <w:t xml:space="preserve">thing we could do is have a </w:t>
+      </w:r>
+      <w:r>
+        <w:t xml:space="preserve">FOR loop </w:t>
+      </w:r>
+      <w:r>
+        <w:sym w:font="Wingdings" w:char="F0E0"/>
+      </w:r>
+      <w:r>
+        <w:t xml:space="preserve"> FOR </w:t>
+      </w:r>
+      <w:proofErr w:type="spellStart"/>
+      <w:r>
+        <w:t>i</w:t>
+      </w:r>
+      <w:proofErr w:type="spellEnd"/>
+      <w:r>
+        <w:t xml:space="preserve"> </w:t>
+      </w:r>
+      <w:r>
+        <w:t xml:space="preserve">= </w:t>
+      </w:r>
+      <w:proofErr w:type="gramStart"/>
+      <w:r>
+        <w:t>0:n</w:t>
+      </w:r>
+      <w:proofErr w:type="gramEnd"/>
+      <w:r>
+        <w:t xml:space="preserve"> </w:t>
+      </w:r>
+      <w:r>
+        <w:t>+</w:t>
+      </w:r>
+      <w:r>
+        <w:t xml:space="preserve"> 1</w:t>
+      </w:r>
+      <w:r>
+        <w:t xml:space="preserve">, </w:t>
+      </w:r>
+      <w:r>
+        <w:t>update each parameter v</w:t>
+      </w:r>
+      <w:r>
+        <w:t xml:space="preserve">alue </w:t>
+      </w:r>
+      <w:r>
+        <w:t xml:space="preserve">in turn. </w:t>
+      </w:r>
+    </w:p>
+    <w:p>
+      <w:pPr>
+        <w:pStyle w:val="ListBullet"/>
+      </w:pPr>
+      <w:r>
+        <w:t>R</w:t>
+      </w:r>
+      <w:r>
+        <w:t xml:space="preserve">ather than using a </w:t>
+      </w:r>
+      <w:r>
+        <w:t xml:space="preserve">FOR loop, </w:t>
+      </w:r>
+      <w:proofErr w:type="gramStart"/>
+      <w:r>
+        <w:t>ideally</w:t>
+      </w:r>
+      <w:proofErr w:type="gramEnd"/>
+      <w:r>
+        <w:t xml:space="preserve"> we’d also use a vector-wise implementation, which </w:t>
+      </w:r>
+      <w:r>
+        <w:t xml:space="preserve">can update all </w:t>
+      </w:r>
+      <w:r>
+        <w:t xml:space="preserve">n+1 </w:t>
+      </w:r>
+      <w:r>
+        <w:t xml:space="preserve">parameters all in </w:t>
+      </w:r>
+      <w:r>
+        <w:t xml:space="preserve">1 </w:t>
+      </w:r>
+      <w:r>
+        <w:t xml:space="preserve">fell swoop. </w:t>
+      </w:r>
+    </w:p>
+    <w:p>
+      <w:pPr>
+        <w:pStyle w:val="ListBullet"/>
+        <w:numPr>
+          <w:ilvl w:val="0"/>
+          <w:numId w:val="0"/>
+        </w:numPr>
+        <w:ind w:left="1800"/>
+      </w:pPr>
+      <w:r>
+        <w:rPr>
+          <w:noProof/>
+        </w:rPr>
+        <w:lastRenderedPageBreak/>
+        <w:drawing>
+          <wp:inline distT="0" distB="0" distL="0" distR="0" wp14:anchorId="7D581E01" wp14:editId="1F6C554F">
+            <wp:extent cx="3720465" cy="2378554"/>
+            <wp:effectExtent l="0" t="0" r="0" b="3175"/>
+            <wp:docPr id="40" name="Picture 40"/>
+            <wp:cNvGraphicFramePr>
+              <a:graphicFrameLocks xmlns:a="http://schemas.openxmlformats.org/drawingml/2006/main" noChangeAspect="1"/>
+            </wp:cNvGraphicFramePr>
+            <a:graphic xmlns:a="http://schemas.openxmlformats.org/drawingml/2006/main">
+              <a:graphicData uri="http://schemas.openxmlformats.org/drawingml/2006/picture">
+                <pic:pic xmlns:pic="http://schemas.openxmlformats.org/drawingml/2006/picture">
+                  <pic:nvPicPr>
+                    <pic:cNvPr id="1" name=""/>
+                    <pic:cNvPicPr/>
+                  </pic:nvPicPr>
+                  <pic:blipFill>
+                    <a:blip r:embed="rId41"/>
+                    <a:stretch>
+                      <a:fillRect/>
+                    </a:stretch>
+                  </pic:blipFill>
+                  <pic:spPr>
+                    <a:xfrm>
+                      <a:off x="0" y="0"/>
+                      <a:ext cx="3724960" cy="2381428"/>
                     </a:xfrm>
                     <a:prstGeom prst="rect">
                       <a:avLst/>

</xml_diff>

<commit_message>
Work through Multiclass Classification in Stanford ML
</commit_message>
<xml_diff>
--- a/MachineLearning/Coursera/StanfordMachineLearning/Week3/week3_BinaryClassification.docx
+++ b/MachineLearning/Coursera/StanfordMachineLearning/Week3/week3_BinaryClassification.docx
@@ -1,6 +1,6 @@
 
 <file path=word/document.xml><?xml version="1.0" encoding="utf-8"?>
-<w:document xmlns:wpc="http://schemas.microsoft.com/office/word/2010/wordprocessingCanvas" xmlns:cx="http://schemas.microsoft.com/office/drawing/2014/chartex" xmlns:cx1="http://schemas.microsoft.com/office/drawing/2015/9/8/chartex" xmlns:cx2="http://schemas.microsoft.com/office/drawing/2015/10/21/chartex" xmlns:cx3="http://schemas.microsoft.com/office/drawing/2016/5/9/chartex" xmlns:cx4="http://schemas.microsoft.com/office/drawing/2016/5/10/chartex" xmlns:cx5="http://schemas.microsoft.com/office/drawing/2016/5/11/chartex" xmlns:cx6="http://schemas.microsoft.com/office/drawing/2016/5/12/chartex" xmlns:cx7="http://schemas.microsoft.com/office/drawing/2016/5/13/chartex" xmlns:cx8="http://schemas.microsoft.com/office/drawing/2016/5/14/chartex" xmlns:mc="http://schemas.openxmlformats.org/markup-compatibility/2006" xmlns:aink="http://schemas.microsoft.com/office/drawing/2016/ink" xmlns:o="urn:schemas-microsoft-com:office:office" xmlns:r="http://schemas.openxmlformats.org/officeDocument/2006/relationships" xmlns:m="http://schemas.openxmlformats.org/officeDocument/2006/math" xmlns:v="urn:schemas-microsoft-com:vml" xmlns:wp14="http://schemas.microsoft.com/office/word/2010/wordprocessingDrawing" xmlns:wp="http://schemas.openxmlformats.org/drawingml/2006/wordprocessingDrawing" xmlns:w10="urn:schemas-microsoft-com:office:word" xmlns:w="http://schemas.openxmlformats.org/wordprocessingml/2006/main" xmlns:w14="http://schemas.microsoft.com/office/word/2010/wordml" xmlns:w15="http://schemas.microsoft.com/office/word/2012/wordml" xmlns:w16se="http://schemas.microsoft.com/office/word/2015/wordml/symex" xmlns:wpg="http://schemas.microsoft.com/office/word/2010/wordprocessingGroup" xmlns:wpi="http://schemas.microsoft.com/office/word/2010/wordprocessingInk" xmlns:wne="http://schemas.microsoft.com/office/word/2006/wordml" xmlns:wps="http://schemas.microsoft.com/office/word/2010/wordprocessingShape" mc:Ignorable="w14 w15 w16se wp14">
+<w:document xmlns:wpc="http://schemas.microsoft.com/office/word/2010/wordprocessingCanvas" xmlns:cx="http://schemas.microsoft.com/office/drawing/2014/chartex" xmlns:cx1="http://schemas.microsoft.com/office/drawing/2015/9/8/chartex" xmlns:cx2="http://schemas.microsoft.com/office/drawing/2015/10/21/chartex" xmlns:cx3="http://schemas.microsoft.com/office/drawing/2016/5/9/chartex" xmlns:cx4="http://schemas.microsoft.com/office/drawing/2016/5/10/chartex" xmlns:cx5="http://schemas.microsoft.com/office/drawing/2016/5/11/chartex" xmlns:cx6="http://schemas.microsoft.com/office/drawing/2016/5/12/chartex" xmlns:cx7="http://schemas.microsoft.com/office/drawing/2016/5/13/chartex" xmlns:cx8="http://schemas.microsoft.com/office/drawing/2016/5/14/chartex" xmlns:mc="http://schemas.openxmlformats.org/markup-compatibility/2006" xmlns:o="urn:schemas-microsoft-com:office:office" xmlns:r="http://schemas.openxmlformats.org/officeDocument/2006/relationships" xmlns:m="http://schemas.openxmlformats.org/officeDocument/2006/math" xmlns:v="urn:schemas-microsoft-com:vml" xmlns:wp14="http://schemas.microsoft.com/office/word/2010/wordprocessingDrawing" xmlns:wp="http://schemas.openxmlformats.org/drawingml/2006/wordprocessingDrawing" xmlns:w10="urn:schemas-microsoft-com:office:word" xmlns:w="http://schemas.openxmlformats.org/wordprocessingml/2006/main" xmlns:w14="http://schemas.microsoft.com/office/word/2010/wordml" xmlns:w15="http://schemas.microsoft.com/office/word/2012/wordml" xmlns:w16se="http://schemas.microsoft.com/office/word/2015/wordml/symex" xmlns:wpg="http://schemas.microsoft.com/office/word/2010/wordprocessingGroup" xmlns:wpi="http://schemas.microsoft.com/office/word/2010/wordprocessingInk" xmlns:wne="http://schemas.microsoft.com/office/word/2006/wordml" xmlns:wps="http://schemas.microsoft.com/office/word/2010/wordprocessingShape" mc:Ignorable="w14 w15 w16se wp14">
   <w:body>
     <w:p>
       <w:pPr>
@@ -116,27 +116,16 @@
         <w:rPr>
           <w:b/>
         </w:rPr>
-        <w:t xml:space="preserve">negative </w:t>
-      </w:r>
-      <w:proofErr w:type="gramStart"/>
+        <w:t xml:space="preserve">negative class </w:t>
+      </w:r>
       <w:r>
         <w:rPr>
           <w:b/>
         </w:rPr>
-        <w:t xml:space="preserve">class </w:t>
-      </w:r>
-      <w:r>
-        <w:rPr>
-          <w:b/>
-        </w:rPr>
         <w:t xml:space="preserve"> </w:t>
       </w:r>
       <w:r>
-        <w:t>(</w:t>
-      </w:r>
-      <w:proofErr w:type="gramEnd"/>
-      <w:r>
-        <w:t xml:space="preserve">benign), 1 = </w:t>
+        <w:t xml:space="preserve">(benign), 1 = </w:t>
       </w:r>
       <w:r>
         <w:rPr>
@@ -1237,15 +1226,7 @@
         <w:t>θ</w:t>
       </w:r>
       <w:r>
-        <w:t>(t)*x)</w:t>
-      </w:r>
-      <w:proofErr w:type="gramStart"/>
-      <w:r>
-        <w:t>) ,</w:t>
-      </w:r>
-      <w:proofErr w:type="gramEnd"/>
-      <w:r>
-        <w:t xml:space="preserve"> which slowly increases from 0 to 1. </w:t>
+        <w:t xml:space="preserve">(t)*x)) , which slowly increases from 0 to 1. </w:t>
       </w:r>
     </w:p>
     <w:p>
@@ -1302,13 +1283,8 @@
       <w:pPr>
         <w:pStyle w:val="ListBullet"/>
       </w:pPr>
-      <w:proofErr w:type="gramStart"/>
-      <w:r>
-        <w:t>So</w:t>
-      </w:r>
-      <w:proofErr w:type="gramEnd"/>
-      <w:r>
-        <w:t xml:space="preserve"> a hypothesis predicts y = 1 whenever </w:t>
+      <w:r>
+        <w:t xml:space="preserve">So a hypothesis predicts y = 1 whenever </w:t>
       </w:r>
       <w:r>
         <w:t>θ</w:t>
@@ -1329,13 +1305,8 @@
       <w:pPr>
         <w:pStyle w:val="ListBullet"/>
       </w:pPr>
-      <w:proofErr w:type="gramStart"/>
-      <w:r>
-        <w:t>So</w:t>
-      </w:r>
-      <w:proofErr w:type="gramEnd"/>
-      <w:r>
-        <w:t xml:space="preserve"> when g(z) &lt; 0.5, a hypothesis will predict y = 0 + h(x) will predict y = 0 whenever </w:t>
+      <w:r>
+        <w:t xml:space="preserve">So when g(z) &lt; 0.5, a hypothesis will predict y = 0 + h(x) will predict y = 0 whenever </w:t>
       </w:r>
       <w:r>
         <w:t>θ</w:t>
@@ -2262,13 +2233,8 @@
       <w:pPr>
         <w:pStyle w:val="ListBullet"/>
       </w:pPr>
-      <w:proofErr w:type="gramStart"/>
-      <w:r>
-        <w:t>So</w:t>
-      </w:r>
-      <w:proofErr w:type="gramEnd"/>
-      <w:r>
-        <w:t xml:space="preserve"> h(x) predicts </w:t>
+      <w:r>
+        <w:t xml:space="preserve">So h(x) predicts </w:t>
       </w:r>
       <w:r>
         <w:t>y</w:t>
@@ -3338,15 +3304,7 @@
         <w:t>I</w:t>
       </w:r>
       <w:r>
-        <w:t xml:space="preserve">f we use this </w:t>
-      </w:r>
-      <w:proofErr w:type="gramStart"/>
-      <w:r>
-        <w:t>particular cost</w:t>
-      </w:r>
-      <w:proofErr w:type="gramEnd"/>
-      <w:r>
-        <w:t xml:space="preserve"> function, this would be a </w:t>
+        <w:t xml:space="preserve">f we use this particular cost function, this would be a </w:t>
       </w:r>
       <w:r>
         <w:rPr>
@@ -3438,15 +3396,7 @@
         <w:t xml:space="preserve">, </w:t>
       </w:r>
       <w:r>
-        <w:t xml:space="preserve">a </w:t>
-      </w:r>
-      <w:proofErr w:type="gramStart"/>
-      <w:r>
-        <w:t>pretty complicated</w:t>
-      </w:r>
-      <w:proofErr w:type="gramEnd"/>
-      <w:r>
-        <w:t xml:space="preserve"> nonlinear</w:t>
+        <w:t>a pretty complicated nonlinear</w:t>
       </w:r>
       <w:r>
         <w:t xml:space="preserve"> </w:t>
@@ -3474,15 +3424,7 @@
         <w:t xml:space="preserve">f you </w:t>
       </w:r>
       <w:r>
-        <w:t>take this sigmoid function + plug it into the Cost(h(x</w:t>
-      </w:r>
-      <w:proofErr w:type="gramStart"/>
-      <w:r>
-        <w:t>),y</w:t>
-      </w:r>
-      <w:proofErr w:type="gramEnd"/>
-      <w:r>
-        <w:t>) and plug this cost() into  J(</w:t>
+        <w:t>take this sigmoid function + plug it into the Cost(h(x),y) and plug this cost() into  J(</w:t>
       </w:r>
       <w:r>
         <w:t>θ</w:t>
@@ -3739,15 +3681,7 @@
         <w:t xml:space="preserve">Need to </w:t>
       </w:r>
       <w:r>
-        <w:t xml:space="preserve">instead of </w:t>
-      </w:r>
-      <w:proofErr w:type="gramStart"/>
-      <w:r>
-        <w:t>come</w:t>
-      </w:r>
-      <w:proofErr w:type="gramEnd"/>
-      <w:r>
-        <w:t xml:space="preserve"> up </w:t>
+        <w:t xml:space="preserve">instead of come up </w:t>
       </w:r>
       <w:r>
         <w:t xml:space="preserve">w/ a different cost function </w:t>
@@ -3785,13 +3719,7 @@
         <w:rPr>
           <w:b/>
         </w:rPr>
-        <w:t xml:space="preserve">Logistic regression </w:t>
-      </w:r>
-      <w:r>
-        <w:rPr>
-          <w:b/>
-        </w:rPr>
-        <w:t>cost function</w:t>
+        <w:t>Logistic regression cost function</w:t>
       </w:r>
     </w:p>
     <w:p>
@@ -3905,21 +3833,7 @@
         <w:rPr>
           <w:b/>
         </w:rPr>
-        <w:t>-</w:t>
-      </w:r>
-      <w:proofErr w:type="gramStart"/>
-      <w:r>
-        <w:rPr>
-          <w:b/>
-        </w:rPr>
-        <w:t>log(</w:t>
-      </w:r>
-      <w:proofErr w:type="gramEnd"/>
-      <w:r>
-        <w:rPr>
-          <w:b/>
-        </w:rPr>
-        <w:t>1- h(x))</w:t>
+        <w:t>-log(1- h(x))</w:t>
       </w:r>
       <w:r>
         <w:t xml:space="preserve"> if y = 0. </w:t>
@@ -4091,21 +4005,13 @@
         <w:pStyle w:val="ListBullet"/>
       </w:pPr>
       <w:r>
-        <w:t xml:space="preserve">In flipping the sign </w:t>
-      </w:r>
-      <w:proofErr w:type="gramStart"/>
-      <w:r>
-        <w:t xml:space="preserve">to </w:t>
+        <w:t xml:space="preserve">In flipping the sign to </w:t>
       </w:r>
       <w:r>
         <w:t xml:space="preserve"> </w:t>
       </w:r>
       <w:r>
-        <w:t>-</w:t>
-      </w:r>
-      <w:proofErr w:type="gramEnd"/>
-      <w:r>
-        <w:t xml:space="preserve">log z </w:t>
+        <w:t xml:space="preserve">-log z </w:t>
       </w:r>
       <w:r>
         <w:t xml:space="preserve">between </w:t>
@@ -4313,20 +4219,12 @@
       <w:r>
         <w:t xml:space="preserve"> y </w:t>
       </w:r>
-      <w:proofErr w:type="gramStart"/>
       <w:r>
         <w:rPr>
           <w:i/>
         </w:rPr>
-        <w:t xml:space="preserve">actually </w:t>
-      </w:r>
-      <w:r>
-        <w:rPr>
-          <w:i/>
-        </w:rPr>
-        <w:t>does</w:t>
-      </w:r>
-      <w:proofErr w:type="gramEnd"/>
+        <w:t>actually does</w:t>
+      </w:r>
       <w:r>
         <w:t xml:space="preserve"> = 1</w:t>
       </w:r>
@@ -4481,13 +4379,8 @@
       <w:pPr>
         <w:pStyle w:val="ListBullet"/>
       </w:pPr>
-      <w:proofErr w:type="gramStart"/>
-      <w:r>
-        <w:t>So</w:t>
-      </w:r>
-      <w:proofErr w:type="gramEnd"/>
-      <w:r>
-        <w:t xml:space="preserve"> if h(x) = y, cost = 0 whether y = 0 or y = 1 since we correctly predicted y</w:t>
+      <w:r>
+        <w:t>So if h(x) = y, cost = 0 whether y = 0 or y = 1 since we correctly predicted y</w:t>
       </w:r>
     </w:p>
     <w:p>
@@ -4512,10 +4405,7 @@
         <w:pStyle w:val="ListBullet"/>
       </w:pPr>
       <w:r>
-        <w:t>Now for a</w:t>
-      </w:r>
-      <w:r>
-        <w:t xml:space="preserve"> slightly simpler way to write the cost function than we have been using so far</w:t>
+        <w:t>Now for a slightly simpler way to write the cost function than we have been using so far</w:t>
       </w:r>
     </w:p>
     <w:p>
@@ -4825,27 +4715,13 @@
         <w:rPr>
           <w:b/>
         </w:rPr>
-        <w:t>(1-</w:t>
-      </w:r>
-      <w:proofErr w:type="gramStart"/>
+        <w:t>(1-y)</w:t>
+      </w:r>
       <w:r>
         <w:rPr>
           <w:b/>
         </w:rPr>
-        <w:t>y)</w:t>
-      </w:r>
-      <w:r>
-        <w:rPr>
-          <w:b/>
-        </w:rPr>
-        <w:t>log</w:t>
-      </w:r>
-      <w:proofErr w:type="gramEnd"/>
-      <w:r>
-        <w:rPr>
-          <w:b/>
-        </w:rPr>
-        <w:t xml:space="preserve"> (1- h(x))</w:t>
+        <w:t>log (1- h(x))</w:t>
       </w:r>
       <w:r>
         <w:t xml:space="preserve">, which </w:t>
@@ -4961,21 +4837,10 @@
         <w:pStyle w:val="ListBullet"/>
       </w:pPr>
       <w:r>
-        <w:t xml:space="preserve">Given this cost function, </w:t>
-      </w:r>
-      <w:proofErr w:type="gramStart"/>
-      <w:r>
-        <w:t>in order to</w:t>
-      </w:r>
-      <w:proofErr w:type="gramEnd"/>
-      <w:r>
-        <w:t xml:space="preserve"> fit the parameters</w:t>
-      </w:r>
-      <w:r>
-        <w:t xml:space="preserve"> </w:t>
-      </w:r>
-      <w:r>
-        <w:t>θ</w:t>
+        <w:t>Given this cost function, in order to fit the parameters</w:t>
+      </w:r>
+      <w:r>
+        <w:t xml:space="preserve"> θ</w:t>
       </w:r>
       <w:r>
         <w:t xml:space="preserve">, try to find the </w:t>
@@ -5162,15 +5027,7 @@
         <w:t>figure</w:t>
       </w:r>
       <w:r>
-        <w:t xml:space="preserve"> out how to </w:t>
-      </w:r>
-      <w:proofErr w:type="gramStart"/>
-      <w:r>
-        <w:t>actually minimize</w:t>
-      </w:r>
-      <w:proofErr w:type="gramEnd"/>
-      <w:r>
-        <w:t xml:space="preserve"> J(</w:t>
+        <w:t xml:space="preserve"> out how to actually minimize J(</w:t>
       </w:r>
       <w:r>
         <w:t>θ</w:t>
@@ -5347,13 +5204,8 @@
       </w:pPr>
       <w:r>
         <w:lastRenderedPageBreak/>
-        <w:t xml:space="preserve">If you </w:t>
-      </w:r>
-      <w:proofErr w:type="gramStart"/>
-      <w:r>
-        <w:t>actually compute</w:t>
-      </w:r>
-      <w:proofErr w:type="gramEnd"/>
+        <w:t>If you actually compute</w:t>
+      </w:r>
       <w:r>
         <w:t xml:space="preserve"> the derivative term</w:t>
       </w:r>
@@ -5682,24 +5534,13 @@
         <w:t xml:space="preserve">X, </w:t>
       </w:r>
       <w:r>
-        <w:t>for logistic regression, we have 1 / (1 + E^</w:t>
-      </w:r>
-      <w:proofErr w:type="gramStart"/>
-      <w:r>
-        <w:t>-(</w:t>
+        <w:t>for logistic regression, we have 1 / (1 + E^-(</w:t>
       </w:r>
       <w:r>
         <w:t xml:space="preserve"> </w:t>
       </w:r>
       <w:r>
-        <w:t>θ</w:t>
-      </w:r>
-      <w:proofErr w:type="gramEnd"/>
-      <w:r>
-        <w:t>(t)*X</w:t>
-      </w:r>
-      <w:r>
-        <w:t>)</w:t>
+        <w:t>θ(t)*X)</w:t>
       </w:r>
       <w:r>
         <w:t xml:space="preserve">. </w:t>
@@ -5759,10 +5600,7 @@
         <w:t>to logistic regression</w:t>
       </w:r>
       <w:r>
-        <w:t xml:space="preserve"> to monitor </w:t>
-      </w:r>
-      <w:r>
-        <w:t>gradient descent to make sure it is converging</w:t>
+        <w:t xml:space="preserve"> to monitor gradient descent to make sure it is converging</w:t>
       </w:r>
       <w:r>
         <w:t xml:space="preserve"> correctly. </w:t>
@@ -5936,13 +5774,8 @@
         <w:t xml:space="preserve"> </w:t>
       </w:r>
       <w:r>
-        <w:t xml:space="preserve">= </w:t>
-      </w:r>
-      <w:proofErr w:type="gramStart"/>
-      <w:r>
-        <w:t>0:n</w:t>
-      </w:r>
-      <w:proofErr w:type="gramEnd"/>
+        <w:t>= 0:n</w:t>
+      </w:r>
       <w:r>
         <w:t xml:space="preserve"> </w:t>
       </w:r>
@@ -5976,15 +5809,7 @@
         <w:t xml:space="preserve">ather than using a </w:t>
       </w:r>
       <w:r>
-        <w:t xml:space="preserve">FOR loop, </w:t>
-      </w:r>
-      <w:proofErr w:type="gramStart"/>
-      <w:r>
-        <w:t>ideally</w:t>
-      </w:r>
-      <w:proofErr w:type="gramEnd"/>
-      <w:r>
-        <w:t xml:space="preserve"> we’d also use a vector-wise implementation, which </w:t>
+        <w:t xml:space="preserve">FOR loop, ideally we’d also use a vector-wise implementation, which </w:t>
       </w:r>
       <w:r>
         <w:t xml:space="preserve">can update all </w:t>
@@ -6060,10 +5885,2723 @@
           <w:ilvl w:val="0"/>
           <w:numId w:val="0"/>
         </w:numPr>
-        <w:ind w:left="360"/>
+      </w:pPr>
+    </w:p>
+    <w:p>
+      <w:pPr>
+        <w:pStyle w:val="ListBullet"/>
+      </w:pPr>
+      <w:r>
+        <w:t>Now for s</w:t>
+      </w:r>
+      <w:r>
+        <w:t xml:space="preserve">ome advanced optimization algorithms </w:t>
+      </w:r>
+      <w:r>
+        <w:t xml:space="preserve">+ concepts </w:t>
+      </w:r>
+      <w:r>
+        <w:t xml:space="preserve">to get logistic regression to run much more quickly than </w:t>
+      </w:r>
+      <w:r>
+        <w:t xml:space="preserve">w/ </w:t>
+      </w:r>
+      <w:r>
+        <w:t>gradient descent</w:t>
+      </w:r>
+      <w:r>
+        <w:t xml:space="preserve"> + </w:t>
+      </w:r>
+      <w:r>
+        <w:t xml:space="preserve">also lets </w:t>
+      </w:r>
+      <w:r>
+        <w:t xml:space="preserve">the algorithms scale much better to very large </w:t>
+      </w:r>
+      <w:r>
+        <w:t xml:space="preserve">ML </w:t>
+      </w:r>
+      <w:r>
+        <w:t xml:space="preserve">problems, such as if we had a very large </w:t>
+      </w:r>
+      <w:r>
+        <w:t xml:space="preserve"># </w:t>
+      </w:r>
+      <w:r>
+        <w:t xml:space="preserve">of features. </w:t>
+      </w:r>
+    </w:p>
+    <w:p>
+      <w:pPr>
+        <w:pStyle w:val="ListBullet"/>
+      </w:pPr>
+      <w:r>
+        <w:t xml:space="preserve">What gradient descent is doing </w:t>
+      </w:r>
+      <w:r>
+        <w:sym w:font="Wingdings" w:char="F0E0"/>
+      </w:r>
+      <w:r>
+        <w:t xml:space="preserve"> </w:t>
+      </w:r>
+      <w:r>
+        <w:t xml:space="preserve">have some cost function J </w:t>
+      </w:r>
+      <w:r>
+        <w:t xml:space="preserve">+ want to minimize it </w:t>
+      </w:r>
+      <w:r>
+        <w:sym w:font="Wingdings" w:char="F0E0"/>
+      </w:r>
+      <w:r>
+        <w:t xml:space="preserve"> </w:t>
+      </w:r>
+      <w:r>
+        <w:t xml:space="preserve">need to write code that can take </w:t>
+      </w:r>
+      <w:r>
+        <w:t xml:space="preserve">the parameters theta </w:t>
+      </w:r>
+      <w:r>
+        <w:t xml:space="preserve">as input </w:t>
+      </w:r>
+      <w:r>
+        <w:t xml:space="preserve">+ </w:t>
+      </w:r>
+      <w:r>
+        <w:t xml:space="preserve">compute </w:t>
+      </w:r>
+      <w:r>
+        <w:t xml:space="preserve">2 things: J(theta) + the partial derivative terms for </w:t>
+      </w:r>
+      <w:r>
+        <w:t xml:space="preserve">J </w:t>
+      </w:r>
+      <w:r>
+        <w:t xml:space="preserve">= 0 </w:t>
+      </w:r>
+      <w:r>
+        <w:t xml:space="preserve">up to </w:t>
+      </w:r>
+      <w:r>
+        <w:t xml:space="preserve">J = </w:t>
+      </w:r>
+      <w:r>
+        <w:t xml:space="preserve">N. </w:t>
+      </w:r>
+    </w:p>
+    <w:p>
+      <w:pPr>
+        <w:pStyle w:val="ListBullet"/>
+        <w:numPr>
+          <w:ilvl w:val="0"/>
+          <w:numId w:val="0"/>
+        </w:numPr>
+        <w:ind w:left="1080" w:firstLine="360"/>
+      </w:pPr>
+      <w:r>
+        <w:rPr>
+          <w:noProof/>
+        </w:rPr>
+        <w:drawing>
+          <wp:inline distT="0" distB="0" distL="0" distR="0" wp14:anchorId="3822ACA2" wp14:editId="051CC7E7">
+            <wp:extent cx="3467100" cy="714017"/>
+            <wp:effectExtent l="0" t="0" r="0" b="0"/>
+            <wp:docPr id="22" name="Picture 22"/>
+            <wp:cNvGraphicFramePr>
+              <a:graphicFrameLocks xmlns:a="http://schemas.openxmlformats.org/drawingml/2006/main" noChangeAspect="1"/>
+            </wp:cNvGraphicFramePr>
+            <a:graphic xmlns:a="http://schemas.openxmlformats.org/drawingml/2006/main">
+              <a:graphicData uri="http://schemas.openxmlformats.org/drawingml/2006/picture">
+                <pic:pic xmlns:pic="http://schemas.openxmlformats.org/drawingml/2006/picture">
+                  <pic:nvPicPr>
+                    <pic:cNvPr id="1" name=""/>
+                    <pic:cNvPicPr/>
+                  </pic:nvPicPr>
+                  <pic:blipFill>
+                    <a:blip r:embed="rId42"/>
+                    <a:stretch>
+                      <a:fillRect/>
+                    </a:stretch>
+                  </pic:blipFill>
+                  <pic:spPr>
+                    <a:xfrm>
+                      <a:off x="0" y="0"/>
+                      <a:ext cx="3515026" cy="723887"/>
+                    </a:xfrm>
+                    <a:prstGeom prst="rect">
+                      <a:avLst/>
+                    </a:prstGeom>
+                  </pic:spPr>
+                </pic:pic>
+              </a:graphicData>
+            </a:graphic>
+          </wp:inline>
+        </w:drawing>
+      </w:r>
+    </w:p>
+    <w:p>
+      <w:pPr>
+        <w:pStyle w:val="ListBullet"/>
+      </w:pPr>
+      <w:r>
+        <w:t xml:space="preserve">Given code that can do these </w:t>
+      </w:r>
+      <w:r>
+        <w:t>2</w:t>
+      </w:r>
+      <w:r>
+        <w:t xml:space="preserve"> things, gradient descent repeatedly performs the </w:t>
+      </w:r>
+      <w:r>
+        <w:t xml:space="preserve">update </w:t>
+      </w:r>
+      <w:r>
+        <w:t>to</w:t>
+      </w:r>
+      <w:r>
+        <w:t xml:space="preserve"> the parameters</w:t>
+      </w:r>
+      <w:r>
+        <w:t xml:space="preserve"> theta</w:t>
+      </w:r>
+    </w:p>
+    <w:p>
+      <w:pPr>
+        <w:pStyle w:val="ListBullet"/>
+        <w:numPr>
+          <w:ilvl w:val="0"/>
+          <w:numId w:val="0"/>
+        </w:numPr>
+        <w:ind w:left="1800" w:firstLine="360"/>
+      </w:pPr>
+      <w:r>
+        <w:rPr>
+          <w:noProof/>
+        </w:rPr>
+        <w:drawing>
+          <wp:inline distT="0" distB="0" distL="0" distR="0" wp14:anchorId="44E7FC10" wp14:editId="181D819E">
+            <wp:extent cx="2571750" cy="495300"/>
+            <wp:effectExtent l="0" t="0" r="0" b="0"/>
+            <wp:docPr id="30" name="Picture 30"/>
+            <wp:cNvGraphicFramePr>
+              <a:graphicFrameLocks xmlns:a="http://schemas.openxmlformats.org/drawingml/2006/main" noChangeAspect="1"/>
+            </wp:cNvGraphicFramePr>
+            <a:graphic xmlns:a="http://schemas.openxmlformats.org/drawingml/2006/main">
+              <a:graphicData uri="http://schemas.openxmlformats.org/drawingml/2006/picture">
+                <pic:pic xmlns:pic="http://schemas.openxmlformats.org/drawingml/2006/picture">
+                  <pic:nvPicPr>
+                    <pic:cNvPr id="1" name=""/>
+                    <pic:cNvPicPr/>
+                  </pic:nvPicPr>
+                  <pic:blipFill>
+                    <a:blip r:embed="rId43"/>
+                    <a:stretch>
+                      <a:fillRect/>
+                    </a:stretch>
+                  </pic:blipFill>
+                  <pic:spPr>
+                    <a:xfrm>
+                      <a:off x="0" y="0"/>
+                      <a:ext cx="2571750" cy="495300"/>
+                    </a:xfrm>
+                    <a:prstGeom prst="rect">
+                      <a:avLst/>
+                    </a:prstGeom>
+                  </pic:spPr>
+                </pic:pic>
+              </a:graphicData>
+            </a:graphic>
+          </wp:inline>
+        </w:drawing>
+      </w:r>
+    </w:p>
+    <w:p>
+      <w:pPr>
+        <w:pStyle w:val="ListBullet"/>
+      </w:pPr>
+      <w:r>
+        <w:t xml:space="preserve">We </w:t>
+      </w:r>
+      <w:r>
+        <w:t>n</w:t>
+      </w:r>
+      <w:r>
+        <w:t xml:space="preserve">eed to supply code to compute J(theta) + </w:t>
+      </w:r>
+      <w:r>
+        <w:t>de</w:t>
+      </w:r>
+      <w:r>
+        <w:t xml:space="preserve">rivative terms + </w:t>
+      </w:r>
+      <w:r>
+        <w:t xml:space="preserve">these get plugged into gradient descents, which try to minimize the </w:t>
+      </w:r>
+      <w:r>
+        <w:t xml:space="preserve">cost </w:t>
+      </w:r>
+      <w:r>
+        <w:t xml:space="preserve">function for us. </w:t>
+      </w:r>
+    </w:p>
+    <w:p>
+      <w:pPr>
+        <w:pStyle w:val="ListBullet"/>
+      </w:pPr>
+      <w:r>
+        <w:t>Gradient</w:t>
+      </w:r>
+      <w:r>
+        <w:t xml:space="preserve"> descent isn't the only algorithm we can use</w:t>
+      </w:r>
+      <w:r>
+        <w:t xml:space="preserve"> </w:t>
+      </w:r>
+      <w:r>
+        <w:sym w:font="Wingdings" w:char="F0E0"/>
+      </w:r>
+      <w:r>
+        <w:t xml:space="preserve"> </w:t>
+      </w:r>
+      <w:r>
+        <w:t>there are other more advanced</w:t>
+      </w:r>
+      <w:r>
+        <w:t xml:space="preserve"> + </w:t>
+      </w:r>
+      <w:r>
+        <w:t>sophisticated ones</w:t>
+      </w:r>
+      <w:r>
+        <w:t xml:space="preserve"> </w:t>
+      </w:r>
+      <w:r>
+        <w:t xml:space="preserve">that, if we provide them a way to compute these </w:t>
+      </w:r>
+      <w:r>
+        <w:t xml:space="preserve">J(theta) and the derivative terms, they use </w:t>
+      </w:r>
+      <w:r>
+        <w:t xml:space="preserve">different approaches to optimize the cost function </w:t>
+      </w:r>
+    </w:p>
+    <w:p>
+      <w:pPr>
+        <w:pStyle w:val="ListBullet"/>
+      </w:pPr>
+      <w:r>
+        <w:rPr>
+          <w:b/>
+        </w:rPr>
+        <w:t>C</w:t>
+      </w:r>
+      <w:r>
+        <w:rPr>
+          <w:b/>
+        </w:rPr>
+        <w:t xml:space="preserve">onjugate gradient, </w:t>
+      </w:r>
+      <w:r>
+        <w:rPr>
+          <w:b/>
+        </w:rPr>
+        <w:t>BFGS</w:t>
+      </w:r>
+      <w:r>
+        <w:t xml:space="preserve"> </w:t>
+      </w:r>
+      <w:r>
+        <w:t xml:space="preserve">+ </w:t>
+      </w:r>
+      <w:r>
+        <w:rPr>
+          <w:b/>
+        </w:rPr>
+        <w:t>L-BFGS</w:t>
+      </w:r>
+      <w:r>
+        <w:t xml:space="preserve"> are </w:t>
+      </w:r>
+      <w:r>
+        <w:t xml:space="preserve">3 </w:t>
+      </w:r>
+      <w:r>
+        <w:t xml:space="preserve">examples of more sophisticated optimization algorithms than gradient descent to minimize the cost function. </w:t>
+      </w:r>
+    </w:p>
+    <w:p>
+      <w:pPr>
+        <w:pStyle w:val="ListBullet"/>
+      </w:pPr>
+      <w:r>
+        <w:t xml:space="preserve">These </w:t>
+      </w:r>
+      <w:r>
+        <w:t xml:space="preserve">3 </w:t>
+      </w:r>
+      <w:r>
+        <w:t xml:space="preserve">algorithms have a number of advantages. </w:t>
+      </w:r>
+    </w:p>
+    <w:p>
+      <w:pPr>
+        <w:pStyle w:val="ListBullet"/>
+        <w:tabs>
+          <w:tab w:val="clear" w:pos="360"/>
+          <w:tab w:val="num" w:pos="720"/>
+        </w:tabs>
+        <w:ind w:left="720"/>
+      </w:pPr>
+      <w:r>
+        <w:t xml:space="preserve">1 – W/ </w:t>
+      </w:r>
+      <w:r>
+        <w:t xml:space="preserve">any of </w:t>
+      </w:r>
+      <w:r>
+        <w:t>these algorithms, you usually don’</w:t>
+      </w:r>
+      <w:r>
+        <w:t xml:space="preserve">t need to manually pick the learning rate alpha. </w:t>
+      </w:r>
+    </w:p>
+    <w:p>
+      <w:pPr>
+        <w:pStyle w:val="ListBullet"/>
+        <w:tabs>
+          <w:tab w:val="clear" w:pos="360"/>
+          <w:tab w:val="num" w:pos="1080"/>
+        </w:tabs>
+        <w:ind w:left="1080"/>
+      </w:pPr>
+      <w:r>
+        <w:t xml:space="preserve">1 </w:t>
+      </w:r>
+      <w:r>
+        <w:t xml:space="preserve">way </w:t>
+      </w:r>
+      <w:r>
+        <w:t xml:space="preserve">to think of these algorithms is, </w:t>
+      </w:r>
+      <w:r>
+        <w:t xml:space="preserve">given the way to compute the derivative and </w:t>
+      </w:r>
+      <w:r>
+        <w:t xml:space="preserve">cost function, </w:t>
+      </w:r>
+      <w:r>
+        <w:t xml:space="preserve">think of these algorithms as having a clever </w:t>
+      </w:r>
+      <w:r>
+        <w:t>inter-loop</w:t>
+      </w:r>
+      <w:r>
+        <w:t xml:space="preserve"> c</w:t>
+      </w:r>
+      <w:r>
+        <w:t xml:space="preserve">alled a </w:t>
+      </w:r>
+      <w:r>
+        <w:rPr>
+          <w:b/>
+        </w:rPr>
+        <w:t>line search algorithm</w:t>
+      </w:r>
+      <w:r>
+        <w:t xml:space="preserve"> that automatically tries out different values for alpha </w:t>
+      </w:r>
+      <w:r>
+        <w:t xml:space="preserve">+ </w:t>
+      </w:r>
+      <w:r>
+        <w:t xml:space="preserve">automatically picks a good alpha </w:t>
+      </w:r>
+    </w:p>
+    <w:p>
+      <w:pPr>
+        <w:pStyle w:val="ListBullet"/>
+        <w:tabs>
+          <w:tab w:val="clear" w:pos="360"/>
+          <w:tab w:val="num" w:pos="1080"/>
+        </w:tabs>
+        <w:ind w:left="1080"/>
+      </w:pPr>
+      <w:r>
+        <w:t>C</w:t>
+      </w:r>
+      <w:r>
+        <w:t xml:space="preserve">an even pick a different learning rate for </w:t>
+      </w:r>
+      <w:r>
+        <w:t xml:space="preserve">each </w:t>
+      </w:r>
+      <w:r>
+        <w:t xml:space="preserve">iteration. </w:t>
+      </w:r>
+    </w:p>
+    <w:p>
+      <w:pPr>
+        <w:pStyle w:val="ListBullet"/>
+        <w:tabs>
+          <w:tab w:val="clear" w:pos="360"/>
+          <w:tab w:val="num" w:pos="720"/>
+        </w:tabs>
+        <w:ind w:left="720"/>
+      </w:pPr>
+      <w:r>
+        <w:lastRenderedPageBreak/>
+        <w:t xml:space="preserve">2 – Do </w:t>
+      </w:r>
+      <w:r>
+        <w:t>more sophisticated things than just pick a good learning rate</w:t>
+      </w:r>
+      <w:r>
+        <w:t xml:space="preserve"> + </w:t>
+      </w:r>
+      <w:r>
+        <w:t xml:space="preserve">often end up converging much faster than gradient descent. </w:t>
+      </w:r>
+    </w:p>
+    <w:p>
+      <w:pPr>
+        <w:pStyle w:val="ListBullet"/>
+        <w:tabs>
+          <w:tab w:val="clear" w:pos="360"/>
+          <w:tab w:val="num" w:pos="720"/>
+        </w:tabs>
+        <w:ind w:left="720"/>
+      </w:pPr>
+      <w:r>
+        <w:t>3  -</w:t>
+      </w:r>
+      <w:r>
+        <w:t xml:space="preserve"> is entirely possible to use these algorithms successfully and apply to lots of different learning problems </w:t>
+      </w:r>
+      <w:r>
+        <w:t xml:space="preserve">w/out </w:t>
+      </w:r>
+      <w:r>
+        <w:t xml:space="preserve">actually understanding what these algorithms do. </w:t>
+      </w:r>
+    </w:p>
+    <w:p>
+      <w:pPr>
+        <w:pStyle w:val="ListBullet"/>
+      </w:pPr>
+      <w:r>
+        <w:t xml:space="preserve">If these algorithms have a disadvantage, the main disadvantage is they're quite a lot more complex than gradient descent. </w:t>
+      </w:r>
+    </w:p>
+    <w:p>
+      <w:pPr>
+        <w:pStyle w:val="ListBullet"/>
+        <w:tabs>
+          <w:tab w:val="clear" w:pos="360"/>
+          <w:tab w:val="num" w:pos="720"/>
+        </w:tabs>
+        <w:ind w:left="720"/>
+      </w:pPr>
+      <w:r>
+        <w:t xml:space="preserve">probably </w:t>
+      </w:r>
+      <w:r>
+        <w:t>shouldn’</w:t>
+      </w:r>
+      <w:r>
+        <w:t xml:space="preserve">t implement these algorithms unless you're an expert in numerical computing. </w:t>
+      </w:r>
+    </w:p>
+    <w:p>
+      <w:pPr>
+        <w:pStyle w:val="ListBullet"/>
+        <w:tabs>
+          <w:tab w:val="clear" w:pos="360"/>
+          <w:tab w:val="num" w:pos="720"/>
+        </w:tabs>
+        <w:ind w:left="720"/>
+      </w:pPr>
+      <w:r>
+        <w:t xml:space="preserve">for these </w:t>
+      </w:r>
+      <w:r>
+        <w:t xml:space="preserve">algorithms, </w:t>
+      </w:r>
+      <w:r>
+        <w:t>just use a software library</w:t>
+      </w:r>
+      <w:r>
+        <w:t xml:space="preserve"> link in </w:t>
+      </w:r>
+      <w:r>
+        <w:t xml:space="preserve">MATLAB </w:t>
+      </w:r>
+      <w:r>
+        <w:t xml:space="preserve">or </w:t>
+      </w:r>
+      <w:r>
+        <w:t xml:space="preserve">Octave </w:t>
+      </w:r>
+      <w:r>
+        <w:t xml:space="preserve">to implement </w:t>
+      </w:r>
+      <w:r>
+        <w:t xml:space="preserve">some of these advanced optimization algorithms. </w:t>
+      </w:r>
+    </w:p>
+    <w:p>
+      <w:pPr>
+        <w:pStyle w:val="ListBullet"/>
+      </w:pPr>
+      <w:r>
+        <w:t>T</w:t>
+      </w:r>
+      <w:r>
+        <w:t>here is a difference between good and bad implementations of these alg</w:t>
+      </w:r>
+      <w:r>
+        <w:t xml:space="preserve">orithms in different </w:t>
+      </w:r>
+      <w:r>
+        <w:t xml:space="preserve">languages </w:t>
+      </w:r>
+    </w:p>
+    <w:p>
+      <w:pPr>
+        <w:pStyle w:val="ListBullet"/>
+        <w:tabs>
+          <w:tab w:val="clear" w:pos="360"/>
+          <w:tab w:val="num" w:pos="720"/>
+        </w:tabs>
+        <w:ind w:left="720"/>
+      </w:pPr>
+      <w:r>
+        <w:t>M</w:t>
+      </w:r>
+      <w:r>
+        <w:t xml:space="preserve">ight want to try out a couple of different libraries to make sure you find a good library for implementing these algorithms. </w:t>
+      </w:r>
+    </w:p>
+    <w:p>
+      <w:pPr>
+        <w:pStyle w:val="ListBullet"/>
+        <w:tabs>
+          <w:tab w:val="clear" w:pos="360"/>
+          <w:tab w:val="num" w:pos="720"/>
+        </w:tabs>
+        <w:ind w:left="720"/>
+      </w:pPr>
+      <w:r>
+        <w:t>T</w:t>
+      </w:r>
+      <w:r>
+        <w:t xml:space="preserve">here is a difference in performance between a good implementation </w:t>
+      </w:r>
+      <w:r>
+        <w:t xml:space="preserve">vs. a bad </w:t>
+      </w:r>
+      <w:r>
+        <w:t xml:space="preserve">implementation </w:t>
+      </w:r>
+    </w:p>
+    <w:p>
+      <w:pPr>
+        <w:pStyle w:val="ListBullet"/>
+      </w:pPr>
+      <w:r>
+        <w:t xml:space="preserve">Assume </w:t>
+      </w:r>
+      <w:r>
+        <w:t xml:space="preserve">you have a problem </w:t>
+      </w:r>
+      <w:r>
+        <w:t xml:space="preserve">w/ 2 parameters, theta0 </w:t>
+      </w:r>
+      <w:r>
+        <w:t>and theta</w:t>
+      </w:r>
+      <w:r>
+        <w:t xml:space="preserve">1 + </w:t>
+      </w:r>
+      <w:r>
+        <w:t xml:space="preserve">your cost function </w:t>
+      </w:r>
+      <w:r>
+        <w:t>= (theta1 – 5)^2 + (theta2  -5)^2</w:t>
+      </w:r>
+    </w:p>
+    <w:p>
+      <w:pPr>
+        <w:pStyle w:val="ListBullet"/>
+        <w:numPr>
+          <w:ilvl w:val="0"/>
+          <w:numId w:val="0"/>
+        </w:numPr>
+        <w:ind w:left="2520"/>
+      </w:pPr>
+      <w:r>
+        <w:rPr>
+          <w:noProof/>
+        </w:rPr>
+        <w:drawing>
+          <wp:inline distT="0" distB="0" distL="0" distR="0" wp14:anchorId="0D600DB8" wp14:editId="016E58BB">
+            <wp:extent cx="3733800" cy="1085850"/>
+            <wp:effectExtent l="0" t="0" r="0" b="0"/>
+            <wp:docPr id="34" name="Picture 34"/>
+            <wp:cNvGraphicFramePr>
+              <a:graphicFrameLocks xmlns:a="http://schemas.openxmlformats.org/drawingml/2006/main" noChangeAspect="1"/>
+            </wp:cNvGraphicFramePr>
+            <a:graphic xmlns:a="http://schemas.openxmlformats.org/drawingml/2006/main">
+              <a:graphicData uri="http://schemas.openxmlformats.org/drawingml/2006/picture">
+                <pic:pic xmlns:pic="http://schemas.openxmlformats.org/drawingml/2006/picture">
+                  <pic:nvPicPr>
+                    <pic:cNvPr id="1" name=""/>
+                    <pic:cNvPicPr/>
+                  </pic:nvPicPr>
+                  <pic:blipFill rotWithShape="1">
+                    <a:blip r:embed="rId44"/>
+                    <a:srcRect b="50218"/>
+                    <a:stretch/>
+                  </pic:blipFill>
+                  <pic:spPr bwMode="auto">
+                    <a:xfrm>
+                      <a:off x="0" y="0"/>
+                      <a:ext cx="3733800" cy="1085850"/>
+                    </a:xfrm>
+                    <a:prstGeom prst="rect">
+                      <a:avLst/>
+                    </a:prstGeom>
+                    <a:ln>
+                      <a:noFill/>
+                    </a:ln>
+                    <a:extLst>
+                      <a:ext uri="{53640926-AAD7-44D8-BBD7-CCE9431645EC}">
+                        <a14:shadowObscured xmlns:a14="http://schemas.microsoft.com/office/drawing/2010/main"/>
+                      </a:ext>
+                    </a:extLst>
+                  </pic:spPr>
+                </pic:pic>
+              </a:graphicData>
+            </a:graphic>
+          </wp:inline>
+        </w:drawing>
+      </w:r>
+    </w:p>
+    <w:p>
+      <w:pPr>
+        <w:pStyle w:val="ListBullet"/>
+      </w:pPr>
+      <w:r>
+        <w:t xml:space="preserve">To minimize J(theta) as a function of theta, values that minimize </w:t>
+      </w:r>
+      <w:r>
+        <w:t xml:space="preserve">it </w:t>
+      </w:r>
+      <w:r>
+        <w:t xml:space="preserve">are </w:t>
+      </w:r>
+      <w:r>
+        <w:t xml:space="preserve">theta 1 </w:t>
+      </w:r>
+      <w:r>
+        <w:t xml:space="preserve">= </w:t>
+      </w:r>
+      <w:r>
+        <w:t xml:space="preserve">5, theta 2 </w:t>
+      </w:r>
+      <w:r>
+        <w:t>= 5</w:t>
+      </w:r>
+    </w:p>
+    <w:p>
+      <w:pPr>
+        <w:pStyle w:val="ListBullet"/>
+      </w:pPr>
+      <w:r>
+        <w:t>T</w:t>
+      </w:r>
+      <w:r>
+        <w:t xml:space="preserve">he derivatives of the cost function J </w:t>
+      </w:r>
+      <w:r>
+        <w:t xml:space="preserve">w/ respect to theta1 and theta2 </w:t>
+      </w:r>
+      <w:r>
+        <w:t xml:space="preserve">turn out to be </w:t>
+      </w:r>
+    </w:p>
+    <w:p>
+      <w:pPr>
+        <w:pStyle w:val="ListBullet"/>
+        <w:numPr>
+          <w:ilvl w:val="0"/>
+          <w:numId w:val="0"/>
+        </w:numPr>
+        <w:ind w:left="2160" w:firstLine="720"/>
+      </w:pPr>
+      <w:r>
+        <w:rPr>
+          <w:noProof/>
+        </w:rPr>
+        <w:drawing>
+          <wp:inline distT="0" distB="0" distL="0" distR="0" wp14:anchorId="52AE37A3" wp14:editId="515E1CFD">
+            <wp:extent cx="1828800" cy="734344"/>
+            <wp:effectExtent l="0" t="0" r="0" b="8890"/>
+            <wp:docPr id="41" name="Picture 41"/>
+            <wp:cNvGraphicFramePr>
+              <a:graphicFrameLocks xmlns:a="http://schemas.openxmlformats.org/drawingml/2006/main" noChangeAspect="1"/>
+            </wp:cNvGraphicFramePr>
+            <a:graphic xmlns:a="http://schemas.openxmlformats.org/drawingml/2006/main">
+              <a:graphicData uri="http://schemas.openxmlformats.org/drawingml/2006/picture">
+                <pic:pic xmlns:pic="http://schemas.openxmlformats.org/drawingml/2006/picture">
+                  <pic:nvPicPr>
+                    <pic:cNvPr id="1" name=""/>
+                    <pic:cNvPicPr/>
+                  </pic:nvPicPr>
+                  <pic:blipFill>
+                    <a:blip r:embed="rId45"/>
+                    <a:stretch>
+                      <a:fillRect/>
+                    </a:stretch>
+                  </pic:blipFill>
+                  <pic:spPr>
+                    <a:xfrm>
+                      <a:off x="0" y="0"/>
+                      <a:ext cx="1847854" cy="741995"/>
+                    </a:xfrm>
+                    <a:prstGeom prst="rect">
+                      <a:avLst/>
+                    </a:prstGeom>
+                  </pic:spPr>
+                </pic:pic>
+              </a:graphicData>
+            </a:graphic>
+          </wp:inline>
+        </w:drawing>
+      </w:r>
+    </w:p>
+    <w:p>
+      <w:pPr>
+        <w:pStyle w:val="ListBullet"/>
+      </w:pPr>
+      <w:r>
+        <w:t>T</w:t>
+      </w:r>
+      <w:r>
+        <w:t xml:space="preserve">o apply </w:t>
+      </w:r>
+      <w:r>
+        <w:t xml:space="preserve">1 </w:t>
+      </w:r>
+      <w:r>
+        <w:t>of the advanced optimization algorithms to minimize cost function J</w:t>
+      </w:r>
+      <w:r>
+        <w:t xml:space="preserve"> (</w:t>
+      </w:r>
+      <w:r>
+        <w:t>if we didn</w:t>
+      </w:r>
+      <w:r>
+        <w:t xml:space="preserve">'t know the minimum was at 5, 5), </w:t>
+      </w:r>
+      <w:r>
+        <w:t xml:space="preserve">implement an </w:t>
+      </w:r>
+      <w:r>
+        <w:t xml:space="preserve">Octave cost </w:t>
+      </w:r>
+      <w:r>
+        <w:t>function like this</w:t>
+      </w:r>
+    </w:p>
+    <w:p>
+      <w:pPr>
+        <w:pStyle w:val="ListBullet"/>
+        <w:numPr>
+          <w:ilvl w:val="0"/>
+          <w:numId w:val="0"/>
+        </w:numPr>
+        <w:ind w:left="1080" w:firstLine="360"/>
+      </w:pPr>
+      <w:r>
+        <w:rPr>
+          <w:noProof/>
+        </w:rPr>
+        <w:drawing>
+          <wp:inline distT="0" distB="0" distL="0" distR="0" wp14:anchorId="73D28333" wp14:editId="0A15EAFD">
+            <wp:extent cx="2876550" cy="1280702"/>
+            <wp:effectExtent l="0" t="0" r="0" b="0"/>
+            <wp:docPr id="42" name="Picture 42"/>
+            <wp:cNvGraphicFramePr>
+              <a:graphicFrameLocks xmlns:a="http://schemas.openxmlformats.org/drawingml/2006/main" noChangeAspect="1"/>
+            </wp:cNvGraphicFramePr>
+            <a:graphic xmlns:a="http://schemas.openxmlformats.org/drawingml/2006/main">
+              <a:graphicData uri="http://schemas.openxmlformats.org/drawingml/2006/picture">
+                <pic:pic xmlns:pic="http://schemas.openxmlformats.org/drawingml/2006/picture">
+                  <pic:nvPicPr>
+                    <pic:cNvPr id="1" name=""/>
+                    <pic:cNvPicPr/>
+                  </pic:nvPicPr>
+                  <pic:blipFill>
+                    <a:blip r:embed="rId46"/>
+                    <a:stretch>
+                      <a:fillRect/>
+                    </a:stretch>
+                  </pic:blipFill>
+                  <pic:spPr>
+                    <a:xfrm>
+                      <a:off x="0" y="0"/>
+                      <a:ext cx="2883940" cy="1283992"/>
+                    </a:xfrm>
+                    <a:prstGeom prst="rect">
+                      <a:avLst/>
+                    </a:prstGeom>
+                  </pic:spPr>
+                </pic:pic>
+              </a:graphicData>
+            </a:graphic>
+          </wp:inline>
+        </w:drawing>
+      </w:r>
+    </w:p>
+    <w:p>
+      <w:pPr>
+        <w:pStyle w:val="ListBullet"/>
+      </w:pPr>
+      <w:r>
+        <w:t>This</w:t>
+      </w:r>
+      <w:r>
+        <w:t xml:space="preserve"> returns </w:t>
+      </w:r>
+      <w:r>
+        <w:t xml:space="preserve">2 </w:t>
+      </w:r>
+      <w:r>
+        <w:t xml:space="preserve">arguments, </w:t>
+      </w:r>
+      <w:r>
+        <w:rPr>
+          <w:b/>
+        </w:rPr>
+        <w:t>J-</w:t>
+      </w:r>
+      <w:proofErr w:type="spellStart"/>
+      <w:r>
+        <w:rPr>
+          <w:b/>
+        </w:rPr>
+        <w:t>val</w:t>
+      </w:r>
+      <w:proofErr w:type="spellEnd"/>
+      <w:r>
+        <w:t xml:space="preserve"> = </w:t>
+      </w:r>
+      <w:r>
+        <w:t xml:space="preserve">cost function </w:t>
+      </w:r>
+      <w:r>
+        <w:t xml:space="preserve">value, and </w:t>
+      </w:r>
+      <w:r>
+        <w:rPr>
+          <w:b/>
+        </w:rPr>
+        <w:t>gradient</w:t>
+      </w:r>
+      <w:r>
+        <w:t xml:space="preserve">, a 2x1 </w:t>
+      </w:r>
+      <w:r>
+        <w:t>vector,</w:t>
+      </w:r>
+      <w:r>
+        <w:t xml:space="preserve"> whose 2 </w:t>
+      </w:r>
+      <w:r>
+        <w:t xml:space="preserve">elements of correspond to the </w:t>
+      </w:r>
+      <w:r>
+        <w:t xml:space="preserve">2 </w:t>
+      </w:r>
+      <w:r>
+        <w:t xml:space="preserve">partial derivative terms </w:t>
+      </w:r>
+    </w:p>
+    <w:p>
+      <w:pPr>
+        <w:pStyle w:val="ListBullet"/>
+      </w:pPr>
+      <w:r>
+        <w:t xml:space="preserve">Having implemented this cost function, you can </w:t>
+      </w:r>
+      <w:r>
+        <w:t xml:space="preserve">now </w:t>
+      </w:r>
+      <w:r>
+        <w:t xml:space="preserve">call </w:t>
+      </w:r>
+      <w:r>
+        <w:t xml:space="preserve">an </w:t>
+      </w:r>
+      <w:r>
+        <w:t xml:space="preserve">advanced optimization function </w:t>
+      </w:r>
+      <w:proofErr w:type="spellStart"/>
+      <w:r>
+        <w:rPr>
+          <w:b/>
+        </w:rPr>
+        <w:t>fminunc</w:t>
+      </w:r>
+      <w:proofErr w:type="spellEnd"/>
+      <w:r>
+        <w:rPr>
+          <w:b/>
+        </w:rPr>
+        <w:t xml:space="preserve"> </w:t>
+      </w:r>
+      <w:r>
+        <w:t>(</w:t>
+      </w:r>
+      <w:r>
+        <w:rPr>
+          <w:b/>
+        </w:rPr>
+        <w:t>function minimization unconstrained</w:t>
+      </w:r>
+      <w:r>
+        <w:t xml:space="preserve">) </w:t>
+      </w:r>
+    </w:p>
+    <w:p>
+      <w:pPr>
+        <w:pStyle w:val="ListBullet"/>
+        <w:numPr>
+          <w:ilvl w:val="0"/>
+          <w:numId w:val="0"/>
+        </w:numPr>
+        <w:ind w:left="720"/>
+      </w:pPr>
+      <w:r>
+        <w:rPr>
+          <w:noProof/>
+        </w:rPr>
+        <w:lastRenderedPageBreak/>
+        <w:drawing>
+          <wp:inline distT="0" distB="0" distL="0" distR="0" wp14:anchorId="57680A9D" wp14:editId="56262588">
+            <wp:extent cx="5048250" cy="756698"/>
+            <wp:effectExtent l="0" t="0" r="0" b="5715"/>
+            <wp:docPr id="44" name="Picture 44"/>
+            <wp:cNvGraphicFramePr>
+              <a:graphicFrameLocks xmlns:a="http://schemas.openxmlformats.org/drawingml/2006/main" noChangeAspect="1"/>
+            </wp:cNvGraphicFramePr>
+            <a:graphic xmlns:a="http://schemas.openxmlformats.org/drawingml/2006/main">
+              <a:graphicData uri="http://schemas.openxmlformats.org/drawingml/2006/picture">
+                <pic:pic xmlns:pic="http://schemas.openxmlformats.org/drawingml/2006/picture">
+                  <pic:nvPicPr>
+                    <pic:cNvPr id="1" name=""/>
+                    <pic:cNvPicPr/>
+                  </pic:nvPicPr>
+                  <pic:blipFill>
+                    <a:blip r:embed="rId47"/>
+                    <a:stretch>
+                      <a:fillRect/>
+                    </a:stretch>
+                  </pic:blipFill>
+                  <pic:spPr>
+                    <a:xfrm>
+                      <a:off x="0" y="0"/>
+                      <a:ext cx="5112317" cy="766301"/>
+                    </a:xfrm>
+                    <a:prstGeom prst="rect">
+                      <a:avLst/>
+                    </a:prstGeom>
+                  </pic:spPr>
+                </pic:pic>
+              </a:graphicData>
+            </a:graphic>
+          </wp:inline>
+        </w:drawing>
+      </w:r>
+    </w:p>
+    <w:p>
+      <w:pPr>
+        <w:pStyle w:val="ListBullet"/>
+      </w:pPr>
+      <w:r>
+        <w:t>We have</w:t>
+      </w:r>
+      <w:r>
+        <w:t xml:space="preserve"> </w:t>
+      </w:r>
+      <w:r>
+        <w:rPr>
+          <w:b/>
+        </w:rPr>
+        <w:t>options</w:t>
+      </w:r>
+      <w:r>
+        <w:t xml:space="preserve"> as a data structure that stores the options you want. </w:t>
+      </w:r>
+    </w:p>
+    <w:p>
+      <w:pPr>
+        <w:pStyle w:val="ListBullet"/>
+        <w:tabs>
+          <w:tab w:val="clear" w:pos="360"/>
+          <w:tab w:val="num" w:pos="720"/>
+        </w:tabs>
+        <w:ind w:left="720"/>
+      </w:pPr>
+      <w:proofErr w:type="spellStart"/>
+      <w:r>
+        <w:rPr>
+          <w:b/>
+        </w:rPr>
+        <w:t>GradObj</w:t>
+      </w:r>
+      <w:proofErr w:type="spellEnd"/>
+      <w:r>
+        <w:t xml:space="preserve"> </w:t>
+      </w:r>
+      <w:r>
+        <w:t xml:space="preserve">sets the gradient objective parameter to </w:t>
+      </w:r>
+      <w:r>
+        <w:t xml:space="preserve">‘ON’ </w:t>
+      </w:r>
+      <w:r>
+        <w:sym w:font="Wingdings" w:char="F0E0"/>
+      </w:r>
+      <w:r>
+        <w:t xml:space="preserve"> </w:t>
+      </w:r>
+      <w:r>
+        <w:t>just means you are indeed going to provid</w:t>
+      </w:r>
+      <w:r>
+        <w:t>e a gradient to this algorithm</w:t>
+      </w:r>
+    </w:p>
+    <w:p>
+      <w:pPr>
+        <w:pStyle w:val="ListBullet"/>
+        <w:tabs>
+          <w:tab w:val="clear" w:pos="360"/>
+          <w:tab w:val="num" w:pos="720"/>
+        </w:tabs>
+        <w:ind w:left="720"/>
+      </w:pPr>
+      <w:r>
+        <w:t>set the maximum number of iterations to</w:t>
+      </w:r>
+      <w:r>
+        <w:t xml:space="preserve"> 100</w:t>
+      </w:r>
+    </w:p>
+    <w:p>
+      <w:pPr>
+        <w:pStyle w:val="ListBullet"/>
+      </w:pPr>
+      <w:r>
+        <w:t>G</w:t>
+      </w:r>
+      <w:r>
+        <w:t>ive</w:t>
+      </w:r>
+      <w:r>
+        <w:t xml:space="preserve"> it an initial guess for theta in a 2x1 vector  + use</w:t>
+      </w:r>
+      <w:r>
+        <w:t xml:space="preserve"> </w:t>
+      </w:r>
+      <w:r>
+        <w:t xml:space="preserve">the </w:t>
+      </w:r>
+      <w:r>
+        <w:t xml:space="preserve">command </w:t>
+      </w:r>
+      <w:r>
+        <w:t xml:space="preserve">to call </w:t>
+      </w:r>
+      <w:proofErr w:type="spellStart"/>
+      <w:r>
+        <w:t>fminunc</w:t>
+      </w:r>
+    </w:p>
+    <w:p>
+      <w:pPr>
+        <w:pStyle w:val="ListBullet"/>
+        <w:tabs>
+          <w:tab w:val="clear" w:pos="360"/>
+          <w:tab w:val="num" w:pos="720"/>
+        </w:tabs>
+        <w:ind w:left="720"/>
+      </w:pPr>
+      <w:proofErr w:type="spellEnd"/>
+      <w:r>
+        <w:t>@</w:t>
+      </w:r>
+      <w:r>
+        <w:t xml:space="preserve"> symbol presents a pointer to the cost function just defined</w:t>
+      </w:r>
+      <w:r>
+        <w:t xml:space="preserve"> above</w:t>
+      </w:r>
+      <w:r>
+        <w:t xml:space="preserve">. </w:t>
+      </w:r>
+    </w:p>
+    <w:p>
+      <w:pPr>
+        <w:pStyle w:val="ListBullet"/>
+      </w:pPr>
+      <w:r>
+        <w:t>If</w:t>
+      </w:r>
+      <w:r>
+        <w:t xml:space="preserve"> you call this, </w:t>
+      </w:r>
+      <w:r>
+        <w:t xml:space="preserve">it uses 1 </w:t>
+      </w:r>
+      <w:r>
+        <w:t>of the more ad</w:t>
+      </w:r>
+      <w:r>
+        <w:t>vanced optimization algorithms</w:t>
+      </w:r>
+    </w:p>
+    <w:p>
+      <w:pPr>
+        <w:pStyle w:val="ListBullet"/>
+      </w:pPr>
+      <w:r>
+        <w:t>T</w:t>
+      </w:r>
+      <w:r>
+        <w:t xml:space="preserve">hink </w:t>
+      </w:r>
+      <w:r>
+        <w:t xml:space="preserve">of </w:t>
+      </w:r>
+      <w:r>
+        <w:t>it just like grad</w:t>
+      </w:r>
+      <w:r>
+        <w:t>ient descent b</w:t>
+      </w:r>
+      <w:r>
+        <w:t xml:space="preserve">ut automatically choosing learning rate alpha </w:t>
+      </w:r>
+      <w:r>
+        <w:t xml:space="preserve">+ </w:t>
+      </w:r>
+      <w:r>
+        <w:t xml:space="preserve">then attempting </w:t>
+      </w:r>
+      <w:r>
+        <w:t>to use ad</w:t>
+      </w:r>
+      <w:r>
+        <w:t>vanced optimization algorithms (l</w:t>
+      </w:r>
+      <w:r>
+        <w:t>i</w:t>
+      </w:r>
+      <w:r>
+        <w:t>ke gradient descent on steroids) to</w:t>
+      </w:r>
+      <w:r>
+        <w:t xml:space="preserve"> find the optimal value of theta. </w:t>
+      </w:r>
+    </w:p>
+    <w:p>
+      <w:pPr>
+        <w:pStyle w:val="ListBullet"/>
+        <w:numPr>
+          <w:ilvl w:val="0"/>
+          <w:numId w:val="0"/>
+        </w:numPr>
+        <w:ind w:left="1080"/>
+      </w:pPr>
+      <w:r>
+        <w:rPr>
+          <w:noProof/>
+        </w:rPr>
+        <w:drawing>
+          <wp:inline distT="0" distB="0" distL="0" distR="0" wp14:anchorId="3478BB0A" wp14:editId="7398193A">
+            <wp:extent cx="4133850" cy="1102822"/>
+            <wp:effectExtent l="0" t="0" r="0" b="2540"/>
+            <wp:docPr id="45" name="Picture 45"/>
+            <wp:cNvGraphicFramePr>
+              <a:graphicFrameLocks xmlns:a="http://schemas.openxmlformats.org/drawingml/2006/main" noChangeAspect="1"/>
+            </wp:cNvGraphicFramePr>
+            <a:graphic xmlns:a="http://schemas.openxmlformats.org/drawingml/2006/main">
+              <a:graphicData uri="http://schemas.openxmlformats.org/drawingml/2006/picture">
+                <pic:pic xmlns:pic="http://schemas.openxmlformats.org/drawingml/2006/picture">
+                  <pic:nvPicPr>
+                    <pic:cNvPr id="1" name=""/>
+                    <pic:cNvPicPr/>
+                  </pic:nvPicPr>
+                  <pic:blipFill>
+                    <a:blip r:embed="rId48"/>
+                    <a:stretch>
+                      <a:fillRect/>
+                    </a:stretch>
+                  </pic:blipFill>
+                  <pic:spPr>
+                    <a:xfrm>
+                      <a:off x="0" y="0"/>
+                      <a:ext cx="4189864" cy="1117765"/>
+                    </a:xfrm>
+                    <a:prstGeom prst="rect">
+                      <a:avLst/>
+                    </a:prstGeom>
+                  </pic:spPr>
+                </pic:pic>
+              </a:graphicData>
+            </a:graphic>
+          </wp:inline>
+        </w:drawing>
+      </w:r>
+    </w:p>
+    <w:p>
+      <w:pPr>
+        <w:pStyle w:val="ListBullet"/>
+      </w:pPr>
+      <w:r>
+        <w:t xml:space="preserve">It </w:t>
+      </w:r>
+      <w:r>
+        <w:t xml:space="preserve">found the optimal value of </w:t>
+      </w:r>
+      <w:r>
+        <w:t>theta is theta</w:t>
+      </w:r>
+      <w:r>
+        <w:t xml:space="preserve">1 </w:t>
+      </w:r>
+      <w:r>
+        <w:t>= 5, theta</w:t>
+      </w:r>
+      <w:r>
+        <w:t xml:space="preserve">2 </w:t>
+      </w:r>
+      <w:r>
+        <w:t>= 5, exactly as we we</w:t>
+      </w:r>
+      <w:r>
+        <w:t xml:space="preserve">re hoping. </w:t>
+      </w:r>
+    </w:p>
+    <w:p>
+      <w:pPr>
+        <w:pStyle w:val="ListBullet"/>
+      </w:pPr>
+      <w:r>
+        <w:t xml:space="preserve">Cost </w:t>
+      </w:r>
+      <w:r>
+        <w:t>function value</w:t>
+      </w:r>
+      <w:r>
+        <w:t xml:space="preserve"> </w:t>
+      </w:r>
+      <w:r>
+        <w:t xml:space="preserve">at the optimum is = 1.5^-30, </w:t>
+      </w:r>
+      <w:r>
+        <w:t>essentially</w:t>
+      </w:r>
+      <w:r>
+        <w:t xml:space="preserve"> 0, which is also what we were hoping for</w:t>
+      </w:r>
+    </w:p>
+    <w:p>
+      <w:pPr>
+        <w:pStyle w:val="ListBullet"/>
+      </w:pPr>
+      <w:r>
+        <w:rPr>
+          <w:b/>
+        </w:rPr>
+        <w:t>E</w:t>
+      </w:r>
+      <w:r>
+        <w:rPr>
+          <w:b/>
+        </w:rPr>
+        <w:t xml:space="preserve">xit flag </w:t>
+      </w:r>
+      <w:r>
+        <w:rPr>
+          <w:b/>
+        </w:rPr>
+        <w:t xml:space="preserve">= </w:t>
+      </w:r>
+      <w:r>
+        <w:t>1</w:t>
+      </w:r>
+      <w:r>
+        <w:t xml:space="preserve"> </w:t>
+      </w:r>
+      <w:r>
+        <w:sym w:font="Wingdings" w:char="F0E0"/>
+      </w:r>
+      <w:r>
+        <w:t xml:space="preserve"> </w:t>
+      </w:r>
+      <w:r>
+        <w:t xml:space="preserve">shows what </w:t>
+      </w:r>
+      <w:r>
+        <w:t xml:space="preserve">the convergence status of this </w:t>
+      </w:r>
+      <w:r>
+        <w:sym w:font="Wingdings" w:char="F0E0"/>
+      </w:r>
+      <w:r>
+        <w:t xml:space="preserve"> verifies if </w:t>
+      </w:r>
+      <w:r>
+        <w:t xml:space="preserve">this algorithm has converged. </w:t>
+      </w:r>
+    </w:p>
+    <w:p>
+      <w:pPr>
+        <w:pStyle w:val="ListBullet"/>
+      </w:pPr>
+      <w:r>
+        <w:t>T</w:t>
+      </w:r>
+      <w:r>
+        <w:t>hat's how we optimize o</w:t>
+      </w:r>
+      <w:r>
+        <w:t>ur tria</w:t>
+      </w:r>
+      <w:r>
+        <w:t>l example of this simple, quick-</w:t>
+      </w:r>
+      <w:r>
+        <w:t>driving cost function.</w:t>
+      </w:r>
+    </w:p>
+    <w:p>
+      <w:pPr>
+        <w:pStyle w:val="ListBullet"/>
+      </w:pPr>
+      <w:r>
+        <w:t xml:space="preserve">In logistic regression, </w:t>
+      </w:r>
+      <w:r>
+        <w:t>we have a parameter vector theta</w:t>
+      </w:r>
+      <w:r>
+        <w:t xml:space="preserve"> comprised of parameters theta0 through theta(</w:t>
+      </w:r>
+      <w:r>
+        <w:t>n</w:t>
+      </w:r>
+      <w:r>
+        <w:t>+1)</w:t>
+      </w:r>
+      <w:r>
+        <w:t xml:space="preserve"> </w:t>
+      </w:r>
+    </w:p>
+    <w:p>
+      <w:pPr>
+        <w:pStyle w:val="ListBullet"/>
+        <w:tabs>
+          <w:tab w:val="clear" w:pos="360"/>
+          <w:tab w:val="num" w:pos="720"/>
+        </w:tabs>
+        <w:ind w:left="720"/>
+      </w:pPr>
+      <w:r>
+        <w:t>Theta(n) in O</w:t>
+      </w:r>
+      <w:r>
+        <w:t xml:space="preserve">ctave </w:t>
+      </w:r>
+      <w:r>
+        <w:t xml:space="preserve">b/c Octave indexes </w:t>
+      </w:r>
+      <w:r>
+        <w:t>vectors from 1</w:t>
+      </w:r>
+      <w:r>
+        <w:t xml:space="preserve"> </w:t>
+      </w:r>
+      <w:r>
+        <w:sym w:font="Wingdings" w:char="F0E0"/>
+      </w:r>
+      <w:r>
+        <w:t xml:space="preserve"> theta 0 is written theta 1 in </w:t>
+      </w:r>
+      <w:r>
+        <w:t>Octave</w:t>
+      </w:r>
+    </w:p>
+    <w:p>
+      <w:pPr>
+        <w:pStyle w:val="ListBullet"/>
+      </w:pPr>
+      <w:r>
+        <w:t>T</w:t>
+      </w:r>
+      <w:r>
+        <w:t xml:space="preserve">hen write a cost </w:t>
+      </w:r>
+      <w:r>
+        <w:t xml:space="preserve">function </w:t>
+      </w:r>
+      <w:r>
+        <w:t>for logistic regression</w:t>
+      </w:r>
+      <w:r>
+        <w:t xml:space="preserve"> which</w:t>
+      </w:r>
+      <w:r>
+        <w:t xml:space="preserve"> </w:t>
+      </w:r>
+      <w:r>
+        <w:t xml:space="preserve">returns </w:t>
+      </w:r>
+      <w:r>
+        <w:t>J-</w:t>
+      </w:r>
+      <w:proofErr w:type="spellStart"/>
+      <w:r>
+        <w:t>val</w:t>
+      </w:r>
+      <w:proofErr w:type="spellEnd"/>
+      <w:r>
+        <w:t xml:space="preserve"> + the gradients from values we give it (as </w:t>
+      </w:r>
+      <w:proofErr w:type="spellStart"/>
+      <w:r>
+        <w:t>args</w:t>
+      </w:r>
+      <w:proofErr w:type="spellEnd"/>
+      <w:r>
+        <w:t>)</w:t>
+      </w:r>
+    </w:p>
+    <w:p>
+      <w:pPr>
+        <w:pStyle w:val="ListBullet"/>
+        <w:tabs>
+          <w:tab w:val="clear" w:pos="360"/>
+          <w:tab w:val="num" w:pos="720"/>
+        </w:tabs>
+        <w:ind w:left="720"/>
+      </w:pPr>
+      <w:r>
+        <w:t xml:space="preserve">gradient 1 </w:t>
+      </w:r>
+      <w:r>
+        <w:t xml:space="preserve">= </w:t>
+      </w:r>
+      <w:r>
+        <w:t xml:space="preserve">some code to compute the partial derivative in respect to theta 0, </w:t>
+      </w:r>
+      <w:r>
+        <w:t xml:space="preserve">gradient 2 = code to compute </w:t>
+      </w:r>
+      <w:r>
+        <w:t xml:space="preserve">partial derivative respect to theta 1 and so on. </w:t>
+      </w:r>
+    </w:p>
+    <w:p>
+      <w:pPr>
+        <w:pStyle w:val="ListBullet"/>
+        <w:numPr>
+          <w:ilvl w:val="0"/>
+          <w:numId w:val="0"/>
+        </w:numPr>
+        <w:ind w:left="1800" w:firstLine="360"/>
+      </w:pPr>
+      <w:r>
+        <w:rPr>
+          <w:noProof/>
+        </w:rPr>
+        <w:drawing>
+          <wp:inline distT="0" distB="0" distL="0" distR="0" wp14:anchorId="773B6003" wp14:editId="0E1750A6">
+            <wp:extent cx="2977853" cy="1874520"/>
+            <wp:effectExtent l="0" t="0" r="0" b="0"/>
+            <wp:docPr id="46" name="Picture 46"/>
+            <wp:cNvGraphicFramePr>
+              <a:graphicFrameLocks xmlns:a="http://schemas.openxmlformats.org/drawingml/2006/main" noChangeAspect="1"/>
+            </wp:cNvGraphicFramePr>
+            <a:graphic xmlns:a="http://schemas.openxmlformats.org/drawingml/2006/main">
+              <a:graphicData uri="http://schemas.openxmlformats.org/drawingml/2006/picture">
+                <pic:pic xmlns:pic="http://schemas.openxmlformats.org/drawingml/2006/picture">
+                  <pic:nvPicPr>
+                    <pic:cNvPr id="1" name=""/>
+                    <pic:cNvPicPr/>
+                  </pic:nvPicPr>
+                  <pic:blipFill>
+                    <a:blip r:embed="rId49"/>
+                    <a:stretch>
+                      <a:fillRect/>
+                    </a:stretch>
+                  </pic:blipFill>
+                  <pic:spPr>
+                    <a:xfrm>
+                      <a:off x="0" y="0"/>
+                      <a:ext cx="2988423" cy="1881174"/>
+                    </a:xfrm>
+                    <a:prstGeom prst="rect">
+                      <a:avLst/>
+                    </a:prstGeom>
+                  </pic:spPr>
+                </pic:pic>
+              </a:graphicData>
+            </a:graphic>
+          </wp:inline>
+        </w:drawing>
+      </w:r>
+    </w:p>
+    <w:p>
+      <w:pPr>
+        <w:pStyle w:val="ListBullet"/>
+      </w:pPr>
+      <w:r>
+        <w:t>I</w:t>
+      </w:r>
+      <w:r>
+        <w:t xml:space="preserve">n order to apply this to logistic regression </w:t>
+      </w:r>
+      <w:r>
+        <w:t>(</w:t>
+      </w:r>
+      <w:r>
+        <w:t xml:space="preserve">or even linear </w:t>
+      </w:r>
+      <w:r>
+        <w:t xml:space="preserve">regression), we </w:t>
+      </w:r>
+      <w:r>
+        <w:t>need to do plug in the appropriate code to compute these things 13:15</w:t>
+      </w:r>
+    </w:p>
+    <w:p>
+      <w:pPr>
+        <w:pStyle w:val="ListBullet"/>
+        <w:numPr>
+          <w:ilvl w:val="0"/>
+          <w:numId w:val="0"/>
+        </w:numPr>
+        <w:ind w:left="1080" w:firstLine="360"/>
+      </w:pPr>
+      <w:r>
+        <w:rPr>
+          <w:noProof/>
+        </w:rPr>
+        <w:lastRenderedPageBreak/>
+        <w:drawing>
+          <wp:inline distT="0" distB="0" distL="0" distR="0" wp14:anchorId="095496A7" wp14:editId="3F7CACC8">
+            <wp:extent cx="3857625" cy="1395591"/>
+            <wp:effectExtent l="0" t="0" r="0" b="0"/>
+            <wp:docPr id="47" name="Picture 47"/>
+            <wp:cNvGraphicFramePr>
+              <a:graphicFrameLocks xmlns:a="http://schemas.openxmlformats.org/drawingml/2006/main" noChangeAspect="1"/>
+            </wp:cNvGraphicFramePr>
+            <a:graphic xmlns:a="http://schemas.openxmlformats.org/drawingml/2006/main">
+              <a:graphicData uri="http://schemas.openxmlformats.org/drawingml/2006/picture">
+                <pic:pic xmlns:pic="http://schemas.openxmlformats.org/drawingml/2006/picture">
+                  <pic:nvPicPr>
+                    <pic:cNvPr id="1" name=""/>
+                    <pic:cNvPicPr/>
+                  </pic:nvPicPr>
+                  <pic:blipFill>
+                    <a:blip r:embed="rId50"/>
+                    <a:stretch>
+                      <a:fillRect/>
+                    </a:stretch>
+                  </pic:blipFill>
+                  <pic:spPr>
+                    <a:xfrm>
+                      <a:off x="0" y="0"/>
+                      <a:ext cx="3872305" cy="1400902"/>
+                    </a:xfrm>
+                    <a:prstGeom prst="rect">
+                      <a:avLst/>
+                    </a:prstGeom>
+                  </pic:spPr>
+                </pic:pic>
+              </a:graphicData>
+            </a:graphic>
+          </wp:inline>
+        </w:drawing>
+      </w:r>
+    </w:p>
+    <w:p>
+      <w:pPr>
+        <w:pStyle w:val="ListBullet"/>
+        <w:numPr>
+          <w:ilvl w:val="0"/>
+          <w:numId w:val="0"/>
+        </w:numPr>
+        <w:ind w:left="720" w:firstLine="720"/>
+      </w:pPr>
+      <w:r>
+        <w:rPr>
+          <w:noProof/>
+        </w:rPr>
+        <w:drawing>
+          <wp:inline distT="0" distB="0" distL="0" distR="0" wp14:anchorId="6E2B4761" wp14:editId="56ABC66E">
+            <wp:extent cx="3952875" cy="696104"/>
+            <wp:effectExtent l="0" t="0" r="0" b="8890"/>
+            <wp:docPr id="48" name="Picture 48"/>
+            <wp:cNvGraphicFramePr>
+              <a:graphicFrameLocks xmlns:a="http://schemas.openxmlformats.org/drawingml/2006/main" noChangeAspect="1"/>
+            </wp:cNvGraphicFramePr>
+            <a:graphic xmlns:a="http://schemas.openxmlformats.org/drawingml/2006/main">
+              <a:graphicData uri="http://schemas.openxmlformats.org/drawingml/2006/picture">
+                <pic:pic xmlns:pic="http://schemas.openxmlformats.org/drawingml/2006/picture">
+                  <pic:nvPicPr>
+                    <pic:cNvPr id="1" name=""/>
+                    <pic:cNvPicPr/>
+                  </pic:nvPicPr>
+                  <pic:blipFill>
+                    <a:blip r:embed="rId51"/>
+                    <a:stretch>
+                      <a:fillRect/>
+                    </a:stretch>
+                  </pic:blipFill>
+                  <pic:spPr>
+                    <a:xfrm>
+                      <a:off x="0" y="0"/>
+                      <a:ext cx="4016074" cy="707233"/>
+                    </a:xfrm>
+                    <a:prstGeom prst="rect">
+                      <a:avLst/>
+                    </a:prstGeom>
+                  </pic:spPr>
+                </pic:pic>
+              </a:graphicData>
+            </a:graphic>
+          </wp:inline>
+        </w:drawing>
+      </w:r>
+    </w:p>
+    <w:p>
+      <w:pPr>
+        <w:pStyle w:val="ListBullet"/>
+        <w:numPr>
+          <w:ilvl w:val="0"/>
+          <w:numId w:val="0"/>
+        </w:numPr>
+        <w:ind w:left="720" w:firstLine="720"/>
+      </w:pPr>
+    </w:p>
+    <w:p>
+      <w:pPr>
+        <w:pStyle w:val="ListBullet"/>
+        <w:rPr>
+          <w:b/>
+        </w:rPr>
+      </w:pPr>
+      <w:r>
+        <w:t>L</w:t>
+      </w:r>
+      <w:r>
+        <w:t xml:space="preserve">ogistic regression </w:t>
+      </w:r>
+      <w:r>
+        <w:t xml:space="preserve">can </w:t>
+      </w:r>
+      <w:r>
+        <w:t xml:space="preserve">work for </w:t>
+      </w:r>
+      <w:r>
+        <w:rPr>
+          <w:b/>
+        </w:rPr>
+        <w:t xml:space="preserve">multiclass classification </w:t>
+      </w:r>
+      <w:r>
+        <w:t>problems</w:t>
+      </w:r>
+      <w:r>
+        <w:t xml:space="preserve"> as well, such as w/ </w:t>
+      </w:r>
+      <w:r>
+        <w:t xml:space="preserve">an algorithm called </w:t>
+      </w:r>
+      <w:r>
+        <w:rPr>
+          <w:b/>
+        </w:rPr>
+        <w:t xml:space="preserve">one-versus-all classification. </w:t>
+      </w:r>
+    </w:p>
+    <w:p>
+      <w:pPr>
+        <w:pStyle w:val="ListBullet"/>
+      </w:pPr>
+      <w:r>
+        <w:t>M</w:t>
+      </w:r>
+      <w:r>
+        <w:t>ulticlass classification problem</w:t>
+      </w:r>
+      <w:r>
+        <w:t>s</w:t>
+      </w:r>
+      <w:r>
+        <w:t>:</w:t>
+      </w:r>
+    </w:p>
+    <w:p>
+      <w:pPr>
+        <w:pStyle w:val="ListBullet"/>
+        <w:tabs>
+          <w:tab w:val="clear" w:pos="360"/>
+          <w:tab w:val="num" w:pos="720"/>
+        </w:tabs>
+        <w:ind w:left="720"/>
+      </w:pPr>
+      <w:r>
+        <w:t>S</w:t>
+      </w:r>
+      <w:r>
+        <w:t xml:space="preserve">ay you want a learning algorithm to automatically tag emails </w:t>
+      </w:r>
+      <w:r>
+        <w:t xml:space="preserve">(work, </w:t>
+      </w:r>
+      <w:r>
+        <w:t xml:space="preserve">friends, family, </w:t>
+      </w:r>
+      <w:r>
+        <w:t>etc.)</w:t>
+      </w:r>
+    </w:p>
+    <w:p>
+      <w:pPr>
+        <w:pStyle w:val="ListBullet"/>
+        <w:tabs>
+          <w:tab w:val="clear" w:pos="360"/>
+          <w:tab w:val="num" w:pos="1080"/>
+        </w:tabs>
+        <w:ind w:left="1080"/>
+      </w:pPr>
+      <w:r>
+        <w:t xml:space="preserve">4 </w:t>
+      </w:r>
+      <w:r>
+        <w:t xml:space="preserve">classes </w:t>
+      </w:r>
+      <w:r>
+        <w:t xml:space="preserve">to </w:t>
+      </w:r>
+      <w:r>
+        <w:t xml:space="preserve">which we might assign </w:t>
+      </w:r>
+      <w:r>
+        <w:t xml:space="preserve">emails </w:t>
+      </w:r>
+      <w:r>
+        <w:sym w:font="Wingdings" w:char="F0E0"/>
+      </w:r>
+      <w:r>
+        <w:t xml:space="preserve"> </w:t>
+      </w:r>
+      <w:r>
+        <w:t>classes y = 1, y =</w:t>
+      </w:r>
+      <w:r>
+        <w:t xml:space="preserve"> </w:t>
+      </w:r>
+      <w:r>
+        <w:t>2, y =</w:t>
+      </w:r>
+      <w:r>
+        <w:t xml:space="preserve"> </w:t>
+      </w:r>
+      <w:r>
+        <w:t>3, and y = 4. A</w:t>
+      </w:r>
+    </w:p>
+    <w:p>
+      <w:pPr>
+        <w:pStyle w:val="ListBullet"/>
+        <w:tabs>
+          <w:tab w:val="clear" w:pos="360"/>
+          <w:tab w:val="num" w:pos="720"/>
+        </w:tabs>
+        <w:ind w:left="720"/>
+      </w:pPr>
+      <w:r>
+        <w:t>F</w:t>
+      </w:r>
+      <w:r>
+        <w:t xml:space="preserve">or medical diagnosis, if a patient comes </w:t>
+      </w:r>
+      <w:r>
+        <w:t>in w/</w:t>
+      </w:r>
+      <w:r>
+        <w:t xml:space="preserve"> a stuffy nose, possible diagnosis could be </w:t>
+      </w:r>
+      <w:r>
+        <w:t>they're not ill (y = 1), have a cold (y = 2), or have a flu (y = 3)</w:t>
+      </w:r>
+    </w:p>
+    <w:p>
+      <w:pPr>
+        <w:pStyle w:val="ListBullet"/>
+        <w:tabs>
+          <w:tab w:val="clear" w:pos="360"/>
+          <w:tab w:val="num" w:pos="720"/>
+        </w:tabs>
+        <w:ind w:left="720"/>
+      </w:pPr>
+      <w:r>
+        <w:t>C</w:t>
+      </w:r>
+      <w:r>
+        <w:t>lassify weather</w:t>
+      </w:r>
+      <w:r>
+        <w:t xml:space="preserve"> as </w:t>
+      </w:r>
+      <w:r>
+        <w:t xml:space="preserve">sunny, cloudy, rainy, or snow, </w:t>
+      </w:r>
+    </w:p>
+    <w:p>
+      <w:pPr>
+        <w:pStyle w:val="ListBullet"/>
+      </w:pPr>
+      <w:r>
+        <w:t>I</w:t>
+      </w:r>
+      <w:r>
+        <w:t>n all of these example</w:t>
+      </w:r>
+      <w:r>
+        <w:t xml:space="preserve">s, y can take on a # </w:t>
+      </w:r>
+      <w:r>
+        <w:t>of values</w:t>
+      </w:r>
+    </w:p>
+    <w:p>
+      <w:pPr>
+        <w:pStyle w:val="ListBullet"/>
+      </w:pPr>
+      <w:r>
+        <w:t xml:space="preserve">Whereas for a binary classification problem, our data sets </w:t>
+      </w:r>
+      <w:r>
+        <w:t xml:space="preserve">looks </w:t>
+      </w:r>
+      <w:r>
+        <w:t>like</w:t>
+      </w:r>
+      <w:r>
+        <w:t xml:space="preserve"> the left, f</w:t>
+      </w:r>
+      <w:r>
+        <w:t xml:space="preserve">or a multi-class classification problem our data sets may look like </w:t>
+      </w:r>
+      <w:r>
+        <w:t>the right</w:t>
+      </w:r>
+    </w:p>
+    <w:p>
+      <w:pPr>
+        <w:pStyle w:val="ListBullet"/>
+        <w:numPr>
+          <w:ilvl w:val="0"/>
+          <w:numId w:val="0"/>
+        </w:numPr>
+        <w:ind w:left="1800" w:firstLine="360"/>
+      </w:pPr>
+      <w:r>
+        <w:rPr>
+          <w:noProof/>
+        </w:rPr>
+        <w:drawing>
+          <wp:inline distT="0" distB="0" distL="0" distR="0" wp14:anchorId="6BAF3966" wp14:editId="36DCB3B5">
+            <wp:extent cx="2904726" cy="1388744"/>
+            <wp:effectExtent l="0" t="0" r="0" b="2540"/>
+            <wp:docPr id="49" name="Picture 49"/>
+            <wp:cNvGraphicFramePr>
+              <a:graphicFrameLocks xmlns:a="http://schemas.openxmlformats.org/drawingml/2006/main" noChangeAspect="1"/>
+            </wp:cNvGraphicFramePr>
+            <a:graphic xmlns:a="http://schemas.openxmlformats.org/drawingml/2006/main">
+              <a:graphicData uri="http://schemas.openxmlformats.org/drawingml/2006/picture">
+                <pic:pic xmlns:pic="http://schemas.openxmlformats.org/drawingml/2006/picture">
+                  <pic:nvPicPr>
+                    <pic:cNvPr id="1" name=""/>
+                    <pic:cNvPicPr/>
+                  </pic:nvPicPr>
+                  <pic:blipFill>
+                    <a:blip r:embed="rId52"/>
+                    <a:stretch>
+                      <a:fillRect/>
+                    </a:stretch>
+                  </pic:blipFill>
+                  <pic:spPr>
+                    <a:xfrm>
+                      <a:off x="0" y="0"/>
+                      <a:ext cx="2924273" cy="1398089"/>
+                    </a:xfrm>
+                    <a:prstGeom prst="rect">
+                      <a:avLst/>
+                    </a:prstGeom>
+                  </pic:spPr>
+                </pic:pic>
+              </a:graphicData>
+            </a:graphic>
+          </wp:inline>
+        </w:drawing>
+      </w:r>
+    </w:p>
+    <w:p>
+      <w:pPr>
+        <w:pStyle w:val="ListBullet"/>
+      </w:pPr>
+      <w:r>
+        <w:t xml:space="preserve">The question is, </w:t>
+      </w:r>
+      <w:r>
+        <w:t xml:space="preserve">given the data set </w:t>
+      </w:r>
+      <w:r>
+        <w:t>w/ 3 classes, how</w:t>
+      </w:r>
+      <w:r>
+        <w:t xml:space="preserve"> do we get a learning algorithm to work </w:t>
+      </w:r>
+      <w:r>
+        <w:t xml:space="preserve">here? </w:t>
+      </w:r>
+    </w:p>
+    <w:p>
+      <w:pPr>
+        <w:pStyle w:val="ListBullet"/>
+      </w:pPr>
+      <w:r>
+        <w:t xml:space="preserve">We already know how to do binary classification using a </w:t>
+      </w:r>
+      <w:r>
+        <w:t xml:space="preserve">regression, </w:t>
+      </w:r>
+      <w:r>
+        <w:t xml:space="preserve">maybe fit a straight line to set for positive </w:t>
+      </w:r>
+      <w:r>
+        <w:t xml:space="preserve">+ </w:t>
+      </w:r>
+      <w:r>
+        <w:t xml:space="preserve">negative classes = an </w:t>
+      </w:r>
+      <w:r>
+        <w:t xml:space="preserve">idea called </w:t>
+      </w:r>
+      <w:r>
+        <w:rPr>
+          <w:b/>
+        </w:rPr>
+        <w:t xml:space="preserve">one-vs-all/one-vs-rest </w:t>
+      </w:r>
+      <w:r>
+        <w:rPr>
+          <w:b/>
+        </w:rPr>
+        <w:t>classification</w:t>
+      </w:r>
+      <w:r>
+        <w:t xml:space="preserve">. </w:t>
+      </w:r>
+    </w:p>
+    <w:p>
+      <w:pPr>
+        <w:pStyle w:val="ListBullet"/>
+      </w:pPr>
+      <w:r>
+        <w:t xml:space="preserve">We can then take this </w:t>
+      </w:r>
+      <w:r>
+        <w:t xml:space="preserve">+ </w:t>
+      </w:r>
+      <w:r>
+        <w:t xml:space="preserve">make it work </w:t>
+      </w:r>
+      <w:r>
+        <w:t xml:space="preserve">w/ </w:t>
+      </w:r>
+      <w:r>
+        <w:t xml:space="preserve">multi-class classification as well. </w:t>
+      </w:r>
+    </w:p>
+    <w:p>
+      <w:pPr>
+        <w:pStyle w:val="ListBullet"/>
+      </w:pPr>
+      <w:r>
+        <w:t>For 3 classes,</w:t>
+      </w:r>
+      <w:r>
+        <w:t xml:space="preserve"> take </w:t>
+      </w:r>
+      <w:r>
+        <w:t xml:space="preserve">the </w:t>
+      </w:r>
+      <w:r>
+        <w:t xml:space="preserve">training set </w:t>
+      </w:r>
+      <w:r>
+        <w:t xml:space="preserve">+ </w:t>
+      </w:r>
+      <w:r>
+        <w:t xml:space="preserve">turn </w:t>
+      </w:r>
+      <w:r>
+        <w:t xml:space="preserve">it </w:t>
+      </w:r>
+      <w:r>
+        <w:t xml:space="preserve">into </w:t>
+      </w:r>
+      <w:r>
+        <w:t xml:space="preserve">3 </w:t>
+      </w:r>
+      <w:r>
+        <w:rPr>
+          <w:i/>
+        </w:rPr>
+        <w:t xml:space="preserve">separate binary/2-class </w:t>
+      </w:r>
+      <w:r>
+        <w:rPr>
+          <w:i/>
+        </w:rPr>
+        <w:t>classification problems</w:t>
+      </w:r>
+    </w:p>
+    <w:p>
+      <w:pPr>
+        <w:pStyle w:val="ListBullet"/>
+        <w:numPr>
+          <w:ilvl w:val="0"/>
+          <w:numId w:val="0"/>
+        </w:numPr>
+        <w:ind w:left="1080" w:firstLine="360"/>
+      </w:pPr>
+      <w:r>
+        <w:rPr>
+          <w:noProof/>
+        </w:rPr>
+        <w:drawing>
+          <wp:inline distT="0" distB="0" distL="0" distR="0" wp14:anchorId="516B3B7B" wp14:editId="3938C6F8">
+            <wp:extent cx="2209800" cy="1046059"/>
+            <wp:effectExtent l="0" t="0" r="0" b="1905"/>
+            <wp:docPr id="50" name="Picture 50"/>
+            <wp:cNvGraphicFramePr>
+              <a:graphicFrameLocks xmlns:a="http://schemas.openxmlformats.org/drawingml/2006/main" noChangeAspect="1"/>
+            </wp:cNvGraphicFramePr>
+            <a:graphic xmlns:a="http://schemas.openxmlformats.org/drawingml/2006/main">
+              <a:graphicData uri="http://schemas.openxmlformats.org/drawingml/2006/picture">
+                <pic:pic xmlns:pic="http://schemas.openxmlformats.org/drawingml/2006/picture">
+                  <pic:nvPicPr>
+                    <pic:cNvPr id="1" name=""/>
+                    <pic:cNvPicPr/>
+                  </pic:nvPicPr>
+                  <pic:blipFill>
+                    <a:blip r:embed="rId53"/>
+                    <a:stretch>
+                      <a:fillRect/>
+                    </a:stretch>
+                  </pic:blipFill>
+                  <pic:spPr>
+                    <a:xfrm>
+                      <a:off x="0" y="0"/>
+                      <a:ext cx="2222818" cy="1052221"/>
+                    </a:xfrm>
+                    <a:prstGeom prst="rect">
+                      <a:avLst/>
+                    </a:prstGeom>
+                  </pic:spPr>
+                </pic:pic>
+              </a:graphicData>
+            </a:graphic>
+          </wp:inline>
+        </w:drawing>
+      </w:r>
+    </w:p>
+    <w:p>
+      <w:pPr>
+        <w:pStyle w:val="ListBullet"/>
+      </w:pPr>
+      <w:r>
+        <w:t>Class 1</w:t>
+      </w:r>
+      <w:r>
+        <w:t xml:space="preserve"> </w:t>
+      </w:r>
+      <w:r>
+        <w:t xml:space="preserve">= the triangle </w:t>
+      </w:r>
+      <w:r>
+        <w:sym w:font="Wingdings" w:char="F0E0"/>
+      </w:r>
+      <w:r>
+        <w:t xml:space="preserve"> </w:t>
+      </w:r>
+      <w:r>
+        <w:t xml:space="preserve">essentially create a new fake training set where classes </w:t>
+      </w:r>
+      <w:r>
+        <w:t xml:space="preserve">2 </w:t>
+      </w:r>
+      <w:r>
+        <w:t xml:space="preserve">and </w:t>
+      </w:r>
+      <w:r>
+        <w:t xml:space="preserve">3 </w:t>
+      </w:r>
+      <w:r>
+        <w:t xml:space="preserve">get </w:t>
+      </w:r>
+      <w:r>
+        <w:t xml:space="preserve">assigned to the negative class + </w:t>
+      </w:r>
+      <w:r>
+        <w:t xml:space="preserve">class </w:t>
+      </w:r>
+      <w:r>
+        <w:t xml:space="preserve">1 </w:t>
+      </w:r>
+      <w:r>
+        <w:t xml:space="preserve">gets </w:t>
+      </w:r>
+      <w:r>
+        <w:t xml:space="preserve">assigned to the positive class + then fit a </w:t>
+      </w:r>
+      <w:r>
+        <w:rPr>
+          <w:b/>
+        </w:rPr>
+        <w:t>classifier</w:t>
+      </w:r>
+      <w:r>
+        <w:t xml:space="preserve">, </w:t>
+      </w:r>
+      <w:r>
+        <w:t>h</w:t>
+      </w:r>
+      <w:r>
+        <w:t>(x)(1)</w:t>
+      </w:r>
+      <w:r>
+        <w:t xml:space="preserve"> </w:t>
+      </w:r>
+    </w:p>
+    <w:p>
+      <w:pPr>
+        <w:pStyle w:val="ListBullet"/>
+      </w:pPr>
+      <w:r>
+        <w:lastRenderedPageBreak/>
+        <w:t>T</w:t>
+      </w:r>
+      <w:r>
+        <w:t xml:space="preserve">hink of the triangles being assigned the value </w:t>
+      </w:r>
+      <w:r>
+        <w:t xml:space="preserve">= 1 </w:t>
+      </w:r>
+      <w:r>
+        <w:t xml:space="preserve">and the circles assigned the value </w:t>
+      </w:r>
+      <w:r>
+        <w:t>=</w:t>
+      </w:r>
+      <w:r>
+        <w:t xml:space="preserve"> 0.</w:t>
+      </w:r>
+    </w:p>
+    <w:p>
+      <w:pPr>
+        <w:pStyle w:val="ListBullet"/>
+      </w:pPr>
+      <w:r>
+        <w:t xml:space="preserve">Then </w:t>
+      </w:r>
+      <w:r>
+        <w:t xml:space="preserve">train a standard logistic regression classifier </w:t>
+      </w:r>
+      <w:r>
+        <w:t xml:space="preserve">to </w:t>
+      </w:r>
+      <w:r>
+        <w:t xml:space="preserve">give us a position boundary </w:t>
+      </w:r>
+    </w:p>
+    <w:p>
+      <w:pPr>
+        <w:pStyle w:val="ListBullet"/>
+      </w:pPr>
+      <w:r>
+        <w:t xml:space="preserve">Then </w:t>
+      </w:r>
+      <w:r>
+        <w:t>do the same thing for class</w:t>
+      </w:r>
+      <w:r>
+        <w:t xml:space="preserve"> 2 and 3</w:t>
+      </w:r>
+    </w:p>
+    <w:p>
+      <w:pPr>
+        <w:pStyle w:val="ListBullet"/>
+        <w:numPr>
+          <w:ilvl w:val="0"/>
+          <w:numId w:val="0"/>
+        </w:numPr>
+        <w:ind w:left="1080"/>
+      </w:pPr>
+      <w:r>
+        <w:rPr>
+          <w:noProof/>
+        </w:rPr>
+        <w:drawing>
+          <wp:inline distT="0" distB="0" distL="0" distR="0" wp14:anchorId="37585877" wp14:editId="3688D31B">
+            <wp:extent cx="2219325" cy="1091106"/>
+            <wp:effectExtent l="0" t="0" r="0" b="0"/>
+            <wp:docPr id="51" name="Picture 51"/>
+            <wp:cNvGraphicFramePr>
+              <a:graphicFrameLocks xmlns:a="http://schemas.openxmlformats.org/drawingml/2006/main" noChangeAspect="1"/>
+            </wp:cNvGraphicFramePr>
+            <a:graphic xmlns:a="http://schemas.openxmlformats.org/drawingml/2006/main">
+              <a:graphicData uri="http://schemas.openxmlformats.org/drawingml/2006/picture">
+                <pic:pic xmlns:pic="http://schemas.openxmlformats.org/drawingml/2006/picture">
+                  <pic:nvPicPr>
+                    <pic:cNvPr id="1" name=""/>
+                    <pic:cNvPicPr/>
+                  </pic:nvPicPr>
+                  <pic:blipFill>
+                    <a:blip r:embed="rId54"/>
+                    <a:stretch>
+                      <a:fillRect/>
+                    </a:stretch>
+                  </pic:blipFill>
+                  <pic:spPr>
+                    <a:xfrm>
+                      <a:off x="0" y="0"/>
+                      <a:ext cx="2226423" cy="1094596"/>
+                    </a:xfrm>
+                    <a:prstGeom prst="rect">
+                      <a:avLst/>
+                    </a:prstGeom>
+                  </pic:spPr>
+                </pic:pic>
+              </a:graphicData>
+            </a:graphic>
+          </wp:inline>
+        </w:drawing>
+      </w:r>
+      <w:r>
+        <w:rPr>
+          <w:noProof/>
+        </w:rPr>
+        <w:t xml:space="preserve"> </w:t>
+      </w:r>
+      <w:r>
+        <w:rPr>
+          <w:noProof/>
+        </w:rPr>
+        <w:drawing>
+          <wp:inline distT="0" distB="0" distL="0" distR="0" wp14:anchorId="15628B3B" wp14:editId="6884F2E3">
+            <wp:extent cx="2257425" cy="1166087"/>
+            <wp:effectExtent l="0" t="0" r="0" b="0"/>
+            <wp:docPr id="52" name="Picture 52"/>
+            <wp:cNvGraphicFramePr>
+              <a:graphicFrameLocks xmlns:a="http://schemas.openxmlformats.org/drawingml/2006/main" noChangeAspect="1"/>
+            </wp:cNvGraphicFramePr>
+            <a:graphic xmlns:a="http://schemas.openxmlformats.org/drawingml/2006/main">
+              <a:graphicData uri="http://schemas.openxmlformats.org/drawingml/2006/picture">
+                <pic:pic xmlns:pic="http://schemas.openxmlformats.org/drawingml/2006/picture">
+                  <pic:nvPicPr>
+                    <pic:cNvPr id="1" name=""/>
+                    <pic:cNvPicPr/>
+                  </pic:nvPicPr>
+                  <pic:blipFill>
+                    <a:blip r:embed="rId55"/>
+                    <a:stretch>
+                      <a:fillRect/>
+                    </a:stretch>
+                  </pic:blipFill>
+                  <pic:spPr>
+                    <a:xfrm>
+                      <a:off x="0" y="0"/>
+                      <a:ext cx="2271628" cy="1173423"/>
+                    </a:xfrm>
+                    <a:prstGeom prst="rect">
+                      <a:avLst/>
+                    </a:prstGeom>
+                  </pic:spPr>
+                </pic:pic>
+              </a:graphicData>
+            </a:graphic>
+          </wp:inline>
+        </w:drawing>
+      </w:r>
+    </w:p>
+    <w:p>
+      <w:pPr>
+        <w:pStyle w:val="ListBullet"/>
+      </w:pPr>
+      <w:r>
+        <w:t>W</w:t>
+      </w:r>
+      <w:r>
+        <w:t xml:space="preserve">e've fit </w:t>
+      </w:r>
+      <w:r>
+        <w:t xml:space="preserve">3 </w:t>
+      </w:r>
+      <w:r>
+        <w:t>classifiers</w:t>
+      </w:r>
+      <w:r>
+        <w:t xml:space="preserve">, trying </w:t>
+      </w:r>
+      <w:r>
+        <w:t xml:space="preserve">to estimate the probability y </w:t>
+      </w:r>
+      <w:r>
+        <w:t xml:space="preserve">= class </w:t>
+      </w:r>
+      <w:proofErr w:type="spellStart"/>
+      <w:r>
+        <w:t>i</w:t>
+      </w:r>
+      <w:proofErr w:type="spellEnd"/>
+      <w:r>
+        <w:t xml:space="preserve">, given </w:t>
+      </w:r>
+      <w:r>
+        <w:t xml:space="preserve">an </w:t>
+      </w:r>
+      <w:r>
+        <w:t>x, parametrized by theta</w:t>
+      </w:r>
+    </w:p>
+    <w:p>
+      <w:pPr>
+        <w:pStyle w:val="ListBullet"/>
+        <w:numPr>
+          <w:ilvl w:val="0"/>
+          <w:numId w:val="0"/>
+        </w:numPr>
+        <w:ind w:left="1800"/>
+      </w:pPr>
+      <w:r>
+        <w:rPr>
+          <w:noProof/>
+        </w:rPr>
+        <w:drawing>
+          <wp:inline distT="0" distB="0" distL="0" distR="0" wp14:anchorId="2850162F" wp14:editId="29C3602E">
+            <wp:extent cx="3495675" cy="514923"/>
+            <wp:effectExtent l="0" t="0" r="0" b="0"/>
+            <wp:docPr id="53" name="Picture 53"/>
+            <wp:cNvGraphicFramePr>
+              <a:graphicFrameLocks xmlns:a="http://schemas.openxmlformats.org/drawingml/2006/main" noChangeAspect="1"/>
+            </wp:cNvGraphicFramePr>
+            <a:graphic xmlns:a="http://schemas.openxmlformats.org/drawingml/2006/main">
+              <a:graphicData uri="http://schemas.openxmlformats.org/drawingml/2006/picture">
+                <pic:pic xmlns:pic="http://schemas.openxmlformats.org/drawingml/2006/picture">
+                  <pic:nvPicPr>
+                    <pic:cNvPr id="1" name=""/>
+                    <pic:cNvPicPr/>
+                  </pic:nvPicPr>
+                  <pic:blipFill>
+                    <a:blip r:embed="rId56"/>
+                    <a:stretch>
+                      <a:fillRect/>
+                    </a:stretch>
+                  </pic:blipFill>
+                  <pic:spPr>
+                    <a:xfrm>
+                      <a:off x="0" y="0"/>
+                      <a:ext cx="3567417" cy="525491"/>
+                    </a:xfrm>
+                    <a:prstGeom prst="rect">
+                      <a:avLst/>
+                    </a:prstGeom>
+                  </pic:spPr>
+                </pic:pic>
+              </a:graphicData>
+            </a:graphic>
+          </wp:inline>
+        </w:drawing>
+      </w:r>
+    </w:p>
+    <w:p>
+      <w:pPr>
+        <w:pStyle w:val="ListBullet"/>
+      </w:pPr>
+      <w:r>
+        <w:t>I</w:t>
+      </w:r>
+      <w:r>
+        <w:t xml:space="preserve">n the </w:t>
+      </w:r>
+      <w:r>
+        <w:t>1</w:t>
+      </w:r>
+      <w:r>
+        <w:rPr>
+          <w:vertAlign w:val="superscript"/>
+        </w:rPr>
+        <w:t>st</w:t>
+      </w:r>
+      <w:r>
+        <w:t xml:space="preserve">, the </w:t>
+      </w:r>
+      <w:r>
+        <w:t>classifier was learning to recognize the triangles</w:t>
+      </w:r>
+      <w:r>
+        <w:t>/</w:t>
+      </w:r>
+      <w:r>
+        <w:t>thinking of the triangles as a positive clause</w:t>
+      </w:r>
+      <w:r>
+        <w:t xml:space="preserve"> </w:t>
+      </w:r>
+      <w:r>
+        <w:sym w:font="Wingdings" w:char="F0E0"/>
+      </w:r>
+      <w:r>
+        <w:t xml:space="preserve"> h(x)(1)</w:t>
+      </w:r>
+      <w:r>
+        <w:t xml:space="preserve"> is trying to estimate the probability y </w:t>
+      </w:r>
+      <w:r>
+        <w:t xml:space="preserve">= </w:t>
+      </w:r>
+      <w:r>
+        <w:t xml:space="preserve">one, given x is parametrized by theta. </w:t>
+      </w:r>
+    </w:p>
+    <w:p>
+      <w:pPr>
+        <w:pStyle w:val="ListBullet"/>
+      </w:pPr>
+      <w:r>
+        <w:t xml:space="preserve">Then we treat </w:t>
+      </w:r>
+      <w:r>
+        <w:t xml:space="preserve">the square class as a positive class </w:t>
+      </w:r>
+      <w:r>
+        <w:t xml:space="preserve">+ </w:t>
+      </w:r>
+      <w:r>
+        <w:t xml:space="preserve">estimate probability y = 2 and so on. </w:t>
+      </w:r>
+    </w:p>
+    <w:p>
+      <w:pPr>
+        <w:pStyle w:val="ListBullet"/>
+      </w:pPr>
+      <w:r>
+        <w:t xml:space="preserve">So we have </w:t>
+      </w:r>
+      <w:r>
+        <w:t xml:space="preserve">3 </w:t>
+      </w:r>
+      <w:r>
+        <w:t xml:space="preserve">classifiers, each trained to recognize </w:t>
+      </w:r>
+      <w:r>
+        <w:t xml:space="preserve">1 </w:t>
+      </w:r>
+      <w:r>
+        <w:t xml:space="preserve">of the </w:t>
+      </w:r>
+      <w:r>
+        <w:t xml:space="preserve">3 </w:t>
+      </w:r>
+      <w:r>
+        <w:t xml:space="preserve">classes. </w:t>
+      </w:r>
+    </w:p>
+    <w:p>
+      <w:pPr>
+        <w:pStyle w:val="ListBullet"/>
+      </w:pPr>
+      <w:r>
+        <w:t>T</w:t>
+      </w:r>
+      <w:r>
+        <w:t>o summarize, we want to train a l</w:t>
+      </w:r>
+      <w:r>
+        <w:t xml:space="preserve">ogistic regression classifier h(x) </w:t>
+      </w:r>
+      <w:r>
+        <w:t xml:space="preserve">for each class </w:t>
+      </w:r>
+      <w:proofErr w:type="spellStart"/>
+      <w:r>
+        <w:t>i</w:t>
+      </w:r>
+      <w:proofErr w:type="spellEnd"/>
+      <w:r>
+        <w:t xml:space="preserve"> to predict the probability y </w:t>
+      </w:r>
+      <w:r>
+        <w:t xml:space="preserve">= </w:t>
+      </w:r>
+      <w:proofErr w:type="spellStart"/>
+      <w:r>
+        <w:t>i</w:t>
+      </w:r>
+      <w:proofErr w:type="spellEnd"/>
+      <w:r>
+        <w:t xml:space="preserve">. </w:t>
+      </w:r>
+    </w:p>
+    <w:p>
+      <w:pPr>
+        <w:pStyle w:val="ListBullet"/>
+      </w:pPr>
+      <w:r>
+        <w:t>Finally to make a prediction, when given a</w:t>
+      </w:r>
+      <w:r>
+        <w:t xml:space="preserve"> new input x to make a prediction, </w:t>
+      </w:r>
+      <w:r>
+        <w:t xml:space="preserve">we run all </w:t>
+      </w:r>
+      <w:r>
+        <w:t xml:space="preserve">3 </w:t>
+      </w:r>
+      <w:r>
+        <w:t xml:space="preserve">classifiers on the input x </w:t>
+      </w:r>
+      <w:r>
+        <w:t xml:space="preserve">+ </w:t>
+      </w:r>
+      <w:r>
+        <w:t xml:space="preserve">pick the class </w:t>
+      </w:r>
+      <w:proofErr w:type="spellStart"/>
+      <w:r>
+        <w:t>i</w:t>
+      </w:r>
+      <w:proofErr w:type="spellEnd"/>
+      <w:r>
+        <w:t xml:space="preserve"> that maximizes the</w:t>
+      </w:r>
+      <w:r>
+        <w:t xml:space="preserve"> 3 = </w:t>
+      </w:r>
+      <w:r>
+        <w:t>pick the classifier</w:t>
+      </w:r>
+      <w:r>
+        <w:t xml:space="preserve"> that </w:t>
+      </w:r>
+      <w:r>
+        <w:t xml:space="preserve">is most confident </w:t>
+      </w:r>
+    </w:p>
+    <w:p>
+      <w:pPr>
+        <w:pStyle w:val="ListBullet"/>
+      </w:pPr>
+      <w:r>
+        <w:t>W</w:t>
+      </w:r>
+      <w:r>
+        <w:t>h</w:t>
+      </w:r>
+      <w:r>
+        <w:t xml:space="preserve">ichever value of </w:t>
+      </w:r>
+      <w:proofErr w:type="spellStart"/>
+      <w:r>
+        <w:t>i</w:t>
+      </w:r>
+      <w:proofErr w:type="spellEnd"/>
+      <w:r>
+        <w:t xml:space="preserve"> g</w:t>
+      </w:r>
+      <w:r>
+        <w:t xml:space="preserve">ives us the highest probability, </w:t>
+      </w:r>
+      <w:r>
+        <w:t xml:space="preserve">we predict y to be that value. </w:t>
+      </w:r>
+    </w:p>
+    <w:p>
+      <w:pPr>
+        <w:pStyle w:val="ListBullet"/>
+        <w:numPr>
+          <w:ilvl w:val="0"/>
+          <w:numId w:val="0"/>
+        </w:numPr>
+        <w:ind w:left="1800"/>
       </w:pPr>
       <w:bookmarkStart w:id="0" w:name="_GoBack"/>
       <w:bookmarkEnd w:id="0"/>
+      <w:r>
+        <w:rPr>
+          <w:noProof/>
+        </w:rPr>
+        <w:drawing>
+          <wp:inline distT="0" distB="0" distL="0" distR="0" wp14:anchorId="1F35C50F" wp14:editId="782FA56E">
+            <wp:extent cx="3876675" cy="1653799"/>
+            <wp:effectExtent l="0" t="0" r="0" b="3810"/>
+            <wp:docPr id="54" name="Picture 54"/>
+            <wp:cNvGraphicFramePr>
+              <a:graphicFrameLocks xmlns:a="http://schemas.openxmlformats.org/drawingml/2006/main" noChangeAspect="1"/>
+            </wp:cNvGraphicFramePr>
+            <a:graphic xmlns:a="http://schemas.openxmlformats.org/drawingml/2006/main">
+              <a:graphicData uri="http://schemas.openxmlformats.org/drawingml/2006/picture">
+                <pic:pic xmlns:pic="http://schemas.openxmlformats.org/drawingml/2006/picture">
+                  <pic:nvPicPr>
+                    <pic:cNvPr id="1" name=""/>
+                    <pic:cNvPicPr/>
+                  </pic:nvPicPr>
+                  <pic:blipFill>
+                    <a:blip r:embed="rId57"/>
+                    <a:stretch>
+                      <a:fillRect/>
+                    </a:stretch>
+                  </pic:blipFill>
+                  <pic:spPr>
+                    <a:xfrm>
+                      <a:off x="0" y="0"/>
+                      <a:ext cx="3893128" cy="1660818"/>
+                    </a:xfrm>
+                    <a:prstGeom prst="rect">
+                      <a:avLst/>
+                    </a:prstGeom>
+                  </pic:spPr>
+                </pic:pic>
+              </a:graphicData>
+            </a:graphic>
+          </wp:inline>
+        </w:drawing>
+      </w:r>
     </w:p>
     <w:sectPr>
       <w:pgSz w:w="12240" w:h="15840"/>
@@ -6076,7 +8614,7 @@
 </file>
 
 <file path=word/numbering.xml><?xml version="1.0" encoding="utf-8"?>
-<w:numbering xmlns:wpc="http://schemas.microsoft.com/office/word/2010/wordprocessingCanvas" xmlns:cx="http://schemas.microsoft.com/office/drawing/2014/chartex" xmlns:cx1="http://schemas.microsoft.com/office/drawing/2015/9/8/chartex" xmlns:cx2="http://schemas.microsoft.com/office/drawing/2015/10/21/chartex" xmlns:cx3="http://schemas.microsoft.com/office/drawing/2016/5/9/chartex" xmlns:cx4="http://schemas.microsoft.com/office/drawing/2016/5/10/chartex" xmlns:cx5="http://schemas.microsoft.com/office/drawing/2016/5/11/chartex" xmlns:cx6="http://schemas.microsoft.com/office/drawing/2016/5/12/chartex" xmlns:cx7="http://schemas.microsoft.com/office/drawing/2016/5/13/chartex" xmlns:cx8="http://schemas.microsoft.com/office/drawing/2016/5/14/chartex" xmlns:mc="http://schemas.openxmlformats.org/markup-compatibility/2006" xmlns:aink="http://schemas.microsoft.com/office/drawing/2016/ink" xmlns:o="urn:schemas-microsoft-com:office:office" xmlns:r="http://schemas.openxmlformats.org/officeDocument/2006/relationships" xmlns:m="http://schemas.openxmlformats.org/officeDocument/2006/math" xmlns:v="urn:schemas-microsoft-com:vml" xmlns:wp14="http://schemas.microsoft.com/office/word/2010/wordprocessingDrawing" xmlns:wp="http://schemas.openxmlformats.org/drawingml/2006/wordprocessingDrawing" xmlns:w10="urn:schemas-microsoft-com:office:word" xmlns:w="http://schemas.openxmlformats.org/wordprocessingml/2006/main" xmlns:w14="http://schemas.microsoft.com/office/word/2010/wordml" xmlns:w15="http://schemas.microsoft.com/office/word/2012/wordml" xmlns:w16se="http://schemas.microsoft.com/office/word/2015/wordml/symex" xmlns:wpg="http://schemas.microsoft.com/office/word/2010/wordprocessingGroup" xmlns:wpi="http://schemas.microsoft.com/office/word/2010/wordprocessingInk" xmlns:wne="http://schemas.microsoft.com/office/word/2006/wordml" xmlns:wps="http://schemas.microsoft.com/office/word/2010/wordprocessingShape" mc:Ignorable="w14 w15 w16se wp14">
+<w:numbering xmlns:wpc="http://schemas.microsoft.com/office/word/2010/wordprocessingCanvas" xmlns:cx="http://schemas.microsoft.com/office/drawing/2014/chartex" xmlns:cx1="http://schemas.microsoft.com/office/drawing/2015/9/8/chartex" xmlns:cx2="http://schemas.microsoft.com/office/drawing/2015/10/21/chartex" xmlns:cx3="http://schemas.microsoft.com/office/drawing/2016/5/9/chartex" xmlns:cx4="http://schemas.microsoft.com/office/drawing/2016/5/10/chartex" xmlns:cx5="http://schemas.microsoft.com/office/drawing/2016/5/11/chartex" xmlns:cx6="http://schemas.microsoft.com/office/drawing/2016/5/12/chartex" xmlns:cx7="http://schemas.microsoft.com/office/drawing/2016/5/13/chartex" xmlns:cx8="http://schemas.microsoft.com/office/drawing/2016/5/14/chartex" xmlns:mc="http://schemas.openxmlformats.org/markup-compatibility/2006" xmlns:o="urn:schemas-microsoft-com:office:office" xmlns:r="http://schemas.openxmlformats.org/officeDocument/2006/relationships" xmlns:m="http://schemas.openxmlformats.org/officeDocument/2006/math" xmlns:v="urn:schemas-microsoft-com:vml" xmlns:wp14="http://schemas.microsoft.com/office/word/2010/wordprocessingDrawing" xmlns:wp="http://schemas.openxmlformats.org/drawingml/2006/wordprocessingDrawing" xmlns:w10="urn:schemas-microsoft-com:office:word" xmlns:w="http://schemas.openxmlformats.org/wordprocessingml/2006/main" xmlns:w14="http://schemas.microsoft.com/office/word/2010/wordml" xmlns:w15="http://schemas.microsoft.com/office/word/2012/wordml" xmlns:w16se="http://schemas.microsoft.com/office/word/2015/wordml/symex" xmlns:wpg="http://schemas.microsoft.com/office/word/2010/wordprocessingGroup" xmlns:wpi="http://schemas.microsoft.com/office/word/2010/wordprocessingInk" xmlns:wne="http://schemas.microsoft.com/office/word/2006/wordml" xmlns:wps="http://schemas.microsoft.com/office/word/2010/wordprocessingShape" mc:Ignorable="w14 w15 w16se wp14">
   <w:abstractNum w:abstractNumId="0" w15:restartNumberingAfterBreak="0">
     <w:nsid w:val="FFFFFF89"/>
     <w:multiLevelType w:val="singleLevel"/>

</xml_diff>

<commit_message>
Attempt 1-3 of Logistic Regression Quiz for Stanford ML
</commit_message>
<xml_diff>
--- a/MachineLearning/Coursera/StanfordMachineLearning/Week3/week3_BinaryClassification.docx
+++ b/MachineLearning/Coursera/StanfordMachineLearning/Week3/week3_BinaryClassification.docx
@@ -1,6 +1,6 @@
 
 <file path=word/document.xml><?xml version="1.0" encoding="utf-8"?>
-<w:document xmlns:wpc="http://schemas.microsoft.com/office/word/2010/wordprocessingCanvas" xmlns:cx="http://schemas.microsoft.com/office/drawing/2014/chartex" xmlns:cx1="http://schemas.microsoft.com/office/drawing/2015/9/8/chartex" xmlns:cx2="http://schemas.microsoft.com/office/drawing/2015/10/21/chartex" xmlns:cx3="http://schemas.microsoft.com/office/drawing/2016/5/9/chartex" xmlns:cx4="http://schemas.microsoft.com/office/drawing/2016/5/10/chartex" xmlns:cx5="http://schemas.microsoft.com/office/drawing/2016/5/11/chartex" xmlns:cx6="http://schemas.microsoft.com/office/drawing/2016/5/12/chartex" xmlns:cx7="http://schemas.microsoft.com/office/drawing/2016/5/13/chartex" xmlns:cx8="http://schemas.microsoft.com/office/drawing/2016/5/14/chartex" xmlns:mc="http://schemas.openxmlformats.org/markup-compatibility/2006" xmlns:o="urn:schemas-microsoft-com:office:office" xmlns:r="http://schemas.openxmlformats.org/officeDocument/2006/relationships" xmlns:m="http://schemas.openxmlformats.org/officeDocument/2006/math" xmlns:v="urn:schemas-microsoft-com:vml" xmlns:wp14="http://schemas.microsoft.com/office/word/2010/wordprocessingDrawing" xmlns:wp="http://schemas.openxmlformats.org/drawingml/2006/wordprocessingDrawing" xmlns:w10="urn:schemas-microsoft-com:office:word" xmlns:w="http://schemas.openxmlformats.org/wordprocessingml/2006/main" xmlns:w14="http://schemas.microsoft.com/office/word/2010/wordml" xmlns:w15="http://schemas.microsoft.com/office/word/2012/wordml" xmlns:w16se="http://schemas.microsoft.com/office/word/2015/wordml/symex" xmlns:wpg="http://schemas.microsoft.com/office/word/2010/wordprocessingGroup" xmlns:wpi="http://schemas.microsoft.com/office/word/2010/wordprocessingInk" xmlns:wne="http://schemas.microsoft.com/office/word/2006/wordml" xmlns:wps="http://schemas.microsoft.com/office/word/2010/wordprocessingShape" mc:Ignorable="w14 w15 w16se wp14">
+<w:document xmlns:wpc="http://schemas.microsoft.com/office/word/2010/wordprocessingCanvas" xmlns:cx="http://schemas.microsoft.com/office/drawing/2014/chartex" xmlns:cx1="http://schemas.microsoft.com/office/drawing/2015/9/8/chartex" xmlns:cx2="http://schemas.microsoft.com/office/drawing/2015/10/21/chartex" xmlns:cx3="http://schemas.microsoft.com/office/drawing/2016/5/9/chartex" xmlns:cx4="http://schemas.microsoft.com/office/drawing/2016/5/10/chartex" xmlns:cx5="http://schemas.microsoft.com/office/drawing/2016/5/11/chartex" xmlns:cx6="http://schemas.microsoft.com/office/drawing/2016/5/12/chartex" xmlns:cx7="http://schemas.microsoft.com/office/drawing/2016/5/13/chartex" xmlns:cx8="http://schemas.microsoft.com/office/drawing/2016/5/14/chartex" xmlns:mc="http://schemas.openxmlformats.org/markup-compatibility/2006" xmlns:aink="http://schemas.microsoft.com/office/drawing/2016/ink" xmlns:o="urn:schemas-microsoft-com:office:office" xmlns:r="http://schemas.openxmlformats.org/officeDocument/2006/relationships" xmlns:m="http://schemas.openxmlformats.org/officeDocument/2006/math" xmlns:v="urn:schemas-microsoft-com:vml" xmlns:wp14="http://schemas.microsoft.com/office/word/2010/wordprocessingDrawing" xmlns:wp="http://schemas.openxmlformats.org/drawingml/2006/wordprocessingDrawing" xmlns:w10="urn:schemas-microsoft-com:office:word" xmlns:w="http://schemas.openxmlformats.org/wordprocessingml/2006/main" xmlns:w14="http://schemas.microsoft.com/office/word/2010/wordml" xmlns:w15="http://schemas.microsoft.com/office/word/2012/wordml" xmlns:w16se="http://schemas.microsoft.com/office/word/2015/wordml/symex" xmlns:wpg="http://schemas.microsoft.com/office/word/2010/wordprocessingGroup" xmlns:wpi="http://schemas.microsoft.com/office/word/2010/wordprocessingInk" xmlns:wne="http://schemas.microsoft.com/office/word/2006/wordml" xmlns:wps="http://schemas.microsoft.com/office/word/2010/wordprocessingShape" mc:Ignorable="w14 w15 w16se wp14">
   <w:body>
     <w:p>
       <w:pPr>
@@ -454,8 +454,8 @@
         </w:rPr>
         <w:drawing>
           <wp:inline distT="0" distB="0" distL="0" distR="0" wp14:anchorId="5F417858" wp14:editId="3FB4E921">
-            <wp:extent cx="5943600" cy="1600200"/>
-            <wp:effectExtent l="0" t="0" r="0" b="0"/>
+            <wp:extent cx="5250180" cy="1413510"/>
+            <wp:effectExtent l="0" t="0" r="7620" b="0"/>
             <wp:docPr id="3" name="Picture 3"/>
             <wp:cNvGraphicFramePr>
               <a:graphicFrameLocks xmlns:a="http://schemas.openxmlformats.org/drawingml/2006/main" noChangeAspect="1"/>
@@ -476,7 +476,7 @@
                   <pic:spPr>
                     <a:xfrm>
                       <a:off x="0" y="0"/>
-                      <a:ext cx="5943600" cy="1600200"/>
+                      <a:ext cx="5268942" cy="1418561"/>
                     </a:xfrm>
                     <a:prstGeom prst="rect">
                       <a:avLst/>
@@ -654,15 +654,9 @@
     </w:p>
     <w:p>
       <w:pPr>
-        <w:pStyle w:val="ListParagraph"/>
-      </w:pPr>
-    </w:p>
-    <w:p>
-      <w:pPr>
-        <w:pStyle w:val="ListBullet"/>
-      </w:pPr>
-      <w:r>
-        <w:lastRenderedPageBreak/>
+        <w:pStyle w:val="ListBullet"/>
+      </w:pPr>
+      <w:r>
         <w:t xml:space="preserve">When using linear regression, h(x) = </w:t>
       </w:r>
       <w:r>
@@ -718,6 +712,7 @@
         <w:pStyle w:val="ListBullet"/>
       </w:pPr>
       <w:r>
+        <w:lastRenderedPageBreak/>
         <w:t xml:space="preserve">Put these 2 together </w:t>
       </w:r>
       <w:r>
@@ -1320,7 +1315,6 @@
         <w:pStyle w:val="ListBullet"/>
       </w:pPr>
       <w:r>
-        <w:lastRenderedPageBreak/>
         <w:t xml:space="preserve">To summarize if we decide to predict y=1 or y=0 depending on whether </w:t>
       </w:r>
       <w:r>
@@ -1414,6 +1408,7 @@
         <w:rPr>
           <w:noProof/>
         </w:rPr>
+        <w:lastRenderedPageBreak/>
         <w:drawing>
           <wp:inline distT="0" distB="0" distL="0" distR="0" wp14:anchorId="7983BBAF" wp14:editId="57189032">
             <wp:extent cx="4129410" cy="1067647"/>
@@ -1501,7 +1496,7 @@
         <w:t>θ</w:t>
       </w:r>
       <w:r>
-        <w:t xml:space="preserve"> 0 </w:t>
+        <w:t xml:space="preserve">0 </w:t>
       </w:r>
       <w:r>
         <w:t xml:space="preserve">= </w:t>
@@ -1516,7 +1511,7 @@
         <w:t>θ</w:t>
       </w:r>
       <w:r>
-        <w:t xml:space="preserve"> 1 </w:t>
+        <w:t xml:space="preserve">1 </w:t>
       </w:r>
       <w:r>
         <w:t xml:space="preserve">= </w:t>
@@ -1528,7 +1523,7 @@
         <w:t>θ</w:t>
       </w:r>
       <w:r>
-        <w:t xml:space="preserve"> 2 </w:t>
+        <w:t xml:space="preserve">2 </w:t>
       </w:r>
       <w:r>
         <w:t xml:space="preserve">= </w:t>
@@ -1739,7 +1734,12 @@
         <w:t>X1-</w:t>
       </w:r>
       <w:r>
-        <w:t xml:space="preserve">X2 plane that corresponds to when X1 </w:t>
+        <w:t xml:space="preserve">X2 plane that corresponds to </w:t>
+      </w:r>
+      <w:bookmarkStart w:id="0" w:name="_Hlk481730841"/>
+      <w:bookmarkStart w:id="1" w:name="_GoBack"/>
+      <w:r>
+        <w:t xml:space="preserve">when X1 </w:t>
       </w:r>
       <w:r>
         <w:t xml:space="preserve">+ </w:t>
@@ -1772,6 +1772,8 @@
         <w:t>y = 1</w:t>
       </w:r>
     </w:p>
+    <w:bookmarkEnd w:id="0"/>
+    <w:bookmarkEnd w:id="1"/>
     <w:p>
       <w:pPr>
         <w:pStyle w:val="ListBullet"/>
@@ -1949,14 +1951,6 @@
       </w:r>
       <w:r>
         <w:t xml:space="preserve">of the data set. </w:t>
-      </w:r>
-    </w:p>
-    <w:p>
-      <w:pPr>
-        <w:pStyle w:val="ListBullet"/>
-      </w:pPr>
-      <w:r>
-        <w:t>9:22</w:t>
       </w:r>
     </w:p>
     <w:p>
@@ -2057,14 +2051,22 @@
         <w:pStyle w:val="ListBullet"/>
       </w:pPr>
       <w:r>
-        <w:lastRenderedPageBreak/>
         <w:t>Could add extra higher-</w:t>
       </w:r>
       <w:r>
         <w:t xml:space="preserve">order polynomial terms to </w:t>
       </w:r>
       <w:r>
-        <w:t>our features, like in polynomial regression in linear regression</w:t>
+        <w:t xml:space="preserve">our features, like in </w:t>
+      </w:r>
+      <w:r>
+        <w:rPr>
+          <w:b/>
+        </w:rPr>
+        <w:t>polynomial regression</w:t>
+      </w:r>
+      <w:r>
+        <w:t xml:space="preserve"> in linear regression</w:t>
       </w:r>
     </w:p>
     <w:p>
@@ -2130,6 +2132,7 @@
         <w:rPr>
           <w:noProof/>
         </w:rPr>
+        <w:lastRenderedPageBreak/>
         <w:drawing>
           <wp:inline distT="0" distB="0" distL="0" distR="0" wp14:anchorId="73CDBFDF" wp14:editId="08C0C4C4">
             <wp:extent cx="3575685" cy="848220"/>
@@ -2767,7 +2770,13 @@
         <w:pStyle w:val="ListBullet"/>
       </w:pPr>
       <w:r>
-        <w:t xml:space="preserve">Now to fit the parameters of </w:t>
+        <w:t>Now</w:t>
+      </w:r>
+      <w:r>
+        <w:t xml:space="preserve"> we need</w:t>
+      </w:r>
+      <w:r>
+        <w:t xml:space="preserve"> to fit the parameters of </w:t>
       </w:r>
       <w:r>
         <w:t>θ</w:t>
@@ -3327,25 +3336,22 @@
         <w:pStyle w:val="ListBullet"/>
       </w:pPr>
       <w:r>
-        <w:t xml:space="preserve">Here's what I mean by non-convex. </w:t>
-      </w:r>
-    </w:p>
-    <w:p>
-      <w:pPr>
-        <w:pStyle w:val="ListBullet"/>
-        <w:numPr>
-          <w:ilvl w:val="0"/>
-          <w:numId w:val="0"/>
-        </w:numPr>
-        <w:ind w:left="360"/>
-      </w:pPr>
-    </w:p>
-    <w:p>
-      <w:pPr>
-        <w:pStyle w:val="ListBullet"/>
-      </w:pPr>
-      <w:r>
-        <w:t>Say we have some</w:t>
+        <w:t>B</w:t>
+      </w:r>
+      <w:r>
+        <w:t xml:space="preserve">y </w:t>
+      </w:r>
+      <w:r>
+        <w:t>“</w:t>
+      </w:r>
+      <w:r>
+        <w:t>non-convex</w:t>
+      </w:r>
+      <w:r>
+        <w:t>”, s</w:t>
+      </w:r>
+      <w:r>
+        <w:t>ay we have some</w:t>
       </w:r>
       <w:r>
         <w:t xml:space="preserve"> </w:t>
@@ -3396,7 +3402,15 @@
         <w:t xml:space="preserve">, </w:t>
       </w:r>
       <w:r>
-        <w:t>a pretty complicated nonlinear</w:t>
+        <w:t xml:space="preserve">a </w:t>
+      </w:r>
+      <w:proofErr w:type="gramStart"/>
+      <w:r>
+        <w:t>pretty complicated</w:t>
+      </w:r>
+      <w:proofErr w:type="gramEnd"/>
+      <w:r>
+        <w:t xml:space="preserve"> nonlinear</w:t>
       </w:r>
       <w:r>
         <w:t xml:space="preserve"> </w:t>
@@ -3418,6 +3432,7 @@
         <w:pStyle w:val="ListBullet"/>
       </w:pPr>
       <w:r>
+        <w:lastRenderedPageBreak/>
         <w:t>I</w:t>
       </w:r>
       <w:r>
@@ -3894,24 +3909,24 @@
         <w:pStyle w:val="ListBullet"/>
       </w:pPr>
       <w:r>
+        <w:t>Here,</w:t>
+      </w:r>
+      <w:r>
+        <w:t xml:space="preserve"> h(x), </w:t>
+      </w:r>
+      <w:r>
+        <w:t>varies between 0-1</w:t>
+      </w:r>
+      <w:r>
+        <w:t xml:space="preserve">. </w:t>
+      </w:r>
+    </w:p>
+    <w:p>
+      <w:pPr>
+        <w:pStyle w:val="ListBullet"/>
+      </w:pPr>
+      <w:r>
         <w:lastRenderedPageBreak/>
-        <w:t>Here,</w:t>
-      </w:r>
-      <w:r>
-        <w:t xml:space="preserve"> h(x), </w:t>
-      </w:r>
-      <w:r>
-        <w:t>varies between 0-1</w:t>
-      </w:r>
-      <w:r>
-        <w:t xml:space="preserve">. </w:t>
-      </w:r>
-    </w:p>
-    <w:p>
-      <w:pPr>
-        <w:pStyle w:val="ListBullet"/>
-      </w:pPr>
-      <w:r>
         <w:t xml:space="preserve">1 </w:t>
       </w:r>
       <w:r>
@@ -4398,6 +4413,7 @@
           <w:ilvl w:val="0"/>
           <w:numId w:val="0"/>
         </w:numPr>
+        <w:ind w:left="360"/>
       </w:pPr>
     </w:p>
     <w:p>
@@ -5892,25 +5908,7 @@
         <w:pStyle w:val="ListBullet"/>
       </w:pPr>
       <w:r>
-        <w:t>Now for s</w:t>
-      </w:r>
-      <w:r>
-        <w:t xml:space="preserve">ome advanced optimization algorithms </w:t>
-      </w:r>
-      <w:r>
-        <w:t xml:space="preserve">+ concepts </w:t>
-      </w:r>
-      <w:r>
-        <w:t xml:space="preserve">to get logistic regression to run much more quickly than </w:t>
-      </w:r>
-      <w:r>
-        <w:t xml:space="preserve">w/ </w:t>
-      </w:r>
-      <w:r>
-        <w:t>gradient descent</w:t>
-      </w:r>
-      <w:r>
-        <w:t xml:space="preserve"> + </w:t>
+        <w:t xml:space="preserve">Now for some advanced optimization algorithms + concepts to get logistic regression to run much more quickly than w/ gradient descent + </w:t>
       </w:r>
       <w:r>
         <w:t xml:space="preserve">also lets </w:t>
@@ -5960,7 +5958,13 @@
         <w:t xml:space="preserve">need to write code that can take </w:t>
       </w:r>
       <w:r>
-        <w:t xml:space="preserve">the parameters theta </w:t>
+        <w:t xml:space="preserve">the parameters </w:t>
+      </w:r>
+      <w:r>
+        <w:t>θ</w:t>
+      </w:r>
+      <w:r>
+        <w:t xml:space="preserve"> </w:t>
       </w:r>
       <w:r>
         <w:t xml:space="preserve">as input </w:t>
@@ -5972,7 +5976,13 @@
         <w:t xml:space="preserve">compute </w:t>
       </w:r>
       <w:r>
-        <w:t xml:space="preserve">2 things: J(theta) + the partial derivative terms for </w:t>
+        <w:t>2 things: J(</w:t>
+      </w:r>
+      <w:r>
+        <w:t>θ</w:t>
+      </w:r>
+      <w:r>
+        <w:t xml:space="preserve">) + the partial derivative terms for </w:t>
       </w:r>
       <w:r>
         <w:t xml:space="preserve">J </w:t>
@@ -6063,7 +6073,10 @@
         <w:t xml:space="preserve"> the parameters</w:t>
       </w:r>
       <w:r>
-        <w:t xml:space="preserve"> theta</w:t>
+        <w:t xml:space="preserve"> </w:t>
+      </w:r>
+      <w:r>
+        <w:t>θ</w:t>
       </w:r>
     </w:p>
     <w:p>
@@ -6127,7 +6140,13 @@
         <w:t>n</w:t>
       </w:r>
       <w:r>
-        <w:t xml:space="preserve">eed to supply code to compute J(theta) + </w:t>
+        <w:t>eed to supply code to compute J(</w:t>
+      </w:r>
+      <w:r>
+        <w:t>θ</w:t>
+      </w:r>
+      <w:r>
+        <w:t xml:space="preserve">) + </w:t>
       </w:r>
       <w:r>
         <w:t>de</w:t>
@@ -6180,7 +6199,13 @@
         <w:t xml:space="preserve">that, if we provide them a way to compute these </w:t>
       </w:r>
       <w:r>
-        <w:t xml:space="preserve">J(theta) and the derivative terms, they use </w:t>
+        <w:t>J(</w:t>
+      </w:r>
+      <w:r>
+        <w:t>θ</w:t>
+      </w:r>
+      <w:r>
+        <w:t xml:space="preserve">) and the derivative terms, they use </w:t>
       </w:r>
       <w:r>
         <w:t xml:space="preserve">different approaches to optimize the cost function </w:t>
@@ -6285,13 +6310,31 @@
         <w:t xml:space="preserve">to think of these algorithms is, </w:t>
       </w:r>
       <w:r>
-        <w:t xml:space="preserve">given the way to compute the derivative and </w:t>
+        <w:t xml:space="preserve">given </w:t>
+      </w:r>
+      <w:r>
+        <w:t>a</w:t>
+      </w:r>
+      <w:r>
+        <w:t xml:space="preserve"> way to compute the derivative </w:t>
+      </w:r>
+      <w:r>
+        <w:t>+</w:t>
+      </w:r>
+      <w:r>
+        <w:t xml:space="preserve"> </w:t>
       </w:r>
       <w:r>
         <w:t xml:space="preserve">cost function, </w:t>
       </w:r>
       <w:r>
-        <w:t xml:space="preserve">think of these algorithms as having a clever </w:t>
+        <w:t xml:space="preserve">these algorithms </w:t>
+      </w:r>
+      <w:r>
+        <w:t>have</w:t>
+      </w:r>
+      <w:r>
+        <w:t xml:space="preserve"> a clever </w:t>
       </w:r>
       <w:r>
         <w:t>inter-loop</w:t>
@@ -6350,7 +6393,6 @@
         <w:ind w:left="720"/>
       </w:pPr>
       <w:r>
-        <w:lastRenderedPageBreak/>
         <w:t xml:space="preserve">2 – Do </w:t>
       </w:r>
       <w:r>
@@ -6373,6 +6415,7 @@
         <w:ind w:left="720"/>
       </w:pPr>
       <w:r>
+        <w:lastRenderedPageBreak/>
         <w:t>3  -</w:t>
       </w:r>
       <w:r>
@@ -6515,10 +6558,19 @@
         <w:t xml:space="preserve">you have a problem </w:t>
       </w:r>
       <w:r>
-        <w:t xml:space="preserve">w/ 2 parameters, theta0 </w:t>
-      </w:r>
-      <w:r>
-        <w:t>and theta</w:t>
+        <w:t xml:space="preserve">w/ 2 parameters, </w:t>
+      </w:r>
+      <w:r>
+        <w:t>θ</w:t>
+      </w:r>
+      <w:r>
+        <w:t xml:space="preserve">0 </w:t>
+      </w:r>
+      <w:r>
+        <w:t xml:space="preserve">and </w:t>
+      </w:r>
+      <w:r>
+        <w:t>θ</w:t>
       </w:r>
       <w:r>
         <w:t xml:space="preserve">1 + </w:t>
@@ -6527,7 +6579,27 @@
         <w:t xml:space="preserve">your cost function </w:t>
       </w:r>
       <w:r>
-        <w:t>= (theta1 – 5)^2 + (theta2  -5)^2</w:t>
+        <w:t>= (</w:t>
+      </w:r>
+      <w:r>
+        <w:t>θ</w:t>
+      </w:r>
+      <w:r>
+        <w:t xml:space="preserve">1 – </w:t>
+      </w:r>
+      <w:proofErr w:type="gramStart"/>
+      <w:r>
+        <w:t>5)^</w:t>
+      </w:r>
+      <w:proofErr w:type="gramEnd"/>
+      <w:r>
+        <w:t>2 + (</w:t>
+      </w:r>
+      <w:r>
+        <w:t>θ</w:t>
+      </w:r>
+      <w:r>
+        <w:t>2  -5)^2</w:t>
       </w:r>
     </w:p>
     <w:p>
@@ -6592,7 +6664,19 @@
         <w:pStyle w:val="ListBullet"/>
       </w:pPr>
       <w:r>
-        <w:t xml:space="preserve">To minimize J(theta) as a function of theta, values that minimize </w:t>
+        <w:t>To minimize J(</w:t>
+      </w:r>
+      <w:r>
+        <w:t>θ</w:t>
+      </w:r>
+      <w:r>
+        <w:t xml:space="preserve">) as a function of </w:t>
+      </w:r>
+      <w:r>
+        <w:t>θ</w:t>
+      </w:r>
+      <w:r>
+        <w:t xml:space="preserve">, values that minimize </w:t>
       </w:r>
       <w:r>
         <w:t xml:space="preserve">it </w:t>
@@ -6601,13 +6685,22 @@
         <w:t xml:space="preserve">are </w:t>
       </w:r>
       <w:r>
-        <w:t xml:space="preserve">theta 1 </w:t>
+        <w:t>θ</w:t>
+      </w:r>
+      <w:r>
+        <w:t xml:space="preserve"> 1 </w:t>
       </w:r>
       <w:r>
         <w:t xml:space="preserve">= </w:t>
       </w:r>
       <w:r>
-        <w:t xml:space="preserve">5, theta 2 </w:t>
+        <w:t xml:space="preserve">5, </w:t>
+      </w:r>
+      <w:r>
+        <w:t>θ</w:t>
+      </w:r>
+      <w:r>
+        <w:t xml:space="preserve"> 2 </w:t>
       </w:r>
       <w:r>
         <w:t>= 5</w:t>
@@ -6624,7 +6717,19 @@
         <w:t xml:space="preserve">he derivatives of the cost function J </w:t>
       </w:r>
       <w:r>
-        <w:t xml:space="preserve">w/ respect to theta1 and theta2 </w:t>
+        <w:t xml:space="preserve">w/ respect to </w:t>
+      </w:r>
+      <w:r>
+        <w:t>θ</w:t>
+      </w:r>
+      <w:r>
+        <w:t xml:space="preserve">1 and </w:t>
+      </w:r>
+      <w:r>
+        <w:t>θ</w:t>
+      </w:r>
+      <w:r>
+        <w:t xml:space="preserve">2 </w:t>
       </w:r>
       <w:r>
         <w:t xml:space="preserve">turn out to be </w:t>
@@ -6888,7 +6993,6 @@
         <w:rPr>
           <w:noProof/>
         </w:rPr>
-        <w:lastRenderedPageBreak/>
         <w:drawing>
           <wp:inline distT="0" distB="0" distL="0" distR="0" wp14:anchorId="57680A9D" wp14:editId="56262588">
             <wp:extent cx="5048250" cy="756698"/>
@@ -6931,6 +7035,7 @@
         <w:pStyle w:val="ListBullet"/>
       </w:pPr>
       <w:r>
+        <w:lastRenderedPageBreak/>
         <w:t>We have</w:t>
       </w:r>
       <w:r>
@@ -7012,7 +7117,21 @@
         <w:t>ive</w:t>
       </w:r>
       <w:r>
-        <w:t xml:space="preserve"> it an initial guess for theta in a 2x1 vector  + use</w:t>
+        <w:t xml:space="preserve"> it an initial guess for </w:t>
+      </w:r>
+      <w:r>
+        <w:t>θ</w:t>
+      </w:r>
+      <w:r>
+        <w:t xml:space="preserve"> in a 2x1 </w:t>
+      </w:r>
+      <w:proofErr w:type="gramStart"/>
+      <w:r>
+        <w:t>vector  +</w:t>
+      </w:r>
+      <w:proofErr w:type="gramEnd"/>
+      <w:r>
+        <w:t xml:space="preserve"> use</w:t>
       </w:r>
       <w:r>
         <w:t xml:space="preserve"> </w:t>
@@ -7030,6 +7149,7 @@
       <w:r>
         <w:t>fminunc</w:t>
       </w:r>
+      <w:proofErr w:type="spellEnd"/>
     </w:p>
     <w:p>
       <w:pPr>
@@ -7040,7 +7160,6 @@
         </w:tabs>
         <w:ind w:left="720"/>
       </w:pPr>
-      <w:proofErr w:type="spellEnd"/>
       <w:r>
         <w:t>@</w:t>
       </w:r>
@@ -7115,7 +7234,13 @@
         <w:t>ke gradient descent on steroids) to</w:t>
       </w:r>
       <w:r>
-        <w:t xml:space="preserve"> find the optimal value of theta. </w:t>
+        <w:t xml:space="preserve"> find the optimal value of </w:t>
+      </w:r>
+      <w:r>
+        <w:t>θ</w:t>
+      </w:r>
+      <w:r>
+        <w:t xml:space="preserve">. </w:t>
       </w:r>
     </w:p>
     <w:p>
@@ -7179,13 +7304,22 @@
         <w:t xml:space="preserve">found the optimal value of </w:t>
       </w:r>
       <w:r>
-        <w:t>theta is theta</w:t>
+        <w:t>θ</w:t>
+      </w:r>
+      <w:r>
+        <w:t xml:space="preserve"> is </w:t>
+      </w:r>
+      <w:r>
+        <w:t>θ</w:t>
       </w:r>
       <w:r>
         <w:t xml:space="preserve">1 </w:t>
       </w:r>
       <w:r>
-        <w:t>= 5, theta</w:t>
+        <w:t xml:space="preserve">= 5, </w:t>
+      </w:r>
+      <w:r>
+        <w:t>θ</w:t>
       </w:r>
       <w:r>
         <w:t xml:space="preserve">2 </w:t>
@@ -7298,10 +7432,25 @@
         <w:t xml:space="preserve">In logistic regression, </w:t>
       </w:r>
       <w:r>
-        <w:t>we have a parameter vector theta</w:t>
-      </w:r>
-      <w:r>
-        <w:t xml:space="preserve"> comprised of parameters theta0 through theta(</w:t>
+        <w:t xml:space="preserve">we have a parameter vector </w:t>
+      </w:r>
+      <w:r>
+        <w:t>θ</w:t>
+      </w:r>
+      <w:r>
+        <w:t xml:space="preserve"> comprised of parameters </w:t>
+      </w:r>
+      <w:r>
+        <w:t>θ</w:t>
+      </w:r>
+      <w:r>
+        <w:t xml:space="preserve">0 through </w:t>
+      </w:r>
+      <w:r>
+        <w:t>θ</w:t>
+      </w:r>
+      <w:r>
+        <w:t>(</w:t>
       </w:r>
       <w:r>
         <w:t>n</w:t>
@@ -7323,7 +7472,10 @@
         <w:ind w:left="720"/>
       </w:pPr>
       <w:r>
-        <w:t>Theta(n) in O</w:t>
+        <w:t>Θ</w:t>
+      </w:r>
+      <w:r>
+        <w:t>(n) in O</w:t>
       </w:r>
       <w:r>
         <w:t xml:space="preserve">ctave </w:t>
@@ -7341,7 +7493,19 @@
         <w:sym w:font="Wingdings" w:char="F0E0"/>
       </w:r>
       <w:r>
-        <w:t xml:space="preserve"> theta 0 is written theta 1 in </w:t>
+        <w:t xml:space="preserve"> </w:t>
+      </w:r>
+      <w:r>
+        <w:t>θ</w:t>
+      </w:r>
+      <w:r>
+        <w:t xml:space="preserve"> 0 is written </w:t>
+      </w:r>
+      <w:r>
+        <w:t>θ</w:t>
+      </w:r>
+      <w:r>
+        <w:t xml:space="preserve"> 1 in </w:t>
       </w:r>
       <w:r>
         <w:t>Octave</w:t>
@@ -7408,13 +7572,25 @@
         <w:t xml:space="preserve">= </w:t>
       </w:r>
       <w:r>
-        <w:t xml:space="preserve">some code to compute the partial derivative in respect to theta 0, </w:t>
+        <w:t xml:space="preserve">some code to compute the partial derivative in respect to </w:t>
+      </w:r>
+      <w:r>
+        <w:t>θ</w:t>
+      </w:r>
+      <w:r>
+        <w:t xml:space="preserve"> 0, </w:t>
       </w:r>
       <w:r>
         <w:t xml:space="preserve">gradient 2 = code to compute </w:t>
       </w:r>
       <w:r>
-        <w:t xml:space="preserve">partial derivative respect to theta 1 and so on. </w:t>
+        <w:t xml:space="preserve">partial derivative respect to </w:t>
+      </w:r>
+      <w:r>
+        <w:t>θ</w:t>
+      </w:r>
+      <w:r>
+        <w:t xml:space="preserve"> 1 and so on. </w:t>
       </w:r>
     </w:p>
     <w:p>
@@ -7609,16 +7785,7 @@
         </w:rPr>
       </w:pPr>
       <w:r>
-        <w:t>L</w:t>
-      </w:r>
-      <w:r>
-        <w:t xml:space="preserve">ogistic regression </w:t>
-      </w:r>
-      <w:r>
-        <w:t xml:space="preserve">can </w:t>
-      </w:r>
-      <w:r>
-        <w:t xml:space="preserve">work for </w:t>
+        <w:t xml:space="preserve">Logistic regression can work for </w:t>
       </w:r>
       <w:r>
         <w:rPr>
@@ -7627,13 +7794,7 @@
         <w:t xml:space="preserve">multiclass classification </w:t>
       </w:r>
       <w:r>
-        <w:t>problems</w:t>
-      </w:r>
-      <w:r>
-        <w:t xml:space="preserve"> as well, such as w/ </w:t>
-      </w:r>
-      <w:r>
-        <w:t xml:space="preserve">an algorithm called </w:t>
+        <w:t xml:space="preserve">problems as well, such as w/ an algorithm called </w:t>
       </w:r>
       <w:r>
         <w:rPr>
@@ -7669,10 +7830,7 @@
         <w:ind w:left="720"/>
       </w:pPr>
       <w:r>
-        <w:t>S</w:t>
-      </w:r>
-      <w:r>
-        <w:t xml:space="preserve">ay you want a learning algorithm to automatically tag emails </w:t>
+        <w:t xml:space="preserve">Say you want a learning algorithm to automatically tag emails </w:t>
       </w:r>
       <w:r>
         <w:t xml:space="preserve">(work, </w:t>
@@ -8295,7 +8453,10 @@
         <w:t xml:space="preserve">an </w:t>
       </w:r>
       <w:r>
-        <w:t>x, parametrized by theta</w:t>
+        <w:t xml:space="preserve">x, parametrized by </w:t>
+      </w:r>
+      <w:r>
+        <w:t>θ</w:t>
       </w:r>
     </w:p>
     <w:p>
@@ -8395,7 +8556,13 @@
         <w:t xml:space="preserve">= </w:t>
       </w:r>
       <w:r>
-        <w:t xml:space="preserve">one, given x is parametrized by theta. </w:t>
+        <w:t xml:space="preserve">one, given x is parametrized by </w:t>
+      </w:r>
+      <w:r>
+        <w:t>θ</w:t>
+      </w:r>
+      <w:r>
+        <w:t xml:space="preserve">. </w:t>
       </w:r>
     </w:p>
     <w:p>
@@ -8560,8 +8727,6 @@
         </w:numPr>
         <w:ind w:left="1800"/>
       </w:pPr>
-      <w:bookmarkStart w:id="0" w:name="_GoBack"/>
-      <w:bookmarkEnd w:id="0"/>
       <w:r>
         <w:rPr>
           <w:noProof/>
@@ -8614,11 +8779,11 @@
 </file>
 
 <file path=word/numbering.xml><?xml version="1.0" encoding="utf-8"?>
-<w:numbering xmlns:wpc="http://schemas.microsoft.com/office/word/2010/wordprocessingCanvas" xmlns:cx="http://schemas.microsoft.com/office/drawing/2014/chartex" xmlns:cx1="http://schemas.microsoft.com/office/drawing/2015/9/8/chartex" xmlns:cx2="http://schemas.microsoft.com/office/drawing/2015/10/21/chartex" xmlns:cx3="http://schemas.microsoft.com/office/drawing/2016/5/9/chartex" xmlns:cx4="http://schemas.microsoft.com/office/drawing/2016/5/10/chartex" xmlns:cx5="http://schemas.microsoft.com/office/drawing/2016/5/11/chartex" xmlns:cx6="http://schemas.microsoft.com/office/drawing/2016/5/12/chartex" xmlns:cx7="http://schemas.microsoft.com/office/drawing/2016/5/13/chartex" xmlns:cx8="http://schemas.microsoft.com/office/drawing/2016/5/14/chartex" xmlns:mc="http://schemas.openxmlformats.org/markup-compatibility/2006" xmlns:o="urn:schemas-microsoft-com:office:office" xmlns:r="http://schemas.openxmlformats.org/officeDocument/2006/relationships" xmlns:m="http://schemas.openxmlformats.org/officeDocument/2006/math" xmlns:v="urn:schemas-microsoft-com:vml" xmlns:wp14="http://schemas.microsoft.com/office/word/2010/wordprocessingDrawing" xmlns:wp="http://schemas.openxmlformats.org/drawingml/2006/wordprocessingDrawing" xmlns:w10="urn:schemas-microsoft-com:office:word" xmlns:w="http://schemas.openxmlformats.org/wordprocessingml/2006/main" xmlns:w14="http://schemas.microsoft.com/office/word/2010/wordml" xmlns:w15="http://schemas.microsoft.com/office/word/2012/wordml" xmlns:w16se="http://schemas.microsoft.com/office/word/2015/wordml/symex" xmlns:wpg="http://schemas.microsoft.com/office/word/2010/wordprocessingGroup" xmlns:wpi="http://schemas.microsoft.com/office/word/2010/wordprocessingInk" xmlns:wne="http://schemas.microsoft.com/office/word/2006/wordml" xmlns:wps="http://schemas.microsoft.com/office/word/2010/wordprocessingShape" mc:Ignorable="w14 w15 w16se wp14">
+<w:numbering xmlns:wpc="http://schemas.microsoft.com/office/word/2010/wordprocessingCanvas" xmlns:cx="http://schemas.microsoft.com/office/drawing/2014/chartex" xmlns:cx1="http://schemas.microsoft.com/office/drawing/2015/9/8/chartex" xmlns:cx2="http://schemas.microsoft.com/office/drawing/2015/10/21/chartex" xmlns:cx3="http://schemas.microsoft.com/office/drawing/2016/5/9/chartex" xmlns:cx4="http://schemas.microsoft.com/office/drawing/2016/5/10/chartex" xmlns:cx5="http://schemas.microsoft.com/office/drawing/2016/5/11/chartex" xmlns:cx6="http://schemas.microsoft.com/office/drawing/2016/5/12/chartex" xmlns:cx7="http://schemas.microsoft.com/office/drawing/2016/5/13/chartex" xmlns:cx8="http://schemas.microsoft.com/office/drawing/2016/5/14/chartex" xmlns:mc="http://schemas.openxmlformats.org/markup-compatibility/2006" xmlns:aink="http://schemas.microsoft.com/office/drawing/2016/ink" xmlns:o="urn:schemas-microsoft-com:office:office" xmlns:r="http://schemas.openxmlformats.org/officeDocument/2006/relationships" xmlns:m="http://schemas.openxmlformats.org/officeDocument/2006/math" xmlns:v="urn:schemas-microsoft-com:vml" xmlns:wp14="http://schemas.microsoft.com/office/word/2010/wordprocessingDrawing" xmlns:wp="http://schemas.openxmlformats.org/drawingml/2006/wordprocessingDrawing" xmlns:w10="urn:schemas-microsoft-com:office:word" xmlns:w="http://schemas.openxmlformats.org/wordprocessingml/2006/main" xmlns:w14="http://schemas.microsoft.com/office/word/2010/wordml" xmlns:w15="http://schemas.microsoft.com/office/word/2012/wordml" xmlns:w16se="http://schemas.microsoft.com/office/word/2015/wordml/symex" xmlns:wpg="http://schemas.microsoft.com/office/word/2010/wordprocessingGroup" xmlns:wpi="http://schemas.microsoft.com/office/word/2010/wordprocessingInk" xmlns:wne="http://schemas.microsoft.com/office/word/2006/wordml" xmlns:wps="http://schemas.microsoft.com/office/word/2010/wordprocessingShape" mc:Ignorable="w14 w15 w16se wp14">
   <w:abstractNum w:abstractNumId="0" w15:restartNumberingAfterBreak="0">
     <w:nsid w:val="FFFFFF89"/>
     <w:multiLevelType w:val="singleLevel"/>
-    <w:tmpl w:val="46300CDA"/>
+    <w:tmpl w:val="30D61322"/>
     <w:lvl w:ilvl="0">
       <w:start w:val="1"/>
       <w:numFmt w:val="bullet"/>

</xml_diff>

<commit_message>
Start Regularization lectures in Stanford ML
</commit_message>
<xml_diff>
--- a/MachineLearning/Coursera/StanfordMachineLearning/Week3/week3_BinaryClassification.docx
+++ b/MachineLearning/Coursera/StanfordMachineLearning/Week3/week3_BinaryClassification.docx
@@ -1,6 +1,6 @@
 
 <file path=word/document.xml><?xml version="1.0" encoding="utf-8"?>
-<w:document xmlns:wpc="http://schemas.microsoft.com/office/word/2010/wordprocessingCanvas" xmlns:cx="http://schemas.microsoft.com/office/drawing/2014/chartex" xmlns:cx1="http://schemas.microsoft.com/office/drawing/2015/9/8/chartex" xmlns:cx2="http://schemas.microsoft.com/office/drawing/2015/10/21/chartex" xmlns:cx3="http://schemas.microsoft.com/office/drawing/2016/5/9/chartex" xmlns:cx4="http://schemas.microsoft.com/office/drawing/2016/5/10/chartex" xmlns:cx5="http://schemas.microsoft.com/office/drawing/2016/5/11/chartex" xmlns:cx6="http://schemas.microsoft.com/office/drawing/2016/5/12/chartex" xmlns:cx7="http://schemas.microsoft.com/office/drawing/2016/5/13/chartex" xmlns:cx8="http://schemas.microsoft.com/office/drawing/2016/5/14/chartex" xmlns:mc="http://schemas.openxmlformats.org/markup-compatibility/2006" xmlns:aink="http://schemas.microsoft.com/office/drawing/2016/ink" xmlns:o="urn:schemas-microsoft-com:office:office" xmlns:r="http://schemas.openxmlformats.org/officeDocument/2006/relationships" xmlns:m="http://schemas.openxmlformats.org/officeDocument/2006/math" xmlns:v="urn:schemas-microsoft-com:vml" xmlns:wp14="http://schemas.microsoft.com/office/word/2010/wordprocessingDrawing" xmlns:wp="http://schemas.openxmlformats.org/drawingml/2006/wordprocessingDrawing" xmlns:w10="urn:schemas-microsoft-com:office:word" xmlns:w="http://schemas.openxmlformats.org/wordprocessingml/2006/main" xmlns:w14="http://schemas.microsoft.com/office/word/2010/wordml" xmlns:w15="http://schemas.microsoft.com/office/word/2012/wordml" xmlns:w16se="http://schemas.microsoft.com/office/word/2015/wordml/symex" xmlns:wpg="http://schemas.microsoft.com/office/word/2010/wordprocessingGroup" xmlns:wpi="http://schemas.microsoft.com/office/word/2010/wordprocessingInk" xmlns:wne="http://schemas.microsoft.com/office/word/2006/wordml" xmlns:wps="http://schemas.microsoft.com/office/word/2010/wordprocessingShape" mc:Ignorable="w14 w15 w16se wp14">
+<w:document xmlns:wpc="http://schemas.microsoft.com/office/word/2010/wordprocessingCanvas" xmlns:cx="http://schemas.microsoft.com/office/drawing/2014/chartex" xmlns:cx1="http://schemas.microsoft.com/office/drawing/2015/9/8/chartex" xmlns:cx2="http://schemas.microsoft.com/office/drawing/2015/10/21/chartex" xmlns:cx3="http://schemas.microsoft.com/office/drawing/2016/5/9/chartex" xmlns:cx4="http://schemas.microsoft.com/office/drawing/2016/5/10/chartex" xmlns:cx5="http://schemas.microsoft.com/office/drawing/2016/5/11/chartex" xmlns:cx6="http://schemas.microsoft.com/office/drawing/2016/5/12/chartex" xmlns:cx7="http://schemas.microsoft.com/office/drawing/2016/5/13/chartex" xmlns:cx8="http://schemas.microsoft.com/office/drawing/2016/5/14/chartex" xmlns:mc="http://schemas.openxmlformats.org/markup-compatibility/2006" xmlns:o="urn:schemas-microsoft-com:office:office" xmlns:r="http://schemas.openxmlformats.org/officeDocument/2006/relationships" xmlns:m="http://schemas.openxmlformats.org/officeDocument/2006/math" xmlns:v="urn:schemas-microsoft-com:vml" xmlns:wp14="http://schemas.microsoft.com/office/word/2010/wordprocessingDrawing" xmlns:wp="http://schemas.openxmlformats.org/drawingml/2006/wordprocessingDrawing" xmlns:w10="urn:schemas-microsoft-com:office:word" xmlns:w="http://schemas.openxmlformats.org/wordprocessingml/2006/main" xmlns:w14="http://schemas.microsoft.com/office/word/2010/wordml" xmlns:w15="http://schemas.microsoft.com/office/word/2012/wordml" xmlns:w16se="http://schemas.microsoft.com/office/word/2015/wordml/symex" xmlns:wpg="http://schemas.microsoft.com/office/word/2010/wordprocessingGroup" xmlns:wpi="http://schemas.microsoft.com/office/word/2010/wordprocessingInk" xmlns:wne="http://schemas.microsoft.com/office/word/2006/wordml" xmlns:wps="http://schemas.microsoft.com/office/word/2010/wordprocessingShape" mc:Ignorable="w14 w15 w16se wp14">
   <w:body>
     <w:p>
       <w:pPr>
@@ -677,15 +677,7 @@
         <w:t>θ</w:t>
       </w:r>
       <w:r>
-        <w:t xml:space="preserve">(t)*x), + define </w:t>
-      </w:r>
-      <w:proofErr w:type="spellStart"/>
-      <w:r>
-        <w:t>g as</w:t>
-      </w:r>
-      <w:proofErr w:type="spellEnd"/>
-      <w:r>
-        <w:t>:</w:t>
+        <w:t>(t)*x), + define g as:</w:t>
       </w:r>
     </w:p>
     <w:p>
@@ -1335,13 +1327,8 @@
       <w:r>
         <w:t xml:space="preserve">0.5, </w:t>
       </w:r>
-      <w:proofErr w:type="spellStart"/>
-      <w:r>
-        <w:t>its</w:t>
-      </w:r>
-      <w:proofErr w:type="spellEnd"/>
-      <w:r>
-        <w:t xml:space="preserve"> </w:t>
+      <w:r>
+        <w:t xml:space="preserve">its </w:t>
       </w:r>
       <w:r>
         <w:t xml:space="preserve">the same as saying </w:t>
@@ -1737,7 +1724,6 @@
         <w:t xml:space="preserve">X2 plane that corresponds to </w:t>
       </w:r>
       <w:bookmarkStart w:id="0" w:name="_Hlk481730841"/>
-      <w:bookmarkStart w:id="1" w:name="_GoBack"/>
       <w:r>
         <w:t xml:space="preserve">when X1 </w:t>
       </w:r>
@@ -1773,7 +1759,6 @@
       </w:r>
     </w:p>
     <w:bookmarkEnd w:id="0"/>
-    <w:bookmarkEnd w:id="1"/>
     <w:p>
       <w:pPr>
         <w:pStyle w:val="ListBullet"/>
@@ -3402,15 +3387,7 @@
         <w:t xml:space="preserve">, </w:t>
       </w:r>
       <w:r>
-        <w:t xml:space="preserve">a </w:t>
-      </w:r>
-      <w:proofErr w:type="gramStart"/>
-      <w:r>
-        <w:t>pretty complicated</w:t>
-      </w:r>
-      <w:proofErr w:type="gramEnd"/>
-      <w:r>
-        <w:t xml:space="preserve"> nonlinear</w:t>
+        <w:t>a pretty complicated nonlinear</w:t>
       </w:r>
       <w:r>
         <w:t xml:space="preserve"> </w:t>
@@ -4524,14 +4501,12 @@
       <w:r>
         <w:t xml:space="preserve"> so </w:t>
       </w:r>
-      <w:proofErr w:type="spellStart"/>
       <w:r>
         <w:t>it</w:t>
       </w:r>
       <w:r>
         <w:t>s</w:t>
       </w:r>
-      <w:proofErr w:type="spellEnd"/>
       <w:r>
         <w:t xml:space="preserve"> more convenient to write a cost function </w:t>
       </w:r>
@@ -4899,7 +4874,6 @@
       <w:r>
         <w:t xml:space="preserve">eatures x, we can then take these </w:t>
       </w:r>
-      <w:proofErr w:type="spellStart"/>
       <w:r>
         <w:t>θ</w:t>
       </w:r>
@@ -4907,11 +4881,7 @@
         <w:t>’</w:t>
       </w:r>
       <w:r>
-        <w:t>s</w:t>
-      </w:r>
-      <w:proofErr w:type="spellEnd"/>
-      <w:r>
-        <w:t xml:space="preserve"> that we fit to our training set </w:t>
+        <w:t xml:space="preserve">s that we fit to our training set </w:t>
       </w:r>
       <w:r>
         <w:t xml:space="preserve">+ </w:t>
@@ -5377,16 +5347,11 @@
       <w:r>
         <w:t xml:space="preserve">0 to </w:t>
       </w:r>
-      <w:proofErr w:type="spellStart"/>
       <w:r>
         <w:t>θ</w:t>
       </w:r>
       <w:r>
-        <w:t>n</w:t>
-      </w:r>
-      <w:proofErr w:type="spellEnd"/>
-      <w:r>
-        <w:t xml:space="preserve"> + </w:t>
+        <w:t xml:space="preserve">n + </w:t>
       </w:r>
       <w:r>
         <w:t xml:space="preserve">use this update to simultaneously update all values of </w:t>
@@ -5747,16 +5712,11 @@
       <w:r>
         <w:t xml:space="preserve">to </w:t>
       </w:r>
-      <w:proofErr w:type="spellStart"/>
       <w:r>
         <w:t>θ</w:t>
       </w:r>
       <w:r>
-        <w:t>n</w:t>
-      </w:r>
-      <w:proofErr w:type="spellEnd"/>
-      <w:r>
-        <w:t>)</w:t>
+        <w:t>n)</w:t>
       </w:r>
       <w:r>
         <w:t xml:space="preserve"> we need to update </w:t>
@@ -5781,13 +5741,8 @@
       <w:r>
         <w:t xml:space="preserve"> FOR </w:t>
       </w:r>
-      <w:proofErr w:type="spellStart"/>
-      <w:r>
-        <w:t>i</w:t>
-      </w:r>
-      <w:proofErr w:type="spellEnd"/>
-      <w:r>
-        <w:t xml:space="preserve"> </w:t>
+      <w:r>
+        <w:t xml:space="preserve">i </w:t>
       </w:r>
       <w:r>
         <w:t>= 0:n</w:t>
@@ -6585,15 +6540,7 @@
         <w:t>θ</w:t>
       </w:r>
       <w:r>
-        <w:t xml:space="preserve">1 – </w:t>
-      </w:r>
-      <w:proofErr w:type="gramStart"/>
-      <w:r>
-        <w:t>5)^</w:t>
-      </w:r>
-      <w:proofErr w:type="gramEnd"/>
-      <w:r>
-        <w:t>2 + (</w:t>
+        <w:t>1 – 5)^2 + (</w:t>
       </w:r>
       <w:r>
         <w:t>θ</w:t>
@@ -6890,82 +6837,66 @@
         <w:rPr>
           <w:b/>
         </w:rPr>
-        <w:t>J-</w:t>
-      </w:r>
-      <w:proofErr w:type="spellStart"/>
+        <w:t>J-val</w:t>
+      </w:r>
+      <w:r>
+        <w:t xml:space="preserve"> = </w:t>
+      </w:r>
+      <w:r>
+        <w:t xml:space="preserve">cost function </w:t>
+      </w:r>
+      <w:r>
+        <w:t xml:space="preserve">value, and </w:t>
+      </w:r>
       <w:r>
         <w:rPr>
           <w:b/>
         </w:rPr>
-        <w:t>val</w:t>
-      </w:r>
-      <w:proofErr w:type="spellEnd"/>
-      <w:r>
-        <w:t xml:space="preserve"> = </w:t>
-      </w:r>
-      <w:r>
-        <w:t xml:space="preserve">cost function </w:t>
-      </w:r>
-      <w:r>
-        <w:t xml:space="preserve">value, and </w:t>
+        <w:t>gradient</w:t>
+      </w:r>
+      <w:r>
+        <w:t xml:space="preserve">, a 2x1 </w:t>
+      </w:r>
+      <w:r>
+        <w:t>vector,</w:t>
+      </w:r>
+      <w:r>
+        <w:t xml:space="preserve"> whose 2 </w:t>
+      </w:r>
+      <w:r>
+        <w:t xml:space="preserve">elements of correspond to the </w:t>
+      </w:r>
+      <w:r>
+        <w:t xml:space="preserve">2 </w:t>
+      </w:r>
+      <w:r>
+        <w:t xml:space="preserve">partial derivative terms </w:t>
+      </w:r>
+    </w:p>
+    <w:p>
+      <w:pPr>
+        <w:pStyle w:val="ListBullet"/>
+      </w:pPr>
+      <w:r>
+        <w:t xml:space="preserve">Having implemented this cost function, you can </w:t>
+      </w:r>
+      <w:r>
+        <w:t xml:space="preserve">now </w:t>
+      </w:r>
+      <w:r>
+        <w:t xml:space="preserve">call </w:t>
+      </w:r>
+      <w:r>
+        <w:t xml:space="preserve">an </w:t>
+      </w:r>
+      <w:r>
+        <w:t xml:space="preserve">advanced optimization function </w:t>
       </w:r>
       <w:r>
         <w:rPr>
           <w:b/>
         </w:rPr>
-        <w:t>gradient</w:t>
-      </w:r>
-      <w:r>
-        <w:t xml:space="preserve">, a 2x1 </w:t>
-      </w:r>
-      <w:r>
-        <w:t>vector,</w:t>
-      </w:r>
-      <w:r>
-        <w:t xml:space="preserve"> whose 2 </w:t>
-      </w:r>
-      <w:r>
-        <w:t xml:space="preserve">elements of correspond to the </w:t>
-      </w:r>
-      <w:r>
-        <w:t xml:space="preserve">2 </w:t>
-      </w:r>
-      <w:r>
-        <w:t xml:space="preserve">partial derivative terms </w:t>
-      </w:r>
-    </w:p>
-    <w:p>
-      <w:pPr>
-        <w:pStyle w:val="ListBullet"/>
-      </w:pPr>
-      <w:r>
-        <w:t xml:space="preserve">Having implemented this cost function, you can </w:t>
-      </w:r>
-      <w:r>
-        <w:t xml:space="preserve">now </w:t>
-      </w:r>
-      <w:r>
-        <w:t xml:space="preserve">call </w:t>
-      </w:r>
-      <w:r>
-        <w:t xml:space="preserve">an </w:t>
-      </w:r>
-      <w:r>
-        <w:t xml:space="preserve">advanced optimization function </w:t>
-      </w:r>
-      <w:proofErr w:type="spellStart"/>
-      <w:r>
-        <w:rPr>
-          <w:b/>
-        </w:rPr>
-        <w:t>fminunc</w:t>
-      </w:r>
-      <w:proofErr w:type="spellEnd"/>
-      <w:r>
-        <w:rPr>
-          <w:b/>
-        </w:rPr>
-        <w:t xml:space="preserve"> </w:t>
+        <w:t xml:space="preserve">fminunc </w:t>
       </w:r>
       <w:r>
         <w:t>(</w:t>
@@ -7060,14 +6991,12 @@
         </w:tabs>
         <w:ind w:left="720"/>
       </w:pPr>
-      <w:proofErr w:type="spellStart"/>
       <w:r>
         <w:rPr>
           <w:b/>
         </w:rPr>
         <w:t>GradObj</w:t>
       </w:r>
-      <w:proofErr w:type="spellEnd"/>
       <w:r>
         <w:t xml:space="preserve"> </w:t>
       </w:r>
@@ -7123,15 +7052,7 @@
         <w:t>θ</w:t>
       </w:r>
       <w:r>
-        <w:t xml:space="preserve"> in a 2x1 </w:t>
-      </w:r>
-      <w:proofErr w:type="gramStart"/>
-      <w:r>
-        <w:t>vector  +</w:t>
-      </w:r>
-      <w:proofErr w:type="gramEnd"/>
-      <w:r>
-        <w:t xml:space="preserve"> use</w:t>
+        <w:t xml:space="preserve"> in a 2x1 vector  + use</w:t>
       </w:r>
       <w:r>
         <w:t xml:space="preserve"> </w:t>
@@ -7145,11 +7066,9 @@
       <w:r>
         <w:t xml:space="preserve">to call </w:t>
       </w:r>
-      <w:proofErr w:type="spellStart"/>
       <w:r>
         <w:t>fminunc</w:t>
       </w:r>
-      <w:proofErr w:type="spellEnd"/>
     </w:p>
     <w:p>
       <w:pPr>
@@ -7539,21 +7458,8 @@
       <w:r>
         <w:t>J-</w:t>
       </w:r>
-      <w:proofErr w:type="spellStart"/>
-      <w:r>
-        <w:t>val</w:t>
-      </w:r>
-      <w:proofErr w:type="spellEnd"/>
-      <w:r>
-        <w:t xml:space="preserve"> + the gradients from values we give it (as </w:t>
-      </w:r>
-      <w:proofErr w:type="spellStart"/>
-      <w:r>
-        <w:t>args</w:t>
-      </w:r>
-      <w:proofErr w:type="spellEnd"/>
-      <w:r>
-        <w:t>)</w:t>
+      <w:r>
+        <w:t>val + the gradients from values we give it (as args)</w:t>
       </w:r>
     </w:p>
     <w:p>
@@ -8439,15 +8345,7 @@
         <w:t xml:space="preserve">to estimate the probability y </w:t>
       </w:r>
       <w:r>
-        <w:t xml:space="preserve">= class </w:t>
-      </w:r>
-      <w:proofErr w:type="spellStart"/>
-      <w:r>
-        <w:t>i</w:t>
-      </w:r>
-      <w:proofErr w:type="spellEnd"/>
-      <w:r>
-        <w:t xml:space="preserve">, given </w:t>
+        <w:t xml:space="preserve">= class i, given </w:t>
       </w:r>
       <w:r>
         <w:t xml:space="preserve">an </w:t>
@@ -8622,26 +8520,13 @@
         <w:t xml:space="preserve">ogistic regression classifier h(x) </w:t>
       </w:r>
       <w:r>
-        <w:t xml:space="preserve">for each class </w:t>
-      </w:r>
-      <w:proofErr w:type="spellStart"/>
-      <w:r>
-        <w:t>i</w:t>
-      </w:r>
-      <w:proofErr w:type="spellEnd"/>
-      <w:r>
-        <w:t xml:space="preserve"> to predict the probability y </w:t>
+        <w:t xml:space="preserve">for each class i to predict the probability y </w:t>
       </w:r>
       <w:r>
         <w:t xml:space="preserve">= </w:t>
       </w:r>
-      <w:proofErr w:type="spellStart"/>
-      <w:r>
-        <w:t>i</w:t>
-      </w:r>
-      <w:proofErr w:type="spellEnd"/>
-      <w:r>
-        <w:t xml:space="preserve">. </w:t>
+      <w:r>
+        <w:t xml:space="preserve">i. </w:t>
       </w:r>
     </w:p>
     <w:p>
@@ -8667,15 +8552,7 @@
         <w:t xml:space="preserve">+ </w:t>
       </w:r>
       <w:r>
-        <w:t xml:space="preserve">pick the class </w:t>
-      </w:r>
-      <w:proofErr w:type="spellStart"/>
-      <w:r>
-        <w:t>i</w:t>
-      </w:r>
-      <w:proofErr w:type="spellEnd"/>
-      <w:r>
-        <w:t xml:space="preserve"> that maximizes the</w:t>
+        <w:t>pick the class i that maximizes the</w:t>
       </w:r>
       <w:r>
         <w:t xml:space="preserve"> 3 = </w:t>
@@ -8701,15 +8578,7 @@
         <w:t>h</w:t>
       </w:r>
       <w:r>
-        <w:t xml:space="preserve">ichever value of </w:t>
-      </w:r>
-      <w:proofErr w:type="spellStart"/>
-      <w:r>
-        <w:t>i</w:t>
-      </w:r>
-      <w:proofErr w:type="spellEnd"/>
-      <w:r>
-        <w:t xml:space="preserve"> g</w:t>
+        <w:t>ichever value of i g</w:t>
       </w:r>
       <w:r>
         <w:t xml:space="preserve">ives us the highest probability, </w:t>
@@ -8768,6 +8637,2479 @@
         </w:drawing>
       </w:r>
     </w:p>
+    <w:p>
+      <w:pPr>
+        <w:pStyle w:val="ListBullet"/>
+        <w:numPr>
+          <w:ilvl w:val="0"/>
+          <w:numId w:val="0"/>
+        </w:numPr>
+        <w:ind w:left="1800"/>
+      </w:pPr>
+    </w:p>
+    <w:p>
+      <w:pPr>
+        <w:pStyle w:val="ListBullet"/>
+        <w:numPr>
+          <w:ilvl w:val="0"/>
+          <w:numId w:val="0"/>
+        </w:numPr>
+        <w:ind w:left="1800"/>
+      </w:pPr>
+    </w:p>
+    <w:p>
+      <w:pPr>
+        <w:pStyle w:val="ListBullet"/>
+      </w:pPr>
+      <w:r>
+        <w:t xml:space="preserve">When you apply linear + logistic regression to certain ML applications, they can run into a problem called </w:t>
+      </w:r>
+      <w:r>
+        <w:rPr>
+          <w:b/>
+        </w:rPr>
+        <w:t xml:space="preserve">overfitting </w:t>
+      </w:r>
+      <w:r>
+        <w:t xml:space="preserve">that can cause them to perform very poorly. </w:t>
+      </w:r>
+    </w:p>
+    <w:p>
+      <w:pPr>
+        <w:pStyle w:val="ListBullet"/>
+      </w:pPr>
+      <w:r>
+        <w:t xml:space="preserve">1 thing we could do to our housing prices data set via linear regression is fit a linear function to this data + get a </w:t>
+      </w:r>
+      <w:r>
+        <w:rPr>
+          <w:i/>
+        </w:rPr>
+        <w:t>straight</w:t>
+      </w:r>
+      <w:r>
+        <w:t xml:space="preserve"> line fit to the data. </w:t>
+      </w:r>
+    </w:p>
+    <w:p>
+      <w:pPr>
+        <w:pStyle w:val="ListBullet"/>
+        <w:numPr>
+          <w:ilvl w:val="0"/>
+          <w:numId w:val="0"/>
+        </w:numPr>
+        <w:ind w:left="2520" w:firstLine="360"/>
+      </w:pPr>
+      <w:r>
+        <w:rPr>
+          <w:noProof/>
+        </w:rPr>
+        <w:drawing>
+          <wp:inline distT="0" distB="0" distL="0" distR="0" wp14:anchorId="062CB34E" wp14:editId="59577B75">
+            <wp:extent cx="1396551" cy="1228725"/>
+            <wp:effectExtent l="0" t="0" r="0" b="0"/>
+            <wp:docPr id="43" name="Picture 43"/>
+            <wp:cNvGraphicFramePr>
+              <a:graphicFrameLocks xmlns:a="http://schemas.openxmlformats.org/drawingml/2006/main" noChangeAspect="1"/>
+            </wp:cNvGraphicFramePr>
+            <a:graphic xmlns:a="http://schemas.openxmlformats.org/drawingml/2006/main">
+              <a:graphicData uri="http://schemas.openxmlformats.org/drawingml/2006/picture">
+                <pic:pic xmlns:pic="http://schemas.openxmlformats.org/drawingml/2006/picture">
+                  <pic:nvPicPr>
+                    <pic:cNvPr id="1" name=""/>
+                    <pic:cNvPicPr/>
+                  </pic:nvPicPr>
+                  <pic:blipFill>
+                    <a:blip r:embed="rId58"/>
+                    <a:stretch>
+                      <a:fillRect/>
+                    </a:stretch>
+                  </pic:blipFill>
+                  <pic:spPr>
+                    <a:xfrm>
+                      <a:off x="0" y="0"/>
+                      <a:ext cx="1404114" cy="1235379"/>
+                    </a:xfrm>
+                    <a:prstGeom prst="rect">
+                      <a:avLst/>
+                    </a:prstGeom>
+                  </pic:spPr>
+                </pic:pic>
+              </a:graphicData>
+            </a:graphic>
+          </wp:inline>
+        </w:drawing>
+      </w:r>
+    </w:p>
+    <w:p>
+      <w:pPr>
+        <w:pStyle w:val="ListBullet"/>
+      </w:pPr>
+      <w:r>
+        <w:lastRenderedPageBreak/>
+        <w:t xml:space="preserve">This isn't a good model b/c as size increases, prices plateau </w:t>
+      </w:r>
+      <w:r>
+        <w:sym w:font="Wingdings" w:char="F0E0"/>
+      </w:r>
+      <w:r>
+        <w:t xml:space="preserve"> this algorithm does not fit well = </w:t>
+      </w:r>
+      <w:r>
+        <w:rPr>
+          <w:b/>
+        </w:rPr>
+        <w:t>underfitting</w:t>
+      </w:r>
+      <w:r>
+        <w:t xml:space="preserve"> = this algorithm has </w:t>
+      </w:r>
+      <w:r>
+        <w:rPr>
+          <w:b/>
+        </w:rPr>
+        <w:t>high bias</w:t>
+      </w:r>
+      <w:r>
+        <w:t xml:space="preserve">. </w:t>
+      </w:r>
+    </w:p>
+    <w:p>
+      <w:pPr>
+        <w:pStyle w:val="ListBullet"/>
+      </w:pPr>
+      <w:r>
+        <w:t>I</w:t>
+      </w:r>
+      <w:r>
+        <w:t>t's as if the algorithm has a very strong preconception</w:t>
+      </w:r>
+      <w:r>
+        <w:t>/</w:t>
+      </w:r>
+      <w:r>
+        <w:t xml:space="preserve">bias that prices are going to vary linearly </w:t>
+      </w:r>
+      <w:r>
+        <w:t xml:space="preserve">w/ size, </w:t>
+      </w:r>
+      <w:r>
+        <w:t xml:space="preserve">despite data to the contrary. </w:t>
+      </w:r>
+    </w:p>
+    <w:p>
+      <w:pPr>
+        <w:pStyle w:val="ListBullet"/>
+      </w:pPr>
+      <w:r>
+        <w:t xml:space="preserve">Despite </w:t>
+      </w:r>
+      <w:r>
+        <w:t xml:space="preserve">evidence of the contrary, it’s still </w:t>
+      </w:r>
+      <w:r>
+        <w:t>bias</w:t>
+      </w:r>
+      <w:r>
+        <w:t xml:space="preserve">ed + </w:t>
+      </w:r>
+      <w:r>
+        <w:t xml:space="preserve">ends up a poor fit to the data. </w:t>
+      </w:r>
+    </w:p>
+    <w:p>
+      <w:pPr>
+        <w:pStyle w:val="ListBullet"/>
+      </w:pPr>
+      <w:r>
+        <w:t>Fit a quadratic function</w:t>
+      </w:r>
+    </w:p>
+    <w:p>
+      <w:pPr>
+        <w:pStyle w:val="ListBullet"/>
+        <w:numPr>
+          <w:ilvl w:val="0"/>
+          <w:numId w:val="0"/>
+        </w:numPr>
+        <w:ind w:left="3240"/>
+      </w:pPr>
+      <w:r>
+        <w:rPr>
+          <w:noProof/>
+        </w:rPr>
+        <w:drawing>
+          <wp:inline distT="0" distB="0" distL="0" distR="0" wp14:anchorId="6A99CA7F" wp14:editId="6135B395">
+            <wp:extent cx="1571389" cy="1476375"/>
+            <wp:effectExtent l="0" t="0" r="0" b="0"/>
+            <wp:docPr id="55" name="Picture 55"/>
+            <wp:cNvGraphicFramePr>
+              <a:graphicFrameLocks xmlns:a="http://schemas.openxmlformats.org/drawingml/2006/main" noChangeAspect="1"/>
+            </wp:cNvGraphicFramePr>
+            <a:graphic xmlns:a="http://schemas.openxmlformats.org/drawingml/2006/main">
+              <a:graphicData uri="http://schemas.openxmlformats.org/drawingml/2006/picture">
+                <pic:pic xmlns:pic="http://schemas.openxmlformats.org/drawingml/2006/picture">
+                  <pic:nvPicPr>
+                    <pic:cNvPr id="1" name=""/>
+                    <pic:cNvPicPr/>
+                  </pic:nvPicPr>
+                  <pic:blipFill>
+                    <a:blip r:embed="rId59"/>
+                    <a:stretch>
+                      <a:fillRect/>
+                    </a:stretch>
+                  </pic:blipFill>
+                  <pic:spPr>
+                    <a:xfrm>
+                      <a:off x="0" y="0"/>
+                      <a:ext cx="1577206" cy="1481841"/>
+                    </a:xfrm>
+                    <a:prstGeom prst="rect">
+                      <a:avLst/>
+                    </a:prstGeom>
+                  </pic:spPr>
+                </pic:pic>
+              </a:graphicData>
+            </a:graphic>
+          </wp:inline>
+        </w:drawing>
+      </w:r>
+    </w:p>
+    <w:p>
+      <w:pPr>
+        <w:pStyle w:val="ListBullet"/>
+      </w:pPr>
+      <w:r>
+        <w:t>W</w:t>
+      </w:r>
+      <w:r>
+        <w:t xml:space="preserve">orks well. </w:t>
+      </w:r>
+    </w:p>
+    <w:p>
+      <w:pPr>
+        <w:pStyle w:val="ListBullet"/>
+      </w:pPr>
+      <w:r>
+        <w:t xml:space="preserve">Fit </w:t>
+      </w:r>
+      <w:r>
+        <w:t xml:space="preserve">a </w:t>
+      </w:r>
+      <w:r>
+        <w:t>4</w:t>
+      </w:r>
+      <w:r>
+        <w:rPr>
+          <w:vertAlign w:val="superscript"/>
+        </w:rPr>
+        <w:t>th</w:t>
+      </w:r>
+      <w:r>
+        <w:t>-order other polynomial to the data (5 parameters)</w:t>
+      </w:r>
+    </w:p>
+    <w:p>
+      <w:pPr>
+        <w:pStyle w:val="ListBullet"/>
+        <w:numPr>
+          <w:ilvl w:val="0"/>
+          <w:numId w:val="0"/>
+        </w:numPr>
+        <w:ind w:left="2520"/>
+      </w:pPr>
+      <w:r>
+        <w:rPr>
+          <w:noProof/>
+        </w:rPr>
+        <w:drawing>
+          <wp:inline distT="0" distB="0" distL="0" distR="0" wp14:anchorId="4F4ADA86" wp14:editId="07B196FF">
+            <wp:extent cx="2106857" cy="1543050"/>
+            <wp:effectExtent l="0" t="0" r="8255" b="0"/>
+            <wp:docPr id="56" name="Picture 56"/>
+            <wp:cNvGraphicFramePr>
+              <a:graphicFrameLocks xmlns:a="http://schemas.openxmlformats.org/drawingml/2006/main" noChangeAspect="1"/>
+            </wp:cNvGraphicFramePr>
+            <a:graphic xmlns:a="http://schemas.openxmlformats.org/drawingml/2006/main">
+              <a:graphicData uri="http://schemas.openxmlformats.org/drawingml/2006/picture">
+                <pic:pic xmlns:pic="http://schemas.openxmlformats.org/drawingml/2006/picture">
+                  <pic:nvPicPr>
+                    <pic:cNvPr id="1" name=""/>
+                    <pic:cNvPicPr/>
+                  </pic:nvPicPr>
+                  <pic:blipFill>
+                    <a:blip r:embed="rId60"/>
+                    <a:stretch>
+                      <a:fillRect/>
+                    </a:stretch>
+                  </pic:blipFill>
+                  <pic:spPr>
+                    <a:xfrm>
+                      <a:off x="0" y="0"/>
+                      <a:ext cx="2113023" cy="1547566"/>
+                    </a:xfrm>
+                    <a:prstGeom prst="rect">
+                      <a:avLst/>
+                    </a:prstGeom>
+                  </pic:spPr>
+                </pic:pic>
+              </a:graphicData>
+            </a:graphic>
+          </wp:inline>
+        </w:drawing>
+      </w:r>
+    </w:p>
+    <w:p>
+      <w:pPr>
+        <w:pStyle w:val="ListBullet"/>
+      </w:pPr>
+      <w:r>
+        <w:t xml:space="preserve">Creates </w:t>
+      </w:r>
+      <w:r>
+        <w:t xml:space="preserve">curve through all </w:t>
+      </w:r>
+      <w:r>
+        <w:t xml:space="preserve">5 training examples </w:t>
+      </w:r>
+      <w:r>
+        <w:sym w:font="Wingdings" w:char="F0E0"/>
+      </w:r>
+      <w:r>
+        <w:t xml:space="preserve"> </w:t>
+      </w:r>
+      <w:r>
+        <w:t>seems to do a very go</w:t>
+      </w:r>
+      <w:r>
+        <w:t xml:space="preserve">od job fitting the training set, but </w:t>
+      </w:r>
+      <w:r>
+        <w:t>it's going all over the place</w:t>
+      </w:r>
+      <w:r>
+        <w:t xml:space="preserve"> + is not </w:t>
+      </w:r>
+      <w:r>
+        <w:t xml:space="preserve">such a good model </w:t>
+      </w:r>
+    </w:p>
+    <w:p>
+      <w:pPr>
+        <w:pStyle w:val="ListBullet"/>
+      </w:pPr>
+      <w:r>
+        <w:rPr>
+          <w:b/>
+        </w:rPr>
+        <w:t>Overfitting</w:t>
+      </w:r>
+      <w:r>
+        <w:t xml:space="preserve"> = </w:t>
+      </w:r>
+      <w:r>
+        <w:t xml:space="preserve">this algorithm has </w:t>
+      </w:r>
+      <w:r>
+        <w:rPr>
+          <w:b/>
+        </w:rPr>
+        <w:t>high</w:t>
+      </w:r>
+      <w:r>
+        <w:rPr>
+          <w:b/>
+        </w:rPr>
+        <w:t xml:space="preserve"> variance</w:t>
+      </w:r>
+    </w:p>
+    <w:p>
+      <w:pPr>
+        <w:pStyle w:val="ListBullet"/>
+      </w:pPr>
+      <w:r>
+        <w:t>I</w:t>
+      </w:r>
+      <w:r>
+        <w:t xml:space="preserve">f fitting a high order polynomial, the hypothesis can fit can fit almost any function </w:t>
+      </w:r>
+      <w:r>
+        <w:t xml:space="preserve">+ </w:t>
+      </w:r>
+      <w:r>
+        <w:t xml:space="preserve">we don't have enough data to constrain it to give us a good hypothesis </w:t>
+      </w:r>
+    </w:p>
+    <w:p>
+      <w:pPr>
+        <w:pStyle w:val="ListBullet"/>
+      </w:pPr>
+      <w:r>
+        <w:t>Over</w:t>
+      </w:r>
+      <w:r>
+        <w:t xml:space="preserve">fitting comes </w:t>
+      </w:r>
+      <w:r>
+        <w:t xml:space="preserve">from </w:t>
+      </w:r>
+      <w:r>
+        <w:t xml:space="preserve">if we have too many features, </w:t>
+      </w:r>
+      <w:r>
+        <w:t xml:space="preserve">the learned </w:t>
+      </w:r>
+      <w:r>
+        <w:t xml:space="preserve">hypothesis may fit training </w:t>
+      </w:r>
+      <w:r>
+        <w:t xml:space="preserve">data </w:t>
+      </w:r>
+      <w:r>
+        <w:t>very well</w:t>
+      </w:r>
+      <w:r>
+        <w:t xml:space="preserve"> (cost function ~= 0 </w:t>
+      </w:r>
+      <w:r>
+        <w:rPr>
+          <w:noProof/>
+        </w:rPr>
+        <w:drawing>
+          <wp:inline distT="0" distB="0" distL="0" distR="0" wp14:anchorId="4007B740" wp14:editId="56B5E5FD">
+            <wp:extent cx="3000375" cy="247650"/>
+            <wp:effectExtent l="0" t="0" r="9525" b="0"/>
+            <wp:docPr id="57" name="Picture 57"/>
+            <wp:cNvGraphicFramePr>
+              <a:graphicFrameLocks xmlns:a="http://schemas.openxmlformats.org/drawingml/2006/main" noChangeAspect="1"/>
+            </wp:cNvGraphicFramePr>
+            <a:graphic xmlns:a="http://schemas.openxmlformats.org/drawingml/2006/main">
+              <a:graphicData uri="http://schemas.openxmlformats.org/drawingml/2006/picture">
+                <pic:pic xmlns:pic="http://schemas.openxmlformats.org/drawingml/2006/picture">
+                  <pic:nvPicPr>
+                    <pic:cNvPr id="1" name=""/>
+                    <pic:cNvPicPr/>
+                  </pic:nvPicPr>
+                  <pic:blipFill>
+                    <a:blip r:embed="rId61"/>
+                    <a:stretch>
+                      <a:fillRect/>
+                    </a:stretch>
+                  </pic:blipFill>
+                  <pic:spPr>
+                    <a:xfrm>
+                      <a:off x="0" y="0"/>
+                      <a:ext cx="3000375" cy="247650"/>
+                    </a:xfrm>
+                    <a:prstGeom prst="rect">
+                      <a:avLst/>
+                    </a:prstGeom>
+                  </pic:spPr>
+                </pic:pic>
+              </a:graphicData>
+            </a:graphic>
+          </wp:inline>
+        </w:drawing>
+      </w:r>
+      <w:r>
+        <w:t>)</w:t>
+      </w:r>
+      <w:r>
+        <w:t xml:space="preserve">. </w:t>
+      </w:r>
+    </w:p>
+    <w:p>
+      <w:pPr>
+        <w:pStyle w:val="ListBullet"/>
+      </w:pPr>
+      <w:r>
+        <w:t xml:space="preserve">But the function </w:t>
+      </w:r>
+      <w:r>
+        <w:t xml:space="preserve">tries too hard to fit </w:t>
+      </w:r>
+      <w:r>
+        <w:t xml:space="preserve">to the training set such </w:t>
+      </w:r>
+      <w:r>
+        <w:t xml:space="preserve">that it fails to generalize to new examples </w:t>
+      </w:r>
+      <w:r>
+        <w:t xml:space="preserve">and/or </w:t>
+      </w:r>
+      <w:r>
+        <w:t>to predict prices on new examples</w:t>
+      </w:r>
+    </w:p>
+    <w:p>
+      <w:pPr>
+        <w:pStyle w:val="ListBullet"/>
+      </w:pPr>
+      <w:r>
+        <w:rPr>
+          <w:b/>
+        </w:rPr>
+        <w:t xml:space="preserve">Generalized </w:t>
+      </w:r>
+      <w:r>
+        <w:rPr>
+          <w:b/>
+        </w:rPr>
+        <w:t xml:space="preserve">= </w:t>
+      </w:r>
+      <w:r>
+        <w:t>how well a hypothesis applies to new examples</w:t>
+      </w:r>
+      <w:r>
+        <w:t xml:space="preserve"> (</w:t>
+      </w:r>
+      <w:r>
+        <w:t xml:space="preserve">data it has not seen in </w:t>
+      </w:r>
+      <w:r>
+        <w:t>training set)</w:t>
+      </w:r>
+      <w:r>
+        <w:t xml:space="preserve"> </w:t>
+      </w:r>
+    </w:p>
+    <w:p>
+      <w:pPr>
+        <w:pStyle w:val="ListBullet"/>
+        <w:numPr>
+          <w:ilvl w:val="0"/>
+          <w:numId w:val="0"/>
+        </w:numPr>
+        <w:ind w:left="360"/>
+      </w:pPr>
+    </w:p>
+    <w:p>
+      <w:pPr>
+        <w:pStyle w:val="ListBullet"/>
+      </w:pPr>
+      <w:r>
+        <w:t>A similar thing can apply to logistic regression as well.</w:t>
+      </w:r>
+    </w:p>
+    <w:p>
+      <w:pPr>
+        <w:pStyle w:val="ListBullet"/>
+      </w:pPr>
+      <w:r>
+        <w:t>1</w:t>
+      </w:r>
+      <w:r>
+        <w:t xml:space="preserve"> thing we could do, is fit logistic regression </w:t>
+      </w:r>
+      <w:r>
+        <w:t>w/</w:t>
+      </w:r>
+      <w:r>
+        <w:t xml:space="preserve"> just a simple hypothesis </w:t>
+      </w:r>
+      <w:r>
+        <w:t xml:space="preserve">+ end up w/ a </w:t>
+      </w:r>
+      <w:r>
+        <w:t>straight line to separate the positive and the negative</w:t>
+      </w:r>
+      <w:r>
+        <w:t xml:space="preserve"> class</w:t>
+      </w:r>
+      <w:r>
+        <w:t>.</w:t>
+      </w:r>
+    </w:p>
+    <w:p>
+      <w:pPr>
+        <w:pStyle w:val="ListBullet"/>
+        <w:numPr>
+          <w:ilvl w:val="0"/>
+          <w:numId w:val="0"/>
+        </w:numPr>
+        <w:ind w:left="3240"/>
+      </w:pPr>
+      <w:r>
+        <w:rPr>
+          <w:noProof/>
+        </w:rPr>
+        <w:lastRenderedPageBreak/>
+        <w:drawing>
+          <wp:inline distT="0" distB="0" distL="0" distR="0" wp14:anchorId="794AC7C5" wp14:editId="47A3E148">
+            <wp:extent cx="1748262" cy="1771650"/>
+            <wp:effectExtent l="0" t="0" r="4445" b="0"/>
+            <wp:docPr id="61" name="Picture 61"/>
+            <wp:cNvGraphicFramePr>
+              <a:graphicFrameLocks xmlns:a="http://schemas.openxmlformats.org/drawingml/2006/main" noChangeAspect="1"/>
+            </wp:cNvGraphicFramePr>
+            <a:graphic xmlns:a="http://schemas.openxmlformats.org/drawingml/2006/main">
+              <a:graphicData uri="http://schemas.openxmlformats.org/drawingml/2006/picture">
+                <pic:pic xmlns:pic="http://schemas.openxmlformats.org/drawingml/2006/picture">
+                  <pic:nvPicPr>
+                    <pic:cNvPr id="1" name=""/>
+                    <pic:cNvPicPr/>
+                  </pic:nvPicPr>
+                  <pic:blipFill>
+                    <a:blip r:embed="rId62"/>
+                    <a:stretch>
+                      <a:fillRect/>
+                    </a:stretch>
+                  </pic:blipFill>
+                  <pic:spPr>
+                    <a:xfrm>
+                      <a:off x="0" y="0"/>
+                      <a:ext cx="1756931" cy="1780434"/>
+                    </a:xfrm>
+                    <a:prstGeom prst="rect">
+                      <a:avLst/>
+                    </a:prstGeom>
+                  </pic:spPr>
+                </pic:pic>
+              </a:graphicData>
+            </a:graphic>
+          </wp:inline>
+        </w:drawing>
+      </w:r>
+    </w:p>
+    <w:p>
+      <w:pPr>
+        <w:pStyle w:val="ListBullet"/>
+      </w:pPr>
+      <w:r>
+        <w:t xml:space="preserve">Not </w:t>
+      </w:r>
+      <w:r>
+        <w:t xml:space="preserve">very good fit </w:t>
+      </w:r>
+      <w:r>
+        <w:t xml:space="preserve">= </w:t>
+      </w:r>
+      <w:r>
+        <w:t xml:space="preserve">underfitting </w:t>
+      </w:r>
+      <w:r>
+        <w:t xml:space="preserve">= </w:t>
+      </w:r>
+      <w:r>
+        <w:t xml:space="preserve">hypothesis </w:t>
+      </w:r>
+      <w:r>
+        <w:t xml:space="preserve">has </w:t>
+      </w:r>
+      <w:r>
+        <w:t xml:space="preserve">high bias. </w:t>
+      </w:r>
+    </w:p>
+    <w:p>
+      <w:pPr>
+        <w:pStyle w:val="ListBullet"/>
+      </w:pPr>
+      <w:r>
+        <w:t>Could a</w:t>
+      </w:r>
+      <w:r>
+        <w:t xml:space="preserve">dd </w:t>
+      </w:r>
+      <w:r>
+        <w:t xml:space="preserve">quadratic terms </w:t>
+      </w:r>
+      <w:r>
+        <w:t>to your features these</w:t>
+      </w:r>
+      <w:r>
+        <w:t xml:space="preserve"> + </w:t>
+      </w:r>
+      <w:r>
+        <w:t xml:space="preserve">get a decision boundary that's a good fit to data. </w:t>
+      </w:r>
+    </w:p>
+    <w:p>
+      <w:pPr>
+        <w:pStyle w:val="ListBullet"/>
+        <w:numPr>
+          <w:ilvl w:val="0"/>
+          <w:numId w:val="0"/>
+        </w:numPr>
+        <w:ind w:left="2520" w:firstLine="360"/>
+      </w:pPr>
+      <w:r>
+        <w:rPr>
+          <w:noProof/>
+        </w:rPr>
+        <w:drawing>
+          <wp:inline distT="0" distB="0" distL="0" distR="0" wp14:anchorId="02528578" wp14:editId="3C1C41E1">
+            <wp:extent cx="1538790" cy="1943100"/>
+            <wp:effectExtent l="0" t="0" r="4445" b="0"/>
+            <wp:docPr id="62" name="Picture 62"/>
+            <wp:cNvGraphicFramePr>
+              <a:graphicFrameLocks xmlns:a="http://schemas.openxmlformats.org/drawingml/2006/main" noChangeAspect="1"/>
+            </wp:cNvGraphicFramePr>
+            <a:graphic xmlns:a="http://schemas.openxmlformats.org/drawingml/2006/main">
+              <a:graphicData uri="http://schemas.openxmlformats.org/drawingml/2006/picture">
+                <pic:pic xmlns:pic="http://schemas.openxmlformats.org/drawingml/2006/picture">
+                  <pic:nvPicPr>
+                    <pic:cNvPr id="1" name=""/>
+                    <pic:cNvPicPr/>
+                  </pic:nvPicPr>
+                  <pic:blipFill>
+                    <a:blip r:embed="rId63"/>
+                    <a:stretch>
+                      <a:fillRect/>
+                    </a:stretch>
+                  </pic:blipFill>
+                  <pic:spPr>
+                    <a:xfrm>
+                      <a:off x="0" y="0"/>
+                      <a:ext cx="1549383" cy="1956477"/>
+                    </a:xfrm>
+                    <a:prstGeom prst="rect">
+                      <a:avLst/>
+                    </a:prstGeom>
+                  </pic:spPr>
+                </pic:pic>
+              </a:graphicData>
+            </a:graphic>
+          </wp:inline>
+        </w:drawing>
+      </w:r>
+      <w:r>
+        <w:t xml:space="preserve"> </w:t>
+      </w:r>
+    </w:p>
+    <w:p>
+      <w:pPr>
+        <w:pStyle w:val="ListBullet"/>
+      </w:pPr>
+      <w:r>
+        <w:t>I</w:t>
+      </w:r>
+      <w:r>
+        <w:t>f you fit a very high-order polynomial, logistical regression may contort itself</w:t>
+      </w:r>
+      <w:r>
+        <w:t xml:space="preserve"> to </w:t>
+      </w:r>
+      <w:r>
+        <w:t xml:space="preserve">find a decision boundary that fits every single training example well. </w:t>
+      </w:r>
+    </w:p>
+    <w:p>
+      <w:pPr>
+        <w:pStyle w:val="ListBullet"/>
+        <w:numPr>
+          <w:ilvl w:val="0"/>
+          <w:numId w:val="0"/>
+        </w:numPr>
+        <w:ind w:left="1800" w:firstLine="360"/>
+      </w:pPr>
+      <w:r>
+        <w:rPr>
+          <w:noProof/>
+        </w:rPr>
+        <w:drawing>
+          <wp:inline distT="0" distB="0" distL="0" distR="0" wp14:anchorId="0328517E" wp14:editId="403B7E40">
+            <wp:extent cx="2039408" cy="2238375"/>
+            <wp:effectExtent l="0" t="0" r="0" b="0"/>
+            <wp:docPr id="63" name="Picture 63"/>
+            <wp:cNvGraphicFramePr>
+              <a:graphicFrameLocks xmlns:a="http://schemas.openxmlformats.org/drawingml/2006/main" noChangeAspect="1"/>
+            </wp:cNvGraphicFramePr>
+            <a:graphic xmlns:a="http://schemas.openxmlformats.org/drawingml/2006/main">
+              <a:graphicData uri="http://schemas.openxmlformats.org/drawingml/2006/picture">
+                <pic:pic xmlns:pic="http://schemas.openxmlformats.org/drawingml/2006/picture">
+                  <pic:nvPicPr>
+                    <pic:cNvPr id="1" name=""/>
+                    <pic:cNvPicPr/>
+                  </pic:nvPicPr>
+                  <pic:blipFill>
+                    <a:blip r:embed="rId64"/>
+                    <a:stretch>
+                      <a:fillRect/>
+                    </a:stretch>
+                  </pic:blipFill>
+                  <pic:spPr>
+                    <a:xfrm>
+                      <a:off x="0" y="0"/>
+                      <a:ext cx="2043874" cy="2243277"/>
+                    </a:xfrm>
+                    <a:prstGeom prst="rect">
+                      <a:avLst/>
+                    </a:prstGeom>
+                  </pic:spPr>
+                </pic:pic>
+              </a:graphicData>
+            </a:graphic>
+          </wp:inline>
+        </w:drawing>
+      </w:r>
+    </w:p>
+    <w:p>
+      <w:pPr>
+        <w:pStyle w:val="ListBullet"/>
+        <w:numPr>
+          <w:ilvl w:val="0"/>
+          <w:numId w:val="0"/>
+        </w:numPr>
+        <w:ind w:left="360"/>
+      </w:pPr>
+    </w:p>
+    <w:p>
+      <w:pPr>
+        <w:pStyle w:val="ListBullet"/>
+      </w:pPr>
+      <w:r>
+        <w:t>This doesn't look like a very</w:t>
+      </w:r>
+      <w:r>
+        <w:t xml:space="preserve"> good hypothesis </w:t>
+      </w:r>
+      <w:r>
+        <w:t>for making predictions</w:t>
+      </w:r>
+      <w:r>
+        <w:t xml:space="preserve"> = </w:t>
+      </w:r>
+      <w:r>
+        <w:t xml:space="preserve">overfitting </w:t>
+      </w:r>
+      <w:r>
+        <w:t xml:space="preserve">= </w:t>
+      </w:r>
+      <w:r>
+        <w:t xml:space="preserve">hypothesis </w:t>
+      </w:r>
+      <w:r>
+        <w:t xml:space="preserve">has </w:t>
+      </w:r>
+      <w:r>
+        <w:t xml:space="preserve">high variance </w:t>
+      </w:r>
+      <w:r>
+        <w:t xml:space="preserve">= </w:t>
+      </w:r>
+      <w:r>
+        <w:t xml:space="preserve">unlikely to generalize well to new examples. </w:t>
+      </w:r>
+    </w:p>
+    <w:p>
+      <w:pPr>
+        <w:pStyle w:val="ListBullet"/>
+      </w:pPr>
+      <w:r>
+        <w:t xml:space="preserve">In previous examples, we had </w:t>
+      </w:r>
+      <w:r>
+        <w:t xml:space="preserve">1 </w:t>
+      </w:r>
+      <w:r>
+        <w:t xml:space="preserve">or </w:t>
+      </w:r>
+      <w:r>
+        <w:t>2 dimensional data so</w:t>
+      </w:r>
+      <w:r>
+        <w:t xml:space="preserve"> we could just plot </w:t>
+      </w:r>
+      <w:r>
+        <w:t xml:space="preserve">h(x) + </w:t>
+      </w:r>
+      <w:r>
+        <w:t xml:space="preserve">see what was going on </w:t>
+      </w:r>
+      <w:r>
+        <w:t xml:space="preserve">+ </w:t>
+      </w:r>
+      <w:r>
+        <w:t xml:space="preserve">select the appropriate degree </w:t>
+      </w:r>
+      <w:r>
+        <w:t xml:space="preserve">of </w:t>
+      </w:r>
+      <w:r>
+        <w:t xml:space="preserve">polynomial. </w:t>
+      </w:r>
+    </w:p>
+    <w:p>
+      <w:pPr>
+        <w:pStyle w:val="ListBullet"/>
+      </w:pPr>
+      <w:r>
+        <w:t>So plotting</w:t>
+      </w:r>
+      <w:r>
+        <w:t xml:space="preserve"> h(x)</w:t>
+      </w:r>
+      <w:r>
+        <w:t xml:space="preserve"> could be </w:t>
+      </w:r>
+      <w:r>
+        <w:t xml:space="preserve">1 </w:t>
+      </w:r>
+      <w:r>
+        <w:t>way to try to decide</w:t>
+      </w:r>
+      <w:r>
+        <w:t xml:space="preserve"> what degree polynomial to use, b</w:t>
+      </w:r>
+      <w:r>
+        <w:t xml:space="preserve">ut that doesn't always work. </w:t>
+      </w:r>
+    </w:p>
+    <w:p>
+      <w:pPr>
+        <w:pStyle w:val="ListBullet"/>
+      </w:pPr>
+      <w:r>
+        <w:lastRenderedPageBreak/>
+        <w:t>M</w:t>
+      </w:r>
+      <w:r>
+        <w:t xml:space="preserve">ore often </w:t>
+      </w:r>
+      <w:r>
+        <w:t xml:space="preserve">than not, </w:t>
+      </w:r>
+      <w:r>
+        <w:t>we have a lot of features</w:t>
+      </w:r>
+      <w:r>
+        <w:t xml:space="preserve"> + it</w:t>
+      </w:r>
+      <w:r>
+        <w:t>s not just a matter of selectin</w:t>
+      </w:r>
+      <w:r>
+        <w:t>g what degree polynomial to use</w:t>
+      </w:r>
+    </w:p>
+    <w:p>
+      <w:pPr>
+        <w:pStyle w:val="ListBullet"/>
+      </w:pPr>
+      <w:r>
+        <w:t>W</w:t>
+      </w:r>
+      <w:r>
+        <w:t xml:space="preserve">hen we have so many features, it also becomes much harder to plot data </w:t>
+      </w:r>
+      <w:r>
+        <w:t xml:space="preserve">+ </w:t>
+      </w:r>
+      <w:r>
+        <w:t xml:space="preserve">to decide what features to keep or not. </w:t>
+      </w:r>
+    </w:p>
+    <w:p>
+      <w:pPr>
+        <w:pStyle w:val="ListBullet"/>
+      </w:pPr>
+      <w:r>
+        <w:t>I</w:t>
+      </w:r>
+      <w:r>
+        <w:t>f we have a lot of features</w:t>
+      </w:r>
+      <w:r>
+        <w:t xml:space="preserve"> + </w:t>
+      </w:r>
+      <w:r>
+        <w:t xml:space="preserve">very little training data, </w:t>
+      </w:r>
+      <w:r>
+        <w:t>over</w:t>
+      </w:r>
+      <w:r>
+        <w:t xml:space="preserve">fitting can become a problem. </w:t>
+      </w:r>
+    </w:p>
+    <w:p>
+      <w:pPr>
+        <w:pStyle w:val="ListBullet"/>
+      </w:pPr>
+      <w:r>
+        <w:t>T</w:t>
+      </w:r>
+      <w:r>
+        <w:t xml:space="preserve">o address over fitting, there are </w:t>
+      </w:r>
+      <w:r>
+        <w:t xml:space="preserve">2 </w:t>
+      </w:r>
+      <w:r>
+        <w:t xml:space="preserve">main options </w:t>
+      </w:r>
+    </w:p>
+    <w:p>
+      <w:pPr>
+        <w:pStyle w:val="ListBullet"/>
+        <w:tabs>
+          <w:tab w:val="clear" w:pos="360"/>
+          <w:tab w:val="num" w:pos="720"/>
+        </w:tabs>
+        <w:ind w:left="720"/>
+      </w:pPr>
+      <w:r>
+        <w:t xml:space="preserve">1 </w:t>
+      </w:r>
+      <w:r>
+        <w:sym w:font="Wingdings" w:char="F0E0"/>
+      </w:r>
+      <w:r>
+        <w:t xml:space="preserve"> try to reduce the </w:t>
+      </w:r>
+      <w:r>
+        <w:t xml:space="preserve"># </w:t>
+      </w:r>
+      <w:r>
+        <w:t>of features</w:t>
+      </w:r>
+    </w:p>
+    <w:p>
+      <w:pPr>
+        <w:pStyle w:val="ListBullet"/>
+        <w:tabs>
+          <w:tab w:val="clear" w:pos="360"/>
+          <w:tab w:val="num" w:pos="1080"/>
+        </w:tabs>
+        <w:ind w:left="1080"/>
+      </w:pPr>
+      <w:r>
+        <w:t xml:space="preserve">manually look through </w:t>
+      </w:r>
+      <w:r>
+        <w:t xml:space="preserve">list of features + </w:t>
+      </w:r>
+      <w:r>
+        <w:t>decide which are more important</w:t>
+      </w:r>
+      <w:r>
+        <w:t xml:space="preserve"> + </w:t>
+      </w:r>
+      <w:r>
+        <w:t xml:space="preserve">which </w:t>
+      </w:r>
+      <w:r>
+        <w:t xml:space="preserve">to ignore </w:t>
+      </w:r>
+    </w:p>
+    <w:p>
+      <w:pPr>
+        <w:pStyle w:val="ListBullet"/>
+        <w:tabs>
+          <w:tab w:val="clear" w:pos="360"/>
+          <w:tab w:val="num" w:pos="1080"/>
+        </w:tabs>
+        <w:ind w:left="1080"/>
+      </w:pPr>
+      <w:r>
+        <w:t xml:space="preserve">But, </w:t>
+      </w:r>
+      <w:r>
+        <w:t xml:space="preserve">by throwing away features, </w:t>
+      </w:r>
+      <w:r>
+        <w:t xml:space="preserve">we also throw </w:t>
+      </w:r>
+      <w:r>
+        <w:t xml:space="preserve">away some </w:t>
+      </w:r>
+      <w:r>
+        <w:t xml:space="preserve">info we </w:t>
+      </w:r>
+      <w:r>
+        <w:t xml:space="preserve">have about the problem. </w:t>
+      </w:r>
+    </w:p>
+    <w:p>
+      <w:pPr>
+        <w:pStyle w:val="ListBullet"/>
+        <w:tabs>
+          <w:tab w:val="clear" w:pos="360"/>
+          <w:tab w:val="num" w:pos="1080"/>
+        </w:tabs>
+        <w:ind w:left="1080"/>
+      </w:pPr>
+      <w:r>
+        <w:t>M</w:t>
+      </w:r>
+      <w:r>
+        <w:t xml:space="preserve">aybe, </w:t>
+      </w:r>
+      <w:r>
+        <w:t xml:space="preserve">ALL </w:t>
+      </w:r>
+      <w:r>
+        <w:t xml:space="preserve">features are </w:t>
+      </w:r>
+      <w:r>
+        <w:t xml:space="preserve">indeed </w:t>
+      </w:r>
+      <w:r>
+        <w:t xml:space="preserve">useful for predicting </w:t>
+      </w:r>
+      <w:r>
+        <w:t xml:space="preserve">housing prices </w:t>
+      </w:r>
+      <w:r>
+        <w:t xml:space="preserve">so, we don't want to throw some of our </w:t>
+      </w:r>
+      <w:r>
+        <w:t>info/</w:t>
+      </w:r>
+      <w:r>
+        <w:t xml:space="preserve">features away. </w:t>
+      </w:r>
+    </w:p>
+    <w:p>
+      <w:pPr>
+        <w:pStyle w:val="ListBullet"/>
+        <w:tabs>
+          <w:tab w:val="clear" w:pos="360"/>
+          <w:tab w:val="num" w:pos="720"/>
+        </w:tabs>
+        <w:ind w:left="720"/>
+      </w:pPr>
+      <w:r>
+        <w:t xml:space="preserve">2 </w:t>
+      </w:r>
+      <w:r>
+        <w:sym w:font="Wingdings" w:char="F0E0"/>
+      </w:r>
+      <w:r>
+        <w:t xml:space="preserve"> </w:t>
+      </w:r>
+      <w:r>
+        <w:rPr>
+          <w:b/>
+        </w:rPr>
+        <w:t>Regularization</w:t>
+      </w:r>
+      <w:r>
+        <w:t xml:space="preserve"> = </w:t>
+      </w:r>
+      <w:r>
+        <w:t xml:space="preserve">keep all </w:t>
+      </w:r>
+      <w:r>
+        <w:t xml:space="preserve">features </w:t>
+      </w:r>
+      <w:r>
+        <w:t xml:space="preserve">but reduce the </w:t>
+      </w:r>
+      <w:r>
+        <w:rPr>
+          <w:b/>
+        </w:rPr>
+        <w:t>magnitude</w:t>
+      </w:r>
+      <w:r>
+        <w:t>/</w:t>
+      </w:r>
+      <w:r>
+        <w:t>values of the parameter</w:t>
+      </w:r>
+      <w:r>
+        <w:t xml:space="preserve">s  </w:t>
+      </w:r>
+      <w:r>
+        <w:rPr>
+          <w:noProof/>
+        </w:rPr>
+        <w:drawing>
+          <wp:inline distT="0" distB="0" distL="0" distR="0" wp14:anchorId="1192A755" wp14:editId="599039C8">
+            <wp:extent cx="234264" cy="247650"/>
+            <wp:effectExtent l="0" t="0" r="0" b="0"/>
+            <wp:docPr id="64" name="Picture 64"/>
+            <wp:cNvGraphicFramePr>
+              <a:graphicFrameLocks xmlns:a="http://schemas.openxmlformats.org/drawingml/2006/main" noChangeAspect="1"/>
+            </wp:cNvGraphicFramePr>
+            <a:graphic xmlns:a="http://schemas.openxmlformats.org/drawingml/2006/main">
+              <a:graphicData uri="http://schemas.openxmlformats.org/drawingml/2006/picture">
+                <pic:pic xmlns:pic="http://schemas.openxmlformats.org/drawingml/2006/picture">
+                  <pic:nvPicPr>
+                    <pic:cNvPr id="1" name=""/>
+                    <pic:cNvPicPr/>
+                  </pic:nvPicPr>
+                  <pic:blipFill>
+                    <a:blip r:embed="rId65"/>
+                    <a:stretch>
+                      <a:fillRect/>
+                    </a:stretch>
+                  </pic:blipFill>
+                  <pic:spPr>
+                    <a:xfrm>
+                      <a:off x="0" y="0"/>
+                      <a:ext cx="240723" cy="254478"/>
+                    </a:xfrm>
+                    <a:prstGeom prst="rect">
+                      <a:avLst/>
+                    </a:prstGeom>
+                  </pic:spPr>
+                </pic:pic>
+              </a:graphicData>
+            </a:graphic>
+          </wp:inline>
+        </w:drawing>
+      </w:r>
+    </w:p>
+    <w:p>
+      <w:pPr>
+        <w:pStyle w:val="ListBullet"/>
+        <w:tabs>
+          <w:tab w:val="clear" w:pos="360"/>
+          <w:tab w:val="num" w:pos="1080"/>
+        </w:tabs>
+        <w:ind w:left="1080"/>
+      </w:pPr>
+      <w:r>
+        <w:t>T</w:t>
+      </w:r>
+      <w:r>
+        <w:t>his works well</w:t>
+      </w:r>
+      <w:r>
+        <w:t xml:space="preserve"> </w:t>
+      </w:r>
+      <w:r>
+        <w:t>when we have a lot of features, each of which contributes a little bit to predicting the value of Y</w:t>
+      </w:r>
+    </w:p>
+    <w:p>
+      <w:pPr>
+        <w:pStyle w:val="ListBullet"/>
+      </w:pPr>
+      <w:r>
+        <w:t xml:space="preserve">So, </w:t>
+      </w:r>
+      <w:r>
+        <w:t xml:space="preserve">if we were to fit a quadratic function to data, </w:t>
+      </w:r>
+      <w:r>
+        <w:t xml:space="preserve">we can get </w:t>
+      </w:r>
+      <w:r>
+        <w:t xml:space="preserve">a pretty good fit </w:t>
+      </w:r>
+    </w:p>
+    <w:p>
+      <w:pPr>
+        <w:pStyle w:val="ListBullet"/>
+      </w:pPr>
+      <w:r>
+        <w:t xml:space="preserve">Whereas, if </w:t>
+      </w:r>
+      <w:r>
+        <w:t xml:space="preserve">fitting an overly high ordered </w:t>
+      </w:r>
+      <w:r>
+        <w:t xml:space="preserve">polynomial, we end up </w:t>
+      </w:r>
+      <w:r>
+        <w:t xml:space="preserve">w/ </w:t>
+      </w:r>
+      <w:r>
+        <w:t xml:space="preserve">a curve that may fit </w:t>
+      </w:r>
+      <w:r>
+        <w:t xml:space="preserve">training set very well, but </w:t>
+      </w:r>
+      <w:r>
+        <w:t>overfit the data</w:t>
+      </w:r>
+      <w:r>
+        <w:t xml:space="preserve"> + </w:t>
+      </w:r>
+      <w:r>
+        <w:t xml:space="preserve">not generalize well. </w:t>
+      </w:r>
+    </w:p>
+    <w:p>
+      <w:pPr>
+        <w:pStyle w:val="ListBullet"/>
+        <w:numPr>
+          <w:ilvl w:val="0"/>
+          <w:numId w:val="0"/>
+        </w:numPr>
+        <w:ind w:left="1800" w:firstLine="360"/>
+      </w:pPr>
+      <w:r>
+        <w:rPr>
+          <w:noProof/>
+        </w:rPr>
+        <w:drawing>
+          <wp:inline distT="0" distB="0" distL="0" distR="0" wp14:anchorId="52025910" wp14:editId="465F2D3F">
+            <wp:extent cx="2539788" cy="1609725"/>
+            <wp:effectExtent l="0" t="0" r="0" b="0"/>
+            <wp:docPr id="65" name="Picture 65"/>
+            <wp:cNvGraphicFramePr>
+              <a:graphicFrameLocks xmlns:a="http://schemas.openxmlformats.org/drawingml/2006/main" noChangeAspect="1"/>
+            </wp:cNvGraphicFramePr>
+            <a:graphic xmlns:a="http://schemas.openxmlformats.org/drawingml/2006/main">
+              <a:graphicData uri="http://schemas.openxmlformats.org/drawingml/2006/picture">
+                <pic:pic xmlns:pic="http://schemas.openxmlformats.org/drawingml/2006/picture">
+                  <pic:nvPicPr>
+                    <pic:cNvPr id="1" name=""/>
+                    <pic:cNvPicPr/>
+                  </pic:nvPicPr>
+                  <pic:blipFill>
+                    <a:blip r:embed="rId66"/>
+                    <a:stretch>
+                      <a:fillRect/>
+                    </a:stretch>
+                  </pic:blipFill>
+                  <pic:spPr>
+                    <a:xfrm>
+                      <a:off x="0" y="0"/>
+                      <a:ext cx="2543981" cy="1612382"/>
+                    </a:xfrm>
+                    <a:prstGeom prst="rect">
+                      <a:avLst/>
+                    </a:prstGeom>
+                  </pic:spPr>
+                </pic:pic>
+              </a:graphicData>
+            </a:graphic>
+          </wp:inline>
+        </w:drawing>
+      </w:r>
+    </w:p>
+    <w:p>
+      <w:pPr>
+        <w:pStyle w:val="ListBullet"/>
+      </w:pPr>
+      <w:r>
+        <w:t>S</w:t>
+      </w:r>
+      <w:r>
+        <w:t xml:space="preserve">uppose we penalize, and, make the parameters theta 3 and theta 4 really small. </w:t>
+      </w:r>
+    </w:p>
+    <w:p>
+      <w:pPr>
+        <w:pStyle w:val="ListBullet"/>
+      </w:pPr>
+      <w:r>
+        <w:t xml:space="preserve">Here's what I mean, here is our, or here is our optimization problem, where we minimize our usual squared error cause function. Let's </w:t>
+      </w:r>
+    </w:p>
+    <w:p>
+      <w:pPr>
+        <w:pStyle w:val="ListBullet"/>
+      </w:pPr>
+      <w:r>
+        <w:t xml:space="preserve">Say we </w:t>
+      </w:r>
+      <w:r>
+        <w:t xml:space="preserve">take </w:t>
+      </w:r>
+      <w:r>
+        <w:t xml:space="preserve">the optimization objective (where we minimize our squared error cost function ) + </w:t>
+      </w:r>
+      <w:r>
+        <w:t xml:space="preserve">modify it </w:t>
+      </w:r>
+    </w:p>
+    <w:p>
+      <w:pPr>
+        <w:pStyle w:val="ListBullet"/>
+        <w:numPr>
+          <w:ilvl w:val="0"/>
+          <w:numId w:val="0"/>
+        </w:numPr>
+        <w:ind w:left="1800" w:firstLine="360"/>
+      </w:pPr>
+      <w:r>
+        <w:rPr>
+          <w:noProof/>
+        </w:rPr>
+        <w:drawing>
+          <wp:inline distT="0" distB="0" distL="0" distR="0" wp14:anchorId="43A21286" wp14:editId="0A42C8FD">
+            <wp:extent cx="2524125" cy="669045"/>
+            <wp:effectExtent l="0" t="0" r="0" b="0"/>
+            <wp:docPr id="66" name="Picture 66"/>
+            <wp:cNvGraphicFramePr>
+              <a:graphicFrameLocks xmlns:a="http://schemas.openxmlformats.org/drawingml/2006/main" noChangeAspect="1"/>
+            </wp:cNvGraphicFramePr>
+            <a:graphic xmlns:a="http://schemas.openxmlformats.org/drawingml/2006/main">
+              <a:graphicData uri="http://schemas.openxmlformats.org/drawingml/2006/picture">
+                <pic:pic xmlns:pic="http://schemas.openxmlformats.org/drawingml/2006/picture">
+                  <pic:nvPicPr>
+                    <pic:cNvPr id="1" name=""/>
+                    <pic:cNvPicPr/>
+                  </pic:nvPicPr>
+                  <pic:blipFill>
+                    <a:blip r:embed="rId67"/>
+                    <a:stretch>
+                      <a:fillRect/>
+                    </a:stretch>
+                  </pic:blipFill>
+                  <pic:spPr>
+                    <a:xfrm>
+                      <a:off x="0" y="0"/>
+                      <a:ext cx="2563747" cy="679547"/>
+                    </a:xfrm>
+                    <a:prstGeom prst="rect">
+                      <a:avLst/>
+                    </a:prstGeom>
+                  </pic:spPr>
+                </pic:pic>
+              </a:graphicData>
+            </a:graphic>
+          </wp:inline>
+        </w:drawing>
+      </w:r>
+    </w:p>
+    <w:p>
+      <w:pPr>
+        <w:pStyle w:val="ListBullet"/>
+      </w:pPr>
+      <w:r>
+        <w:t>A</w:t>
+      </w:r>
+      <w:r>
+        <w:t xml:space="preserve">dd to </w:t>
+      </w:r>
+      <w:r>
+        <w:t>1000*theta</w:t>
+      </w:r>
+      <w:r>
+        <w:t>3</w:t>
+      </w:r>
+      <w:r>
+        <w:t>^2 + 1000*theta</w:t>
+      </w:r>
+      <w:r>
+        <w:t>4</w:t>
+      </w:r>
+      <w:r>
+        <w:t>^2</w:t>
+      </w:r>
+    </w:p>
+    <w:p>
+      <w:pPr>
+        <w:pStyle w:val="ListBullet"/>
+        <w:numPr>
+          <w:ilvl w:val="0"/>
+          <w:numId w:val="0"/>
+        </w:numPr>
+        <w:ind w:left="360" w:firstLine="360"/>
+      </w:pPr>
+      <w:r>
+        <w:rPr>
+          <w:noProof/>
+        </w:rPr>
+        <w:drawing>
+          <wp:inline distT="0" distB="0" distL="0" distR="0" wp14:anchorId="7F328547" wp14:editId="3BB89C45">
+            <wp:extent cx="4991100" cy="740133"/>
+            <wp:effectExtent l="0" t="0" r="0" b="3175"/>
+            <wp:docPr id="67" name="Picture 67"/>
+            <wp:cNvGraphicFramePr>
+              <a:graphicFrameLocks xmlns:a="http://schemas.openxmlformats.org/drawingml/2006/main" noChangeAspect="1"/>
+            </wp:cNvGraphicFramePr>
+            <a:graphic xmlns:a="http://schemas.openxmlformats.org/drawingml/2006/main">
+              <a:graphicData uri="http://schemas.openxmlformats.org/drawingml/2006/picture">
+                <pic:pic xmlns:pic="http://schemas.openxmlformats.org/drawingml/2006/picture">
+                  <pic:nvPicPr>
+                    <pic:cNvPr id="1" name=""/>
+                    <pic:cNvPicPr/>
+                  </pic:nvPicPr>
+                  <pic:blipFill>
+                    <a:blip r:embed="rId68"/>
+                    <a:stretch>
+                      <a:fillRect/>
+                    </a:stretch>
+                  </pic:blipFill>
+                  <pic:spPr>
+                    <a:xfrm>
+                      <a:off x="0" y="0"/>
+                      <a:ext cx="5042740" cy="747791"/>
+                    </a:xfrm>
+                    <a:prstGeom prst="rect">
+                      <a:avLst/>
+                    </a:prstGeom>
+                  </pic:spPr>
+                </pic:pic>
+              </a:graphicData>
+            </a:graphic>
+          </wp:inline>
+        </w:drawing>
+      </w:r>
+    </w:p>
+    <w:p>
+      <w:pPr>
+        <w:pStyle w:val="ListBullet"/>
+      </w:pPr>
+      <w:r>
+        <w:t>T</w:t>
+      </w:r>
+      <w:r>
+        <w:t xml:space="preserve">he only way to make this new </w:t>
+      </w:r>
+      <w:r>
+        <w:t>cost function small is if theta</w:t>
+      </w:r>
+      <w:r>
+        <w:t>3 and 4 are small</w:t>
+      </w:r>
+      <w:r>
+        <w:t xml:space="preserve"> (close to 0),</w:t>
+      </w:r>
+      <w:r>
+        <w:t xml:space="preserve"> as if we're getting rid of these </w:t>
+      </w:r>
+      <w:r>
+        <w:t xml:space="preserve">2 </w:t>
+      </w:r>
+      <w:r>
+        <w:t xml:space="preserve">terms </w:t>
+      </w:r>
+      <w:r>
+        <w:t>at the end of the polynomial</w:t>
+      </w:r>
+      <w:r>
+        <w:t xml:space="preserve">. </w:t>
+      </w:r>
+    </w:p>
+    <w:p>
+      <w:pPr>
+        <w:pStyle w:val="ListBullet"/>
+      </w:pPr>
+      <w:r>
+        <w:lastRenderedPageBreak/>
+        <w:t>If we do, w/ theta</w:t>
+      </w:r>
+      <w:r>
+        <w:t xml:space="preserve">3 </w:t>
+      </w:r>
+      <w:r>
+        <w:t xml:space="preserve">+ </w:t>
+      </w:r>
+      <w:r>
+        <w:t xml:space="preserve">4 close to </w:t>
+      </w:r>
+      <w:r>
+        <w:t xml:space="preserve">0, </w:t>
+      </w:r>
+      <w:r>
+        <w:t xml:space="preserve">we are left </w:t>
+      </w:r>
+      <w:r>
+        <w:t xml:space="preserve">w/ </w:t>
+      </w:r>
+      <w:r>
+        <w:t>a quadratic function</w:t>
+      </w:r>
+      <w:r>
+        <w:t xml:space="preserve"> plus tiny contributions from small terms, theta3 + theta4, + a good </w:t>
+      </w:r>
+      <w:r>
+        <w:t>fit to the data</w:t>
+      </w:r>
+    </w:p>
+    <w:p>
+      <w:pPr>
+        <w:pStyle w:val="ListBullet"/>
+      </w:pPr>
+      <w:r>
+        <w:t xml:space="preserve">We </w:t>
+      </w:r>
+      <w:r>
+        <w:t xml:space="preserve">looked at the effect of penalizing </w:t>
+      </w:r>
+      <w:r>
+        <w:t xml:space="preserve">2 </w:t>
+      </w:r>
+      <w:r>
+        <w:t>of th</w:t>
+      </w:r>
+      <w:r>
+        <w:t>e parameter values being large</w:t>
+      </w:r>
+    </w:p>
+    <w:p>
+      <w:pPr>
+        <w:pStyle w:val="ListBullet"/>
+      </w:pPr>
+      <w:r>
+        <w:t xml:space="preserve">More generally, here is the idea behind </w:t>
+      </w:r>
+      <w:r>
+        <w:rPr>
+          <w:b/>
+        </w:rPr>
+        <w:t>regularization</w:t>
+      </w:r>
+      <w:r>
+        <w:rPr>
+          <w:b/>
+        </w:rPr>
+        <w:t xml:space="preserve"> = </w:t>
+      </w:r>
+      <w:r>
+        <w:t>H</w:t>
+      </w:r>
+      <w:r>
+        <w:t>aving</w:t>
+      </w:r>
+      <w:r>
+        <w:t xml:space="preserve"> </w:t>
+      </w:r>
+      <w:r>
+        <w:t>small values for the parameters</w:t>
+      </w:r>
+      <w:r>
+        <w:t xml:space="preserve"> will somehow</w:t>
+      </w:r>
+      <w:r>
+        <w:t xml:space="preserve"> </w:t>
+      </w:r>
+      <w:r>
+        <w:t xml:space="preserve">usually correspond to having a simpler hypothesis. </w:t>
+      </w:r>
+    </w:p>
+    <w:p>
+      <w:pPr>
+        <w:pStyle w:val="ListBullet"/>
+      </w:pPr>
+      <w:r>
+        <w:t xml:space="preserve">If </w:t>
+      </w:r>
+      <w:r>
+        <w:t xml:space="preserve">we penalize just theta 3 </w:t>
+      </w:r>
+      <w:r>
+        <w:t xml:space="preserve">+ theta 4 </w:t>
+      </w:r>
+      <w:r>
+        <w:sym w:font="Wingdings" w:char="F0E0"/>
+      </w:r>
+      <w:r>
+        <w:t xml:space="preserve"> </w:t>
+      </w:r>
+      <w:r>
+        <w:t>both were close to zero</w:t>
+      </w:r>
+      <w:r>
+        <w:t xml:space="preserve"> = </w:t>
+      </w:r>
+      <w:r>
+        <w:t xml:space="preserve">wound up </w:t>
+      </w:r>
+      <w:r>
+        <w:t xml:space="preserve">w/ </w:t>
+      </w:r>
+      <w:r>
+        <w:t xml:space="preserve">a much simpler </w:t>
+      </w:r>
+      <w:r>
+        <w:t xml:space="preserve">h(x) </w:t>
+      </w:r>
+      <w:r>
+        <w:t xml:space="preserve">that was essentially a quadratic function. </w:t>
+      </w:r>
+    </w:p>
+    <w:p>
+      <w:pPr>
+        <w:pStyle w:val="ListBullet"/>
+      </w:pPr>
+      <w:r>
+        <w:t xml:space="preserve">But more broadly, if we penalize </w:t>
+      </w:r>
+      <w:r>
+        <w:t xml:space="preserve">ALL </w:t>
+      </w:r>
+      <w:r>
+        <w:t>the parameters usually</w:t>
+      </w:r>
+      <w:r>
+        <w:t xml:space="preserve">, we can think of that </w:t>
+      </w:r>
+      <w:r>
+        <w:t xml:space="preserve">as trying to give us a simpler hypothesis </w:t>
+      </w:r>
+    </w:p>
+    <w:p>
+      <w:pPr>
+        <w:pStyle w:val="ListBullet"/>
+      </w:pPr>
+      <w:r>
+        <w:t xml:space="preserve">More </w:t>
+      </w:r>
+      <w:r>
+        <w:t xml:space="preserve">generally, it is possible to show that having smaller values of parameters corresponds to </w:t>
+      </w:r>
+      <w:r>
+        <w:t xml:space="preserve">smoother, more simple </w:t>
+      </w:r>
+      <w:r>
+        <w:t xml:space="preserve">functions </w:t>
+      </w:r>
+      <w:r>
+        <w:t xml:space="preserve">(usually), </w:t>
+      </w:r>
+      <w:r>
+        <w:t xml:space="preserve">which are therefore, less prone to overfitting. </w:t>
+      </w:r>
+    </w:p>
+    <w:p>
+      <w:pPr>
+        <w:pStyle w:val="ListBullet"/>
+      </w:pPr>
+      <w:r>
+        <w:t xml:space="preserve">Specific example </w:t>
+      </w:r>
+      <w:r>
+        <w:sym w:font="Wingdings" w:char="F0E0"/>
+      </w:r>
+      <w:r>
+        <w:t xml:space="preserve"> </w:t>
+      </w:r>
+      <w:r>
+        <w:t>For housing price prediction</w:t>
+      </w:r>
+      <w:r>
+        <w:t>,</w:t>
+      </w:r>
+      <w:r>
+        <w:t xml:space="preserve"> we may </w:t>
+      </w:r>
+      <w:r>
+        <w:t xml:space="preserve">100 </w:t>
+      </w:r>
+      <w:r>
+        <w:t>features</w:t>
+      </w:r>
+      <w:r>
+        <w:t xml:space="preserve"> +, </w:t>
+      </w:r>
+      <w:r>
+        <w:t>unlike the polynomial example, we don't know</w:t>
+      </w:r>
+      <w:r>
+        <w:t xml:space="preserve"> that theta3 + theta4</w:t>
+      </w:r>
+      <w:r>
+        <w:t xml:space="preserve"> are the high order polynomial terms. </w:t>
+      </w:r>
+    </w:p>
+    <w:p>
+      <w:pPr>
+        <w:pStyle w:val="ListBullet"/>
+        <w:numPr>
+          <w:ilvl w:val="0"/>
+          <w:numId w:val="0"/>
+        </w:numPr>
+        <w:ind w:left="1800" w:firstLine="360"/>
+      </w:pPr>
+      <w:r>
+        <w:rPr>
+          <w:noProof/>
+        </w:rPr>
+        <w:drawing>
+          <wp:inline distT="0" distB="0" distL="0" distR="0" wp14:anchorId="4B678DAA" wp14:editId="76935F01">
+            <wp:extent cx="2686050" cy="527738"/>
+            <wp:effectExtent l="0" t="0" r="0" b="5715"/>
+            <wp:docPr id="68" name="Picture 68"/>
+            <wp:cNvGraphicFramePr>
+              <a:graphicFrameLocks xmlns:a="http://schemas.openxmlformats.org/drawingml/2006/main" noChangeAspect="1"/>
+            </wp:cNvGraphicFramePr>
+            <a:graphic xmlns:a="http://schemas.openxmlformats.org/drawingml/2006/main">
+              <a:graphicData uri="http://schemas.openxmlformats.org/drawingml/2006/picture">
+                <pic:pic xmlns:pic="http://schemas.openxmlformats.org/drawingml/2006/picture">
+                  <pic:nvPicPr>
+                    <pic:cNvPr id="1" name=""/>
+                    <pic:cNvPicPr/>
+                  </pic:nvPicPr>
+                  <pic:blipFill>
+                    <a:blip r:embed="rId69"/>
+                    <a:stretch>
+                      <a:fillRect/>
+                    </a:stretch>
+                  </pic:blipFill>
+                  <pic:spPr>
+                    <a:xfrm>
+                      <a:off x="0" y="0"/>
+                      <a:ext cx="2732580" cy="536880"/>
+                    </a:xfrm>
+                    <a:prstGeom prst="rect">
+                      <a:avLst/>
+                    </a:prstGeom>
+                  </pic:spPr>
+                </pic:pic>
+              </a:graphicData>
+            </a:graphic>
+          </wp:inline>
+        </w:drawing>
+      </w:r>
+    </w:p>
+    <w:p>
+      <w:pPr>
+        <w:pStyle w:val="ListBullet"/>
+      </w:pPr>
+      <w:r>
+        <w:t xml:space="preserve">So, if we have just a set of a </w:t>
+      </w:r>
+      <w:r>
+        <w:t xml:space="preserve">100 </w:t>
+      </w:r>
+      <w:r>
+        <w:t>features, it's hard to pick in advance which are the ones less likely to be relevant</w:t>
+      </w:r>
+      <w:r>
+        <w:t xml:space="preserve"> </w:t>
+      </w:r>
+      <w:r>
+        <w:t xml:space="preserve">to try to shrink. </w:t>
+      </w:r>
+    </w:p>
+    <w:p>
+      <w:pPr>
+        <w:pStyle w:val="ListBullet"/>
+      </w:pPr>
+      <w:r>
+        <w:t xml:space="preserve">In </w:t>
+      </w:r>
+      <w:r>
+        <w:t xml:space="preserve">regularization, </w:t>
+      </w:r>
+      <w:r>
+        <w:t xml:space="preserve">we </w:t>
+      </w:r>
+      <w:r>
+        <w:t>take our cost function</w:t>
+      </w:r>
+      <w:r>
+        <w:t xml:space="preserve"> + modify it </w:t>
+      </w:r>
+      <w:r>
+        <w:t xml:space="preserve">to shrink </w:t>
+      </w:r>
+      <w:r>
+        <w:t xml:space="preserve">ALL parameters (b/c we </w:t>
+      </w:r>
+      <w:r>
+        <w:t xml:space="preserve">don't know which </w:t>
+      </w:r>
+      <w:r>
+        <w:t>try to shrink)</w:t>
+      </w:r>
+      <w:r>
+        <w:t xml:space="preserve"> via a new</w:t>
+      </w:r>
+      <w:r>
+        <w:t xml:space="preserve"> </w:t>
+      </w:r>
+      <w:r>
+        <w:t xml:space="preserve">regularization </w:t>
+      </w:r>
+      <w:r>
+        <w:t xml:space="preserve">term at the end. </w:t>
+      </w:r>
+    </w:p>
+    <w:p>
+      <w:pPr>
+        <w:pStyle w:val="ListBullet"/>
+        <w:numPr>
+          <w:ilvl w:val="0"/>
+          <w:numId w:val="0"/>
+        </w:numPr>
+        <w:ind w:left="1080" w:firstLine="360"/>
+      </w:pPr>
+      <w:r>
+        <w:rPr>
+          <w:noProof/>
+        </w:rPr>
+        <w:drawing>
+          <wp:inline distT="0" distB="0" distL="0" distR="0" wp14:anchorId="26C98253" wp14:editId="7720171E">
+            <wp:extent cx="4448175" cy="649167"/>
+            <wp:effectExtent l="0" t="0" r="0" b="0"/>
+            <wp:docPr id="69" name="Picture 69"/>
+            <wp:cNvGraphicFramePr>
+              <a:graphicFrameLocks xmlns:a="http://schemas.openxmlformats.org/drawingml/2006/main" noChangeAspect="1"/>
+            </wp:cNvGraphicFramePr>
+            <a:graphic xmlns:a="http://schemas.openxmlformats.org/drawingml/2006/main">
+              <a:graphicData uri="http://schemas.openxmlformats.org/drawingml/2006/picture">
+                <pic:pic xmlns:pic="http://schemas.openxmlformats.org/drawingml/2006/picture">
+                  <pic:nvPicPr>
+                    <pic:cNvPr id="1" name=""/>
+                    <pic:cNvPicPr/>
+                  </pic:nvPicPr>
+                  <pic:blipFill>
+                    <a:blip r:embed="rId70"/>
+                    <a:stretch>
+                      <a:fillRect/>
+                    </a:stretch>
+                  </pic:blipFill>
+                  <pic:spPr>
+                    <a:xfrm>
+                      <a:off x="0" y="0"/>
+                      <a:ext cx="4513893" cy="658758"/>
+                    </a:xfrm>
+                    <a:prstGeom prst="rect">
+                      <a:avLst/>
+                    </a:prstGeom>
+                  </pic:spPr>
+                </pic:pic>
+              </a:graphicData>
+            </a:graphic>
+          </wp:inline>
+        </w:drawing>
+      </w:r>
+    </w:p>
+    <w:p>
+      <w:pPr>
+        <w:pStyle w:val="ListBullet"/>
+      </w:pPr>
+      <w:r>
+        <w:t xml:space="preserve">W/ this extra regularization term, we </w:t>
+      </w:r>
+      <w:r>
+        <w:t xml:space="preserve">shrink every single parameter </w:t>
+      </w:r>
+    </w:p>
+    <w:p>
+      <w:pPr>
+        <w:pStyle w:val="ListBullet"/>
+      </w:pPr>
+      <w:r>
+        <w:t xml:space="preserve">NOTE: By convention, </w:t>
+      </w:r>
+      <w:r>
+        <w:t xml:space="preserve">the summation </w:t>
+      </w:r>
+      <w:r>
+        <w:t xml:space="preserve">for the regularization term </w:t>
+      </w:r>
+      <w:r>
+        <w:t xml:space="preserve">starts from </w:t>
+      </w:r>
+      <w:r>
+        <w:t xml:space="preserve">1 </w:t>
+      </w:r>
+      <w:r>
+        <w:t xml:space="preserve">so </w:t>
+      </w:r>
+      <w:r>
+        <w:t xml:space="preserve">we are </w:t>
+      </w:r>
+      <w:r>
+        <w:t xml:space="preserve">not </w:t>
+      </w:r>
+      <w:r>
+        <w:t xml:space="preserve">going penalize theta0 </w:t>
+      </w:r>
+      <w:r>
+        <w:t xml:space="preserve">being large. </w:t>
+      </w:r>
+    </w:p>
+    <w:p>
+      <w:pPr>
+        <w:pStyle w:val="ListBullet"/>
+        <w:tabs>
+          <w:tab w:val="clear" w:pos="360"/>
+          <w:tab w:val="num" w:pos="720"/>
+        </w:tabs>
+        <w:ind w:left="720"/>
+      </w:pPr>
+      <w:r>
+        <w:t>makes very little difference</w:t>
+      </w:r>
+      <w:r>
+        <w:t xml:space="preserve"> theta0 or not in the summation </w:t>
+      </w:r>
+      <w:r>
+        <w:t xml:space="preserve">in practice, </w:t>
+      </w:r>
+    </w:p>
+    <w:p>
+      <w:pPr>
+        <w:pStyle w:val="ListBullet"/>
+        <w:tabs>
+          <w:tab w:val="clear" w:pos="360"/>
+          <w:tab w:val="num" w:pos="720"/>
+        </w:tabs>
+        <w:ind w:left="720"/>
+      </w:pPr>
+      <w:r>
+        <w:t xml:space="preserve">But by convention, we </w:t>
+      </w:r>
+      <w:r>
+        <w:t xml:space="preserve">usually </w:t>
+      </w:r>
+      <w:r>
+        <w:t>regularize only theta</w:t>
+      </w:r>
+      <w:r>
+        <w:t>1 through theta</w:t>
+      </w:r>
+      <w:r>
+        <w:t xml:space="preserve">100. </w:t>
+      </w:r>
+    </w:p>
+    <w:p>
+      <w:pPr>
+        <w:pStyle w:val="ListBullet"/>
+        <w:numPr>
+          <w:ilvl w:val="0"/>
+          <w:numId w:val="0"/>
+        </w:numPr>
+        <w:ind w:left="360" w:firstLine="360"/>
+      </w:pPr>
+    </w:p>
+    <w:p>
+      <w:pPr>
+        <w:pStyle w:val="ListBullet"/>
+        <w:numPr>
+          <w:ilvl w:val="0"/>
+          <w:numId w:val="0"/>
+        </w:numPr>
+        <w:ind w:left="1080" w:firstLine="360"/>
+      </w:pPr>
+      <w:r>
+        <w:rPr>
+          <w:noProof/>
+        </w:rPr>
+        <w:drawing>
+          <wp:inline distT="0" distB="0" distL="0" distR="0" wp14:anchorId="50A63448" wp14:editId="7683F0B2">
+            <wp:extent cx="4362450" cy="671146"/>
+            <wp:effectExtent l="0" t="0" r="0" b="0"/>
+            <wp:docPr id="70" name="Picture 70"/>
+            <wp:cNvGraphicFramePr>
+              <a:graphicFrameLocks xmlns:a="http://schemas.openxmlformats.org/drawingml/2006/main" noChangeAspect="1"/>
+            </wp:cNvGraphicFramePr>
+            <a:graphic xmlns:a="http://schemas.openxmlformats.org/drawingml/2006/main">
+              <a:graphicData uri="http://schemas.openxmlformats.org/drawingml/2006/picture">
+                <pic:pic xmlns:pic="http://schemas.openxmlformats.org/drawingml/2006/picture">
+                  <pic:nvPicPr>
+                    <pic:cNvPr id="1" name=""/>
+                    <pic:cNvPicPr/>
+                  </pic:nvPicPr>
+                  <pic:blipFill>
+                    <a:blip r:embed="rId71"/>
+                    <a:stretch>
+                      <a:fillRect/>
+                    </a:stretch>
+                  </pic:blipFill>
+                  <pic:spPr>
+                    <a:xfrm>
+                      <a:off x="0" y="0"/>
+                      <a:ext cx="4395721" cy="676265"/>
+                    </a:xfrm>
+                    <a:prstGeom prst="rect">
+                      <a:avLst/>
+                    </a:prstGeom>
+                  </pic:spPr>
+                </pic:pic>
+              </a:graphicData>
+            </a:graphic>
+          </wp:inline>
+        </w:drawing>
+      </w:r>
+    </w:p>
+    <w:p>
+      <w:pPr>
+        <w:pStyle w:val="ListBullet"/>
+      </w:pPr>
+      <w:r>
+        <w:rPr>
+          <w:b/>
+        </w:rPr>
+        <w:t>lambda</w:t>
+      </w:r>
+      <w:r>
+        <w:t xml:space="preserve"> </w:t>
+      </w:r>
+      <w:r>
+        <w:t xml:space="preserve">= </w:t>
+      </w:r>
+      <w:r>
+        <w:t xml:space="preserve">the </w:t>
+      </w:r>
+      <w:r>
+        <w:rPr>
+          <w:b/>
+        </w:rPr>
+        <w:t>regularization parameter</w:t>
+      </w:r>
+      <w:r>
+        <w:t xml:space="preserve"> </w:t>
+      </w:r>
+      <w:r>
+        <w:sym w:font="Wingdings" w:char="F0E0"/>
+      </w:r>
+      <w:r>
+        <w:t xml:space="preserve"> controls a trade-</w:t>
+      </w:r>
+      <w:r>
+        <w:t xml:space="preserve">off between </w:t>
+      </w:r>
+      <w:r>
+        <w:t xml:space="preserve">2 </w:t>
+      </w:r>
+      <w:r>
+        <w:t xml:space="preserve">different goals. </w:t>
+      </w:r>
+    </w:p>
+    <w:p>
+      <w:pPr>
+        <w:pStyle w:val="ListBullet"/>
+        <w:tabs>
+          <w:tab w:val="clear" w:pos="360"/>
+          <w:tab w:val="num" w:pos="720"/>
+        </w:tabs>
+        <w:ind w:left="720"/>
+      </w:pPr>
+      <w:r>
+        <w:t xml:space="preserve">1 </w:t>
+      </w:r>
+      <w:r>
+        <w:sym w:font="Wingdings" w:char="F0E0"/>
+      </w:r>
+      <w:r>
+        <w:t xml:space="preserve"> </w:t>
+      </w:r>
+      <w:r>
+        <w:t xml:space="preserve">would like to fit </w:t>
+      </w:r>
+      <w:r>
+        <w:t xml:space="preserve">training data well (captured </w:t>
+      </w:r>
+      <w:r>
+        <w:t xml:space="preserve">by </w:t>
+      </w:r>
+      <w:r>
+        <w:t>1</w:t>
+      </w:r>
+      <w:r>
+        <w:rPr>
+          <w:vertAlign w:val="superscript"/>
+        </w:rPr>
+        <w:t>st</w:t>
+      </w:r>
+      <w:r>
+        <w:t xml:space="preserve"> term w/in the []’s)</w:t>
+      </w:r>
+    </w:p>
+    <w:p>
+      <w:pPr>
+        <w:pStyle w:val="ListBullet"/>
+        <w:tabs>
+          <w:tab w:val="clear" w:pos="360"/>
+          <w:tab w:val="num" w:pos="720"/>
+        </w:tabs>
+        <w:ind w:left="720"/>
+      </w:pPr>
+      <w:r>
+        <w:t xml:space="preserve">2 </w:t>
+      </w:r>
+      <w:r>
+        <w:sym w:font="Wingdings" w:char="F0E0"/>
+      </w:r>
+      <w:r>
+        <w:t xml:space="preserve"> </w:t>
+      </w:r>
+      <w:r>
+        <w:t>want to keep parameters small</w:t>
+      </w:r>
+      <w:r>
+        <w:t xml:space="preserve"> (</w:t>
+      </w:r>
+      <w:r>
+        <w:t xml:space="preserve">captured by the </w:t>
+      </w:r>
+      <w:r>
+        <w:t>2</w:t>
+      </w:r>
+      <w:r>
+        <w:rPr>
+          <w:vertAlign w:val="superscript"/>
+        </w:rPr>
+        <w:t>nd</w:t>
+      </w:r>
+      <w:r>
+        <w:t xml:space="preserve"> </w:t>
+      </w:r>
+      <w:r>
+        <w:t>term</w:t>
+      </w:r>
+      <w:r>
+        <w:t xml:space="preserve"> = the regularization objective)</w:t>
+      </w:r>
+    </w:p>
+    <w:p>
+      <w:pPr>
+        <w:pStyle w:val="ListBullet"/>
+      </w:pPr>
+      <w:r>
+        <w:t>L</w:t>
+      </w:r>
+      <w:r>
+        <w:t>ambda</w:t>
+      </w:r>
+      <w:r>
+        <w:t xml:space="preserve">/the </w:t>
+      </w:r>
+      <w:r>
+        <w:t xml:space="preserve">regularization parameter </w:t>
+      </w:r>
+      <w:r>
+        <w:t>controls the trade-</w:t>
+      </w:r>
+      <w:r>
+        <w:t>o</w:t>
+      </w:r>
+      <w:r>
+        <w:t>f</w:t>
+      </w:r>
+      <w:r>
+        <w:t xml:space="preserve">f between these </w:t>
+      </w:r>
+      <w:r>
+        <w:t xml:space="preserve">2 </w:t>
+      </w:r>
+      <w:r>
+        <w:t>goals</w:t>
+      </w:r>
+      <w:r>
+        <w:t xml:space="preserve"> + keeps </w:t>
+      </w:r>
+      <w:r>
+        <w:t xml:space="preserve">the hypothesis relatively simple to avoid overfitting. </w:t>
+      </w:r>
+    </w:p>
+    <w:p>
+      <w:pPr>
+        <w:pStyle w:val="ListBullet"/>
+      </w:pPr>
+      <w:r>
+        <w:t>Using</w:t>
+      </w:r>
+      <w:r>
+        <w:t xml:space="preserve"> </w:t>
+      </w:r>
+      <w:r>
+        <w:t xml:space="preserve">the </w:t>
+      </w:r>
+      <w:r>
+        <w:t>regularized objective</w:t>
+      </w:r>
+      <w:r>
+        <w:t xml:space="preserve"> w/ a high-ordered polynomial</w:t>
+      </w:r>
+      <w:r>
+        <w:t xml:space="preserve">, you can get a curve that isn't quite a quadratic function, but is much smoother </w:t>
+      </w:r>
+      <w:r>
+        <w:t xml:space="preserve">+ </w:t>
+      </w:r>
+      <w:r>
+        <w:t xml:space="preserve">simpler </w:t>
+      </w:r>
+      <w:r>
+        <w:t xml:space="preserve">than the wiggly overfit + </w:t>
+      </w:r>
+      <w:r>
+        <w:t xml:space="preserve">gives a much better hypothesis for this data. </w:t>
+      </w:r>
+    </w:p>
+    <w:p>
+      <w:pPr>
+        <w:pStyle w:val="ListBullet"/>
+      </w:pPr>
+      <w:r>
+        <w:t xml:space="preserve">In regularized linear regression, if the regularization parameter monitor is set to be very large, we end up penalizing </w:t>
+      </w:r>
+      <w:r>
+        <w:t>parameters theta1, theta2, theta3, theta</w:t>
+      </w:r>
+      <w:r>
+        <w:t>4 very highly</w:t>
+      </w:r>
+      <w:r>
+        <w:t xml:space="preserve"> +</w:t>
+      </w:r>
+      <w:r>
+        <w:t xml:space="preserve"> </w:t>
+      </w:r>
+      <w:r>
+        <w:t>they end up close to 0</w:t>
+      </w:r>
+    </w:p>
+    <w:p>
+      <w:pPr>
+        <w:pStyle w:val="ListBullet"/>
+      </w:pPr>
+      <w:r>
+        <w:lastRenderedPageBreak/>
+        <w:t xml:space="preserve">This is basically </w:t>
+      </w:r>
+      <w:r>
+        <w:t xml:space="preserve">getting rid of </w:t>
+      </w:r>
+      <w:r>
+        <w:t xml:space="preserve">those </w:t>
+      </w:r>
+      <w:r>
+        <w:t xml:space="preserve">terms in </w:t>
+      </w:r>
+      <w:r>
+        <w:t xml:space="preserve">h(x), </w:t>
+      </w:r>
+      <w:r>
+        <w:t xml:space="preserve">we're just left </w:t>
+      </w:r>
+      <w:r>
+        <w:t xml:space="preserve">w/ </w:t>
+      </w:r>
+      <w:r>
+        <w:t xml:space="preserve">a </w:t>
+      </w:r>
+      <w:r>
+        <w:t xml:space="preserve">h(x) = </w:t>
+      </w:r>
+      <w:r>
+        <w:t>theta</w:t>
+      </w:r>
+      <w:r>
+        <w:t xml:space="preserve">0 </w:t>
+      </w:r>
+      <w:r>
+        <w:sym w:font="Wingdings" w:char="F0E0"/>
+      </w:r>
+      <w:r>
+        <w:t xml:space="preserve"> </w:t>
+      </w:r>
+      <w:r>
+        <w:t xml:space="preserve">akin to fitting a </w:t>
+      </w:r>
+      <w:r>
+        <w:rPr>
+          <w:i/>
+        </w:rPr>
+        <w:t>flat horizontal straight line</w:t>
+      </w:r>
+      <w:r>
+        <w:t xml:space="preserve"> to the data</w:t>
+      </w:r>
+      <w:r>
+        <w:t xml:space="preserve"> = </w:t>
+      </w:r>
+      <w:r>
+        <w:rPr>
+          <w:b/>
+        </w:rPr>
+        <w:t>underfitting</w:t>
+      </w:r>
+    </w:p>
+    <w:p>
+      <w:pPr>
+        <w:pStyle w:val="ListBullet"/>
+        <w:numPr>
+          <w:ilvl w:val="0"/>
+          <w:numId w:val="0"/>
+        </w:numPr>
+        <w:ind w:left="2520" w:firstLine="360"/>
+      </w:pPr>
+      <w:r>
+        <w:rPr>
+          <w:noProof/>
+        </w:rPr>
+        <w:drawing>
+          <wp:inline distT="0" distB="0" distL="0" distR="0" wp14:anchorId="72FD3B0A" wp14:editId="71D78C11">
+            <wp:extent cx="1636314" cy="1190625"/>
+            <wp:effectExtent l="0" t="0" r="2540" b="0"/>
+            <wp:docPr id="71" name="Picture 71"/>
+            <wp:cNvGraphicFramePr>
+              <a:graphicFrameLocks xmlns:a="http://schemas.openxmlformats.org/drawingml/2006/main" noChangeAspect="1"/>
+            </wp:cNvGraphicFramePr>
+            <a:graphic xmlns:a="http://schemas.openxmlformats.org/drawingml/2006/main">
+              <a:graphicData uri="http://schemas.openxmlformats.org/drawingml/2006/picture">
+                <pic:pic xmlns:pic="http://schemas.openxmlformats.org/drawingml/2006/picture">
+                  <pic:nvPicPr>
+                    <pic:cNvPr id="1" name=""/>
+                    <pic:cNvPicPr/>
+                  </pic:nvPicPr>
+                  <pic:blipFill>
+                    <a:blip r:embed="rId72"/>
+                    <a:stretch>
+                      <a:fillRect/>
+                    </a:stretch>
+                  </pic:blipFill>
+                  <pic:spPr>
+                    <a:xfrm>
+                      <a:off x="0" y="0"/>
+                      <a:ext cx="1643262" cy="1195681"/>
+                    </a:xfrm>
+                    <a:prstGeom prst="rect">
+                      <a:avLst/>
+                    </a:prstGeom>
+                  </pic:spPr>
+                </pic:pic>
+              </a:graphicData>
+            </a:graphic>
+          </wp:inline>
+        </w:drawing>
+      </w:r>
+    </w:p>
+    <w:p>
+      <w:pPr>
+        <w:pStyle w:val="ListBullet"/>
+      </w:pPr>
+      <w:r>
+        <w:t>A</w:t>
+      </w:r>
+      <w:r>
+        <w:t xml:space="preserve">nother way of saying this is that this hypothesis has </w:t>
+      </w:r>
+      <w:r>
+        <w:rPr>
+          <w:i/>
+        </w:rPr>
+        <w:t>too strong a preconception</w:t>
+      </w:r>
+      <w:r>
+        <w:t xml:space="preserve"> or </w:t>
+      </w:r>
+      <w:r>
+        <w:rPr>
+          <w:i/>
+        </w:rPr>
+        <w:t>too high bias</w:t>
+      </w:r>
+      <w:r>
+        <w:t xml:space="preserve"> that housing prices are equal to theta</w:t>
+      </w:r>
+      <w:r>
+        <w:t>0</w:t>
+      </w:r>
+      <w:r>
+        <w:t xml:space="preserve">, despite clear data to the contrary, </w:t>
+      </w:r>
+    </w:p>
+    <w:p>
+      <w:pPr>
+        <w:pStyle w:val="ListBullet"/>
+      </w:pPr>
+      <w:r>
+        <w:t>F</w:t>
+      </w:r>
+      <w:bookmarkStart w:id="1" w:name="_GoBack"/>
+      <w:bookmarkEnd w:id="1"/>
+      <w:r>
+        <w:t>or regularization to work w</w:t>
+      </w:r>
+      <w:r>
+        <w:t xml:space="preserve">ell, some care should be taken </w:t>
+      </w:r>
+      <w:r>
+        <w:t xml:space="preserve">to choose a good regularization parameter lambda. </w:t>
+      </w:r>
+    </w:p>
+    <w:p>
+      <w:pPr>
+        <w:pStyle w:val="ListBullet"/>
+      </w:pPr>
+    </w:p>
     <w:sectPr>
       <w:pgSz w:w="12240" w:h="15840"/>
       <w:pgMar w:top="1440" w:right="1440" w:bottom="1440" w:left="1440" w:header="720" w:footer="720" w:gutter="0"/>
@@ -8779,7 +11121,7 @@
 </file>
 
 <file path=word/numbering.xml><?xml version="1.0" encoding="utf-8"?>
-<w:numbering xmlns:wpc="http://schemas.microsoft.com/office/word/2010/wordprocessingCanvas" xmlns:cx="http://schemas.microsoft.com/office/drawing/2014/chartex" xmlns:cx1="http://schemas.microsoft.com/office/drawing/2015/9/8/chartex" xmlns:cx2="http://schemas.microsoft.com/office/drawing/2015/10/21/chartex" xmlns:cx3="http://schemas.microsoft.com/office/drawing/2016/5/9/chartex" xmlns:cx4="http://schemas.microsoft.com/office/drawing/2016/5/10/chartex" xmlns:cx5="http://schemas.microsoft.com/office/drawing/2016/5/11/chartex" xmlns:cx6="http://schemas.microsoft.com/office/drawing/2016/5/12/chartex" xmlns:cx7="http://schemas.microsoft.com/office/drawing/2016/5/13/chartex" xmlns:cx8="http://schemas.microsoft.com/office/drawing/2016/5/14/chartex" xmlns:mc="http://schemas.openxmlformats.org/markup-compatibility/2006" xmlns:aink="http://schemas.microsoft.com/office/drawing/2016/ink" xmlns:o="urn:schemas-microsoft-com:office:office" xmlns:r="http://schemas.openxmlformats.org/officeDocument/2006/relationships" xmlns:m="http://schemas.openxmlformats.org/officeDocument/2006/math" xmlns:v="urn:schemas-microsoft-com:vml" xmlns:wp14="http://schemas.microsoft.com/office/word/2010/wordprocessingDrawing" xmlns:wp="http://schemas.openxmlformats.org/drawingml/2006/wordprocessingDrawing" xmlns:w10="urn:schemas-microsoft-com:office:word" xmlns:w="http://schemas.openxmlformats.org/wordprocessingml/2006/main" xmlns:w14="http://schemas.microsoft.com/office/word/2010/wordml" xmlns:w15="http://schemas.microsoft.com/office/word/2012/wordml" xmlns:w16se="http://schemas.microsoft.com/office/word/2015/wordml/symex" xmlns:wpg="http://schemas.microsoft.com/office/word/2010/wordprocessingGroup" xmlns:wpi="http://schemas.microsoft.com/office/word/2010/wordprocessingInk" xmlns:wne="http://schemas.microsoft.com/office/word/2006/wordml" xmlns:wps="http://schemas.microsoft.com/office/word/2010/wordprocessingShape" mc:Ignorable="w14 w15 w16se wp14">
+<w:numbering xmlns:wpc="http://schemas.microsoft.com/office/word/2010/wordprocessingCanvas" xmlns:cx="http://schemas.microsoft.com/office/drawing/2014/chartex" xmlns:cx1="http://schemas.microsoft.com/office/drawing/2015/9/8/chartex" xmlns:cx2="http://schemas.microsoft.com/office/drawing/2015/10/21/chartex" xmlns:cx3="http://schemas.microsoft.com/office/drawing/2016/5/9/chartex" xmlns:cx4="http://schemas.microsoft.com/office/drawing/2016/5/10/chartex" xmlns:cx5="http://schemas.microsoft.com/office/drawing/2016/5/11/chartex" xmlns:cx6="http://schemas.microsoft.com/office/drawing/2016/5/12/chartex" xmlns:cx7="http://schemas.microsoft.com/office/drawing/2016/5/13/chartex" xmlns:cx8="http://schemas.microsoft.com/office/drawing/2016/5/14/chartex" xmlns:mc="http://schemas.openxmlformats.org/markup-compatibility/2006" xmlns:o="urn:schemas-microsoft-com:office:office" xmlns:r="http://schemas.openxmlformats.org/officeDocument/2006/relationships" xmlns:m="http://schemas.openxmlformats.org/officeDocument/2006/math" xmlns:v="urn:schemas-microsoft-com:vml" xmlns:wp14="http://schemas.microsoft.com/office/word/2010/wordprocessingDrawing" xmlns:wp="http://schemas.openxmlformats.org/drawingml/2006/wordprocessingDrawing" xmlns:w10="urn:schemas-microsoft-com:office:word" xmlns:w="http://schemas.openxmlformats.org/wordprocessingml/2006/main" xmlns:w14="http://schemas.microsoft.com/office/word/2010/wordml" xmlns:w15="http://schemas.microsoft.com/office/word/2012/wordml" xmlns:w16se="http://schemas.microsoft.com/office/word/2015/wordml/symex" xmlns:wpg="http://schemas.microsoft.com/office/word/2010/wordprocessingGroup" xmlns:wpi="http://schemas.microsoft.com/office/word/2010/wordprocessingInk" xmlns:wne="http://schemas.microsoft.com/office/word/2006/wordml" xmlns:wps="http://schemas.microsoft.com/office/word/2010/wordprocessingShape" mc:Ignorable="w14 w15 w16se wp14">
   <w:abstractNum w:abstractNumId="0" w15:restartNumberingAfterBreak="0">
     <w:nsid w:val="FFFFFF89"/>
     <w:multiLevelType w:val="singleLevel"/>
@@ -8802,6 +11144,12 @@
     </w:lvl>
   </w:abstractNum>
   <w:num w:numId="1">
+    <w:abstractNumId w:val="0"/>
+  </w:num>
+  <w:num w:numId="2">
+    <w:abstractNumId w:val="0"/>
+  </w:num>
+  <w:num w:numId="3">
     <w:abstractNumId w:val="0"/>
   </w:num>
 </w:numbering>

</xml_diff>